<commit_message>
Doc: Se avanzo con la introduccion de la arquitectura del sistema
</commit_message>
<xml_diff>
--- a/3. Etapa de construcción/Iteración 1/Arquitectura del sistema/Arquitectura del Sistema_Vesta Risk Manager_T-Code.docx
+++ b/3. Etapa de construcción/Iteración 1/Arquitectura del sistema/Arquitectura del Sistema_Vesta Risk Manager_T-Code.docx
@@ -719,165 +719,104 @@
                             <w:txbxContent>
                               <w:p>
                                 <w:pPr>
-                                  <w:ind w:left="0" w:firstLine="0"/>
-                                  <w:jc w:val="both"/>
                                   <w:rPr>
-                                    <w:iCs/>
-                                    <w:color w:val="000000" w:themeColor="text1"/>
-                                    <w:szCs w:val="21"/>
                                     <w:lang w:val="es-AR"/>
                                   </w:rPr>
                                 </w:pPr>
                                 <w:r>
                                   <w:rPr>
-                                    <w:iCs/>
-                                    <w:color w:val="000000" w:themeColor="text1"/>
-                                    <w:szCs w:val="21"/>
                                     <w:lang w:val="es-AR"/>
                                   </w:rPr>
                                   <w:t>La</w:t>
                                 </w:r>
                                 <w:r>
                                   <w:rPr>
-                                    <w:iCs/>
-                                    <w:color w:val="000000" w:themeColor="text1"/>
-                                    <w:szCs w:val="21"/>
                                     <w:lang w:val="es-AR"/>
                                   </w:rPr>
                                   <w:t xml:space="preserve"> </w:t>
                                 </w:r>
                                 <w:r>
                                   <w:rPr>
-                                    <w:iCs/>
-                                    <w:color w:val="000000" w:themeColor="text1"/>
-                                    <w:szCs w:val="21"/>
                                     <w:lang w:val="es-AR"/>
                                   </w:rPr>
                                   <w:t>Arquitectura del software, comprende el conjunto de elementos estáticos, propios del diseño intelectual del sistema, que definen y dan forma tanto al</w:t>
                                 </w:r>
                                 <w:r>
                                   <w:rPr>
-                                    <w:iCs/>
-                                    <w:color w:val="000000" w:themeColor="text1"/>
-                                    <w:szCs w:val="21"/>
                                     <w:lang w:val="es-AR"/>
                                   </w:rPr>
                                   <w:t xml:space="preserve"> </w:t>
                                 </w:r>
                                 <w:r>
                                   <w:rPr>
-                                    <w:iCs/>
-                                    <w:color w:val="000000" w:themeColor="text1"/>
-                                    <w:szCs w:val="21"/>
                                     <w:lang w:val="es-AR"/>
                                   </w:rPr>
                                   <w:t>código</w:t>
                                 </w:r>
                                 <w:r>
                                   <w:rPr>
-                                    <w:iCs/>
-                                    <w:color w:val="000000" w:themeColor="text1"/>
-                                    <w:szCs w:val="21"/>
                                     <w:lang w:val="es-AR"/>
                                   </w:rPr>
                                   <w:t xml:space="preserve"> f</w:t>
                                 </w:r>
                                 <w:r>
                                   <w:rPr>
-                                    <w:iCs/>
-                                    <w:color w:val="000000" w:themeColor="text1"/>
-                                    <w:szCs w:val="21"/>
                                     <w:lang w:val="es-AR"/>
                                   </w:rPr>
                                   <w:t>uente, como</w:t>
                                 </w:r>
                                 <w:r>
                                   <w:rPr>
-                                    <w:iCs/>
-                                    <w:color w:val="000000" w:themeColor="text1"/>
-                                    <w:szCs w:val="21"/>
                                     <w:lang w:val="es-AR"/>
                                   </w:rPr>
                                   <w:t xml:space="preserve"> </w:t>
                                 </w:r>
                                 <w:r>
                                   <w:rPr>
-                                    <w:iCs/>
-                                    <w:color w:val="000000" w:themeColor="text1"/>
-                                    <w:szCs w:val="21"/>
                                     <w:lang w:val="es-AR"/>
                                   </w:rPr>
                                   <w:t>al</w:t>
                                 </w:r>
                                 <w:r>
                                   <w:rPr>
-                                    <w:iCs/>
-                                    <w:color w:val="000000" w:themeColor="text1"/>
-                                    <w:szCs w:val="21"/>
                                     <w:lang w:val="es-AR"/>
                                   </w:rPr>
                                   <w:t xml:space="preserve"> </w:t>
                                 </w:r>
                                 <w:r>
                                   <w:rPr>
-                                    <w:iCs/>
-                                    <w:color w:val="000000" w:themeColor="text1"/>
-                                    <w:szCs w:val="21"/>
                                     <w:lang w:val="es-AR"/>
                                   </w:rPr>
                                   <w:t>comportamiento del software en tiempo de ejecución.</w:t>
                                 </w:r>
                               </w:p>
                               <w:p>
-                                <w:pPr>
-                                  <w:ind w:left="0" w:firstLine="0"/>
-                                  <w:jc w:val="both"/>
-                                  <w:rPr>
-                                    <w:iCs/>
-                                    <w:color w:val="000000" w:themeColor="text1"/>
-                                  </w:rPr>
-                                </w:pPr>
                                 <w:r>
                                   <w:rPr>
-                                    <w:iCs/>
-                                    <w:color w:val="000000" w:themeColor="text1"/>
-                                    <w:szCs w:val="21"/>
                                     <w:lang w:val="es-AR"/>
                                   </w:rPr>
                                   <w:t xml:space="preserve">Naturalmente este diseño arquitectónico ha </w:t>
                                 </w:r>
                                 <w:r>
                                   <w:rPr>
-                                    <w:iCs/>
-                                    <w:color w:val="000000" w:themeColor="text1"/>
-                                    <w:szCs w:val="21"/>
                                     <w:lang w:val="es-AR"/>
                                   </w:rPr>
                                   <w:t>d</w:t>
                                 </w:r>
                                 <w:r>
                                   <w:rPr>
-                                    <w:iCs/>
-                                    <w:color w:val="000000" w:themeColor="text1"/>
-                                    <w:szCs w:val="21"/>
                                     <w:lang w:val="es-AR"/>
                                   </w:rPr>
                                   <w:t>e ajustarse a las necesidades y requisitos del proyecto. Este documento describe en</w:t>
                                 </w:r>
                                 <w:r>
                                   <w:rPr>
-                                    <w:iCs/>
-                                    <w:color w:val="000000" w:themeColor="text1"/>
-                                    <w:szCs w:val="21"/>
                                     <w:lang w:val="es-AR"/>
                                   </w:rPr>
                                   <w:t xml:space="preserve"> </w:t>
                                 </w:r>
                                 <w:r>
                                   <w:rPr>
-                                    <w:iCs/>
-                                    <w:color w:val="000000" w:themeColor="text1"/>
-                                    <w:szCs w:val="21"/>
                                     <w:lang w:val="es-AR"/>
                                   </w:rPr>
                                   <w:t>términos generales, las ideas principales detrás de la arquitectura escogida para el mismo.</w:t>
@@ -911,165 +850,104 @@
                       <w:txbxContent>
                         <w:p>
                           <w:pPr>
-                            <w:ind w:left="0" w:firstLine="0"/>
-                            <w:jc w:val="both"/>
                             <w:rPr>
-                              <w:iCs/>
-                              <w:color w:val="000000" w:themeColor="text1"/>
-                              <w:szCs w:val="21"/>
                               <w:lang w:val="es-AR"/>
                             </w:rPr>
                           </w:pPr>
                           <w:r>
                             <w:rPr>
-                              <w:iCs/>
-                              <w:color w:val="000000" w:themeColor="text1"/>
-                              <w:szCs w:val="21"/>
                               <w:lang w:val="es-AR"/>
                             </w:rPr>
                             <w:t>La</w:t>
                           </w:r>
                           <w:r>
                             <w:rPr>
-                              <w:iCs/>
-                              <w:color w:val="000000" w:themeColor="text1"/>
-                              <w:szCs w:val="21"/>
                               <w:lang w:val="es-AR"/>
                             </w:rPr>
                             <w:t xml:space="preserve"> </w:t>
                           </w:r>
                           <w:r>
                             <w:rPr>
-                              <w:iCs/>
-                              <w:color w:val="000000" w:themeColor="text1"/>
-                              <w:szCs w:val="21"/>
                               <w:lang w:val="es-AR"/>
                             </w:rPr>
                             <w:t>Arquitectura del software, comprende el conjunto de elementos estáticos, propios del diseño intelectual del sistema, que definen y dan forma tanto al</w:t>
                           </w:r>
                           <w:r>
                             <w:rPr>
-                              <w:iCs/>
-                              <w:color w:val="000000" w:themeColor="text1"/>
-                              <w:szCs w:val="21"/>
                               <w:lang w:val="es-AR"/>
                             </w:rPr>
                             <w:t xml:space="preserve"> </w:t>
                           </w:r>
                           <w:r>
                             <w:rPr>
-                              <w:iCs/>
-                              <w:color w:val="000000" w:themeColor="text1"/>
-                              <w:szCs w:val="21"/>
                               <w:lang w:val="es-AR"/>
                             </w:rPr>
                             <w:t>código</w:t>
                           </w:r>
                           <w:r>
                             <w:rPr>
-                              <w:iCs/>
-                              <w:color w:val="000000" w:themeColor="text1"/>
-                              <w:szCs w:val="21"/>
                               <w:lang w:val="es-AR"/>
                             </w:rPr>
                             <w:t xml:space="preserve"> f</w:t>
                           </w:r>
                           <w:r>
                             <w:rPr>
-                              <w:iCs/>
-                              <w:color w:val="000000" w:themeColor="text1"/>
-                              <w:szCs w:val="21"/>
                               <w:lang w:val="es-AR"/>
                             </w:rPr>
                             <w:t>uente, como</w:t>
                           </w:r>
                           <w:r>
                             <w:rPr>
-                              <w:iCs/>
-                              <w:color w:val="000000" w:themeColor="text1"/>
-                              <w:szCs w:val="21"/>
                               <w:lang w:val="es-AR"/>
                             </w:rPr>
                             <w:t xml:space="preserve"> </w:t>
                           </w:r>
                           <w:r>
                             <w:rPr>
-                              <w:iCs/>
-                              <w:color w:val="000000" w:themeColor="text1"/>
-                              <w:szCs w:val="21"/>
                               <w:lang w:val="es-AR"/>
                             </w:rPr>
                             <w:t>al</w:t>
                           </w:r>
                           <w:r>
                             <w:rPr>
-                              <w:iCs/>
-                              <w:color w:val="000000" w:themeColor="text1"/>
-                              <w:szCs w:val="21"/>
                               <w:lang w:val="es-AR"/>
                             </w:rPr>
                             <w:t xml:space="preserve"> </w:t>
                           </w:r>
                           <w:r>
                             <w:rPr>
-                              <w:iCs/>
-                              <w:color w:val="000000" w:themeColor="text1"/>
-                              <w:szCs w:val="21"/>
                               <w:lang w:val="es-AR"/>
                             </w:rPr>
                             <w:t>comportamiento del software en tiempo de ejecución.</w:t>
                           </w:r>
                         </w:p>
                         <w:p>
-                          <w:pPr>
-                            <w:ind w:left="0" w:firstLine="0"/>
-                            <w:jc w:val="both"/>
-                            <w:rPr>
-                              <w:iCs/>
-                              <w:color w:val="000000" w:themeColor="text1"/>
-                            </w:rPr>
-                          </w:pPr>
                           <w:r>
                             <w:rPr>
-                              <w:iCs/>
-                              <w:color w:val="000000" w:themeColor="text1"/>
-                              <w:szCs w:val="21"/>
                               <w:lang w:val="es-AR"/>
                             </w:rPr>
                             <w:t xml:space="preserve">Naturalmente este diseño arquitectónico ha </w:t>
                           </w:r>
                           <w:r>
                             <w:rPr>
-                              <w:iCs/>
-                              <w:color w:val="000000" w:themeColor="text1"/>
-                              <w:szCs w:val="21"/>
                               <w:lang w:val="es-AR"/>
                             </w:rPr>
                             <w:t>d</w:t>
                           </w:r>
                           <w:r>
                             <w:rPr>
-                              <w:iCs/>
-                              <w:color w:val="000000" w:themeColor="text1"/>
-                              <w:szCs w:val="21"/>
                               <w:lang w:val="es-AR"/>
                             </w:rPr>
                             <w:t>e ajustarse a las necesidades y requisitos del proyecto. Este documento describe en</w:t>
                           </w:r>
                           <w:r>
                             <w:rPr>
-                              <w:iCs/>
-                              <w:color w:val="000000" w:themeColor="text1"/>
-                              <w:szCs w:val="21"/>
                               <w:lang w:val="es-AR"/>
                             </w:rPr>
                             <w:t xml:space="preserve"> </w:t>
                           </w:r>
                           <w:r>
                             <w:rPr>
-                              <w:iCs/>
-                              <w:color w:val="000000" w:themeColor="text1"/>
-                              <w:szCs w:val="21"/>
                               <w:lang w:val="es-AR"/>
                             </w:rPr>
                             <w:t>términos generales, las ideas principales detrás de la arquitectura escogida para el mismo.</w:t>
@@ -1174,9 +1052,6 @@
       </w:sdtContent>
     </w:sdt>
     <w:p>
-      <w:pPr>
-        <w:ind w:left="0" w:firstLine="0"/>
-      </w:pPr>
       <w:r>
         <w:rPr>
           <w:noProof/>
@@ -1268,10 +1143,6 @@
         <w:p>
           <w:pPr>
             <w:pStyle w:val="TtuloTDC"/>
-            <w:tabs>
-              <w:tab w:val="left" w:pos="5954"/>
-            </w:tabs>
-            <w:spacing w:line="240" w:lineRule="auto"/>
           </w:pPr>
           <w:r>
             <w:t>Tabla de contenido</w:t>
@@ -1286,8 +1157,8 @@
               <w:bCs w:val="0"/>
               <w:noProof/>
               <w:kern w:val="2"/>
-              <w:sz w:val="22"/>
-              <w:szCs w:val="22"/>
+              <w:sz w:val="24"/>
+              <w:szCs w:val="24"/>
               <w:lang w:val="es-AR" w:eastAsia="es-AR"/>
               <w14:ligatures w14:val="standardContextual"/>
             </w:rPr>
@@ -1301,7 +1172,7 @@
           <w:r>
             <w:fldChar w:fldCharType="separate"/>
           </w:r>
-          <w:hyperlink w:anchor="_Toc179715509" w:history="1">
+          <w:hyperlink w:anchor="_Toc179728747" w:history="1">
             <w:r>
               <w:rPr>
                 <w:rStyle w:val="Hipervnculo"/>
@@ -1328,7 +1199,7 @@
                 <w:noProof/>
                 <w:webHidden/>
               </w:rPr>
-              <w:instrText xml:space="preserve"> PAGEREF _Toc179715509 \h </w:instrText>
+              <w:instrText xml:space="preserve"> PAGEREF _Toc179728747 \h </w:instrText>
             </w:r>
             <w:r>
               <w:rPr>
@@ -1348,7 +1219,7 @@
                 <w:noProof/>
                 <w:webHidden/>
               </w:rPr>
-              <w:t>4</w:t>
+              <w:t>5</w:t>
             </w:r>
             <w:r>
               <w:rPr>
@@ -1368,13 +1239,13 @@
               <w:iCs w:val="0"/>
               <w:noProof/>
               <w:kern w:val="2"/>
-              <w:sz w:val="22"/>
-              <w:szCs w:val="22"/>
+              <w:sz w:val="24"/>
+              <w:szCs w:val="24"/>
               <w:lang w:val="es-AR" w:eastAsia="es-AR"/>
               <w14:ligatures w14:val="standardContextual"/>
             </w:rPr>
           </w:pPr>
-          <w:hyperlink w:anchor="_Toc179715510" w:history="1">
+          <w:hyperlink w:anchor="_Toc179728748" w:history="1">
             <w:r>
               <w:rPr>
                 <w:rStyle w:val="Hipervnculo"/>
@@ -1401,7 +1272,7 @@
                 <w:noProof/>
                 <w:webHidden/>
               </w:rPr>
-              <w:instrText xml:space="preserve"> PAGEREF _Toc179715510 \h </w:instrText>
+              <w:instrText xml:space="preserve"> PAGEREF _Toc179728748 \h </w:instrText>
             </w:r>
             <w:r>
               <w:rPr>
@@ -1421,7 +1292,7 @@
                 <w:noProof/>
                 <w:webHidden/>
               </w:rPr>
-              <w:t>4</w:t>
+              <w:t>5</w:t>
             </w:r>
             <w:r>
               <w:rPr>
@@ -1441,13 +1312,13 @@
               <w:iCs w:val="0"/>
               <w:noProof/>
               <w:kern w:val="2"/>
-              <w:sz w:val="22"/>
-              <w:szCs w:val="22"/>
+              <w:sz w:val="24"/>
+              <w:szCs w:val="24"/>
               <w:lang w:val="es-AR" w:eastAsia="es-AR"/>
               <w14:ligatures w14:val="standardContextual"/>
             </w:rPr>
           </w:pPr>
-          <w:hyperlink w:anchor="_Toc179715511" w:history="1">
+          <w:hyperlink w:anchor="_Toc179728749" w:history="1">
             <w:r>
               <w:rPr>
                 <w:rStyle w:val="Hipervnculo"/>
@@ -1474,7 +1345,7 @@
                 <w:noProof/>
                 <w:webHidden/>
               </w:rPr>
-              <w:instrText xml:space="preserve"> PAGEREF _Toc179715511 \h </w:instrText>
+              <w:instrText xml:space="preserve"> PAGEREF _Toc179728749 \h </w:instrText>
             </w:r>
             <w:r>
               <w:rPr>
@@ -1494,7 +1365,7 @@
                 <w:noProof/>
                 <w:webHidden/>
               </w:rPr>
-              <w:t>4</w:t>
+              <w:t>5</w:t>
             </w:r>
             <w:r>
               <w:rPr>
@@ -1514,13 +1385,13 @@
               <w:iCs w:val="0"/>
               <w:noProof/>
               <w:kern w:val="2"/>
-              <w:sz w:val="22"/>
-              <w:szCs w:val="22"/>
+              <w:sz w:val="24"/>
+              <w:szCs w:val="24"/>
               <w:lang w:val="es-AR" w:eastAsia="es-AR"/>
               <w14:ligatures w14:val="standardContextual"/>
             </w:rPr>
           </w:pPr>
-          <w:hyperlink w:anchor="_Toc179715512" w:history="1">
+          <w:hyperlink w:anchor="_Toc179728750" w:history="1">
             <w:r>
               <w:rPr>
                 <w:rStyle w:val="Hipervnculo"/>
@@ -1547,7 +1418,7 @@
                 <w:noProof/>
                 <w:webHidden/>
               </w:rPr>
-              <w:instrText xml:space="preserve"> PAGEREF _Toc179715512 \h </w:instrText>
+              <w:instrText xml:space="preserve"> PAGEREF _Toc179728750 \h </w:instrText>
             </w:r>
             <w:r>
               <w:rPr>
@@ -1567,7 +1438,7 @@
                 <w:noProof/>
                 <w:webHidden/>
               </w:rPr>
-              <w:t>4</w:t>
+              <w:t>5</w:t>
             </w:r>
             <w:r>
               <w:rPr>
@@ -1587,13 +1458,13 @@
               <w:iCs w:val="0"/>
               <w:noProof/>
               <w:kern w:val="2"/>
-              <w:sz w:val="22"/>
-              <w:szCs w:val="22"/>
+              <w:sz w:val="24"/>
+              <w:szCs w:val="24"/>
               <w:lang w:val="es-AR" w:eastAsia="es-AR"/>
               <w14:ligatures w14:val="standardContextual"/>
             </w:rPr>
           </w:pPr>
-          <w:hyperlink w:anchor="_Toc179715513" w:history="1">
+          <w:hyperlink w:anchor="_Toc179728751" w:history="1">
             <w:r>
               <w:rPr>
                 <w:rStyle w:val="Hipervnculo"/>
@@ -1620,7 +1491,7 @@
                 <w:noProof/>
                 <w:webHidden/>
               </w:rPr>
-              <w:instrText xml:space="preserve"> PAGEREF _Toc179715513 \h </w:instrText>
+              <w:instrText xml:space="preserve"> PAGEREF _Toc179728751 \h </w:instrText>
             </w:r>
             <w:r>
               <w:rPr>
@@ -1640,7 +1511,80 @@
                 <w:noProof/>
                 <w:webHidden/>
               </w:rPr>
-              <w:t>4</w:t>
+              <w:t>6</w:t>
+            </w:r>
+            <w:r>
+              <w:rPr>
+                <w:noProof/>
+                <w:webHidden/>
+              </w:rPr>
+              <w:fldChar w:fldCharType="end"/>
+            </w:r>
+          </w:hyperlink>
+        </w:p>
+        <w:p>
+          <w:pPr>
+            <w:pStyle w:val="TDC1"/>
+            <w:rPr>
+              <w:rFonts w:eastAsiaTheme="minorEastAsia"/>
+              <w:b w:val="0"/>
+              <w:bCs w:val="0"/>
+              <w:noProof/>
+              <w:kern w:val="2"/>
+              <w:sz w:val="24"/>
+              <w:szCs w:val="24"/>
+              <w:lang w:val="es-AR" w:eastAsia="es-AR"/>
+              <w14:ligatures w14:val="standardContextual"/>
+            </w:rPr>
+          </w:pPr>
+          <w:hyperlink w:anchor="_Toc179728752" w:history="1">
+            <w:r>
+              <w:rPr>
+                <w:rStyle w:val="Hipervnculo"/>
+                <w:noProof/>
+              </w:rPr>
+              <w:t>Representación Arquitectónica</w:t>
+            </w:r>
+            <w:r>
+              <w:rPr>
+                <w:noProof/>
+                <w:webHidden/>
+              </w:rPr>
+              <w:tab/>
+            </w:r>
+            <w:r>
+              <w:rPr>
+                <w:noProof/>
+                <w:webHidden/>
+              </w:rPr>
+              <w:fldChar w:fldCharType="begin"/>
+            </w:r>
+            <w:r>
+              <w:rPr>
+                <w:noProof/>
+                <w:webHidden/>
+              </w:rPr>
+              <w:instrText xml:space="preserve"> PAGEREF _Toc179728752 \h </w:instrText>
+            </w:r>
+            <w:r>
+              <w:rPr>
+                <w:noProof/>
+                <w:webHidden/>
+              </w:rPr>
+            </w:r>
+            <w:r>
+              <w:rPr>
+                <w:noProof/>
+                <w:webHidden/>
+              </w:rPr>
+              <w:fldChar w:fldCharType="separate"/>
+            </w:r>
+            <w:r>
+              <w:rPr>
+                <w:noProof/>
+                <w:webHidden/>
+              </w:rPr>
+              <w:t>6</w:t>
             </w:r>
             <w:r>
               <w:rPr>
@@ -1660,19 +1604,19 @@
               <w:iCs w:val="0"/>
               <w:noProof/>
               <w:kern w:val="2"/>
-              <w:sz w:val="22"/>
-              <w:szCs w:val="22"/>
+              <w:sz w:val="24"/>
+              <w:szCs w:val="24"/>
               <w:lang w:val="es-AR" w:eastAsia="es-AR"/>
               <w14:ligatures w14:val="standardContextual"/>
             </w:rPr>
           </w:pPr>
-          <w:hyperlink w:anchor="_Toc179715514" w:history="1">
+          <w:hyperlink w:anchor="_Toc179728753" w:history="1">
             <w:r>
               <w:rPr>
                 <w:rStyle w:val="Hipervnculo"/>
                 <w:noProof/>
               </w:rPr>
-              <w:t>Panorama General</w:t>
+              <w:t>Representación</w:t>
             </w:r>
             <w:r>
               <w:rPr>
@@ -1693,7 +1637,7 @@
                 <w:noProof/>
                 <w:webHidden/>
               </w:rPr>
-              <w:instrText xml:space="preserve"> PAGEREF _Toc179715514 \h </w:instrText>
+              <w:instrText xml:space="preserve"> PAGEREF _Toc179728753 \h </w:instrText>
             </w:r>
             <w:r>
               <w:rPr>
@@ -1713,7 +1657,7 @@
                 <w:noProof/>
                 <w:webHidden/>
               </w:rPr>
-              <w:t>4</w:t>
+              <w:t>6</w:t>
             </w:r>
             <w:r>
               <w:rPr>
@@ -1733,19 +1677,19 @@
               <w:bCs w:val="0"/>
               <w:noProof/>
               <w:kern w:val="2"/>
-              <w:sz w:val="22"/>
-              <w:szCs w:val="22"/>
+              <w:sz w:val="24"/>
+              <w:szCs w:val="24"/>
               <w:lang w:val="es-AR" w:eastAsia="es-AR"/>
               <w14:ligatures w14:val="standardContextual"/>
             </w:rPr>
           </w:pPr>
-          <w:hyperlink w:anchor="_Toc179715515" w:history="1">
+          <w:hyperlink w:anchor="_Toc179728754" w:history="1">
             <w:r>
               <w:rPr>
                 <w:rStyle w:val="Hipervnculo"/>
                 <w:noProof/>
               </w:rPr>
-              <w:t>Representación Arquitectónica</w:t>
+              <w:t>Objetivos Arquitectónicos y Restricciones</w:t>
             </w:r>
             <w:r>
               <w:rPr>
@@ -1766,7 +1710,7 @@
                 <w:noProof/>
                 <w:webHidden/>
               </w:rPr>
-              <w:instrText xml:space="preserve"> PAGEREF _Toc179715515 \h </w:instrText>
+              <w:instrText xml:space="preserve"> PAGEREF _Toc179728754 \h </w:instrText>
             </w:r>
             <w:r>
               <w:rPr>
@@ -1786,7 +1730,226 @@
                 <w:noProof/>
                 <w:webHidden/>
               </w:rPr>
-              <w:t>5</w:t>
+              <w:t>7</w:t>
+            </w:r>
+            <w:r>
+              <w:rPr>
+                <w:noProof/>
+                <w:webHidden/>
+              </w:rPr>
+              <w:fldChar w:fldCharType="end"/>
+            </w:r>
+          </w:hyperlink>
+        </w:p>
+        <w:p>
+          <w:pPr>
+            <w:pStyle w:val="TDC2"/>
+            <w:rPr>
+              <w:rFonts w:eastAsiaTheme="minorEastAsia"/>
+              <w:i w:val="0"/>
+              <w:iCs w:val="0"/>
+              <w:noProof/>
+              <w:kern w:val="2"/>
+              <w:sz w:val="24"/>
+              <w:szCs w:val="24"/>
+              <w:lang w:val="es-AR" w:eastAsia="es-AR"/>
+              <w14:ligatures w14:val="standardContextual"/>
+            </w:rPr>
+          </w:pPr>
+          <w:hyperlink w:anchor="_Toc179728755" w:history="1">
+            <w:r>
+              <w:rPr>
+                <w:rStyle w:val="Hipervnculo"/>
+                <w:noProof/>
+              </w:rPr>
+              <w:t>Objetivos Generales</w:t>
+            </w:r>
+            <w:r>
+              <w:rPr>
+                <w:noProof/>
+                <w:webHidden/>
+              </w:rPr>
+              <w:tab/>
+            </w:r>
+            <w:r>
+              <w:rPr>
+                <w:noProof/>
+                <w:webHidden/>
+              </w:rPr>
+              <w:fldChar w:fldCharType="begin"/>
+            </w:r>
+            <w:r>
+              <w:rPr>
+                <w:noProof/>
+                <w:webHidden/>
+              </w:rPr>
+              <w:instrText xml:space="preserve"> PAGEREF _Toc179728755 \h </w:instrText>
+            </w:r>
+            <w:r>
+              <w:rPr>
+                <w:noProof/>
+                <w:webHidden/>
+              </w:rPr>
+            </w:r>
+            <w:r>
+              <w:rPr>
+                <w:noProof/>
+                <w:webHidden/>
+              </w:rPr>
+              <w:fldChar w:fldCharType="separate"/>
+            </w:r>
+            <w:r>
+              <w:rPr>
+                <w:noProof/>
+                <w:webHidden/>
+              </w:rPr>
+              <w:t>7</w:t>
+            </w:r>
+            <w:r>
+              <w:rPr>
+                <w:noProof/>
+                <w:webHidden/>
+              </w:rPr>
+              <w:fldChar w:fldCharType="end"/>
+            </w:r>
+          </w:hyperlink>
+        </w:p>
+        <w:p>
+          <w:pPr>
+            <w:pStyle w:val="TDC2"/>
+            <w:rPr>
+              <w:rFonts w:eastAsiaTheme="minorEastAsia"/>
+              <w:i w:val="0"/>
+              <w:iCs w:val="0"/>
+              <w:noProof/>
+              <w:kern w:val="2"/>
+              <w:sz w:val="24"/>
+              <w:szCs w:val="24"/>
+              <w:lang w:val="es-AR" w:eastAsia="es-AR"/>
+              <w14:ligatures w14:val="standardContextual"/>
+            </w:rPr>
+          </w:pPr>
+          <w:hyperlink w:anchor="_Toc179728756" w:history="1">
+            <w:r>
+              <w:rPr>
+                <w:rStyle w:val="Hipervnculo"/>
+                <w:noProof/>
+              </w:rPr>
+              <w:t>Objetivos Específicos</w:t>
+            </w:r>
+            <w:r>
+              <w:rPr>
+                <w:noProof/>
+                <w:webHidden/>
+              </w:rPr>
+              <w:tab/>
+            </w:r>
+            <w:r>
+              <w:rPr>
+                <w:noProof/>
+                <w:webHidden/>
+              </w:rPr>
+              <w:fldChar w:fldCharType="begin"/>
+            </w:r>
+            <w:r>
+              <w:rPr>
+                <w:noProof/>
+                <w:webHidden/>
+              </w:rPr>
+              <w:instrText xml:space="preserve"> PAGEREF _Toc179728756 \h </w:instrText>
+            </w:r>
+            <w:r>
+              <w:rPr>
+                <w:noProof/>
+                <w:webHidden/>
+              </w:rPr>
+            </w:r>
+            <w:r>
+              <w:rPr>
+                <w:noProof/>
+                <w:webHidden/>
+              </w:rPr>
+              <w:fldChar w:fldCharType="separate"/>
+            </w:r>
+            <w:r>
+              <w:rPr>
+                <w:noProof/>
+                <w:webHidden/>
+              </w:rPr>
+              <w:t>7</w:t>
+            </w:r>
+            <w:r>
+              <w:rPr>
+                <w:noProof/>
+                <w:webHidden/>
+              </w:rPr>
+              <w:fldChar w:fldCharType="end"/>
+            </w:r>
+          </w:hyperlink>
+        </w:p>
+        <w:p>
+          <w:pPr>
+            <w:pStyle w:val="TDC2"/>
+            <w:rPr>
+              <w:rFonts w:eastAsiaTheme="minorEastAsia"/>
+              <w:i w:val="0"/>
+              <w:iCs w:val="0"/>
+              <w:noProof/>
+              <w:kern w:val="2"/>
+              <w:sz w:val="24"/>
+              <w:szCs w:val="24"/>
+              <w:lang w:val="es-AR" w:eastAsia="es-AR"/>
+              <w14:ligatures w14:val="standardContextual"/>
+            </w:rPr>
+          </w:pPr>
+          <w:hyperlink w:anchor="_Toc179728757" w:history="1">
+            <w:r>
+              <w:rPr>
+                <w:rStyle w:val="Hipervnculo"/>
+                <w:noProof/>
+              </w:rPr>
+              <w:t>Descripción de Procesos</w:t>
+            </w:r>
+            <w:r>
+              <w:rPr>
+                <w:noProof/>
+                <w:webHidden/>
+              </w:rPr>
+              <w:tab/>
+            </w:r>
+            <w:r>
+              <w:rPr>
+                <w:noProof/>
+                <w:webHidden/>
+              </w:rPr>
+              <w:fldChar w:fldCharType="begin"/>
+            </w:r>
+            <w:r>
+              <w:rPr>
+                <w:noProof/>
+                <w:webHidden/>
+              </w:rPr>
+              <w:instrText xml:space="preserve"> PAGEREF _Toc179728757 \h </w:instrText>
+            </w:r>
+            <w:r>
+              <w:rPr>
+                <w:noProof/>
+                <w:webHidden/>
+              </w:rPr>
+            </w:r>
+            <w:r>
+              <w:rPr>
+                <w:noProof/>
+                <w:webHidden/>
+              </w:rPr>
+              <w:fldChar w:fldCharType="separate"/>
+            </w:r>
+            <w:r>
+              <w:rPr>
+                <w:noProof/>
+                <w:webHidden/>
+              </w:rPr>
+              <w:t>7</w:t>
             </w:r>
             <w:r>
               <w:rPr>
@@ -1806,19 +1969,19 @@
               <w:bCs w:val="0"/>
               <w:noProof/>
               <w:kern w:val="2"/>
-              <w:sz w:val="22"/>
-              <w:szCs w:val="22"/>
+              <w:sz w:val="24"/>
+              <w:szCs w:val="24"/>
               <w:lang w:val="es-AR" w:eastAsia="es-AR"/>
               <w14:ligatures w14:val="standardContextual"/>
             </w:rPr>
           </w:pPr>
-          <w:hyperlink w:anchor="_Toc179715516" w:history="1">
+          <w:hyperlink w:anchor="_Toc179728758" w:history="1">
             <w:r>
               <w:rPr>
                 <w:rStyle w:val="Hipervnculo"/>
                 <w:noProof/>
               </w:rPr>
-              <w:t>Objetivos Arquitectónicos y  Restricciones</w:t>
+              <w:t>Vista de Caso de Uso</w:t>
             </w:r>
             <w:r>
               <w:rPr>
@@ -1839,7 +2002,7 @@
                 <w:noProof/>
                 <w:webHidden/>
               </w:rPr>
-              <w:instrText xml:space="preserve"> PAGEREF _Toc179715516 \h </w:instrText>
+              <w:instrText xml:space="preserve"> PAGEREF _Toc179728758 \h </w:instrText>
             </w:r>
             <w:r>
               <w:rPr>
@@ -1859,7 +2022,7 @@
                 <w:noProof/>
                 <w:webHidden/>
               </w:rPr>
-              <w:t>5</w:t>
+              <w:t>8</w:t>
             </w:r>
             <w:r>
               <w:rPr>
@@ -1879,19 +2042,19 @@
               <w:iCs w:val="0"/>
               <w:noProof/>
               <w:kern w:val="2"/>
-              <w:sz w:val="22"/>
-              <w:szCs w:val="22"/>
+              <w:sz w:val="24"/>
+              <w:szCs w:val="24"/>
               <w:lang w:val="es-AR" w:eastAsia="es-AR"/>
               <w14:ligatures w14:val="standardContextual"/>
             </w:rPr>
           </w:pPr>
-          <w:hyperlink w:anchor="_Toc179715517" w:history="1">
+          <w:hyperlink w:anchor="_Toc179728759" w:history="1">
             <w:r>
               <w:rPr>
                 <w:rStyle w:val="Hipervnculo"/>
                 <w:noProof/>
               </w:rPr>
-              <w:t>Objetivos Generales</w:t>
+              <w:t>Descripción de los Actores</w:t>
             </w:r>
             <w:r>
               <w:rPr>
@@ -1912,7 +2075,7 @@
                 <w:noProof/>
                 <w:webHidden/>
               </w:rPr>
-              <w:instrText xml:space="preserve"> PAGEREF _Toc179715517 \h </w:instrText>
+              <w:instrText xml:space="preserve"> PAGEREF _Toc179728759 \h </w:instrText>
             </w:r>
             <w:r>
               <w:rPr>
@@ -1932,7 +2095,7 @@
                 <w:noProof/>
                 <w:webHidden/>
               </w:rPr>
-              <w:t>5</w:t>
+              <w:t>8</w:t>
             </w:r>
             <w:r>
               <w:rPr>
@@ -1952,19 +2115,19 @@
               <w:iCs w:val="0"/>
               <w:noProof/>
               <w:kern w:val="2"/>
-              <w:sz w:val="22"/>
-              <w:szCs w:val="22"/>
+              <w:sz w:val="24"/>
+              <w:szCs w:val="24"/>
               <w:lang w:val="es-AR" w:eastAsia="es-AR"/>
               <w14:ligatures w14:val="standardContextual"/>
             </w:rPr>
           </w:pPr>
-          <w:hyperlink w:anchor="_Toc179715518" w:history="1">
+          <w:hyperlink w:anchor="_Toc179728760" w:history="1">
             <w:r>
               <w:rPr>
                 <w:rStyle w:val="Hipervnculo"/>
                 <w:noProof/>
               </w:rPr>
-              <w:t>Objetivos Específicos</w:t>
+              <w:t>Contexto del sistema</w:t>
             </w:r>
             <w:r>
               <w:rPr>
@@ -1985,7 +2148,7 @@
                 <w:noProof/>
                 <w:webHidden/>
               </w:rPr>
-              <w:instrText xml:space="preserve"> PAGEREF _Toc179715518 \h </w:instrText>
+              <w:instrText xml:space="preserve"> PAGEREF _Toc179728760 \h </w:instrText>
             </w:r>
             <w:r>
               <w:rPr>
@@ -2005,7 +2168,80 @@
                 <w:noProof/>
                 <w:webHidden/>
               </w:rPr>
-              <w:t>5</w:t>
+              <w:t>8</w:t>
+            </w:r>
+            <w:r>
+              <w:rPr>
+                <w:noProof/>
+                <w:webHidden/>
+              </w:rPr>
+              <w:fldChar w:fldCharType="end"/>
+            </w:r>
+          </w:hyperlink>
+        </w:p>
+        <w:p>
+          <w:pPr>
+            <w:pStyle w:val="TDC1"/>
+            <w:rPr>
+              <w:rFonts w:eastAsiaTheme="minorEastAsia"/>
+              <w:b w:val="0"/>
+              <w:bCs w:val="0"/>
+              <w:noProof/>
+              <w:kern w:val="2"/>
+              <w:sz w:val="24"/>
+              <w:szCs w:val="24"/>
+              <w:lang w:val="es-AR" w:eastAsia="es-AR"/>
+              <w14:ligatures w14:val="standardContextual"/>
+            </w:rPr>
+          </w:pPr>
+          <w:hyperlink w:anchor="_Toc179728761" w:history="1">
+            <w:r>
+              <w:rPr>
+                <w:rStyle w:val="Hipervnculo"/>
+                <w:noProof/>
+              </w:rPr>
+              <w:t>Vista Lógica</w:t>
+            </w:r>
+            <w:r>
+              <w:rPr>
+                <w:noProof/>
+                <w:webHidden/>
+              </w:rPr>
+              <w:tab/>
+            </w:r>
+            <w:r>
+              <w:rPr>
+                <w:noProof/>
+                <w:webHidden/>
+              </w:rPr>
+              <w:fldChar w:fldCharType="begin"/>
+            </w:r>
+            <w:r>
+              <w:rPr>
+                <w:noProof/>
+                <w:webHidden/>
+              </w:rPr>
+              <w:instrText xml:space="preserve"> PAGEREF _Toc179728761 \h </w:instrText>
+            </w:r>
+            <w:r>
+              <w:rPr>
+                <w:noProof/>
+                <w:webHidden/>
+              </w:rPr>
+            </w:r>
+            <w:r>
+              <w:rPr>
+                <w:noProof/>
+                <w:webHidden/>
+              </w:rPr>
+              <w:fldChar w:fldCharType="separate"/>
+            </w:r>
+            <w:r>
+              <w:rPr>
+                <w:noProof/>
+                <w:webHidden/>
+              </w:rPr>
+              <w:t>8</w:t>
             </w:r>
             <w:r>
               <w:rPr>
@@ -2025,19 +2261,19 @@
               <w:iCs w:val="0"/>
               <w:noProof/>
               <w:kern w:val="2"/>
-              <w:sz w:val="22"/>
-              <w:szCs w:val="22"/>
+              <w:sz w:val="24"/>
+              <w:szCs w:val="24"/>
               <w:lang w:val="es-AR" w:eastAsia="es-AR"/>
               <w14:ligatures w14:val="standardContextual"/>
             </w:rPr>
           </w:pPr>
-          <w:hyperlink w:anchor="_Toc179715519" w:history="1">
+          <w:hyperlink w:anchor="_Toc179728762" w:history="1">
             <w:r>
               <w:rPr>
                 <w:rStyle w:val="Hipervnculo"/>
                 <w:noProof/>
               </w:rPr>
-              <w:t>Descripción de Procesos</w:t>
+              <w:t>Perspectiva General</w:t>
             </w:r>
             <w:r>
               <w:rPr>
@@ -2058,7 +2294,7 @@
                 <w:noProof/>
                 <w:webHidden/>
               </w:rPr>
-              <w:instrText xml:space="preserve"> PAGEREF _Toc179715519 \h </w:instrText>
+              <w:instrText xml:space="preserve"> PAGEREF _Toc179728762 \h </w:instrText>
             </w:r>
             <w:r>
               <w:rPr>
@@ -2078,7 +2314,80 @@
                 <w:noProof/>
                 <w:webHidden/>
               </w:rPr>
-              <w:t>5</w:t>
+              <w:t>8</w:t>
+            </w:r>
+            <w:r>
+              <w:rPr>
+                <w:noProof/>
+                <w:webHidden/>
+              </w:rPr>
+              <w:fldChar w:fldCharType="end"/>
+            </w:r>
+          </w:hyperlink>
+        </w:p>
+        <w:p>
+          <w:pPr>
+            <w:pStyle w:val="TDC2"/>
+            <w:rPr>
+              <w:rFonts w:eastAsiaTheme="minorEastAsia"/>
+              <w:i w:val="0"/>
+              <w:iCs w:val="0"/>
+              <w:noProof/>
+              <w:kern w:val="2"/>
+              <w:sz w:val="24"/>
+              <w:szCs w:val="24"/>
+              <w:lang w:val="es-AR" w:eastAsia="es-AR"/>
+              <w14:ligatures w14:val="standardContextual"/>
+            </w:rPr>
+          </w:pPr>
+          <w:hyperlink w:anchor="_Toc179728763" w:history="1">
+            <w:r>
+              <w:rPr>
+                <w:rStyle w:val="Hipervnculo"/>
+                <w:noProof/>
+              </w:rPr>
+              <w:t>Paquetes de Diseño importantes arquitectónicamente</w:t>
+            </w:r>
+            <w:r>
+              <w:rPr>
+                <w:noProof/>
+                <w:webHidden/>
+              </w:rPr>
+              <w:tab/>
+            </w:r>
+            <w:r>
+              <w:rPr>
+                <w:noProof/>
+                <w:webHidden/>
+              </w:rPr>
+              <w:fldChar w:fldCharType="begin"/>
+            </w:r>
+            <w:r>
+              <w:rPr>
+                <w:noProof/>
+                <w:webHidden/>
+              </w:rPr>
+              <w:instrText xml:space="preserve"> PAGEREF _Toc179728763 \h </w:instrText>
+            </w:r>
+            <w:r>
+              <w:rPr>
+                <w:noProof/>
+                <w:webHidden/>
+              </w:rPr>
+            </w:r>
+            <w:r>
+              <w:rPr>
+                <w:noProof/>
+                <w:webHidden/>
+              </w:rPr>
+              <w:fldChar w:fldCharType="separate"/>
+            </w:r>
+            <w:r>
+              <w:rPr>
+                <w:noProof/>
+                <w:webHidden/>
+              </w:rPr>
+              <w:t>8</w:t>
             </w:r>
             <w:r>
               <w:rPr>
@@ -2098,19 +2407,19 @@
               <w:bCs w:val="0"/>
               <w:noProof/>
               <w:kern w:val="2"/>
-              <w:sz w:val="22"/>
-              <w:szCs w:val="22"/>
+              <w:sz w:val="24"/>
+              <w:szCs w:val="24"/>
               <w:lang w:val="es-AR" w:eastAsia="es-AR"/>
               <w14:ligatures w14:val="standardContextual"/>
             </w:rPr>
           </w:pPr>
-          <w:hyperlink w:anchor="_Toc179715520" w:history="1">
+          <w:hyperlink w:anchor="_Toc179728764" w:history="1">
             <w:r>
               <w:rPr>
                 <w:rStyle w:val="Hipervnculo"/>
                 <w:noProof/>
               </w:rPr>
-              <w:t>Vista de Caso de Uso</w:t>
+              <w:t>Vista de Procesos</w:t>
             </w:r>
             <w:r>
               <w:rPr>
@@ -2131,7 +2440,7 @@
                 <w:noProof/>
                 <w:webHidden/>
               </w:rPr>
-              <w:instrText xml:space="preserve"> PAGEREF _Toc179715520 \h </w:instrText>
+              <w:instrText xml:space="preserve"> PAGEREF _Toc179728764 \h </w:instrText>
             </w:r>
             <w:r>
               <w:rPr>
@@ -2151,7 +2460,153 @@
                 <w:noProof/>
                 <w:webHidden/>
               </w:rPr>
-              <w:t>6</w:t>
+              <w:t>9</w:t>
+            </w:r>
+            <w:r>
+              <w:rPr>
+                <w:noProof/>
+                <w:webHidden/>
+              </w:rPr>
+              <w:fldChar w:fldCharType="end"/>
+            </w:r>
+          </w:hyperlink>
+        </w:p>
+        <w:p>
+          <w:pPr>
+            <w:pStyle w:val="TDC1"/>
+            <w:rPr>
+              <w:rFonts w:eastAsiaTheme="minorEastAsia"/>
+              <w:b w:val="0"/>
+              <w:bCs w:val="0"/>
+              <w:noProof/>
+              <w:kern w:val="2"/>
+              <w:sz w:val="24"/>
+              <w:szCs w:val="24"/>
+              <w:lang w:val="es-AR" w:eastAsia="es-AR"/>
+              <w14:ligatures w14:val="standardContextual"/>
+            </w:rPr>
+          </w:pPr>
+          <w:hyperlink w:anchor="_Toc179728765" w:history="1">
+            <w:r>
+              <w:rPr>
+                <w:rStyle w:val="Hipervnculo"/>
+                <w:noProof/>
+              </w:rPr>
+              <w:t>Vista de Liberación</w:t>
+            </w:r>
+            <w:r>
+              <w:rPr>
+                <w:noProof/>
+                <w:webHidden/>
+              </w:rPr>
+              <w:tab/>
+            </w:r>
+            <w:r>
+              <w:rPr>
+                <w:noProof/>
+                <w:webHidden/>
+              </w:rPr>
+              <w:fldChar w:fldCharType="begin"/>
+            </w:r>
+            <w:r>
+              <w:rPr>
+                <w:noProof/>
+                <w:webHidden/>
+              </w:rPr>
+              <w:instrText xml:space="preserve"> PAGEREF _Toc179728765 \h </w:instrText>
+            </w:r>
+            <w:r>
+              <w:rPr>
+                <w:noProof/>
+                <w:webHidden/>
+              </w:rPr>
+            </w:r>
+            <w:r>
+              <w:rPr>
+                <w:noProof/>
+                <w:webHidden/>
+              </w:rPr>
+              <w:fldChar w:fldCharType="separate"/>
+            </w:r>
+            <w:r>
+              <w:rPr>
+                <w:noProof/>
+                <w:webHidden/>
+              </w:rPr>
+              <w:t>9</w:t>
+            </w:r>
+            <w:r>
+              <w:rPr>
+                <w:noProof/>
+                <w:webHidden/>
+              </w:rPr>
+              <w:fldChar w:fldCharType="end"/>
+            </w:r>
+          </w:hyperlink>
+        </w:p>
+        <w:p>
+          <w:pPr>
+            <w:pStyle w:val="TDC1"/>
+            <w:rPr>
+              <w:rFonts w:eastAsiaTheme="minorEastAsia"/>
+              <w:b w:val="0"/>
+              <w:bCs w:val="0"/>
+              <w:noProof/>
+              <w:kern w:val="2"/>
+              <w:sz w:val="24"/>
+              <w:szCs w:val="24"/>
+              <w:lang w:val="es-AR" w:eastAsia="es-AR"/>
+              <w14:ligatures w14:val="standardContextual"/>
+            </w:rPr>
+          </w:pPr>
+          <w:hyperlink w:anchor="_Toc179728766" w:history="1">
+            <w:r>
+              <w:rPr>
+                <w:rStyle w:val="Hipervnculo"/>
+                <w:noProof/>
+              </w:rPr>
+              <w:t>Vista de Implementación</w:t>
+            </w:r>
+            <w:r>
+              <w:rPr>
+                <w:noProof/>
+                <w:webHidden/>
+              </w:rPr>
+              <w:tab/>
+            </w:r>
+            <w:r>
+              <w:rPr>
+                <w:noProof/>
+                <w:webHidden/>
+              </w:rPr>
+              <w:fldChar w:fldCharType="begin"/>
+            </w:r>
+            <w:r>
+              <w:rPr>
+                <w:noProof/>
+                <w:webHidden/>
+              </w:rPr>
+              <w:instrText xml:space="preserve"> PAGEREF _Toc179728766 \h </w:instrText>
+            </w:r>
+            <w:r>
+              <w:rPr>
+                <w:noProof/>
+                <w:webHidden/>
+              </w:rPr>
+            </w:r>
+            <w:r>
+              <w:rPr>
+                <w:noProof/>
+                <w:webHidden/>
+              </w:rPr>
+              <w:fldChar w:fldCharType="separate"/>
+            </w:r>
+            <w:r>
+              <w:rPr>
+                <w:noProof/>
+                <w:webHidden/>
+              </w:rPr>
+              <w:t>9</w:t>
             </w:r>
             <w:r>
               <w:rPr>
@@ -2171,19 +2626,19 @@
               <w:iCs w:val="0"/>
               <w:noProof/>
               <w:kern w:val="2"/>
-              <w:sz w:val="22"/>
-              <w:szCs w:val="22"/>
+              <w:sz w:val="24"/>
+              <w:szCs w:val="24"/>
               <w:lang w:val="es-AR" w:eastAsia="es-AR"/>
               <w14:ligatures w14:val="standardContextual"/>
             </w:rPr>
           </w:pPr>
-          <w:hyperlink w:anchor="_Toc179715521" w:history="1">
+          <w:hyperlink w:anchor="_Toc179728767" w:history="1">
             <w:r>
               <w:rPr>
                 <w:rStyle w:val="Hipervnculo"/>
                 <w:noProof/>
               </w:rPr>
-              <w:t>Descripción de los Actores</w:t>
+              <w:t>Perspectiva General</w:t>
             </w:r>
             <w:r>
               <w:rPr>
@@ -2204,7 +2659,7 @@
                 <w:noProof/>
                 <w:webHidden/>
               </w:rPr>
-              <w:instrText xml:space="preserve"> PAGEREF _Toc179715521 \h </w:instrText>
+              <w:instrText xml:space="preserve"> PAGEREF _Toc179728767 \h </w:instrText>
             </w:r>
             <w:r>
               <w:rPr>
@@ -2224,7 +2679,7 @@
                 <w:noProof/>
                 <w:webHidden/>
               </w:rPr>
-              <w:t>6</w:t>
+              <w:t>9</w:t>
             </w:r>
             <w:r>
               <w:rPr>
@@ -2244,19 +2699,19 @@
               <w:iCs w:val="0"/>
               <w:noProof/>
               <w:kern w:val="2"/>
-              <w:sz w:val="22"/>
-              <w:szCs w:val="22"/>
+              <w:sz w:val="24"/>
+              <w:szCs w:val="24"/>
               <w:lang w:val="es-AR" w:eastAsia="es-AR"/>
               <w14:ligatures w14:val="standardContextual"/>
             </w:rPr>
           </w:pPr>
-          <w:hyperlink w:anchor="_Toc179715522" w:history="1">
+          <w:hyperlink w:anchor="_Toc179728768" w:history="1">
             <w:r>
               <w:rPr>
                 <w:rStyle w:val="Hipervnculo"/>
                 <w:noProof/>
               </w:rPr>
-              <w:t>Contexto del sistema</w:t>
+              <w:t>Capas</w:t>
             </w:r>
             <w:r>
               <w:rPr>
@@ -2277,7 +2732,7 @@
                 <w:noProof/>
                 <w:webHidden/>
               </w:rPr>
-              <w:instrText xml:space="preserve"> PAGEREF _Toc179715522 \h </w:instrText>
+              <w:instrText xml:space="preserve"> PAGEREF _Toc179728768 \h </w:instrText>
             </w:r>
             <w:r>
               <w:rPr>
@@ -2297,7 +2752,7 @@
                 <w:noProof/>
                 <w:webHidden/>
               </w:rPr>
-              <w:t>6</w:t>
+              <w:t>9</w:t>
             </w:r>
             <w:r>
               <w:rPr>
@@ -2317,19 +2772,19 @@
               <w:bCs w:val="0"/>
               <w:noProof/>
               <w:kern w:val="2"/>
-              <w:sz w:val="22"/>
-              <w:szCs w:val="22"/>
+              <w:sz w:val="24"/>
+              <w:szCs w:val="24"/>
               <w:lang w:val="es-AR" w:eastAsia="es-AR"/>
               <w14:ligatures w14:val="standardContextual"/>
             </w:rPr>
           </w:pPr>
-          <w:hyperlink w:anchor="_Toc179715523" w:history="1">
+          <w:hyperlink w:anchor="_Toc179728769" w:history="1">
             <w:r>
               <w:rPr>
                 <w:rStyle w:val="Hipervnculo"/>
                 <w:noProof/>
               </w:rPr>
-              <w:t>Vista Lógica</w:t>
+              <w:t>Vista de Datos (opcional)</w:t>
             </w:r>
             <w:r>
               <w:rPr>
@@ -2350,7 +2805,7 @@
                 <w:noProof/>
                 <w:webHidden/>
               </w:rPr>
-              <w:instrText xml:space="preserve"> PAGEREF _Toc179715523 \h </w:instrText>
+              <w:instrText xml:space="preserve"> PAGEREF _Toc179728769 \h </w:instrText>
             </w:r>
             <w:r>
               <w:rPr>
@@ -2370,7 +2825,226 @@
                 <w:noProof/>
                 <w:webHidden/>
               </w:rPr>
-              <w:t>6</w:t>
+              <w:t>9</w:t>
+            </w:r>
+            <w:r>
+              <w:rPr>
+                <w:noProof/>
+                <w:webHidden/>
+              </w:rPr>
+              <w:fldChar w:fldCharType="end"/>
+            </w:r>
+          </w:hyperlink>
+        </w:p>
+        <w:p>
+          <w:pPr>
+            <w:pStyle w:val="TDC1"/>
+            <w:rPr>
+              <w:rFonts w:eastAsiaTheme="minorEastAsia"/>
+              <w:b w:val="0"/>
+              <w:bCs w:val="0"/>
+              <w:noProof/>
+              <w:kern w:val="2"/>
+              <w:sz w:val="24"/>
+              <w:szCs w:val="24"/>
+              <w:lang w:val="es-AR" w:eastAsia="es-AR"/>
+              <w14:ligatures w14:val="standardContextual"/>
+            </w:rPr>
+          </w:pPr>
+          <w:hyperlink w:anchor="_Toc179728770" w:history="1">
+            <w:r>
+              <w:rPr>
+                <w:rStyle w:val="Hipervnculo"/>
+                <w:noProof/>
+              </w:rPr>
+              <w:t>Tamaño y Rendimiento</w:t>
+            </w:r>
+            <w:r>
+              <w:rPr>
+                <w:noProof/>
+                <w:webHidden/>
+              </w:rPr>
+              <w:tab/>
+            </w:r>
+            <w:r>
+              <w:rPr>
+                <w:noProof/>
+                <w:webHidden/>
+              </w:rPr>
+              <w:fldChar w:fldCharType="begin"/>
+            </w:r>
+            <w:r>
+              <w:rPr>
+                <w:noProof/>
+                <w:webHidden/>
+              </w:rPr>
+              <w:instrText xml:space="preserve"> PAGEREF _Toc179728770 \h </w:instrText>
+            </w:r>
+            <w:r>
+              <w:rPr>
+                <w:noProof/>
+                <w:webHidden/>
+              </w:rPr>
+            </w:r>
+            <w:r>
+              <w:rPr>
+                <w:noProof/>
+                <w:webHidden/>
+              </w:rPr>
+              <w:fldChar w:fldCharType="separate"/>
+            </w:r>
+            <w:r>
+              <w:rPr>
+                <w:noProof/>
+                <w:webHidden/>
+              </w:rPr>
+              <w:t>10</w:t>
+            </w:r>
+            <w:r>
+              <w:rPr>
+                <w:noProof/>
+                <w:webHidden/>
+              </w:rPr>
+              <w:fldChar w:fldCharType="end"/>
+            </w:r>
+          </w:hyperlink>
+        </w:p>
+        <w:p>
+          <w:pPr>
+            <w:pStyle w:val="TDC1"/>
+            <w:rPr>
+              <w:rFonts w:eastAsiaTheme="minorEastAsia"/>
+              <w:b w:val="0"/>
+              <w:bCs w:val="0"/>
+              <w:noProof/>
+              <w:kern w:val="2"/>
+              <w:sz w:val="24"/>
+              <w:szCs w:val="24"/>
+              <w:lang w:val="es-AR" w:eastAsia="es-AR"/>
+              <w14:ligatures w14:val="standardContextual"/>
+            </w:rPr>
+          </w:pPr>
+          <w:hyperlink w:anchor="_Toc179728771" w:history="1">
+            <w:r>
+              <w:rPr>
+                <w:rStyle w:val="Hipervnculo"/>
+                <w:noProof/>
+              </w:rPr>
+              <w:t>Calidad</w:t>
+            </w:r>
+            <w:r>
+              <w:rPr>
+                <w:noProof/>
+                <w:webHidden/>
+              </w:rPr>
+              <w:tab/>
+            </w:r>
+            <w:r>
+              <w:rPr>
+                <w:noProof/>
+                <w:webHidden/>
+              </w:rPr>
+              <w:fldChar w:fldCharType="begin"/>
+            </w:r>
+            <w:r>
+              <w:rPr>
+                <w:noProof/>
+                <w:webHidden/>
+              </w:rPr>
+              <w:instrText xml:space="preserve"> PAGEREF _Toc179728771 \h </w:instrText>
+            </w:r>
+            <w:r>
+              <w:rPr>
+                <w:noProof/>
+                <w:webHidden/>
+              </w:rPr>
+            </w:r>
+            <w:r>
+              <w:rPr>
+                <w:noProof/>
+                <w:webHidden/>
+              </w:rPr>
+              <w:fldChar w:fldCharType="separate"/>
+            </w:r>
+            <w:r>
+              <w:rPr>
+                <w:noProof/>
+                <w:webHidden/>
+              </w:rPr>
+              <w:t>10</w:t>
+            </w:r>
+            <w:r>
+              <w:rPr>
+                <w:noProof/>
+                <w:webHidden/>
+              </w:rPr>
+              <w:fldChar w:fldCharType="end"/>
+            </w:r>
+          </w:hyperlink>
+        </w:p>
+        <w:p>
+          <w:pPr>
+            <w:pStyle w:val="TDC1"/>
+            <w:rPr>
+              <w:rFonts w:eastAsiaTheme="minorEastAsia"/>
+              <w:b w:val="0"/>
+              <w:bCs w:val="0"/>
+              <w:noProof/>
+              <w:kern w:val="2"/>
+              <w:sz w:val="24"/>
+              <w:szCs w:val="24"/>
+              <w:lang w:val="es-AR" w:eastAsia="es-AR"/>
+              <w14:ligatures w14:val="standardContextual"/>
+            </w:rPr>
+          </w:pPr>
+          <w:hyperlink w:anchor="_Toc179728772" w:history="1">
+            <w:r>
+              <w:rPr>
+                <w:rStyle w:val="Hipervnculo"/>
+                <w:noProof/>
+              </w:rPr>
+              <w:t>Diagramas</w:t>
+            </w:r>
+            <w:r>
+              <w:rPr>
+                <w:noProof/>
+                <w:webHidden/>
+              </w:rPr>
+              <w:tab/>
+            </w:r>
+            <w:r>
+              <w:rPr>
+                <w:noProof/>
+                <w:webHidden/>
+              </w:rPr>
+              <w:fldChar w:fldCharType="begin"/>
+            </w:r>
+            <w:r>
+              <w:rPr>
+                <w:noProof/>
+                <w:webHidden/>
+              </w:rPr>
+              <w:instrText xml:space="preserve"> PAGEREF _Toc179728772 \h </w:instrText>
+            </w:r>
+            <w:r>
+              <w:rPr>
+                <w:noProof/>
+                <w:webHidden/>
+              </w:rPr>
+            </w:r>
+            <w:r>
+              <w:rPr>
+                <w:noProof/>
+                <w:webHidden/>
+              </w:rPr>
+              <w:fldChar w:fldCharType="separate"/>
+            </w:r>
+            <w:r>
+              <w:rPr>
+                <w:noProof/>
+                <w:webHidden/>
+              </w:rPr>
+              <w:t>11</w:t>
             </w:r>
             <w:r>
               <w:rPr>
@@ -2390,19 +3064,19 @@
               <w:iCs w:val="0"/>
               <w:noProof/>
               <w:kern w:val="2"/>
-              <w:sz w:val="22"/>
-              <w:szCs w:val="22"/>
+              <w:sz w:val="24"/>
+              <w:szCs w:val="24"/>
               <w:lang w:val="es-AR" w:eastAsia="es-AR"/>
               <w14:ligatures w14:val="standardContextual"/>
             </w:rPr>
           </w:pPr>
-          <w:hyperlink w:anchor="_Toc179715524" w:history="1">
+          <w:hyperlink w:anchor="_Toc179728773" w:history="1">
             <w:r>
               <w:rPr>
                 <w:rStyle w:val="Hipervnculo"/>
                 <w:noProof/>
               </w:rPr>
-              <w:t>Perspectiva General</w:t>
+              <w:t>Diagramas de Despliegue</w:t>
             </w:r>
             <w:r>
               <w:rPr>
@@ -2423,7 +3097,7 @@
                 <w:noProof/>
                 <w:webHidden/>
               </w:rPr>
-              <w:instrText xml:space="preserve"> PAGEREF _Toc179715524 \h </w:instrText>
+              <w:instrText xml:space="preserve"> PAGEREF _Toc179728773 \h </w:instrText>
             </w:r>
             <w:r>
               <w:rPr>
@@ -2443,7 +3117,7 @@
                 <w:noProof/>
                 <w:webHidden/>
               </w:rPr>
-              <w:t>6</w:t>
+              <w:t>11</w:t>
             </w:r>
             <w:r>
               <w:rPr>
@@ -2463,19 +3137,19 @@
               <w:iCs w:val="0"/>
               <w:noProof/>
               <w:kern w:val="2"/>
-              <w:sz w:val="22"/>
-              <w:szCs w:val="22"/>
+              <w:sz w:val="24"/>
+              <w:szCs w:val="24"/>
               <w:lang w:val="es-AR" w:eastAsia="es-AR"/>
               <w14:ligatures w14:val="standardContextual"/>
             </w:rPr>
           </w:pPr>
-          <w:hyperlink w:anchor="_Toc179715525" w:history="1">
+          <w:hyperlink w:anchor="_Toc179728774" w:history="1">
             <w:r>
               <w:rPr>
                 <w:rStyle w:val="Hipervnculo"/>
                 <w:noProof/>
               </w:rPr>
-              <w:t>Paquetes de Diseño importantes arquitectónicamente</w:t>
+              <w:t>Diagrama de Objetos</w:t>
             </w:r>
             <w:r>
               <w:rPr>
@@ -2496,7 +3170,7 @@
                 <w:noProof/>
                 <w:webHidden/>
               </w:rPr>
-              <w:instrText xml:space="preserve"> PAGEREF _Toc179715525 \h </w:instrText>
+              <w:instrText xml:space="preserve"> PAGEREF _Toc179728774 \h </w:instrText>
             </w:r>
             <w:r>
               <w:rPr>
@@ -2516,226 +3190,7 @@
                 <w:noProof/>
                 <w:webHidden/>
               </w:rPr>
-              <w:t>6</w:t>
-            </w:r>
-            <w:r>
-              <w:rPr>
-                <w:noProof/>
-                <w:webHidden/>
-              </w:rPr>
-              <w:fldChar w:fldCharType="end"/>
-            </w:r>
-          </w:hyperlink>
-        </w:p>
-        <w:p>
-          <w:pPr>
-            <w:pStyle w:val="TDC1"/>
-            <w:rPr>
-              <w:rFonts w:eastAsiaTheme="minorEastAsia"/>
-              <w:b w:val="0"/>
-              <w:bCs w:val="0"/>
-              <w:noProof/>
-              <w:kern w:val="2"/>
-              <w:sz w:val="22"/>
-              <w:szCs w:val="22"/>
-              <w:lang w:val="es-AR" w:eastAsia="es-AR"/>
-              <w14:ligatures w14:val="standardContextual"/>
-            </w:rPr>
-          </w:pPr>
-          <w:hyperlink w:anchor="_Toc179715526" w:history="1">
-            <w:r>
-              <w:rPr>
-                <w:rStyle w:val="Hipervnculo"/>
-                <w:noProof/>
-              </w:rPr>
-              <w:t>Vista de Procesos</w:t>
-            </w:r>
-            <w:r>
-              <w:rPr>
-                <w:noProof/>
-                <w:webHidden/>
-              </w:rPr>
-              <w:tab/>
-            </w:r>
-            <w:r>
-              <w:rPr>
-                <w:noProof/>
-                <w:webHidden/>
-              </w:rPr>
-              <w:fldChar w:fldCharType="begin"/>
-            </w:r>
-            <w:r>
-              <w:rPr>
-                <w:noProof/>
-                <w:webHidden/>
-              </w:rPr>
-              <w:instrText xml:space="preserve"> PAGEREF _Toc179715526 \h </w:instrText>
-            </w:r>
-            <w:r>
-              <w:rPr>
-                <w:noProof/>
-                <w:webHidden/>
-              </w:rPr>
-            </w:r>
-            <w:r>
-              <w:rPr>
-                <w:noProof/>
-                <w:webHidden/>
-              </w:rPr>
-              <w:fldChar w:fldCharType="separate"/>
-            </w:r>
-            <w:r>
-              <w:rPr>
-                <w:noProof/>
-                <w:webHidden/>
-              </w:rPr>
-              <w:t>7</w:t>
-            </w:r>
-            <w:r>
-              <w:rPr>
-                <w:noProof/>
-                <w:webHidden/>
-              </w:rPr>
-              <w:fldChar w:fldCharType="end"/>
-            </w:r>
-          </w:hyperlink>
-        </w:p>
-        <w:p>
-          <w:pPr>
-            <w:pStyle w:val="TDC1"/>
-            <w:rPr>
-              <w:rFonts w:eastAsiaTheme="minorEastAsia"/>
-              <w:b w:val="0"/>
-              <w:bCs w:val="0"/>
-              <w:noProof/>
-              <w:kern w:val="2"/>
-              <w:sz w:val="22"/>
-              <w:szCs w:val="22"/>
-              <w:lang w:val="es-AR" w:eastAsia="es-AR"/>
-              <w14:ligatures w14:val="standardContextual"/>
-            </w:rPr>
-          </w:pPr>
-          <w:hyperlink w:anchor="_Toc179715527" w:history="1">
-            <w:r>
-              <w:rPr>
-                <w:rStyle w:val="Hipervnculo"/>
-                <w:noProof/>
-              </w:rPr>
-              <w:t>Vista de Liberación</w:t>
-            </w:r>
-            <w:r>
-              <w:rPr>
-                <w:noProof/>
-                <w:webHidden/>
-              </w:rPr>
-              <w:tab/>
-            </w:r>
-            <w:r>
-              <w:rPr>
-                <w:noProof/>
-                <w:webHidden/>
-              </w:rPr>
-              <w:fldChar w:fldCharType="begin"/>
-            </w:r>
-            <w:r>
-              <w:rPr>
-                <w:noProof/>
-                <w:webHidden/>
-              </w:rPr>
-              <w:instrText xml:space="preserve"> PAGEREF _Toc179715527 \h </w:instrText>
-            </w:r>
-            <w:r>
-              <w:rPr>
-                <w:noProof/>
-                <w:webHidden/>
-              </w:rPr>
-            </w:r>
-            <w:r>
-              <w:rPr>
-                <w:noProof/>
-                <w:webHidden/>
-              </w:rPr>
-              <w:fldChar w:fldCharType="separate"/>
-            </w:r>
-            <w:r>
-              <w:rPr>
-                <w:noProof/>
-                <w:webHidden/>
-              </w:rPr>
-              <w:t>7</w:t>
-            </w:r>
-            <w:r>
-              <w:rPr>
-                <w:noProof/>
-                <w:webHidden/>
-              </w:rPr>
-              <w:fldChar w:fldCharType="end"/>
-            </w:r>
-          </w:hyperlink>
-        </w:p>
-        <w:p>
-          <w:pPr>
-            <w:pStyle w:val="TDC1"/>
-            <w:rPr>
-              <w:rFonts w:eastAsiaTheme="minorEastAsia"/>
-              <w:b w:val="0"/>
-              <w:bCs w:val="0"/>
-              <w:noProof/>
-              <w:kern w:val="2"/>
-              <w:sz w:val="22"/>
-              <w:szCs w:val="22"/>
-              <w:lang w:val="es-AR" w:eastAsia="es-AR"/>
-              <w14:ligatures w14:val="standardContextual"/>
-            </w:rPr>
-          </w:pPr>
-          <w:hyperlink w:anchor="_Toc179715528" w:history="1">
-            <w:r>
-              <w:rPr>
-                <w:rStyle w:val="Hipervnculo"/>
-                <w:noProof/>
-              </w:rPr>
-              <w:t>Vista de Implementación</w:t>
-            </w:r>
-            <w:r>
-              <w:rPr>
-                <w:noProof/>
-                <w:webHidden/>
-              </w:rPr>
-              <w:tab/>
-            </w:r>
-            <w:r>
-              <w:rPr>
-                <w:noProof/>
-                <w:webHidden/>
-              </w:rPr>
-              <w:fldChar w:fldCharType="begin"/>
-            </w:r>
-            <w:r>
-              <w:rPr>
-                <w:noProof/>
-                <w:webHidden/>
-              </w:rPr>
-              <w:instrText xml:space="preserve"> PAGEREF _Toc179715528 \h </w:instrText>
-            </w:r>
-            <w:r>
-              <w:rPr>
-                <w:noProof/>
-                <w:webHidden/>
-              </w:rPr>
-            </w:r>
-            <w:r>
-              <w:rPr>
-                <w:noProof/>
-                <w:webHidden/>
-              </w:rPr>
-              <w:fldChar w:fldCharType="separate"/>
-            </w:r>
-            <w:r>
-              <w:rPr>
-                <w:noProof/>
-                <w:webHidden/>
-              </w:rPr>
-              <w:t>7</w:t>
+              <w:t>11</w:t>
             </w:r>
             <w:r>
               <w:rPr>
@@ -2755,19 +3210,19 @@
               <w:iCs w:val="0"/>
               <w:noProof/>
               <w:kern w:val="2"/>
-              <w:sz w:val="22"/>
-              <w:szCs w:val="22"/>
+              <w:sz w:val="24"/>
+              <w:szCs w:val="24"/>
               <w:lang w:val="es-AR" w:eastAsia="es-AR"/>
               <w14:ligatures w14:val="standardContextual"/>
             </w:rPr>
           </w:pPr>
-          <w:hyperlink w:anchor="_Toc179715529" w:history="1">
+          <w:hyperlink w:anchor="_Toc179728775" w:history="1">
             <w:r>
               <w:rPr>
                 <w:rStyle w:val="Hipervnculo"/>
                 <w:noProof/>
               </w:rPr>
-              <w:t>Perspectiva General</w:t>
+              <w:t>Diagramas de Paquetes</w:t>
             </w:r>
             <w:r>
               <w:rPr>
@@ -2788,7 +3243,7 @@
                 <w:noProof/>
                 <w:webHidden/>
               </w:rPr>
-              <w:instrText xml:space="preserve"> PAGEREF _Toc179715529 \h </w:instrText>
+              <w:instrText xml:space="preserve"> PAGEREF _Toc179728775 \h </w:instrText>
             </w:r>
             <w:r>
               <w:rPr>
@@ -2808,591 +3263,7 @@
                 <w:noProof/>
                 <w:webHidden/>
               </w:rPr>
-              <w:t>7</w:t>
-            </w:r>
-            <w:r>
-              <w:rPr>
-                <w:noProof/>
-                <w:webHidden/>
-              </w:rPr>
-              <w:fldChar w:fldCharType="end"/>
-            </w:r>
-          </w:hyperlink>
-        </w:p>
-        <w:p>
-          <w:pPr>
-            <w:pStyle w:val="TDC2"/>
-            <w:rPr>
-              <w:rFonts w:eastAsiaTheme="minorEastAsia"/>
-              <w:i w:val="0"/>
-              <w:iCs w:val="0"/>
-              <w:noProof/>
-              <w:kern w:val="2"/>
-              <w:sz w:val="22"/>
-              <w:szCs w:val="22"/>
-              <w:lang w:val="es-AR" w:eastAsia="es-AR"/>
-              <w14:ligatures w14:val="standardContextual"/>
-            </w:rPr>
-          </w:pPr>
-          <w:hyperlink w:anchor="_Toc179715530" w:history="1">
-            <w:r>
-              <w:rPr>
-                <w:rStyle w:val="Hipervnculo"/>
-                <w:noProof/>
-              </w:rPr>
-              <w:t>Capas</w:t>
-            </w:r>
-            <w:r>
-              <w:rPr>
-                <w:noProof/>
-                <w:webHidden/>
-              </w:rPr>
-              <w:tab/>
-            </w:r>
-            <w:r>
-              <w:rPr>
-                <w:noProof/>
-                <w:webHidden/>
-              </w:rPr>
-              <w:fldChar w:fldCharType="begin"/>
-            </w:r>
-            <w:r>
-              <w:rPr>
-                <w:noProof/>
-                <w:webHidden/>
-              </w:rPr>
-              <w:instrText xml:space="preserve"> PAGEREF _Toc179715530 \h </w:instrText>
-            </w:r>
-            <w:r>
-              <w:rPr>
-                <w:noProof/>
-                <w:webHidden/>
-              </w:rPr>
-            </w:r>
-            <w:r>
-              <w:rPr>
-                <w:noProof/>
-                <w:webHidden/>
-              </w:rPr>
-              <w:fldChar w:fldCharType="separate"/>
-            </w:r>
-            <w:r>
-              <w:rPr>
-                <w:noProof/>
-                <w:webHidden/>
-              </w:rPr>
-              <w:t>7</w:t>
-            </w:r>
-            <w:r>
-              <w:rPr>
-                <w:noProof/>
-                <w:webHidden/>
-              </w:rPr>
-              <w:fldChar w:fldCharType="end"/>
-            </w:r>
-          </w:hyperlink>
-        </w:p>
-        <w:p>
-          <w:pPr>
-            <w:pStyle w:val="TDC1"/>
-            <w:rPr>
-              <w:rFonts w:eastAsiaTheme="minorEastAsia"/>
-              <w:b w:val="0"/>
-              <w:bCs w:val="0"/>
-              <w:noProof/>
-              <w:kern w:val="2"/>
-              <w:sz w:val="22"/>
-              <w:szCs w:val="22"/>
-              <w:lang w:val="es-AR" w:eastAsia="es-AR"/>
-              <w14:ligatures w14:val="standardContextual"/>
-            </w:rPr>
-          </w:pPr>
-          <w:hyperlink w:anchor="_Toc179715531" w:history="1">
-            <w:r>
-              <w:rPr>
-                <w:rStyle w:val="Hipervnculo"/>
-                <w:noProof/>
-              </w:rPr>
-              <w:t>Vista de Datos (opcional)</w:t>
-            </w:r>
-            <w:r>
-              <w:rPr>
-                <w:noProof/>
-                <w:webHidden/>
-              </w:rPr>
-              <w:tab/>
-            </w:r>
-            <w:r>
-              <w:rPr>
-                <w:noProof/>
-                <w:webHidden/>
-              </w:rPr>
-              <w:fldChar w:fldCharType="begin"/>
-            </w:r>
-            <w:r>
-              <w:rPr>
-                <w:noProof/>
-                <w:webHidden/>
-              </w:rPr>
-              <w:instrText xml:space="preserve"> PAGEREF _Toc179715531 \h </w:instrText>
-            </w:r>
-            <w:r>
-              <w:rPr>
-                <w:noProof/>
-                <w:webHidden/>
-              </w:rPr>
-            </w:r>
-            <w:r>
-              <w:rPr>
-                <w:noProof/>
-                <w:webHidden/>
-              </w:rPr>
-              <w:fldChar w:fldCharType="separate"/>
-            </w:r>
-            <w:r>
-              <w:rPr>
-                <w:noProof/>
-                <w:webHidden/>
-              </w:rPr>
-              <w:t>7</w:t>
-            </w:r>
-            <w:r>
-              <w:rPr>
-                <w:noProof/>
-                <w:webHidden/>
-              </w:rPr>
-              <w:fldChar w:fldCharType="end"/>
-            </w:r>
-          </w:hyperlink>
-        </w:p>
-        <w:p>
-          <w:pPr>
-            <w:pStyle w:val="TDC1"/>
-            <w:rPr>
-              <w:rFonts w:eastAsiaTheme="minorEastAsia"/>
-              <w:b w:val="0"/>
-              <w:bCs w:val="0"/>
-              <w:noProof/>
-              <w:kern w:val="2"/>
-              <w:sz w:val="22"/>
-              <w:szCs w:val="22"/>
-              <w:lang w:val="es-AR" w:eastAsia="es-AR"/>
-              <w14:ligatures w14:val="standardContextual"/>
-            </w:rPr>
-          </w:pPr>
-          <w:hyperlink w:anchor="_Toc179715532" w:history="1">
-            <w:r>
-              <w:rPr>
-                <w:rStyle w:val="Hipervnculo"/>
-                <w:noProof/>
-              </w:rPr>
-              <w:t>Tamaño y Rendimiento</w:t>
-            </w:r>
-            <w:r>
-              <w:rPr>
-                <w:noProof/>
-                <w:webHidden/>
-              </w:rPr>
-              <w:tab/>
-            </w:r>
-            <w:r>
-              <w:rPr>
-                <w:noProof/>
-                <w:webHidden/>
-              </w:rPr>
-              <w:fldChar w:fldCharType="begin"/>
-            </w:r>
-            <w:r>
-              <w:rPr>
-                <w:noProof/>
-                <w:webHidden/>
-              </w:rPr>
-              <w:instrText xml:space="preserve"> PAGEREF _Toc179715532 \h </w:instrText>
-            </w:r>
-            <w:r>
-              <w:rPr>
-                <w:noProof/>
-                <w:webHidden/>
-              </w:rPr>
-            </w:r>
-            <w:r>
-              <w:rPr>
-                <w:noProof/>
-                <w:webHidden/>
-              </w:rPr>
-              <w:fldChar w:fldCharType="separate"/>
-            </w:r>
-            <w:r>
-              <w:rPr>
-                <w:noProof/>
-                <w:webHidden/>
-              </w:rPr>
-              <w:t>8</w:t>
-            </w:r>
-            <w:r>
-              <w:rPr>
-                <w:noProof/>
-                <w:webHidden/>
-              </w:rPr>
-              <w:fldChar w:fldCharType="end"/>
-            </w:r>
-          </w:hyperlink>
-        </w:p>
-        <w:p>
-          <w:pPr>
-            <w:pStyle w:val="TDC1"/>
-            <w:rPr>
-              <w:rFonts w:eastAsiaTheme="minorEastAsia"/>
-              <w:b w:val="0"/>
-              <w:bCs w:val="0"/>
-              <w:noProof/>
-              <w:kern w:val="2"/>
-              <w:sz w:val="22"/>
-              <w:szCs w:val="22"/>
-              <w:lang w:val="es-AR" w:eastAsia="es-AR"/>
-              <w14:ligatures w14:val="standardContextual"/>
-            </w:rPr>
-          </w:pPr>
-          <w:hyperlink w:anchor="_Toc179715533" w:history="1">
-            <w:r>
-              <w:rPr>
-                <w:rStyle w:val="Hipervnculo"/>
-                <w:noProof/>
-              </w:rPr>
-              <w:t>Calidad</w:t>
-            </w:r>
-            <w:r>
-              <w:rPr>
-                <w:noProof/>
-                <w:webHidden/>
-              </w:rPr>
-              <w:tab/>
-            </w:r>
-            <w:r>
-              <w:rPr>
-                <w:noProof/>
-                <w:webHidden/>
-              </w:rPr>
-              <w:fldChar w:fldCharType="begin"/>
-            </w:r>
-            <w:r>
-              <w:rPr>
-                <w:noProof/>
-                <w:webHidden/>
-              </w:rPr>
-              <w:instrText xml:space="preserve"> PAGEREF _Toc179715533 \h </w:instrText>
-            </w:r>
-            <w:r>
-              <w:rPr>
-                <w:noProof/>
-                <w:webHidden/>
-              </w:rPr>
-            </w:r>
-            <w:r>
-              <w:rPr>
-                <w:noProof/>
-                <w:webHidden/>
-              </w:rPr>
-              <w:fldChar w:fldCharType="separate"/>
-            </w:r>
-            <w:r>
-              <w:rPr>
-                <w:noProof/>
-                <w:webHidden/>
-              </w:rPr>
-              <w:t>8</w:t>
-            </w:r>
-            <w:r>
-              <w:rPr>
-                <w:noProof/>
-                <w:webHidden/>
-              </w:rPr>
-              <w:fldChar w:fldCharType="end"/>
-            </w:r>
-          </w:hyperlink>
-        </w:p>
-        <w:p>
-          <w:pPr>
-            <w:pStyle w:val="TDC1"/>
-            <w:rPr>
-              <w:rFonts w:eastAsiaTheme="minorEastAsia"/>
-              <w:b w:val="0"/>
-              <w:bCs w:val="0"/>
-              <w:noProof/>
-              <w:kern w:val="2"/>
-              <w:sz w:val="22"/>
-              <w:szCs w:val="22"/>
-              <w:lang w:val="es-AR" w:eastAsia="es-AR"/>
-              <w14:ligatures w14:val="standardContextual"/>
-            </w:rPr>
-          </w:pPr>
-          <w:hyperlink w:anchor="_Toc179715534" w:history="1">
-            <w:r>
-              <w:rPr>
-                <w:rStyle w:val="Hipervnculo"/>
-                <w:noProof/>
-              </w:rPr>
-              <w:t>Diagramas</w:t>
-            </w:r>
-            <w:r>
-              <w:rPr>
-                <w:noProof/>
-                <w:webHidden/>
-              </w:rPr>
-              <w:tab/>
-            </w:r>
-            <w:r>
-              <w:rPr>
-                <w:noProof/>
-                <w:webHidden/>
-              </w:rPr>
-              <w:fldChar w:fldCharType="begin"/>
-            </w:r>
-            <w:r>
-              <w:rPr>
-                <w:noProof/>
-                <w:webHidden/>
-              </w:rPr>
-              <w:instrText xml:space="preserve"> PAGEREF _Toc179715534 \h </w:instrText>
-            </w:r>
-            <w:r>
-              <w:rPr>
-                <w:noProof/>
-                <w:webHidden/>
-              </w:rPr>
-            </w:r>
-            <w:r>
-              <w:rPr>
-                <w:noProof/>
-                <w:webHidden/>
-              </w:rPr>
-              <w:fldChar w:fldCharType="separate"/>
-            </w:r>
-            <w:r>
-              <w:rPr>
-                <w:noProof/>
-                <w:webHidden/>
-              </w:rPr>
-              <w:t>9</w:t>
-            </w:r>
-            <w:r>
-              <w:rPr>
-                <w:noProof/>
-                <w:webHidden/>
-              </w:rPr>
-              <w:fldChar w:fldCharType="end"/>
-            </w:r>
-          </w:hyperlink>
-        </w:p>
-        <w:p>
-          <w:pPr>
-            <w:pStyle w:val="TDC2"/>
-            <w:rPr>
-              <w:rFonts w:eastAsiaTheme="minorEastAsia"/>
-              <w:i w:val="0"/>
-              <w:iCs w:val="0"/>
-              <w:noProof/>
-              <w:kern w:val="2"/>
-              <w:sz w:val="22"/>
-              <w:szCs w:val="22"/>
-              <w:lang w:val="es-AR" w:eastAsia="es-AR"/>
-              <w14:ligatures w14:val="standardContextual"/>
-            </w:rPr>
-          </w:pPr>
-          <w:hyperlink w:anchor="_Toc179715535" w:history="1">
-            <w:r>
-              <w:rPr>
-                <w:rStyle w:val="Hipervnculo"/>
-                <w:noProof/>
-              </w:rPr>
-              <w:t>Diagramas de Despliegue</w:t>
-            </w:r>
-            <w:r>
-              <w:rPr>
-                <w:noProof/>
-                <w:webHidden/>
-              </w:rPr>
-              <w:tab/>
-            </w:r>
-            <w:r>
-              <w:rPr>
-                <w:noProof/>
-                <w:webHidden/>
-              </w:rPr>
-              <w:fldChar w:fldCharType="begin"/>
-            </w:r>
-            <w:r>
-              <w:rPr>
-                <w:noProof/>
-                <w:webHidden/>
-              </w:rPr>
-              <w:instrText xml:space="preserve"> PAGEREF _Toc179715535 \h </w:instrText>
-            </w:r>
-            <w:r>
-              <w:rPr>
-                <w:noProof/>
-                <w:webHidden/>
-              </w:rPr>
-            </w:r>
-            <w:r>
-              <w:rPr>
-                <w:noProof/>
-                <w:webHidden/>
-              </w:rPr>
-              <w:fldChar w:fldCharType="separate"/>
-            </w:r>
-            <w:r>
-              <w:rPr>
-                <w:noProof/>
-                <w:webHidden/>
-              </w:rPr>
-              <w:t>9</w:t>
-            </w:r>
-            <w:r>
-              <w:rPr>
-                <w:noProof/>
-                <w:webHidden/>
-              </w:rPr>
-              <w:fldChar w:fldCharType="end"/>
-            </w:r>
-          </w:hyperlink>
-        </w:p>
-        <w:p>
-          <w:pPr>
-            <w:pStyle w:val="TDC2"/>
-            <w:rPr>
-              <w:rFonts w:eastAsiaTheme="minorEastAsia"/>
-              <w:i w:val="0"/>
-              <w:iCs w:val="0"/>
-              <w:noProof/>
-              <w:kern w:val="2"/>
-              <w:sz w:val="22"/>
-              <w:szCs w:val="22"/>
-              <w:lang w:val="es-AR" w:eastAsia="es-AR"/>
-              <w14:ligatures w14:val="standardContextual"/>
-            </w:rPr>
-          </w:pPr>
-          <w:hyperlink w:anchor="_Toc179715536" w:history="1">
-            <w:r>
-              <w:rPr>
-                <w:rStyle w:val="Hipervnculo"/>
-                <w:noProof/>
-              </w:rPr>
-              <w:t>Diagrama de Objetos</w:t>
-            </w:r>
-            <w:r>
-              <w:rPr>
-                <w:noProof/>
-                <w:webHidden/>
-              </w:rPr>
-              <w:tab/>
-            </w:r>
-            <w:r>
-              <w:rPr>
-                <w:noProof/>
-                <w:webHidden/>
-              </w:rPr>
-              <w:fldChar w:fldCharType="begin"/>
-            </w:r>
-            <w:r>
-              <w:rPr>
-                <w:noProof/>
-                <w:webHidden/>
-              </w:rPr>
-              <w:instrText xml:space="preserve"> PAGEREF _Toc179715536 \h </w:instrText>
-            </w:r>
-            <w:r>
-              <w:rPr>
-                <w:noProof/>
-                <w:webHidden/>
-              </w:rPr>
-            </w:r>
-            <w:r>
-              <w:rPr>
-                <w:noProof/>
-                <w:webHidden/>
-              </w:rPr>
-              <w:fldChar w:fldCharType="separate"/>
-            </w:r>
-            <w:r>
-              <w:rPr>
-                <w:noProof/>
-                <w:webHidden/>
-              </w:rPr>
-              <w:t>9</w:t>
-            </w:r>
-            <w:r>
-              <w:rPr>
-                <w:noProof/>
-                <w:webHidden/>
-              </w:rPr>
-              <w:fldChar w:fldCharType="end"/>
-            </w:r>
-          </w:hyperlink>
-        </w:p>
-        <w:p>
-          <w:pPr>
-            <w:pStyle w:val="TDC2"/>
-            <w:rPr>
-              <w:rFonts w:eastAsiaTheme="minorEastAsia"/>
-              <w:i w:val="0"/>
-              <w:iCs w:val="0"/>
-              <w:noProof/>
-              <w:kern w:val="2"/>
-              <w:sz w:val="22"/>
-              <w:szCs w:val="22"/>
-              <w:lang w:val="es-AR" w:eastAsia="es-AR"/>
-              <w14:ligatures w14:val="standardContextual"/>
-            </w:rPr>
-          </w:pPr>
-          <w:hyperlink w:anchor="_Toc179715537" w:history="1">
-            <w:r>
-              <w:rPr>
-                <w:rStyle w:val="Hipervnculo"/>
-                <w:noProof/>
-              </w:rPr>
-              <w:t>Diagramas de Paquetes</w:t>
-            </w:r>
-            <w:r>
-              <w:rPr>
-                <w:noProof/>
-                <w:webHidden/>
-              </w:rPr>
-              <w:tab/>
-            </w:r>
-            <w:r>
-              <w:rPr>
-                <w:noProof/>
-                <w:webHidden/>
-              </w:rPr>
-              <w:fldChar w:fldCharType="begin"/>
-            </w:r>
-            <w:r>
-              <w:rPr>
-                <w:noProof/>
-                <w:webHidden/>
-              </w:rPr>
-              <w:instrText xml:space="preserve"> PAGEREF _Toc179715537 \h </w:instrText>
-            </w:r>
-            <w:r>
-              <w:rPr>
-                <w:noProof/>
-                <w:webHidden/>
-              </w:rPr>
-            </w:r>
-            <w:r>
-              <w:rPr>
-                <w:noProof/>
-                <w:webHidden/>
-              </w:rPr>
-              <w:fldChar w:fldCharType="separate"/>
-            </w:r>
-            <w:r>
-              <w:rPr>
-                <w:noProof/>
-                <w:webHidden/>
-              </w:rPr>
-              <w:t>10</w:t>
+              <w:t>12</w:t>
             </w:r>
             <w:r>
               <w:rPr>
@@ -3413,6 +3284,14 @@
         </w:p>
       </w:sdtContent>
     </w:sdt>
+    <w:p>
+      <w:pPr>
+        <w:pStyle w:val="TDC2"/>
+      </w:pPr>
+      <w:r>
+        <w:br w:type="page"/>
+      </w:r>
+    </w:p>
     <w:p>
       <w:pPr>
         <w:pStyle w:val="PSI-Ttulo"/>
@@ -3439,7 +3318,7 @@
       <w:bookmarkStart w:id="1" w:name="_Toc104101740"/>
       <w:bookmarkStart w:id="2" w:name="_Toc227403714"/>
       <w:bookmarkStart w:id="3" w:name="_Toc234998972"/>
-      <w:bookmarkStart w:id="4" w:name="_Toc179715509"/>
+      <w:bookmarkStart w:id="4" w:name="_Toc179728747"/>
       <w:r>
         <w:t>Introducción</w:t>
       </w:r>
@@ -3451,29 +3330,13 @@
     </w:p>
     <w:p>
       <w:pPr>
-        <w:pStyle w:val="PSI-Comentario"/>
-      </w:pPr>
-      <w:r>
-        <w:t>[La introducción del Documento de Arquitectura de Software provee un panorama completo que incluye el propósito, alcance, definiciones, acrónimos, abreviaturas y referencias.]</w:t>
-      </w:r>
-      <w:r>
-        <w:t xml:space="preserve"> </w:t>
-      </w:r>
-    </w:p>
-    <w:p>
-      <w:pPr>
-        <w:pStyle w:val="PSI-Comentario"/>
-      </w:pPr>
-    </w:p>
-    <w:p>
-      <w:pPr>
         <w:pStyle w:val="PSI-Ttulo2"/>
       </w:pPr>
       <w:bookmarkStart w:id="5" w:name="_Toc456598587"/>
       <w:bookmarkStart w:id="6" w:name="_Toc104101741"/>
       <w:bookmarkStart w:id="7" w:name="_Toc227403715"/>
       <w:bookmarkStart w:id="8" w:name="_Toc234998973"/>
-      <w:bookmarkStart w:id="9" w:name="_Toc179715510"/>
+      <w:bookmarkStart w:id="9" w:name="_Toc179728748"/>
       <w:r>
         <w:t>P</w:t>
       </w:r>
@@ -3488,32 +3351,35 @@
     </w:p>
     <w:p>
       <w:pPr>
-        <w:pStyle w:val="PSI-Comentario"/>
+        <w:rPr>
+          <w:lang w:val="es-AR"/>
+        </w:rPr>
       </w:pPr>
       <w:bookmarkStart w:id="10" w:name="_Toc456598588"/>
       <w:r>
-        <w:t xml:space="preserve"> </w:t>
-      </w:r>
-      <w:r>
-        <w:t>[</w:t>
-      </w:r>
-      <w:r>
-        <w:t>Esta sección define el</w:t>
-      </w:r>
-      <w:r>
-        <w:t xml:space="preserve"> propósito del Documento de Arquitectura de Software, en la documentación del proyecto </w:t>
-      </w:r>
-      <w:r>
-        <w:t>en conjunto</w:t>
-      </w:r>
-      <w:r>
-        <w:t xml:space="preserve"> y describe brevemente la estructura del documento. Identifica las audiencias específicas para el documento, con una indicación de cómo se espera que utilicen el documento.]</w:t>
-      </w:r>
-    </w:p>
-    <w:p>
-      <w:pPr>
-        <w:pStyle w:val="PSI-Comentario"/>
-      </w:pPr>
+        <w:rPr>
+          <w:lang w:val="es-AR"/>
+        </w:rPr>
+        <w:t>Este documento tiene como propósito brindar una visión comprensible de la arquitectura general, utilizando diferentes vistas de la arquitectura para ilustrar diferentes aspectos del sistema. Captura las decisiones más importantes en lo que respecta a la arquitectura del sistema que fueron tomadas en el proyecto.</w:t>
+      </w:r>
+    </w:p>
+    <w:p>
+      <w:pPr>
+        <w:rPr>
+          <w:lang w:val="es-AR"/>
+        </w:rPr>
+      </w:pPr>
+      <w:r>
+        <w:rPr>
+          <w:lang w:val="es-AR"/>
+        </w:rPr>
+        <w:t>Desde el punto de vista de un desarrollador, este documento le brindará, con certeza, una buena razón para darle a la arquitectura de software la importancia que tiene en todo proyecto de desarrollo.</w:t>
+      </w:r>
+    </w:p>
+    <w:p>
+      <w:r>
+        <w:t>Desde el punto de vista de un cliente, este documento les permitirá comprender cómo la arquitectura del sistema responde a sus necesidades y requisitos, y les dará la confianza de que las decisiones técnicas tomadas son las adecuadas para alcanzar los objetivos del proyecto. Además, servirá como base para evaluar el progreso del desarrollo y la calidad del producto final, facilitando la comunicación y el intercambio de ideas entre todos los involucrados para asegurar el éxito del proyecto.</w:t>
+      </w:r>
     </w:p>
     <w:p>
       <w:pPr>
@@ -3522,7 +3388,7 @@
       <w:bookmarkStart w:id="11" w:name="_Toc104101742"/>
       <w:bookmarkStart w:id="12" w:name="_Toc227403716"/>
       <w:bookmarkStart w:id="13" w:name="_Toc234998974"/>
-      <w:bookmarkStart w:id="14" w:name="_Toc179715511"/>
+      <w:bookmarkStart w:id="14" w:name="_Toc179728749"/>
       <w:bookmarkEnd w:id="10"/>
       <w:r>
         <w:t>Alcance</w:t>
@@ -3533,18 +3399,10 @@
       <w:bookmarkEnd w:id="14"/>
     </w:p>
     <w:p>
-      <w:pPr>
-        <w:pStyle w:val="PSI-Comentario"/>
-      </w:pPr>
       <w:bookmarkStart w:id="15" w:name="_Toc456598589"/>
       <w:r>
-        <w:t>[Una breve descripción de donde aplica, afecta o influencia el Documento de Arquitectura de Software.]</w:t>
-      </w:r>
-    </w:p>
-    <w:p>
-      <w:pPr>
-        <w:pStyle w:val="PSI-Comentario"/>
-      </w:pPr>
+        <w:t>El alcance de este documento abarca la descripción de la arquitectura general del sistema, incluyendo sus componentes principales, sus interacciones, y las decisiones de diseño relevantes que se tomaron durante el desarrollo del proyecto. Se incluirán diagramas y descripciones para proporcionar una comprensión clara de la estructura del sistema. Además, se abordarán aspectos relacionados con la escalabilidad, seguridad, rendimiento y mantenibilidad del sistema, considerando tanto los requisitos actuales como posibles necesidades futuras. El documento no cubrirá detalles de implementación específicos o codificación a nivel bajo, sino que se enfocará en los aspectos estructurales y decisiones arquitectónicas clave.</w:t>
+      </w:r>
     </w:p>
     <w:p>
       <w:pPr>
@@ -3553,7 +3411,7 @@
       <w:bookmarkStart w:id="16" w:name="_Toc104101743"/>
       <w:bookmarkStart w:id="17" w:name="_Toc227403717"/>
       <w:bookmarkStart w:id="18" w:name="_Toc234998975"/>
-      <w:bookmarkStart w:id="19" w:name="_Toc179715512"/>
+      <w:bookmarkStart w:id="19" w:name="_Toc179728750"/>
       <w:r>
         <w:t>Definiciones, Acrónimos, y Abreviaturas</w:t>
       </w:r>
@@ -3584,7 +3442,7 @@
       <w:bookmarkStart w:id="21" w:name="_Toc104101744"/>
       <w:bookmarkStart w:id="22" w:name="_Toc227403718"/>
       <w:bookmarkStart w:id="23" w:name="_Toc234998976"/>
-      <w:bookmarkStart w:id="24" w:name="_Toc179715513"/>
+      <w:bookmarkStart w:id="24" w:name="_Toc179728751"/>
       <w:r>
         <w:t>Referencias</w:t>
       </w:r>
@@ -3604,19 +3462,15 @@
     </w:p>
     <w:p>
       <w:pPr>
-        <w:pStyle w:val="PSI-Comentario"/>
-      </w:pPr>
-    </w:p>
-    <w:p>
-      <w:pPr>
-        <w:pStyle w:val="PSI-Ttulo2"/>
-      </w:pPr>
-      <w:bookmarkStart w:id="25" w:name="_Toc104101745"/>
-      <w:bookmarkStart w:id="26" w:name="_Toc227403719"/>
-      <w:bookmarkStart w:id="27" w:name="_Toc234998977"/>
-      <w:bookmarkStart w:id="28" w:name="_Toc179715514"/>
-      <w:r>
-        <w:t>Panorama General</w:t>
+        <w:pStyle w:val="PSI-Ttulo1"/>
+      </w:pPr>
+      <w:bookmarkStart w:id="25" w:name="_Toc104101746"/>
+      <w:bookmarkStart w:id="26" w:name="_Toc227403720"/>
+      <w:bookmarkStart w:id="27" w:name="_Toc234998978"/>
+      <w:bookmarkStart w:id="28" w:name="_Toc179728752"/>
+      <w:r>
+        <w:lastRenderedPageBreak/>
+        <w:t>Representación Arquitectónica</w:t>
       </w:r>
       <w:bookmarkEnd w:id="25"/>
       <w:bookmarkEnd w:id="26"/>
@@ -3625,142 +3479,370 @@
     </w:p>
     <w:p>
       <w:pPr>
-        <w:pStyle w:val="PSI-Comentario"/>
-      </w:pPr>
-      <w:r>
-        <w:t>[Esta sección describe el contenido y organización del Documento de Arquitectura de Software.]</w:t>
-      </w:r>
-      <w:r>
-        <w:br/>
-      </w:r>
-    </w:p>
-    <w:p>
-      <w:pPr>
-        <w:pStyle w:val="PSI-Ttulo1"/>
-      </w:pPr>
-      <w:bookmarkStart w:id="29" w:name="_Toc104101746"/>
-      <w:bookmarkStart w:id="30" w:name="_Toc227403720"/>
-      <w:bookmarkStart w:id="31" w:name="_Toc234998978"/>
-      <w:bookmarkStart w:id="32" w:name="_Toc179715515"/>
-      <w:r>
-        <w:lastRenderedPageBreak/>
-        <w:t>Representación Arquitectónica</w:t>
+        <w:rPr>
+          <w:lang w:val="es-AR"/>
+        </w:rPr>
+      </w:pPr>
+      <w:r>
+        <w:rPr>
+          <w:lang w:val="es-AR"/>
+        </w:rPr>
+        <w:t>Las características inherentes al sistema hacen que la vista de casos de uso y la vista lógica sean las más relevantes y por ello serán las más extensas.</w:t>
+      </w:r>
+    </w:p>
+    <w:p>
+      <w:pPr>
+        <w:rPr>
+          <w:lang w:val="es-AR"/>
+        </w:rPr>
+      </w:pPr>
+      <w:r>
+        <w:rPr>
+          <w:lang w:val="es-AR"/>
+        </w:rPr>
+        <w:t>La arquitectura está representada por diferentes vistas utilizando notación UML de forma que permitan visualizar, entender y razonar sobre los elementos significativos de la arquitectura e identificar las áreas de riesgo que requieren mayor detalle de elaboración. Este documento es una forma de comunicar el modelo del subsistema, presentando la información y discusiones estructuradamente.</w:t>
+      </w:r>
+    </w:p>
+    <w:p>
+      <w:pPr>
+        <w:rPr>
+          <w:lang w:val="es-AR"/>
+        </w:rPr>
+      </w:pPr>
+      <w:r>
+        <w:rPr>
+          <w:lang w:val="es-AR"/>
+        </w:rPr>
+        <w:t>La arquitectura del subsistema se descompone en las siguientes dimensiones:</w:t>
+      </w:r>
+    </w:p>
+    <w:p>
+      <w:pPr>
+        <w:pStyle w:val="Prrafodelista"/>
+        <w:numPr>
+          <w:ilvl w:val="0"/>
+          <w:numId w:val="14"/>
+        </w:numPr>
+        <w:rPr>
+          <w:lang w:val="es-AR"/>
+        </w:rPr>
+      </w:pPr>
+      <w:r>
+        <w:rPr>
+          <w:lang w:val="es-AR"/>
+        </w:rPr>
+        <w:t>Requerimientos: Requerimientos funcionales y no-funcionales del sistema.</w:t>
+      </w:r>
+    </w:p>
+    <w:p>
+      <w:pPr>
+        <w:pStyle w:val="Prrafodelista"/>
+        <w:numPr>
+          <w:ilvl w:val="0"/>
+          <w:numId w:val="14"/>
+        </w:numPr>
+        <w:rPr>
+          <w:lang w:val="es-AR"/>
+        </w:rPr>
+      </w:pPr>
+      <w:r>
+        <w:rPr>
+          <w:lang w:val="es-AR"/>
+        </w:rPr>
+        <w:t>Elaboración: Representación lógica del sistema y representación de tiempo de ejecución.</w:t>
+      </w:r>
+    </w:p>
+    <w:p>
+      <w:pPr>
+        <w:pStyle w:val="Prrafodelista"/>
+        <w:numPr>
+          <w:ilvl w:val="0"/>
+          <w:numId w:val="14"/>
+        </w:numPr>
+        <w:rPr>
+          <w:lang w:val="es-AR"/>
+        </w:rPr>
+      </w:pPr>
+      <w:r>
+        <w:rPr>
+          <w:lang w:val="es-AR"/>
+        </w:rPr>
+        <w:t>Implementación: Vista de módulos implementados, potenciales escenarios de infraestructura y el deployment de los módulos.</w:t>
+      </w:r>
+    </w:p>
+    <w:p>
+      <w:pPr>
+        <w:rPr>
+          <w:lang w:val="es-AR"/>
+        </w:rPr>
+      </w:pPr>
+      <w:r>
+        <w:rPr>
+          <w:lang w:val="es-AR"/>
+        </w:rPr>
+        <w:t xml:space="preserve">La siguiente sección detalla las vistas de la arquitectura que serán utilizadas para cubrir las dimensiones mencionadas. </w:t>
+      </w:r>
+    </w:p>
+    <w:p>
+      <w:pPr>
+        <w:pStyle w:val="PSI-Ttulo2"/>
+      </w:pPr>
+      <w:bookmarkStart w:id="29" w:name="_Toc148769408"/>
+      <w:bookmarkStart w:id="30" w:name="_Toc145070048"/>
+      <w:r>
+        <w:t xml:space="preserve"> </w:t>
+      </w:r>
+      <w:bookmarkStart w:id="31" w:name="_Toc163997901"/>
+      <w:bookmarkStart w:id="32" w:name="_Toc250291743"/>
+      <w:bookmarkStart w:id="33" w:name="_Toc179728753"/>
+      <w:r>
+        <w:t>Representación</w:t>
       </w:r>
       <w:bookmarkEnd w:id="29"/>
       <w:bookmarkEnd w:id="30"/>
       <w:bookmarkEnd w:id="31"/>
       <w:bookmarkEnd w:id="32"/>
-    </w:p>
-    <w:p>
-      <w:pPr>
-        <w:pStyle w:val="PSI-Comentario"/>
-      </w:pPr>
-      <w:r>
-        <w:t>[</w:t>
-      </w:r>
-      <w:r>
-        <w:t xml:space="preserve">Esta sección describe </w:t>
-      </w:r>
-      <w:r>
-        <w:t>la arquitectura de software para el sistema y como se representa. Enumera las vistas que son necesarias, como las vistas de Caso de Uso, Ló</w:t>
-      </w:r>
-      <w:r>
-        <w:t>gica, de Procesos, de Liberación</w:t>
-      </w:r>
-      <w:r>
-        <w:t xml:space="preserve"> e Implementación, así como </w:t>
-      </w:r>
-      <w:proofErr w:type="gramStart"/>
-      <w:r>
-        <w:t>una  explicación</w:t>
-      </w:r>
-      <w:proofErr w:type="gramEnd"/>
-      <w:r>
-        <w:t xml:space="preserve"> de los tipos de elementos contenidos en  el modelo.]</w:t>
-      </w:r>
-    </w:p>
-    <w:p>
-      <w:pPr>
-        <w:pStyle w:val="PSI-Comentario"/>
-      </w:pPr>
+      <w:bookmarkEnd w:id="33"/>
+      <w:r>
+        <w:t xml:space="preserve"> </w:t>
+      </w:r>
+    </w:p>
+    <w:p>
+      <w:pPr>
+        <w:rPr>
+          <w:lang w:val="es-AR"/>
+        </w:rPr>
+      </w:pPr>
+      <w:r>
+        <w:rPr>
+          <w:lang w:val="es-AR"/>
+        </w:rPr>
+        <w:t xml:space="preserve">La arquitectura del </w:t>
+      </w:r>
+      <w:r>
+        <w:rPr>
+          <w:lang w:val="es-AR"/>
+        </w:rPr>
+        <w:t xml:space="preserve">sistema </w:t>
+      </w:r>
+      <w:r>
+        <w:rPr>
+          <w:lang w:val="es-AR"/>
+        </w:rPr>
+        <w:t>está representada siguiendo las recomendaciones de RUP. Las vistas necesarias para especificar dicho subsistema se enumeran a continuación:</w:t>
+      </w:r>
+    </w:p>
+    <w:p>
+      <w:pPr>
+        <w:rPr>
+          <w:lang w:val="es-AR"/>
+        </w:rPr>
+      </w:pPr>
+      <w:r>
+        <w:rPr>
+          <w:lang w:val="es-AR"/>
+        </w:rPr>
+        <w:t>Vista de Casos de Uso: Describe el proceso de negocio más significativo y el modelo del dominio. Presenta los actores y los casos de uso para el sistema.</w:t>
+      </w:r>
+    </w:p>
+    <w:p>
+      <w:pPr>
+        <w:rPr>
+          <w:lang w:val="es-AR"/>
+        </w:rPr>
+      </w:pPr>
+      <w:r>
+        <w:rPr>
+          <w:lang w:val="es-AR"/>
+        </w:rPr>
+        <w:t>Vista de Restricciones: Describe restricciones tecnológicas, normativas, uso de estándares, entre otros, las cuales deben ser respetadas tanto por el proceso de desarrollo como por el producto desarrollado.</w:t>
+      </w:r>
+    </w:p>
+    <w:p>
+      <w:pPr>
+        <w:rPr>
+          <w:lang w:val="es-AR"/>
+        </w:rPr>
+      </w:pPr>
+      <w:r>
+        <w:rPr>
+          <w:lang w:val="es-AR"/>
+        </w:rPr>
+        <w:t>Vista QoS: Incluye aspectos de calidad, y describe los requerimientos no-funcionales del sistema.</w:t>
+      </w:r>
+    </w:p>
+    <w:p>
+      <w:pPr>
+        <w:rPr>
+          <w:lang w:val="es-AR"/>
+        </w:rPr>
+      </w:pPr>
+      <w:r>
+        <w:rPr>
+          <w:lang w:val="es-AR"/>
+        </w:rPr>
+        <w:t>Vista Lógica: Describe la arquitectura del sistema presentando varios niveles de refinamiento. Indica los módulos lógicos principales, sus responsabilidades y dependencias.</w:t>
+      </w:r>
+    </w:p>
+    <w:p>
+      <w:pPr>
+        <w:rPr>
+          <w:lang w:val="es-AR"/>
+        </w:rPr>
+      </w:pPr>
+      <w:r>
+        <w:rPr>
+          <w:lang w:val="es-AR"/>
+        </w:rPr>
+        <w:t>Vista de Procesos: Describe los procesos concurrentes del sistema.</w:t>
+      </w:r>
+    </w:p>
+    <w:p>
+      <w:pPr>
+        <w:rPr>
+          <w:lang w:val="es-AR"/>
+        </w:rPr>
+      </w:pPr>
+      <w:r>
+        <w:rPr>
+          <w:lang w:val="es-AR"/>
+        </w:rPr>
+        <w:t>Vista de Implementación: Describe los componentes de deployment construidos y sus dependencias.</w:t>
+      </w:r>
+    </w:p>
+    <w:p>
+      <w:pPr>
+        <w:rPr>
+          <w:lang w:val="es-AR"/>
+        </w:rPr>
+      </w:pPr>
+      <w:r>
+        <w:rPr>
+          <w:lang w:val="es-AR"/>
+        </w:rPr>
+        <w:t>Vista de Datos: Presenta los modelos de datos, los servicios de persistencia y los servicios de transaccionalidad utilizados.</w:t>
+      </w:r>
+    </w:p>
+    <w:p>
+      <w:pPr>
+        <w:rPr>
+          <w:lang w:val="es-AR"/>
+        </w:rPr>
+      </w:pPr>
+      <w:r>
+        <w:rPr>
+          <w:lang w:val="es-AR"/>
+        </w:rPr>
+        <w:t>Vista de Deployment: Presenta aspectos físicos como topología, infraestructura informática, e instalación de ejecutables. Incluye además plataformas y software de base.</w:t>
+      </w:r>
+    </w:p>
+    <w:p>
+      <w:pPr>
+        <w:rPr>
+          <w:lang w:val="es-AR"/>
+        </w:rPr>
+      </w:pPr>
+      <w:r>
+        <w:rPr>
+          <w:lang w:val="es-AR"/>
+        </w:rPr>
+        <w:lastRenderedPageBreak/>
+        <w:t xml:space="preserve">Estas vistas son las generales para cualquier sistema que se intente desarrollar, para nuestro caso, solo nos explayaremos en las que son significativas para este desarrollo. </w:t>
+      </w:r>
+    </w:p>
+    <w:p>
+      <w:pPr>
+        <w:rPr>
+          <w:lang w:val="es-AR"/>
+        </w:rPr>
+      </w:pPr>
+      <w:r>
+        <w:rPr>
+          <w:lang w:val="es-AR"/>
+        </w:rPr>
+        <w:t xml:space="preserve">La implementación todas estas, están sujetas a las demandas propias del desarrollo.  </w:t>
+      </w:r>
+    </w:p>
+    <w:p>
+      <w:pPr>
+        <w:rPr>
+          <w:lang w:val="es-AR"/>
+        </w:rPr>
+      </w:pPr>
+      <w:r>
+        <w:rPr>
+          <w:lang w:val="es-AR"/>
+        </w:rPr>
+        <w:t>Las vistas presentadas forman en su conjunto una especificación completa del sistema, la cual se delinea en el siguiente diagrama. Las dependencias entre las vistas indican dependencias entre las vistas tanto a nivel de arquitectura como a nivel de diseño.</w:t>
+      </w:r>
     </w:p>
     <w:p>
       <w:pPr>
         <w:pStyle w:val="PSI-Ttulo1"/>
       </w:pPr>
-      <w:bookmarkStart w:id="33" w:name="_Toc104101747"/>
-      <w:bookmarkStart w:id="34" w:name="_Toc227403721"/>
-      <w:bookmarkStart w:id="35" w:name="_Toc234998979"/>
-      <w:bookmarkStart w:id="36" w:name="_Toc179715516"/>
+      <w:bookmarkStart w:id="34" w:name="_Toc104101747"/>
+      <w:bookmarkStart w:id="35" w:name="_Toc227403721"/>
+      <w:bookmarkStart w:id="36" w:name="_Toc234998979"/>
+      <w:bookmarkStart w:id="37" w:name="_Toc179728754"/>
       <w:r>
         <w:t xml:space="preserve">Objetivos Arquitectónicos </w:t>
       </w:r>
-      <w:proofErr w:type="gramStart"/>
-      <w:r>
-        <w:t>y  Restricciones</w:t>
-      </w:r>
-      <w:bookmarkEnd w:id="33"/>
       <w:bookmarkEnd w:id="34"/>
       <w:bookmarkEnd w:id="35"/>
       <w:bookmarkEnd w:id="36"/>
+      <w:r>
+        <w:t>y Restricciones</w:t>
+      </w:r>
+      <w:bookmarkEnd w:id="37"/>
+    </w:p>
+    <w:p>
+      <w:pPr>
+        <w:pStyle w:val="PSI-Comentario"/>
+      </w:pPr>
+      <w:r>
+        <w:t xml:space="preserve">[Esta sección describe los requerimientos y objetivos que tienen </w:t>
+      </w:r>
+      <w:proofErr w:type="gramStart"/>
+      <w:r>
+        <w:t>algún  impacto</w:t>
+      </w:r>
       <w:proofErr w:type="gramEnd"/>
+      <w:r>
+        <w:t xml:space="preserve"> significante en la arquitectura; por ejemplo, seguridad, garantía, privacidad, portabilidad, distribución, reuso. Captura restricciones especiales que puedan aplicar estrategias </w:t>
+      </w:r>
+      <w:proofErr w:type="gramStart"/>
+      <w:r>
+        <w:t>de  diseño</w:t>
+      </w:r>
+      <w:proofErr w:type="gramEnd"/>
+      <w:r>
+        <w:t xml:space="preserve"> e implementación, herramientas de desarrollo, estructura del equipo, programación, código legado, etc.]</w:t>
+      </w:r>
     </w:p>
     <w:p>
       <w:pPr>
         <w:pStyle w:val="PSI-Comentario"/>
       </w:pPr>
-      <w:r>
-        <w:t xml:space="preserve">[Esta sección describe los requerimientos y objetivos que tienen </w:t>
-      </w:r>
-      <w:proofErr w:type="gramStart"/>
-      <w:r>
-        <w:t>algún  impacto</w:t>
-      </w:r>
-      <w:proofErr w:type="gramEnd"/>
-      <w:r>
-        <w:t xml:space="preserve"> significante en la arquitectura; por ejemplo, seguridad, garantía, privacidad, portabilidad, distribución, </w:t>
-      </w:r>
-      <w:proofErr w:type="spellStart"/>
-      <w:r>
-        <w:t>reuso</w:t>
-      </w:r>
-      <w:proofErr w:type="spellEnd"/>
-      <w:r>
-        <w:t xml:space="preserve">. Captura restricciones especiales que puedan aplicar estrategias </w:t>
-      </w:r>
-      <w:proofErr w:type="gramStart"/>
-      <w:r>
-        <w:t>de  diseño</w:t>
-      </w:r>
-      <w:proofErr w:type="gramEnd"/>
-      <w:r>
-        <w:t xml:space="preserve"> e implementación, herramientas de desarrollo, estructura del equipo, programación, código legado, etc.]</w:t>
-      </w:r>
-    </w:p>
-    <w:p>
-      <w:pPr>
-        <w:pStyle w:val="PSI-Comentario"/>
-      </w:pPr>
     </w:p>
     <w:p>
       <w:pPr>
         <w:pStyle w:val="PSI-Ttulo2"/>
       </w:pPr>
-      <w:bookmarkStart w:id="37" w:name="_Toc145070050"/>
-      <w:bookmarkStart w:id="38" w:name="_Toc148769410"/>
-      <w:bookmarkStart w:id="39" w:name="_Toc163997903"/>
-      <w:bookmarkStart w:id="40" w:name="_Toc227403722"/>
-      <w:bookmarkStart w:id="41" w:name="_Toc234998980"/>
-      <w:bookmarkStart w:id="42" w:name="_Toc179715517"/>
+      <w:bookmarkStart w:id="38" w:name="_Toc145070050"/>
+      <w:bookmarkStart w:id="39" w:name="_Toc148769410"/>
+      <w:bookmarkStart w:id="40" w:name="_Toc163997903"/>
+      <w:bookmarkStart w:id="41" w:name="_Toc227403722"/>
+      <w:bookmarkStart w:id="42" w:name="_Toc234998980"/>
+      <w:bookmarkStart w:id="43" w:name="_Toc179728755"/>
       <w:r>
         <w:t>Objetivos Generales</w:t>
       </w:r>
-      <w:bookmarkEnd w:id="37"/>
       <w:bookmarkEnd w:id="38"/>
       <w:bookmarkEnd w:id="39"/>
       <w:bookmarkEnd w:id="40"/>
       <w:bookmarkEnd w:id="41"/>
       <w:bookmarkEnd w:id="42"/>
+      <w:bookmarkEnd w:id="43"/>
     </w:p>
     <w:p>
       <w:pPr>
@@ -3791,19 +3873,19 @@
       <w:pPr>
         <w:pStyle w:val="PSI-Ttulo2"/>
       </w:pPr>
-      <w:bookmarkStart w:id="43" w:name="_Toc163292578"/>
-      <w:bookmarkStart w:id="44" w:name="_Toc163997904"/>
-      <w:bookmarkStart w:id="45" w:name="_Toc227403723"/>
-      <w:bookmarkStart w:id="46" w:name="_Toc234998981"/>
-      <w:bookmarkStart w:id="47" w:name="_Toc179715518"/>
+      <w:bookmarkStart w:id="44" w:name="_Toc163292578"/>
+      <w:bookmarkStart w:id="45" w:name="_Toc163997904"/>
+      <w:bookmarkStart w:id="46" w:name="_Toc227403723"/>
+      <w:bookmarkStart w:id="47" w:name="_Toc234998981"/>
+      <w:bookmarkStart w:id="48" w:name="_Toc179728756"/>
       <w:r>
         <w:t>Objetivos Específicos</w:t>
       </w:r>
-      <w:bookmarkEnd w:id="43"/>
       <w:bookmarkEnd w:id="44"/>
       <w:bookmarkEnd w:id="45"/>
       <w:bookmarkEnd w:id="46"/>
       <w:bookmarkEnd w:id="47"/>
+      <w:bookmarkEnd w:id="48"/>
     </w:p>
     <w:p>
       <w:pPr>
@@ -3836,21 +3918,21 @@
       <w:pPr>
         <w:pStyle w:val="PSI-Ttulo2"/>
       </w:pPr>
-      <w:bookmarkStart w:id="48" w:name="_Toc159584310"/>
-      <w:bookmarkStart w:id="49" w:name="_Toc163292579"/>
-      <w:bookmarkStart w:id="50" w:name="_Toc163997905"/>
-      <w:bookmarkStart w:id="51" w:name="_Toc227403724"/>
-      <w:bookmarkStart w:id="52" w:name="_Toc234998982"/>
-      <w:bookmarkStart w:id="53" w:name="_Toc179715519"/>
+      <w:bookmarkStart w:id="49" w:name="_Toc159584310"/>
+      <w:bookmarkStart w:id="50" w:name="_Toc163292579"/>
+      <w:bookmarkStart w:id="51" w:name="_Toc163997905"/>
+      <w:bookmarkStart w:id="52" w:name="_Toc227403724"/>
+      <w:bookmarkStart w:id="53" w:name="_Toc234998982"/>
+      <w:bookmarkStart w:id="54" w:name="_Toc179728757"/>
       <w:r>
         <w:t>Descripción de Procesos</w:t>
       </w:r>
-      <w:bookmarkEnd w:id="48"/>
       <w:bookmarkEnd w:id="49"/>
       <w:bookmarkEnd w:id="50"/>
       <w:bookmarkEnd w:id="51"/>
       <w:bookmarkEnd w:id="52"/>
       <w:bookmarkEnd w:id="53"/>
+      <w:bookmarkEnd w:id="54"/>
     </w:p>
     <w:p>
       <w:pPr>
@@ -3874,27 +3956,21 @@
     <w:p>
       <w:pPr>
         <w:pStyle w:val="Textoindependiente"/>
-        <w:ind w:left="0"/>
-        <w:rPr>
-          <w:lang w:val="es-MX"/>
-        </w:rPr>
       </w:pPr>
     </w:p>
     <w:p>
       <w:pPr>
         <w:rPr>
           <w:rFonts w:asciiTheme="majorHAnsi" w:eastAsiaTheme="majorEastAsia" w:hAnsiTheme="majorHAnsi" w:cstheme="majorBidi"/>
-          <w:b/>
-          <w:bCs/>
           <w:color w:val="365F91" w:themeColor="accent1" w:themeShade="BF"/>
           <w:sz w:val="28"/>
           <w:szCs w:val="28"/>
           <w:lang w:val="es-AR"/>
         </w:rPr>
       </w:pPr>
-      <w:bookmarkStart w:id="54" w:name="_Toc104101748"/>
-      <w:bookmarkStart w:id="55" w:name="_Toc227403725"/>
-      <w:bookmarkStart w:id="56" w:name="_Toc234998983"/>
+      <w:bookmarkStart w:id="55" w:name="_Toc104101748"/>
+      <w:bookmarkStart w:id="56" w:name="_Toc227403725"/>
+      <w:bookmarkStart w:id="57" w:name="_Toc234998983"/>
       <w:r>
         <w:br w:type="page"/>
       </w:r>
@@ -3903,15 +3979,15 @@
       <w:pPr>
         <w:pStyle w:val="PSI-Ttulo1"/>
       </w:pPr>
-      <w:bookmarkStart w:id="57" w:name="_Toc179715520"/>
+      <w:bookmarkStart w:id="58" w:name="_Toc179728758"/>
       <w:r>
         <w:lastRenderedPageBreak/>
         <w:t>Vista de Caso de Uso</w:t>
       </w:r>
-      <w:bookmarkEnd w:id="54"/>
       <w:bookmarkEnd w:id="55"/>
       <w:bookmarkEnd w:id="56"/>
       <w:bookmarkEnd w:id="57"/>
+      <w:bookmarkEnd w:id="58"/>
       <w:r>
         <w:t xml:space="preserve"> </w:t>
       </w:r>
@@ -3941,19 +4017,19 @@
       <w:pPr>
         <w:pStyle w:val="PSI-Ttulo2"/>
       </w:pPr>
-      <w:bookmarkStart w:id="58" w:name="_Toc148769413"/>
-      <w:bookmarkStart w:id="59" w:name="_Toc163997907"/>
-      <w:bookmarkStart w:id="60" w:name="_Toc227403726"/>
-      <w:bookmarkStart w:id="61" w:name="_Toc234998984"/>
-      <w:bookmarkStart w:id="62" w:name="_Toc179715521"/>
+      <w:bookmarkStart w:id="59" w:name="_Toc148769413"/>
+      <w:bookmarkStart w:id="60" w:name="_Toc163997907"/>
+      <w:bookmarkStart w:id="61" w:name="_Toc227403726"/>
+      <w:bookmarkStart w:id="62" w:name="_Toc234998984"/>
+      <w:bookmarkStart w:id="63" w:name="_Toc179728759"/>
       <w:r>
         <w:t>Descripción de los Actores</w:t>
       </w:r>
-      <w:bookmarkEnd w:id="58"/>
       <w:bookmarkEnd w:id="59"/>
       <w:bookmarkEnd w:id="60"/>
       <w:bookmarkEnd w:id="61"/>
       <w:bookmarkEnd w:id="62"/>
+      <w:bookmarkEnd w:id="63"/>
     </w:p>
     <w:p>
       <w:pPr>
@@ -3963,16 +4039,11 @@
         <w:t xml:space="preserve">[Esta sección </w:t>
       </w:r>
       <w:r>
-        <w:t xml:space="preserve">se describen todos los actores que tienen relación con los casos de uso relevantes para la arquitectura, en esta descripción se debe hacer hincapié en el </w:t>
-      </w:r>
-      <w:proofErr w:type="spellStart"/>
-      <w:r>
-        <w:t xml:space="preserve">por </w:t>
+        <w:t xml:space="preserve">se describen todos los actores que tienen relación con los casos de uso relevantes para la arquitectura, en esta descripción se debe hacer hincapié en el por </w:t>
       </w:r>
       <w:r>
         <w:t>qué</w:t>
       </w:r>
-      <w:proofErr w:type="spellEnd"/>
       <w:r>
         <w:t xml:space="preserve"> de la relación con el caso de uso en cuestión dando una descripción del actor y sus funciones</w:t>
       </w:r>
@@ -3992,17 +4063,17 @@
       <w:pPr>
         <w:pStyle w:val="PSI-Ttulo2"/>
       </w:pPr>
-      <w:bookmarkStart w:id="63" w:name="_Toc163997908"/>
-      <w:bookmarkStart w:id="64" w:name="_Toc227403727"/>
-      <w:bookmarkStart w:id="65" w:name="_Toc234998985"/>
-      <w:bookmarkStart w:id="66" w:name="_Toc179715522"/>
+      <w:bookmarkStart w:id="64" w:name="_Toc163997908"/>
+      <w:bookmarkStart w:id="65" w:name="_Toc227403727"/>
+      <w:bookmarkStart w:id="66" w:name="_Toc234998985"/>
+      <w:bookmarkStart w:id="67" w:name="_Toc179728760"/>
       <w:r>
         <w:t>Contexto del sistema</w:t>
       </w:r>
-      <w:bookmarkEnd w:id="63"/>
       <w:bookmarkEnd w:id="64"/>
       <w:bookmarkEnd w:id="65"/>
       <w:bookmarkEnd w:id="66"/>
+      <w:bookmarkEnd w:id="67"/>
     </w:p>
     <w:p>
       <w:pPr>
@@ -4026,9 +4097,7 @@
     </w:p>
     <w:p>
       <w:pPr>
-        <w:ind w:left="0" w:firstLine="0"/>
         <w:rPr>
-          <w:rFonts w:ascii="Book Antiqua" w:hAnsi="Book Antiqua"/>
           <w:lang w:val="es-AR"/>
         </w:rPr>
       </w:pPr>
@@ -4037,17 +4106,17 @@
       <w:pPr>
         <w:pStyle w:val="PSI-Ttulo1"/>
       </w:pPr>
-      <w:bookmarkStart w:id="67" w:name="_Toc104101750"/>
-      <w:bookmarkStart w:id="68" w:name="_Toc227403728"/>
-      <w:bookmarkStart w:id="69" w:name="_Toc234998986"/>
-      <w:bookmarkStart w:id="70" w:name="_Toc179715523"/>
+      <w:bookmarkStart w:id="68" w:name="_Toc104101750"/>
+      <w:bookmarkStart w:id="69" w:name="_Toc227403728"/>
+      <w:bookmarkStart w:id="70" w:name="_Toc234998986"/>
+      <w:bookmarkStart w:id="71" w:name="_Toc179728761"/>
       <w:r>
         <w:t>Vista Lógica</w:t>
       </w:r>
-      <w:bookmarkEnd w:id="67"/>
       <w:bookmarkEnd w:id="68"/>
       <w:bookmarkEnd w:id="69"/>
       <w:bookmarkEnd w:id="70"/>
+      <w:bookmarkEnd w:id="71"/>
       <w:r>
         <w:t xml:space="preserve"> </w:t>
       </w:r>
@@ -4118,17 +4187,17 @@
       <w:pPr>
         <w:pStyle w:val="PSI-Ttulo2"/>
       </w:pPr>
-      <w:bookmarkStart w:id="71" w:name="_Toc104101751"/>
-      <w:bookmarkStart w:id="72" w:name="_Toc227403729"/>
-      <w:bookmarkStart w:id="73" w:name="_Toc234998987"/>
-      <w:bookmarkStart w:id="74" w:name="_Toc179715524"/>
+      <w:bookmarkStart w:id="72" w:name="_Toc104101751"/>
+      <w:bookmarkStart w:id="73" w:name="_Toc227403729"/>
+      <w:bookmarkStart w:id="74" w:name="_Toc234998987"/>
+      <w:bookmarkStart w:id="75" w:name="_Toc179728762"/>
       <w:r>
         <w:t>Perspectiva General</w:t>
       </w:r>
-      <w:bookmarkEnd w:id="71"/>
       <w:bookmarkEnd w:id="72"/>
       <w:bookmarkEnd w:id="73"/>
       <w:bookmarkEnd w:id="74"/>
+      <w:bookmarkEnd w:id="75"/>
     </w:p>
     <w:p>
       <w:pPr>
@@ -4153,17 +4222,17 @@
       <w:pPr>
         <w:pStyle w:val="PSI-Ttulo2"/>
       </w:pPr>
-      <w:bookmarkStart w:id="75" w:name="_Toc104101752"/>
-      <w:bookmarkStart w:id="76" w:name="_Toc227403730"/>
-      <w:bookmarkStart w:id="77" w:name="_Toc234998988"/>
-      <w:bookmarkStart w:id="78" w:name="_Toc179715525"/>
+      <w:bookmarkStart w:id="76" w:name="_Toc104101752"/>
+      <w:bookmarkStart w:id="77" w:name="_Toc227403730"/>
+      <w:bookmarkStart w:id="78" w:name="_Toc234998988"/>
+      <w:bookmarkStart w:id="79" w:name="_Toc179728763"/>
       <w:r>
         <w:t>Paquetes de Diseño importantes arquitectónicamente</w:t>
       </w:r>
-      <w:bookmarkEnd w:id="75"/>
       <w:bookmarkEnd w:id="76"/>
       <w:bookmarkEnd w:id="77"/>
       <w:bookmarkEnd w:id="78"/>
+      <w:bookmarkEnd w:id="79"/>
     </w:p>
     <w:p>
       <w:pPr>
@@ -4197,18 +4266,18 @@
       <w:pPr>
         <w:pStyle w:val="PSI-Ttulo1"/>
       </w:pPr>
-      <w:bookmarkStart w:id="79" w:name="_Toc104101753"/>
-      <w:bookmarkStart w:id="80" w:name="_Toc227403731"/>
-      <w:bookmarkStart w:id="81" w:name="_Toc234998989"/>
-      <w:bookmarkStart w:id="82" w:name="_Toc179715526"/>
+      <w:bookmarkStart w:id="80" w:name="_Toc104101753"/>
+      <w:bookmarkStart w:id="81" w:name="_Toc227403731"/>
+      <w:bookmarkStart w:id="82" w:name="_Toc234998989"/>
+      <w:bookmarkStart w:id="83" w:name="_Toc179728764"/>
       <w:r>
         <w:lastRenderedPageBreak/>
         <w:t>Vista de Procesos</w:t>
       </w:r>
-      <w:bookmarkEnd w:id="79"/>
       <w:bookmarkEnd w:id="80"/>
       <w:bookmarkEnd w:id="81"/>
       <w:bookmarkEnd w:id="82"/>
+      <w:bookmarkEnd w:id="83"/>
       <w:r>
         <w:t xml:space="preserve"> </w:t>
       </w:r>
@@ -4230,6 +4299,170 @@
     <w:p>
       <w:pPr>
         <w:pStyle w:val="Textoindependiente"/>
+      </w:pPr>
+    </w:p>
+    <w:p>
+      <w:pPr>
+        <w:pStyle w:val="PSI-Ttulo1"/>
+      </w:pPr>
+      <w:bookmarkStart w:id="84" w:name="_Toc104101754"/>
+      <w:bookmarkStart w:id="85" w:name="_Toc227403732"/>
+      <w:bookmarkStart w:id="86" w:name="_Toc234998990"/>
+      <w:bookmarkStart w:id="87" w:name="_Toc179728765"/>
+      <w:r>
+        <w:t xml:space="preserve">Vista de </w:t>
+      </w:r>
+      <w:bookmarkEnd w:id="84"/>
+      <w:r>
+        <w:t>Liberación</w:t>
+      </w:r>
+      <w:bookmarkEnd w:id="85"/>
+      <w:bookmarkEnd w:id="86"/>
+      <w:bookmarkEnd w:id="87"/>
+      <w:r>
+        <w:t xml:space="preserve"> </w:t>
+      </w:r>
+    </w:p>
+    <w:p>
+      <w:pPr>
+        <w:pStyle w:val="PSI-Comentario"/>
+      </w:pPr>
+      <w:r>
+        <w:t xml:space="preserve">[Esta sección describe una o más configuraciones físicas de la red (hardware) en las cuales el software se </w:t>
+      </w:r>
+      <w:r>
+        <w:t>libera</w:t>
+      </w:r>
+      <w:r>
+        <w:t xml:space="preserve"> y funciona. Es una vista del modelo de </w:t>
+      </w:r>
+      <w:r>
+        <w:t>liberación</w:t>
+      </w:r>
+      <w:r>
+        <w:t>. En un mínimo para cada configuración debe indicar los nodos físicos (computadoras, CPUs) que ejecutan el software</w:t>
+      </w:r>
+      <w:r>
+        <w:t xml:space="preserve"> y sus interconexiones (bus, LAN</w:t>
+      </w:r>
+      <w:r>
+        <w:t>, punto al punto, etcétera.) también incluy</w:t>
+      </w:r>
+      <w:r>
+        <w:t>e</w:t>
+      </w:r>
+      <w:r>
+        <w:t xml:space="preserve"> un mapa de los procesos de la vista de procesos sobre los nodos físicos.]</w:t>
+      </w:r>
+    </w:p>
+    <w:p>
+      <w:pPr>
+        <w:pStyle w:val="PSI-Ttulo1"/>
+      </w:pPr>
+      <w:bookmarkStart w:id="88" w:name="_Toc104101755"/>
+      <w:bookmarkStart w:id="89" w:name="_Toc227403733"/>
+      <w:bookmarkStart w:id="90" w:name="_Toc234998991"/>
+      <w:r>
+        <w:br/>
+      </w:r>
+      <w:bookmarkStart w:id="91" w:name="_Toc179728766"/>
+      <w:r>
+        <w:t>Vista de Implementación</w:t>
+      </w:r>
+      <w:bookmarkEnd w:id="88"/>
+      <w:bookmarkEnd w:id="89"/>
+      <w:bookmarkEnd w:id="90"/>
+      <w:bookmarkEnd w:id="91"/>
+      <w:r>
+        <w:t xml:space="preserve"> </w:t>
+      </w:r>
+    </w:p>
+    <w:p>
+      <w:pPr>
+        <w:pStyle w:val="PSI-Comentario"/>
+      </w:pPr>
+      <w:r>
+        <w:t>[Esta sección describe la estructura total del modelo de la puesta en marcha, la descomposición del software en capas y subsistemas en el modelo de implementación y cualquier componente arquitectónico significativo.]</w:t>
+      </w:r>
+    </w:p>
+    <w:p>
+      <w:pPr>
+        <w:pStyle w:val="PSI-Comentario"/>
+      </w:pPr>
+    </w:p>
+    <w:p>
+      <w:pPr>
+        <w:pStyle w:val="PSI-Ttulo2"/>
+      </w:pPr>
+      <w:bookmarkStart w:id="92" w:name="_Toc104101756"/>
+      <w:bookmarkStart w:id="93" w:name="_Toc227403734"/>
+      <w:bookmarkStart w:id="94" w:name="_Toc234998992"/>
+      <w:bookmarkStart w:id="95" w:name="_Toc179728767"/>
+      <w:r>
+        <w:t>Perspectiva General</w:t>
+      </w:r>
+      <w:bookmarkEnd w:id="92"/>
+      <w:bookmarkEnd w:id="93"/>
+      <w:bookmarkEnd w:id="94"/>
+      <w:bookmarkEnd w:id="95"/>
+    </w:p>
+    <w:p>
+      <w:pPr>
+        <w:pStyle w:val="PSI-Comentario"/>
+      </w:pPr>
+      <w:r>
+        <w:t>[Esta subdivisión nombra y define varias capas y su contenido, las reglas que gobiernan la inclusión a una capa dada, y los límites entre las capas. Inclu</w:t>
+      </w:r>
+      <w:r>
+        <w:t>ir</w:t>
+      </w:r>
+      <w:r>
+        <w:t xml:space="preserve"> un diagrama componente que demuestre las relaciones entre las capas.]</w:t>
+      </w:r>
+    </w:p>
+    <w:p>
+      <w:pPr>
+        <w:pStyle w:val="PSI-Comentario"/>
+      </w:pPr>
+    </w:p>
+    <w:p>
+      <w:pPr>
+        <w:pStyle w:val="PSI-Ttulo2"/>
+      </w:pPr>
+      <w:bookmarkStart w:id="96" w:name="_Toc104101757"/>
+      <w:bookmarkStart w:id="97" w:name="_Toc227403735"/>
+      <w:bookmarkStart w:id="98" w:name="_Toc234998993"/>
+      <w:bookmarkStart w:id="99" w:name="_Toc179728768"/>
+      <w:r>
+        <w:t>Capas</w:t>
+      </w:r>
+      <w:bookmarkEnd w:id="96"/>
+      <w:bookmarkEnd w:id="97"/>
+      <w:bookmarkEnd w:id="98"/>
+      <w:bookmarkEnd w:id="99"/>
+    </w:p>
+    <w:p>
+      <w:pPr>
+        <w:pStyle w:val="PSI-Comentario"/>
+      </w:pPr>
+      <w:r>
+        <w:t xml:space="preserve">[Para cada capa, </w:t>
+      </w:r>
+      <w:r>
+        <w:t xml:space="preserve">se debe </w:t>
+      </w:r>
+      <w:r>
+        <w:t>inclu</w:t>
+      </w:r>
+      <w:r>
+        <w:t>ir</w:t>
+      </w:r>
+      <w:r>
+        <w:t xml:space="preserve"> una subdivisión con su nombre, una enumeración de los subsistemas situados en la capa, y un diagrama de componentes.]</w:t>
+      </w:r>
+    </w:p>
+    <w:p>
+      <w:pPr>
         <w:rPr>
           <w:lang w:val="es-MX"/>
         </w:rPr>
@@ -4239,193 +4472,17 @@
       <w:pPr>
         <w:pStyle w:val="PSI-Ttulo1"/>
       </w:pPr>
-      <w:bookmarkStart w:id="83" w:name="_Toc104101754"/>
-      <w:bookmarkStart w:id="84" w:name="_Toc227403732"/>
-      <w:bookmarkStart w:id="85" w:name="_Toc234998990"/>
-      <w:bookmarkStart w:id="86" w:name="_Toc179715527"/>
-      <w:r>
-        <w:t xml:space="preserve">Vista de </w:t>
-      </w:r>
-      <w:bookmarkEnd w:id="83"/>
-      <w:r>
-        <w:t>Liberación</w:t>
-      </w:r>
-      <w:bookmarkEnd w:id="84"/>
-      <w:bookmarkEnd w:id="85"/>
-      <w:bookmarkEnd w:id="86"/>
-      <w:r>
-        <w:t xml:space="preserve"> </w:t>
-      </w:r>
-    </w:p>
-    <w:p>
-      <w:pPr>
-        <w:pStyle w:val="PSI-Comentario"/>
-      </w:pPr>
-      <w:r>
-        <w:t xml:space="preserve">[Esta sección describe una o más configuraciones físicas de la red (hardware) en las cuales el software se </w:t>
-      </w:r>
-      <w:r>
-        <w:t>libera</w:t>
-      </w:r>
-      <w:r>
-        <w:t xml:space="preserve"> y funciona. Es una vista del modelo de </w:t>
-      </w:r>
-      <w:r>
-        <w:t>liberación</w:t>
-      </w:r>
-      <w:r>
-        <w:t xml:space="preserve">. En un mínimo para cada configuración debe indicar los nodos físicos (computadoras, </w:t>
-      </w:r>
-      <w:proofErr w:type="spellStart"/>
-      <w:r>
-        <w:t>CPUs</w:t>
-      </w:r>
-      <w:proofErr w:type="spellEnd"/>
-      <w:r>
-        <w:t>) que ejecutan el software</w:t>
-      </w:r>
-      <w:r>
-        <w:t xml:space="preserve"> y sus interconexiones (bus, LAN</w:t>
-      </w:r>
-      <w:r>
-        <w:t>, punto al punto, etcétera.) también incluy</w:t>
-      </w:r>
-      <w:r>
-        <w:t>e</w:t>
-      </w:r>
-      <w:r>
-        <w:t xml:space="preserve"> un mapa de los procesos de la vista de procesos sobre los nodos físicos.]</w:t>
-      </w:r>
-    </w:p>
-    <w:p>
-      <w:pPr>
-        <w:pStyle w:val="PSI-Ttulo1"/>
-      </w:pPr>
-      <w:bookmarkStart w:id="87" w:name="_Toc104101755"/>
-      <w:bookmarkStart w:id="88" w:name="_Toc227403733"/>
-      <w:bookmarkStart w:id="89" w:name="_Toc234998991"/>
-      <w:r>
-        <w:br/>
-      </w:r>
-      <w:bookmarkStart w:id="90" w:name="_Toc179715528"/>
-      <w:r>
-        <w:t>Vista de Implementación</w:t>
-      </w:r>
-      <w:bookmarkEnd w:id="87"/>
-      <w:bookmarkEnd w:id="88"/>
-      <w:bookmarkEnd w:id="89"/>
-      <w:bookmarkEnd w:id="90"/>
-      <w:r>
-        <w:t xml:space="preserve"> </w:t>
-      </w:r>
-    </w:p>
-    <w:p>
-      <w:pPr>
-        <w:pStyle w:val="PSI-Comentario"/>
-      </w:pPr>
-      <w:r>
-        <w:t>[Esta sección describe la estructura total del modelo de la puesta en marcha, la descomposición del software en capas y subsistemas en el modelo de implementación y cualquier componente arquitectónico significativo.]</w:t>
-      </w:r>
-    </w:p>
-    <w:p>
-      <w:pPr>
-        <w:pStyle w:val="PSI-Comentario"/>
-      </w:pPr>
-    </w:p>
-    <w:p>
-      <w:pPr>
-        <w:pStyle w:val="PSI-Ttulo2"/>
-      </w:pPr>
-      <w:bookmarkStart w:id="91" w:name="_Toc104101756"/>
-      <w:bookmarkStart w:id="92" w:name="_Toc227403734"/>
-      <w:bookmarkStart w:id="93" w:name="_Toc234998992"/>
-      <w:bookmarkStart w:id="94" w:name="_Toc179715529"/>
-      <w:r>
-        <w:t>Perspectiva General</w:t>
-      </w:r>
-      <w:bookmarkEnd w:id="91"/>
-      <w:bookmarkEnd w:id="92"/>
-      <w:bookmarkEnd w:id="93"/>
-      <w:bookmarkEnd w:id="94"/>
-    </w:p>
-    <w:p>
-      <w:pPr>
-        <w:pStyle w:val="PSI-Comentario"/>
-      </w:pPr>
-      <w:r>
-        <w:t>[Esta subdivisión nombra y define varias capas y su contenido, las reglas que gobiernan la inclusión a una capa dada, y los límites entre las capas. Inclu</w:t>
-      </w:r>
-      <w:r>
-        <w:t>ir</w:t>
-      </w:r>
-      <w:r>
-        <w:t xml:space="preserve"> un diagrama componente que demuestre las relaciones entre las capas.]</w:t>
-      </w:r>
-    </w:p>
-    <w:p>
-      <w:pPr>
-        <w:pStyle w:val="PSI-Comentario"/>
-      </w:pPr>
-    </w:p>
-    <w:p>
-      <w:pPr>
-        <w:pStyle w:val="PSI-Ttulo2"/>
-      </w:pPr>
-      <w:bookmarkStart w:id="95" w:name="_Toc104101757"/>
-      <w:bookmarkStart w:id="96" w:name="_Toc227403735"/>
-      <w:bookmarkStart w:id="97" w:name="_Toc234998993"/>
-      <w:bookmarkStart w:id="98" w:name="_Toc179715530"/>
-      <w:r>
-        <w:t>Capas</w:t>
-      </w:r>
-      <w:bookmarkEnd w:id="95"/>
-      <w:bookmarkEnd w:id="96"/>
-      <w:bookmarkEnd w:id="97"/>
-      <w:bookmarkEnd w:id="98"/>
-    </w:p>
-    <w:p>
-      <w:pPr>
-        <w:pStyle w:val="PSI-Comentario"/>
-      </w:pPr>
-      <w:r>
-        <w:t xml:space="preserve">[Para cada capa, </w:t>
-      </w:r>
-      <w:r>
-        <w:t xml:space="preserve">se debe </w:t>
-      </w:r>
-      <w:r>
-        <w:t>inclu</w:t>
-      </w:r>
-      <w:r>
-        <w:t>ir</w:t>
-      </w:r>
-      <w:r>
-        <w:t xml:space="preserve"> una subdivisión con su nombre, una enumeración de los subsistemas situados en la capa, y un diagrama de componentes.]</w:t>
-      </w:r>
-    </w:p>
-    <w:p>
-      <w:pPr>
-        <w:rPr>
-          <w:rFonts w:ascii="Book Antiqua" w:hAnsi="Book Antiqua"/>
-          <w:lang w:val="es-MX"/>
-        </w:rPr>
-      </w:pPr>
-    </w:p>
-    <w:p>
-      <w:pPr>
-        <w:pStyle w:val="PSI-Ttulo1"/>
-      </w:pPr>
-      <w:bookmarkStart w:id="99" w:name="_Toc104101758"/>
-      <w:bookmarkStart w:id="100" w:name="_Toc227403736"/>
-      <w:bookmarkStart w:id="101" w:name="_Toc234998994"/>
-      <w:bookmarkStart w:id="102" w:name="_Toc179715531"/>
+      <w:bookmarkStart w:id="100" w:name="_Toc104101758"/>
+      <w:bookmarkStart w:id="101" w:name="_Toc227403736"/>
+      <w:bookmarkStart w:id="102" w:name="_Toc234998994"/>
+      <w:bookmarkStart w:id="103" w:name="_Toc179728769"/>
       <w:r>
         <w:t>Vista de Datos (opcional)</w:t>
       </w:r>
-      <w:bookmarkEnd w:id="99"/>
       <w:bookmarkEnd w:id="100"/>
       <w:bookmarkEnd w:id="101"/>
       <w:bookmarkEnd w:id="102"/>
+      <w:bookmarkEnd w:id="103"/>
     </w:p>
     <w:p>
       <w:pPr>
@@ -4452,27 +4509,24 @@
     <w:p>
       <w:pPr>
         <w:pStyle w:val="Textoindependiente"/>
-        <w:rPr>
-          <w:lang w:val="es-MX"/>
-        </w:rPr>
       </w:pPr>
     </w:p>
     <w:p>
       <w:pPr>
         <w:pStyle w:val="PSI-Ttulo1"/>
       </w:pPr>
-      <w:bookmarkStart w:id="103" w:name="_Toc104101759"/>
-      <w:bookmarkStart w:id="104" w:name="_Toc227403738"/>
-      <w:bookmarkStart w:id="105" w:name="_Toc234998996"/>
-      <w:bookmarkStart w:id="106" w:name="_Toc179715532"/>
+      <w:bookmarkStart w:id="104" w:name="_Toc104101759"/>
+      <w:bookmarkStart w:id="105" w:name="_Toc227403738"/>
+      <w:bookmarkStart w:id="106" w:name="_Toc234998996"/>
+      <w:bookmarkStart w:id="107" w:name="_Toc179728770"/>
       <w:r>
         <w:lastRenderedPageBreak/>
         <w:t>Tamaño y Rendimiento</w:t>
       </w:r>
-      <w:bookmarkEnd w:id="103"/>
       <w:bookmarkEnd w:id="104"/>
       <w:bookmarkEnd w:id="105"/>
       <w:bookmarkEnd w:id="106"/>
+      <w:bookmarkEnd w:id="107"/>
       <w:r>
         <w:t xml:space="preserve"> </w:t>
       </w:r>
@@ -4504,17 +4558,17 @@
       <w:pPr>
         <w:pStyle w:val="PSI-Ttulo1"/>
       </w:pPr>
-      <w:bookmarkStart w:id="107" w:name="_Toc104101760"/>
-      <w:bookmarkStart w:id="108" w:name="_Toc227403739"/>
-      <w:bookmarkStart w:id="109" w:name="_Toc234998997"/>
-      <w:bookmarkStart w:id="110" w:name="_Toc179715533"/>
+      <w:bookmarkStart w:id="108" w:name="_Toc104101760"/>
+      <w:bookmarkStart w:id="109" w:name="_Toc227403739"/>
+      <w:bookmarkStart w:id="110" w:name="_Toc234998997"/>
+      <w:bookmarkStart w:id="111" w:name="_Toc179728771"/>
       <w:r>
         <w:t>Calidad</w:t>
       </w:r>
-      <w:bookmarkEnd w:id="107"/>
       <w:bookmarkEnd w:id="108"/>
       <w:bookmarkEnd w:id="109"/>
       <w:bookmarkEnd w:id="110"/>
+      <w:bookmarkEnd w:id="111"/>
       <w:r>
         <w:t xml:space="preserve"> </w:t>
       </w:r>
@@ -4557,11 +4611,8 @@
     </w:p>
     <w:p>
       <w:pPr>
-        <w:ind w:left="0" w:firstLine="0"/>
         <w:rPr>
           <w:rFonts w:asciiTheme="majorHAnsi" w:eastAsiaTheme="majorEastAsia" w:hAnsiTheme="majorHAnsi" w:cstheme="majorBidi"/>
-          <w:b/>
-          <w:bCs/>
           <w:color w:val="365F91" w:themeColor="accent1" w:themeShade="BF"/>
           <w:sz w:val="28"/>
           <w:szCs w:val="28"/>
@@ -4576,22 +4627,22 @@
       <w:pPr>
         <w:pStyle w:val="PSI-Ttulo1"/>
       </w:pPr>
-      <w:bookmarkStart w:id="111" w:name="_Toc179715534"/>
+      <w:bookmarkStart w:id="112" w:name="_Toc179728772"/>
       <w:r>
         <w:lastRenderedPageBreak/>
         <w:t>Diagramas</w:t>
       </w:r>
-      <w:bookmarkEnd w:id="111"/>
+      <w:bookmarkEnd w:id="112"/>
     </w:p>
     <w:p>
       <w:pPr>
         <w:pStyle w:val="PSI-Ttulo2"/>
       </w:pPr>
-      <w:bookmarkStart w:id="112" w:name="_Toc179715535"/>
+      <w:bookmarkStart w:id="113" w:name="_Toc179728773"/>
       <w:r>
         <w:t>Diagramas de Despliegue</w:t>
       </w:r>
-      <w:bookmarkEnd w:id="112"/>
+      <w:bookmarkEnd w:id="113"/>
     </w:p>
     <w:p>
       <w:pPr>
@@ -4646,9 +4697,6 @@
       </w:r>
     </w:p>
     <w:p>
-      <w:pPr>
-        <w:jc w:val="center"/>
-      </w:pPr>
       <w:r>
         <w:rPr>
           <w:noProof/>
@@ -4699,18 +4747,17 @@
     <w:p>
       <w:pPr>
         <w:pStyle w:val="PSI-Ttulo1"/>
-        <w:jc w:val="center"/>
       </w:pPr>
     </w:p>
     <w:p>
       <w:pPr>
         <w:pStyle w:val="PSI-Ttulo2"/>
       </w:pPr>
-      <w:bookmarkStart w:id="113" w:name="_Toc179715536"/>
+      <w:bookmarkStart w:id="114" w:name="_Toc179728774"/>
       <w:r>
         <w:t>Diagrama de Objetos</w:t>
       </w:r>
-      <w:bookmarkEnd w:id="113"/>
+      <w:bookmarkEnd w:id="114"/>
       <w:r>
         <w:t xml:space="preserve"> </w:t>
       </w:r>
@@ -4806,9 +4853,6 @@
       </w:pPr>
     </w:p>
     <w:p>
-      <w:pPr>
-        <w:jc w:val="center"/>
-      </w:pPr>
       <w:r>
         <w:rPr>
           <w:noProof/>
@@ -4860,11 +4904,11 @@
       <w:pPr>
         <w:pStyle w:val="PSI-Ttulo2"/>
       </w:pPr>
-      <w:bookmarkStart w:id="114" w:name="_Toc179715537"/>
+      <w:bookmarkStart w:id="115" w:name="_Toc179728775"/>
       <w:r>
         <w:t>Diagramas de Paquetes</w:t>
       </w:r>
-      <w:bookmarkEnd w:id="114"/>
+      <w:bookmarkEnd w:id="115"/>
     </w:p>
     <w:p>
       <w:pPr>
@@ -4873,7 +4917,7 @@
       <w:r>
         <w:rPr>
           <w:noProof/>
-          <w:lang w:val="es-ES" w:eastAsia="es-ES"/>
+          <w:lang w:eastAsia="es-ES"/>
         </w:rPr>
         <w:drawing>
           <wp:inline distT="0" distB="0" distL="0" distR="0" wp14:anchorId="23ED34FF" wp14:editId="42D7BF75">
@@ -4942,9 +4986,6 @@
 <w:endnotes xmlns:wpc="http://schemas.microsoft.com/office/word/2010/wordprocessingCanvas" xmlns:cx="http://schemas.microsoft.com/office/drawing/2014/chartex" xmlns:cx1="http://schemas.microsoft.com/office/drawing/2015/9/8/chartex" xmlns:cx2="http://schemas.microsoft.com/office/drawing/2015/10/21/chartex" xmlns:cx3="http://schemas.microsoft.com/office/drawing/2016/5/9/chartex" xmlns:cx4="http://schemas.microsoft.com/office/drawing/2016/5/10/chartex" xmlns:cx5="http://schemas.microsoft.com/office/drawing/2016/5/11/chartex" xmlns:cx6="http://schemas.microsoft.com/office/drawing/2016/5/12/chartex" xmlns:cx7="http://schemas.microsoft.com/office/drawing/2016/5/13/chartex" xmlns:cx8="http://schemas.microsoft.com/office/drawing/2016/5/14/chartex" xmlns:mc="http://schemas.openxmlformats.org/markup-compatibility/2006" xmlns:aink="http://schemas.microsoft.com/office/drawing/2016/ink" xmlns:am3d="http://schemas.microsoft.com/office/drawing/2017/model3d" xmlns:o="urn:schemas-microsoft-com:office:office" xmlns:oel="http://schemas.microsoft.com/office/2019/extlst" xmlns:r="http://schemas.openxmlformats.org/officeDocument/2006/relationships" xmlns:m="http://schemas.openxmlformats.org/officeDocument/2006/math" xmlns:v="urn:schemas-microsoft-com:vml" xmlns:wp14="http://schemas.microsoft.com/office/word/2010/wordprocessingDrawing" xmlns:wp="http://schemas.openxmlformats.org/drawingml/2006/wordprocessingDrawing" xmlns:w10="urn:schemas-microsoft-com:office:word" xmlns:w="http://schemas.openxmlformats.org/wordprocessingml/2006/main" xmlns:w14="http://schemas.microsoft.com/office/word/2010/wordml" xmlns:w15="http://schemas.microsoft.com/office/word/2012/wordml" xmlns:w16cex="http://schemas.microsoft.com/office/word/2018/wordml/cex" xmlns:w16cid="http://schemas.microsoft.com/office/word/2016/wordml/cid" xmlns:w16="http://schemas.microsoft.com/office/word/2018/wordml" xmlns:w16du="http://schemas.microsoft.com/office/word/2023/wordml/word16du" xmlns:w16sdtdh="http://schemas.microsoft.com/office/word/2020/wordml/sdtdatahash" xmlns:w16se="http://schemas.microsoft.com/office/word/2015/wordml/symex" xmlns:wpg="http://schemas.microsoft.com/office/word/2010/wordprocessingGroup" xmlns:wpi="http://schemas.microsoft.com/office/word/2010/wordprocessingInk" xmlns:wne="http://schemas.microsoft.com/office/word/2006/wordml" xmlns:wps="http://schemas.microsoft.com/office/word/2010/wordprocessingShape" mc:Ignorable="w14 w15 w16se w16cid w16 w16cex w16sdtdh w16du wp14">
   <w:endnote w:type="separator" w:id="-1">
     <w:p>
-      <w:pPr>
-        <w:spacing w:before="0" w:line="240" w:lineRule="auto"/>
-      </w:pPr>
       <w:r>
         <w:separator/>
       </w:r>
@@ -4953,9 +4994,6 @@
   </w:endnote>
   <w:endnote w:type="continuationSeparator" w:id="0">
     <w:p>
-      <w:pPr>
-        <w:spacing w:before="0" w:line="240" w:lineRule="auto"/>
-      </w:pPr>
       <w:r>
         <w:continuationSeparator/>
       </w:r>
@@ -4969,9 +5007,7 @@
 <w:ftr xmlns:wpc="http://schemas.microsoft.com/office/word/2010/wordprocessingCanvas" xmlns:cx="http://schemas.microsoft.com/office/drawing/2014/chartex" xmlns:cx1="http://schemas.microsoft.com/office/drawing/2015/9/8/chartex" xmlns:cx2="http://schemas.microsoft.com/office/drawing/2015/10/21/chartex" xmlns:cx3="http://schemas.microsoft.com/office/drawing/2016/5/9/chartex" xmlns:cx4="http://schemas.microsoft.com/office/drawing/2016/5/10/chartex" xmlns:cx5="http://schemas.microsoft.com/office/drawing/2016/5/11/chartex" xmlns:cx6="http://schemas.microsoft.com/office/drawing/2016/5/12/chartex" xmlns:cx7="http://schemas.microsoft.com/office/drawing/2016/5/13/chartex" xmlns:cx8="http://schemas.microsoft.com/office/drawing/2016/5/14/chartex" xmlns:mc="http://schemas.openxmlformats.org/markup-compatibility/2006" xmlns:aink="http://schemas.microsoft.com/office/drawing/2016/ink" xmlns:am3d="http://schemas.microsoft.com/office/drawing/2017/model3d" xmlns:o="urn:schemas-microsoft-com:office:office" xmlns:oel="http://schemas.microsoft.com/office/2019/extlst" xmlns:r="http://schemas.openxmlformats.org/officeDocument/2006/relationships" xmlns:m="http://schemas.openxmlformats.org/officeDocument/2006/math" xmlns:v="urn:schemas-microsoft-com:vml" xmlns:wp14="http://schemas.microsoft.com/office/word/2010/wordprocessingDrawing" xmlns:wp="http://schemas.openxmlformats.org/drawingml/2006/wordprocessingDrawing" xmlns:w10="urn:schemas-microsoft-com:office:word" xmlns:w="http://schemas.openxmlformats.org/wordprocessingml/2006/main" xmlns:w14="http://schemas.microsoft.com/office/word/2010/wordml" xmlns:w15="http://schemas.microsoft.com/office/word/2012/wordml" xmlns:w16cex="http://schemas.microsoft.com/office/word/2018/wordml/cex" xmlns:w16cid="http://schemas.microsoft.com/office/word/2016/wordml/cid" xmlns:w16="http://schemas.microsoft.com/office/word/2018/wordml" xmlns:w16du="http://schemas.microsoft.com/office/word/2023/wordml/word16du" xmlns:w16sdtdh="http://schemas.microsoft.com/office/word/2020/wordml/sdtdatahash" xmlns:w16se="http://schemas.microsoft.com/office/word/2015/wordml/symex" xmlns:wpg="http://schemas.microsoft.com/office/word/2010/wordprocessingGroup" xmlns:wpi="http://schemas.microsoft.com/office/word/2010/wordprocessingInk" xmlns:wne="http://schemas.microsoft.com/office/word/2006/wordml" xmlns:wps="http://schemas.microsoft.com/office/word/2010/wordprocessingShape" mc:Ignorable="w14 w15 w16se w16cid w16 w16cex w16sdtdh w16du wp14">
   <w:p>
     <w:pPr>
-      <w:tabs>
-        <w:tab w:val="center" w:pos="4252"/>
-      </w:tabs>
+      <w:spacing w:before="0"/>
     </w:pPr>
     <w:sdt>
       <w:sdtPr>
@@ -5227,77 +5263,63 @@
           <w:tab/>
         </w:r>
         <w:r>
-          <w:rPr>
-            <w:rFonts w:asciiTheme="majorHAnsi" w:hAnsiTheme="majorHAnsi" w:cstheme="majorHAnsi"/>
-          </w:rPr>
+          <w:tab/>
+        </w:r>
+        <w:r>
+          <w:tab/>
+        </w:r>
+        <w:r>
+          <w:tab/>
+        </w:r>
+        <w:r>
+          <w:tab/>
+        </w:r>
+        <w:r>
+          <w:tab/>
+        </w:r>
+        <w:r>
+          <w:tab/>
+        </w:r>
+        <w:r>
           <w:t xml:space="preserve">Página </w:t>
         </w:r>
         <w:r>
-          <w:rPr>
-            <w:rFonts w:asciiTheme="majorHAnsi" w:hAnsiTheme="majorHAnsi" w:cstheme="majorHAnsi"/>
-          </w:rPr>
           <w:fldChar w:fldCharType="begin"/>
         </w:r>
         <w:r>
-          <w:rPr>
-            <w:rFonts w:asciiTheme="majorHAnsi" w:hAnsiTheme="majorHAnsi" w:cstheme="majorHAnsi"/>
-          </w:rPr>
           <w:instrText xml:space="preserve"> PAGE </w:instrText>
         </w:r>
         <w:r>
-          <w:rPr>
-            <w:rFonts w:asciiTheme="majorHAnsi" w:hAnsiTheme="majorHAnsi" w:cstheme="majorHAnsi"/>
-          </w:rPr>
           <w:fldChar w:fldCharType="separate"/>
         </w:r>
         <w:r>
           <w:rPr>
-            <w:rFonts w:asciiTheme="majorHAnsi" w:hAnsiTheme="majorHAnsi" w:cstheme="majorHAnsi"/>
             <w:noProof/>
           </w:rPr>
           <w:t>11</w:t>
         </w:r>
         <w:r>
-          <w:rPr>
-            <w:rFonts w:asciiTheme="majorHAnsi" w:hAnsiTheme="majorHAnsi" w:cstheme="majorHAnsi"/>
-          </w:rPr>
           <w:fldChar w:fldCharType="end"/>
         </w:r>
         <w:r>
-          <w:rPr>
-            <w:rFonts w:asciiTheme="majorHAnsi" w:hAnsiTheme="majorHAnsi" w:cstheme="majorHAnsi"/>
-          </w:rPr>
           <w:t xml:space="preserve"> de </w:t>
         </w:r>
         <w:r>
-          <w:rPr>
-            <w:rFonts w:asciiTheme="majorHAnsi" w:hAnsiTheme="majorHAnsi" w:cstheme="majorHAnsi"/>
-          </w:rPr>
           <w:fldChar w:fldCharType="begin"/>
         </w:r>
         <w:r>
-          <w:rPr>
-            <w:rFonts w:asciiTheme="majorHAnsi" w:hAnsiTheme="majorHAnsi" w:cstheme="majorHAnsi"/>
-          </w:rPr>
           <w:instrText xml:space="preserve"> NUMPAGES  </w:instrText>
         </w:r>
         <w:r>
-          <w:rPr>
-            <w:rFonts w:asciiTheme="majorHAnsi" w:hAnsiTheme="majorHAnsi" w:cstheme="majorHAnsi"/>
-          </w:rPr>
           <w:fldChar w:fldCharType="separate"/>
         </w:r>
         <w:r>
           <w:rPr>
-            <w:rFonts w:asciiTheme="majorHAnsi" w:hAnsiTheme="majorHAnsi" w:cstheme="majorHAnsi"/>
             <w:noProof/>
           </w:rPr>
           <w:t>11</w:t>
         </w:r>
         <w:r>
-          <w:rPr>
-            <w:rFonts w:asciiTheme="majorHAnsi" w:hAnsiTheme="majorHAnsi" w:cstheme="majorHAnsi"/>
-          </w:rPr>
           <w:fldChar w:fldCharType="end"/>
         </w:r>
       </w:sdtContent>
@@ -5392,9 +5414,6 @@
     <w:sdtContent>
       <w:p>
         <w:pPr>
-          <w:tabs>
-            <w:tab w:val="center" w:pos="4252"/>
-          </w:tabs>
           <w:spacing w:before="0"/>
         </w:pPr>
         <w:r>
@@ -5410,9 +5429,6 @@
 <w:footnotes xmlns:wpc="http://schemas.microsoft.com/office/word/2010/wordprocessingCanvas" xmlns:cx="http://schemas.microsoft.com/office/drawing/2014/chartex" xmlns:cx1="http://schemas.microsoft.com/office/drawing/2015/9/8/chartex" xmlns:cx2="http://schemas.microsoft.com/office/drawing/2015/10/21/chartex" xmlns:cx3="http://schemas.microsoft.com/office/drawing/2016/5/9/chartex" xmlns:cx4="http://schemas.microsoft.com/office/drawing/2016/5/10/chartex" xmlns:cx5="http://schemas.microsoft.com/office/drawing/2016/5/11/chartex" xmlns:cx6="http://schemas.microsoft.com/office/drawing/2016/5/12/chartex" xmlns:cx7="http://schemas.microsoft.com/office/drawing/2016/5/13/chartex" xmlns:cx8="http://schemas.microsoft.com/office/drawing/2016/5/14/chartex" xmlns:mc="http://schemas.openxmlformats.org/markup-compatibility/2006" xmlns:aink="http://schemas.microsoft.com/office/drawing/2016/ink" xmlns:am3d="http://schemas.microsoft.com/office/drawing/2017/model3d" xmlns:o="urn:schemas-microsoft-com:office:office" xmlns:oel="http://schemas.microsoft.com/office/2019/extlst" xmlns:r="http://schemas.openxmlformats.org/officeDocument/2006/relationships" xmlns:m="http://schemas.openxmlformats.org/officeDocument/2006/math" xmlns:v="urn:schemas-microsoft-com:vml" xmlns:wp14="http://schemas.microsoft.com/office/word/2010/wordprocessingDrawing" xmlns:wp="http://schemas.openxmlformats.org/drawingml/2006/wordprocessingDrawing" xmlns:w10="urn:schemas-microsoft-com:office:word" xmlns:w="http://schemas.openxmlformats.org/wordprocessingml/2006/main" xmlns:w14="http://schemas.microsoft.com/office/word/2010/wordml" xmlns:w15="http://schemas.microsoft.com/office/word/2012/wordml" xmlns:w16cex="http://schemas.microsoft.com/office/word/2018/wordml/cex" xmlns:w16cid="http://schemas.microsoft.com/office/word/2016/wordml/cid" xmlns:w16="http://schemas.microsoft.com/office/word/2018/wordml" xmlns:w16du="http://schemas.microsoft.com/office/word/2023/wordml/word16du" xmlns:w16sdtdh="http://schemas.microsoft.com/office/word/2020/wordml/sdtdatahash" xmlns:w16se="http://schemas.microsoft.com/office/word/2015/wordml/symex" xmlns:wpg="http://schemas.microsoft.com/office/word/2010/wordprocessingGroup" xmlns:wpi="http://schemas.microsoft.com/office/word/2010/wordprocessingInk" xmlns:wne="http://schemas.microsoft.com/office/word/2006/wordml" xmlns:wps="http://schemas.microsoft.com/office/word/2010/wordprocessingShape" mc:Ignorable="w14 w15 w16se w16cid w16 w16cex w16sdtdh w16du wp14">
   <w:footnote w:type="separator" w:id="-1">
     <w:p>
-      <w:pPr>
-        <w:spacing w:before="0" w:line="240" w:lineRule="auto"/>
-      </w:pPr>
       <w:r>
         <w:separator/>
       </w:r>
@@ -5421,9 +5437,6 @@
   </w:footnote>
   <w:footnote w:type="continuationSeparator" w:id="0">
     <w:p>
-      <w:pPr>
-        <w:spacing w:before="0" w:line="240" w:lineRule="auto"/>
-      </w:pPr>
       <w:r>
         <w:continuationSeparator/>
       </w:r>
@@ -5437,9 +5450,6 @@
 <w:hdr xmlns:wpc="http://schemas.microsoft.com/office/word/2010/wordprocessingCanvas" xmlns:cx="http://schemas.microsoft.com/office/drawing/2014/chartex" xmlns:cx1="http://schemas.microsoft.com/office/drawing/2015/9/8/chartex" xmlns:cx2="http://schemas.microsoft.com/office/drawing/2015/10/21/chartex" xmlns:cx3="http://schemas.microsoft.com/office/drawing/2016/5/9/chartex" xmlns:cx4="http://schemas.microsoft.com/office/drawing/2016/5/10/chartex" xmlns:cx5="http://schemas.microsoft.com/office/drawing/2016/5/11/chartex" xmlns:cx6="http://schemas.microsoft.com/office/drawing/2016/5/12/chartex" xmlns:cx7="http://schemas.microsoft.com/office/drawing/2016/5/13/chartex" xmlns:cx8="http://schemas.microsoft.com/office/drawing/2016/5/14/chartex" xmlns:mc="http://schemas.openxmlformats.org/markup-compatibility/2006" xmlns:aink="http://schemas.microsoft.com/office/drawing/2016/ink" xmlns:am3d="http://schemas.microsoft.com/office/drawing/2017/model3d" xmlns:o="urn:schemas-microsoft-com:office:office" xmlns:oel="http://schemas.microsoft.com/office/2019/extlst" xmlns:r="http://schemas.openxmlformats.org/officeDocument/2006/relationships" xmlns:m="http://schemas.openxmlformats.org/officeDocument/2006/math" xmlns:v="urn:schemas-microsoft-com:vml" xmlns:wp14="http://schemas.microsoft.com/office/word/2010/wordprocessingDrawing" xmlns:wp="http://schemas.openxmlformats.org/drawingml/2006/wordprocessingDrawing" xmlns:w10="urn:schemas-microsoft-com:office:word" xmlns:w="http://schemas.openxmlformats.org/wordprocessingml/2006/main" xmlns:w14="http://schemas.microsoft.com/office/word/2010/wordml" xmlns:w15="http://schemas.microsoft.com/office/word/2012/wordml" xmlns:w16cex="http://schemas.microsoft.com/office/word/2018/wordml/cex" xmlns:w16cid="http://schemas.microsoft.com/office/word/2016/wordml/cid" xmlns:w16="http://schemas.microsoft.com/office/word/2018/wordml" xmlns:w16du="http://schemas.microsoft.com/office/word/2023/wordml/word16du" xmlns:w16sdtdh="http://schemas.microsoft.com/office/word/2020/wordml/sdtdatahash" xmlns:w16se="http://schemas.microsoft.com/office/word/2015/wordml/symex" xmlns:wpg="http://schemas.microsoft.com/office/word/2010/wordprocessingGroup" xmlns:wpi="http://schemas.microsoft.com/office/word/2010/wordprocessingInk" xmlns:wne="http://schemas.microsoft.com/office/word/2006/wordml" xmlns:wps="http://schemas.microsoft.com/office/word/2010/wordprocessingShape" mc:Ignorable="w14 w15 w16se w16cid w16 w16cex w16sdtdh w16du wp14">
   <w:sdt>
     <w:sdtPr>
-      <w:rPr>
-        <w:rFonts w:asciiTheme="majorHAnsi" w:eastAsiaTheme="majorEastAsia" w:hAnsiTheme="majorHAnsi" w:cstheme="majorBidi"/>
-      </w:rPr>
       <w:alias w:val="Título"/>
       <w:id w:val="11545881"/>
       <w:dataBinding w:prefixMappings="xmlns:ns0='http://schemas.openxmlformats.org/package/2006/metadata/core-properties' xmlns:ns1='http://purl.org/dc/elements/1.1/'" w:xpath="/ns0:coreProperties[1]/ns1:title[1]" w:storeItemID="{6C3C8BC8-F283-45AE-878A-BAB7291924A1}"/>
@@ -5449,13 +5459,9 @@
       <w:p>
         <w:pPr>
           <w:pStyle w:val="Encabezado"/>
-          <w:rPr>
-            <w:rFonts w:asciiTheme="majorHAnsi" w:eastAsiaTheme="majorEastAsia" w:hAnsiTheme="majorHAnsi" w:cstheme="majorBidi"/>
-          </w:rPr>
         </w:pPr>
         <w:r>
           <w:rPr>
-            <w:rFonts w:asciiTheme="majorHAnsi" w:eastAsiaTheme="majorEastAsia" w:hAnsiTheme="majorHAnsi" w:cstheme="majorBidi"/>
             <w:lang w:val="es-AR"/>
           </w:rPr>
           <w:t>Arquitectura del Sistema</w:t>
@@ -5466,16 +5472,6 @@
   <w:p>
     <w:pPr>
       <w:pStyle w:val="Encabezado"/>
-      <w:tabs>
-        <w:tab w:val="clear" w:pos="4252"/>
-        <w:tab w:val="clear" w:pos="8504"/>
-        <w:tab w:val="left" w:pos="7740"/>
-      </w:tabs>
-      <w:ind w:left="0" w:firstLine="0"/>
-      <w:rPr>
-        <w:rFonts w:asciiTheme="majorHAnsi" w:eastAsiaTheme="majorEastAsia" w:hAnsiTheme="majorHAnsi" w:cstheme="majorBidi"/>
-        <w:szCs w:val="36"/>
-      </w:rPr>
     </w:pPr>
     <w:r>
       <w:rPr>
@@ -5539,9 +5535,7 @@
     </w:r>
     <w:r>
       <w:rPr>
-        <w:rFonts w:asciiTheme="majorHAnsi" w:eastAsiaTheme="majorEastAsia" w:hAnsiTheme="majorHAnsi" w:cstheme="majorBidi"/>
         <w:noProof/>
-        <w:szCs w:val="36"/>
         <w:lang w:eastAsia="es-ES"/>
       </w:rPr>
       <w:drawing>
@@ -5590,9 +5584,7 @@
     </w:r>
     <w:r>
       <w:rPr>
-        <w:rFonts w:asciiTheme="majorHAnsi" w:eastAsiaTheme="majorEastAsia" w:hAnsiTheme="majorHAnsi" w:cstheme="majorBidi"/>
         <w:noProof/>
-        <w:szCs w:val="36"/>
         <w:lang w:eastAsia="es-ES"/>
       </w:rPr>
       <mc:AlternateContent>
@@ -5671,9 +5663,7 @@
     </w:r>
     <w:r>
       <w:rPr>
-        <w:rFonts w:asciiTheme="majorHAnsi" w:eastAsiaTheme="majorEastAsia" w:hAnsiTheme="majorHAnsi" w:cstheme="majorBidi"/>
         <w:noProof/>
-        <w:szCs w:val="36"/>
         <w:lang w:eastAsia="es-ES"/>
       </w:rPr>
       <mc:AlternateContent>
@@ -5752,9 +5742,7 @@
     </w:r>
     <w:r>
       <w:rPr>
-        <w:rFonts w:asciiTheme="majorHAnsi" w:eastAsiaTheme="majorEastAsia" w:hAnsiTheme="majorHAnsi" w:cstheme="majorBidi"/>
         <w:noProof/>
-        <w:szCs w:val="36"/>
         <w:lang w:eastAsia="es-ES"/>
       </w:rPr>
       <mc:AlternateContent>
@@ -5894,10 +5882,6 @@
     </w:r>
     <w:sdt>
       <w:sdtPr>
-        <w:rPr>
-          <w:rFonts w:asciiTheme="majorHAnsi" w:eastAsiaTheme="majorEastAsia" w:hAnsiTheme="majorHAnsi" w:cstheme="majorBidi"/>
-          <w:szCs w:val="36"/>
-        </w:rPr>
         <w:alias w:val="Subtítulo"/>
         <w:id w:val="11545882"/>
         <w:dataBinding w:prefixMappings="xmlns:ns0='http://schemas.openxmlformats.org/package/2006/metadata/core-properties' xmlns:ns1='http://purl.org/dc/elements/1.1/'" w:xpath="/ns0:coreProperties[1]/ns1:subject[1]" w:storeItemID="{6C3C8BC8-F283-45AE-878A-BAB7291924A1}"/>
@@ -5905,35 +5889,11 @@
       </w:sdtPr>
       <w:sdtContent>
         <w:r>
-          <w:rPr>
-            <w:rFonts w:asciiTheme="majorHAnsi" w:eastAsiaTheme="majorEastAsia" w:hAnsiTheme="majorHAnsi" w:cstheme="majorBidi"/>
-            <w:szCs w:val="36"/>
-          </w:rPr>
-          <w:t xml:space="preserve">Vesta </w:t>
-        </w:r>
-        <w:proofErr w:type="spellStart"/>
-        <w:r>
-          <w:rPr>
-            <w:rFonts w:asciiTheme="majorHAnsi" w:eastAsiaTheme="majorEastAsia" w:hAnsiTheme="majorHAnsi" w:cstheme="majorBidi"/>
-            <w:szCs w:val="36"/>
-          </w:rPr>
-          <w:t>Risk</w:t>
-        </w:r>
-        <w:proofErr w:type="spellEnd"/>
-        <w:r>
-          <w:rPr>
-            <w:rFonts w:asciiTheme="majorHAnsi" w:eastAsiaTheme="majorEastAsia" w:hAnsiTheme="majorHAnsi" w:cstheme="majorBidi"/>
-            <w:szCs w:val="36"/>
-          </w:rPr>
-          <w:t xml:space="preserve"> Manager</w:t>
+          <w:t>Vesta Risk Manager</w:t>
         </w:r>
       </w:sdtContent>
     </w:sdt>
     <w:r>
-      <w:rPr>
-        <w:rFonts w:asciiTheme="majorHAnsi" w:eastAsiaTheme="majorEastAsia" w:hAnsiTheme="majorHAnsi" w:cstheme="majorBidi"/>
-        <w:szCs w:val="36"/>
-      </w:rPr>
       <w:tab/>
     </w:r>
   </w:p>
@@ -6688,6 +6648,119 @@
     </w:lvl>
   </w:abstractNum>
   <w:abstractNum w:abstractNumId="5" w15:restartNumberingAfterBreak="0">
+    <w:nsid w:val="14244B73"/>
+    <w:multiLevelType w:val="hybridMultilevel"/>
+    <w:tmpl w:val="841A5BEE"/>
+    <w:lvl w:ilvl="0" w:tplc="0CA8CDEC">
+      <w:start w:val="20"/>
+      <w:numFmt w:val="bullet"/>
+      <w:lvlText w:val="-"/>
+      <w:lvlJc w:val="left"/>
+      <w:pPr>
+        <w:ind w:left="720" w:hanging="360"/>
+      </w:pPr>
+      <w:rPr>
+        <w:rFonts w:ascii="Calibri" w:eastAsiaTheme="minorHAnsi" w:hAnsi="Calibri" w:cs="Calibri" w:hint="default"/>
+      </w:rPr>
+    </w:lvl>
+    <w:lvl w:ilvl="1" w:tplc="2C0A0003" w:tentative="1">
+      <w:start w:val="1"/>
+      <w:numFmt w:val="bullet"/>
+      <w:lvlText w:val="o"/>
+      <w:lvlJc w:val="left"/>
+      <w:pPr>
+        <w:ind w:left="1440" w:hanging="360"/>
+      </w:pPr>
+      <w:rPr>
+        <w:rFonts w:ascii="Courier New" w:hAnsi="Courier New" w:cs="Courier New" w:hint="default"/>
+      </w:rPr>
+    </w:lvl>
+    <w:lvl w:ilvl="2" w:tplc="2C0A0005" w:tentative="1">
+      <w:start w:val="1"/>
+      <w:numFmt w:val="bullet"/>
+      <w:lvlText w:val=""/>
+      <w:lvlJc w:val="left"/>
+      <w:pPr>
+        <w:ind w:left="2160" w:hanging="360"/>
+      </w:pPr>
+      <w:rPr>
+        <w:rFonts w:ascii="Wingdings" w:hAnsi="Wingdings" w:hint="default"/>
+      </w:rPr>
+    </w:lvl>
+    <w:lvl w:ilvl="3" w:tplc="2C0A0001" w:tentative="1">
+      <w:start w:val="1"/>
+      <w:numFmt w:val="bullet"/>
+      <w:lvlText w:val=""/>
+      <w:lvlJc w:val="left"/>
+      <w:pPr>
+        <w:ind w:left="2880" w:hanging="360"/>
+      </w:pPr>
+      <w:rPr>
+        <w:rFonts w:ascii="Symbol" w:hAnsi="Symbol" w:hint="default"/>
+      </w:rPr>
+    </w:lvl>
+    <w:lvl w:ilvl="4" w:tplc="2C0A0003" w:tentative="1">
+      <w:start w:val="1"/>
+      <w:numFmt w:val="bullet"/>
+      <w:lvlText w:val="o"/>
+      <w:lvlJc w:val="left"/>
+      <w:pPr>
+        <w:ind w:left="3600" w:hanging="360"/>
+      </w:pPr>
+      <w:rPr>
+        <w:rFonts w:ascii="Courier New" w:hAnsi="Courier New" w:cs="Courier New" w:hint="default"/>
+      </w:rPr>
+    </w:lvl>
+    <w:lvl w:ilvl="5" w:tplc="2C0A0005" w:tentative="1">
+      <w:start w:val="1"/>
+      <w:numFmt w:val="bullet"/>
+      <w:lvlText w:val=""/>
+      <w:lvlJc w:val="left"/>
+      <w:pPr>
+        <w:ind w:left="4320" w:hanging="360"/>
+      </w:pPr>
+      <w:rPr>
+        <w:rFonts w:ascii="Wingdings" w:hAnsi="Wingdings" w:hint="default"/>
+      </w:rPr>
+    </w:lvl>
+    <w:lvl w:ilvl="6" w:tplc="2C0A0001" w:tentative="1">
+      <w:start w:val="1"/>
+      <w:numFmt w:val="bullet"/>
+      <w:lvlText w:val=""/>
+      <w:lvlJc w:val="left"/>
+      <w:pPr>
+        <w:ind w:left="5040" w:hanging="360"/>
+      </w:pPr>
+      <w:rPr>
+        <w:rFonts w:ascii="Symbol" w:hAnsi="Symbol" w:hint="default"/>
+      </w:rPr>
+    </w:lvl>
+    <w:lvl w:ilvl="7" w:tplc="2C0A0003" w:tentative="1">
+      <w:start w:val="1"/>
+      <w:numFmt w:val="bullet"/>
+      <w:lvlText w:val="o"/>
+      <w:lvlJc w:val="left"/>
+      <w:pPr>
+        <w:ind w:left="5760" w:hanging="360"/>
+      </w:pPr>
+      <w:rPr>
+        <w:rFonts w:ascii="Courier New" w:hAnsi="Courier New" w:cs="Courier New" w:hint="default"/>
+      </w:rPr>
+    </w:lvl>
+    <w:lvl w:ilvl="8" w:tplc="2C0A0005" w:tentative="1">
+      <w:start w:val="1"/>
+      <w:numFmt w:val="bullet"/>
+      <w:lvlText w:val=""/>
+      <w:lvlJc w:val="left"/>
+      <w:pPr>
+        <w:ind w:left="6480" w:hanging="360"/>
+      </w:pPr>
+      <w:rPr>
+        <w:rFonts w:ascii="Wingdings" w:hAnsi="Wingdings" w:hint="default"/>
+      </w:rPr>
+    </w:lvl>
+  </w:abstractNum>
+  <w:abstractNum w:abstractNumId="6" w15:restartNumberingAfterBreak="0">
     <w:nsid w:val="255F5799"/>
     <w:multiLevelType w:val="hybridMultilevel"/>
     <w:tmpl w:val="B8F40458"/>
@@ -6773,7 +6846,120 @@
       </w:pPr>
     </w:lvl>
   </w:abstractNum>
-  <w:abstractNum w:abstractNumId="6" w15:restartNumberingAfterBreak="0">
+  <w:abstractNum w:abstractNumId="7" w15:restartNumberingAfterBreak="0">
+    <w:nsid w:val="407C2227"/>
+    <w:multiLevelType w:val="hybridMultilevel"/>
+    <w:tmpl w:val="BBD6B9D4"/>
+    <w:lvl w:ilvl="0" w:tplc="0CA8CDEC">
+      <w:start w:val="20"/>
+      <w:numFmt w:val="bullet"/>
+      <w:lvlText w:val="-"/>
+      <w:lvlJc w:val="left"/>
+      <w:pPr>
+        <w:ind w:left="720" w:hanging="360"/>
+      </w:pPr>
+      <w:rPr>
+        <w:rFonts w:ascii="Calibri" w:eastAsiaTheme="minorHAnsi" w:hAnsi="Calibri" w:cs="Calibri" w:hint="default"/>
+      </w:rPr>
+    </w:lvl>
+    <w:lvl w:ilvl="1" w:tplc="2C0A0003" w:tentative="1">
+      <w:start w:val="1"/>
+      <w:numFmt w:val="bullet"/>
+      <w:lvlText w:val="o"/>
+      <w:lvlJc w:val="left"/>
+      <w:pPr>
+        <w:ind w:left="1440" w:hanging="360"/>
+      </w:pPr>
+      <w:rPr>
+        <w:rFonts w:ascii="Courier New" w:hAnsi="Courier New" w:cs="Courier New" w:hint="default"/>
+      </w:rPr>
+    </w:lvl>
+    <w:lvl w:ilvl="2" w:tplc="2C0A0005" w:tentative="1">
+      <w:start w:val="1"/>
+      <w:numFmt w:val="bullet"/>
+      <w:lvlText w:val=""/>
+      <w:lvlJc w:val="left"/>
+      <w:pPr>
+        <w:ind w:left="2160" w:hanging="360"/>
+      </w:pPr>
+      <w:rPr>
+        <w:rFonts w:ascii="Wingdings" w:hAnsi="Wingdings" w:hint="default"/>
+      </w:rPr>
+    </w:lvl>
+    <w:lvl w:ilvl="3" w:tplc="2C0A0001" w:tentative="1">
+      <w:start w:val="1"/>
+      <w:numFmt w:val="bullet"/>
+      <w:lvlText w:val=""/>
+      <w:lvlJc w:val="left"/>
+      <w:pPr>
+        <w:ind w:left="2880" w:hanging="360"/>
+      </w:pPr>
+      <w:rPr>
+        <w:rFonts w:ascii="Symbol" w:hAnsi="Symbol" w:hint="default"/>
+      </w:rPr>
+    </w:lvl>
+    <w:lvl w:ilvl="4" w:tplc="2C0A0003" w:tentative="1">
+      <w:start w:val="1"/>
+      <w:numFmt w:val="bullet"/>
+      <w:lvlText w:val="o"/>
+      <w:lvlJc w:val="left"/>
+      <w:pPr>
+        <w:ind w:left="3600" w:hanging="360"/>
+      </w:pPr>
+      <w:rPr>
+        <w:rFonts w:ascii="Courier New" w:hAnsi="Courier New" w:cs="Courier New" w:hint="default"/>
+      </w:rPr>
+    </w:lvl>
+    <w:lvl w:ilvl="5" w:tplc="2C0A0005" w:tentative="1">
+      <w:start w:val="1"/>
+      <w:numFmt w:val="bullet"/>
+      <w:lvlText w:val=""/>
+      <w:lvlJc w:val="left"/>
+      <w:pPr>
+        <w:ind w:left="4320" w:hanging="360"/>
+      </w:pPr>
+      <w:rPr>
+        <w:rFonts w:ascii="Wingdings" w:hAnsi="Wingdings" w:hint="default"/>
+      </w:rPr>
+    </w:lvl>
+    <w:lvl w:ilvl="6" w:tplc="2C0A0001" w:tentative="1">
+      <w:start w:val="1"/>
+      <w:numFmt w:val="bullet"/>
+      <w:lvlText w:val=""/>
+      <w:lvlJc w:val="left"/>
+      <w:pPr>
+        <w:ind w:left="5040" w:hanging="360"/>
+      </w:pPr>
+      <w:rPr>
+        <w:rFonts w:ascii="Symbol" w:hAnsi="Symbol" w:hint="default"/>
+      </w:rPr>
+    </w:lvl>
+    <w:lvl w:ilvl="7" w:tplc="2C0A0003" w:tentative="1">
+      <w:start w:val="1"/>
+      <w:numFmt w:val="bullet"/>
+      <w:lvlText w:val="o"/>
+      <w:lvlJc w:val="left"/>
+      <w:pPr>
+        <w:ind w:left="5760" w:hanging="360"/>
+      </w:pPr>
+      <w:rPr>
+        <w:rFonts w:ascii="Courier New" w:hAnsi="Courier New" w:cs="Courier New" w:hint="default"/>
+      </w:rPr>
+    </w:lvl>
+    <w:lvl w:ilvl="8" w:tplc="2C0A0005" w:tentative="1">
+      <w:start w:val="1"/>
+      <w:numFmt w:val="bullet"/>
+      <w:lvlText w:val=""/>
+      <w:lvlJc w:val="left"/>
+      <w:pPr>
+        <w:ind w:left="6480" w:hanging="360"/>
+      </w:pPr>
+      <w:rPr>
+        <w:rFonts w:ascii="Wingdings" w:hAnsi="Wingdings" w:hint="default"/>
+      </w:rPr>
+    </w:lvl>
+  </w:abstractNum>
+  <w:abstractNum w:abstractNumId="8" w15:restartNumberingAfterBreak="0">
     <w:nsid w:val="487036EC"/>
     <w:multiLevelType w:val="hybridMultilevel"/>
     <w:tmpl w:val="BDFE724A"/>
@@ -6859,7 +7045,7 @@
       </w:pPr>
     </w:lvl>
   </w:abstractNum>
-  <w:abstractNum w:abstractNumId="7" w15:restartNumberingAfterBreak="0">
+  <w:abstractNum w:abstractNumId="9" w15:restartNumberingAfterBreak="0">
     <w:nsid w:val="52D90BB8"/>
     <w:multiLevelType w:val="hybridMultilevel"/>
     <w:tmpl w:val="1D2461DE"/>
@@ -6973,7 +7159,7 @@
       </w:rPr>
     </w:lvl>
   </w:abstractNum>
-  <w:abstractNum w:abstractNumId="8" w15:restartNumberingAfterBreak="0">
+  <w:abstractNum w:abstractNumId="10" w15:restartNumberingAfterBreak="0">
     <w:nsid w:val="708E589C"/>
     <w:multiLevelType w:val="multilevel"/>
     <w:tmpl w:val="381042DE"/>
@@ -7113,7 +7299,7 @@
       </w:rPr>
     </w:lvl>
   </w:abstractNum>
-  <w:abstractNum w:abstractNumId="9" w15:restartNumberingAfterBreak="0">
+  <w:abstractNum w:abstractNumId="11" w15:restartNumberingAfterBreak="0">
     <w:nsid w:val="7DD64906"/>
     <w:multiLevelType w:val="hybridMultilevel"/>
     <w:tmpl w:val="795E7434"/>
@@ -7228,16 +7414,16 @@
     </w:lvl>
   </w:abstractNum>
   <w:num w:numId="1" w16cid:durableId="1019620504">
-    <w:abstractNumId w:val="5"/>
+    <w:abstractNumId w:val="6"/>
   </w:num>
   <w:num w:numId="2" w16cid:durableId="1549607212">
-    <w:abstractNumId w:val="6"/>
+    <w:abstractNumId w:val="8"/>
   </w:num>
   <w:num w:numId="3" w16cid:durableId="841160594">
-    <w:abstractNumId w:val="6"/>
+    <w:abstractNumId w:val="8"/>
   </w:num>
   <w:num w:numId="4" w16cid:durableId="291712160">
-    <w:abstractNumId w:val="6"/>
+    <w:abstractNumId w:val="8"/>
   </w:num>
   <w:num w:numId="5" w16cid:durableId="624777981">
     <w:abstractNumId w:val="1"/>
@@ -7252,15 +7438,21 @@
     <w:abstractNumId w:val="0"/>
   </w:num>
   <w:num w:numId="9" w16cid:durableId="772553048">
-    <w:abstractNumId w:val="8"/>
+    <w:abstractNumId w:val="10"/>
   </w:num>
   <w:num w:numId="10" w16cid:durableId="1836649127">
-    <w:abstractNumId w:val="9"/>
+    <w:abstractNumId w:val="11"/>
   </w:num>
   <w:num w:numId="11" w16cid:durableId="1668558195">
     <w:abstractNumId w:val="4"/>
   </w:num>
   <w:num w:numId="12" w16cid:durableId="2058427482">
+    <w:abstractNumId w:val="9"/>
+  </w:num>
+  <w:num w:numId="13" w16cid:durableId="933168454">
+    <w:abstractNumId w:val="5"/>
+  </w:num>
+  <w:num w:numId="14" w16cid:durableId="675691955">
     <w:abstractNumId w:val="7"/>
   </w:num>
 </w:numbering>
@@ -7665,7 +7857,11 @@
   <w:style w:type="paragraph" w:default="1" w:styleId="Normal">
     <w:name w:val="Normal"/>
     <w:qFormat/>
-    <w:rsid w:val="00A0436A"/>
+    <w:rsid w:val="00D00EDF"/>
+    <w:pPr>
+      <w:ind w:left="0" w:firstLine="0"/>
+      <w:jc w:val="both"/>
+    </w:pPr>
   </w:style>
   <w:style w:type="paragraph" w:styleId="Ttulo1">
     <w:name w:val="heading 1"/>
@@ -7793,7 +7989,6 @@
         <w:tab w:val="left" w:pos="0"/>
       </w:tabs>
       <w:ind w:left="115" w:hanging="6"/>
-      <w:jc w:val="both"/>
     </w:pPr>
     <w:rPr>
       <w:i/>
@@ -7853,7 +8048,6 @@
       </w:tabs>
       <w:suppressAutoHyphens/>
       <w:spacing w:before="120" w:after="60" w:line="240" w:lineRule="atLeast"/>
-      <w:ind w:left="0" w:firstLine="0"/>
     </w:pPr>
     <w:rPr>
       <w:lang w:val="es-AR"/>
@@ -8101,7 +8295,6 @@
         <w:tab w:val="right" w:leader="dot" w:pos="8505"/>
       </w:tabs>
       <w:spacing w:before="240" w:after="120" w:line="240" w:lineRule="auto"/>
-      <w:ind w:left="0"/>
     </w:pPr>
     <w:rPr>
       <w:b/>
@@ -8153,7 +8346,6 @@
     <w:qFormat/>
     <w:rsid w:val="00A13DBA"/>
     <w:pPr>
-      <w:ind w:left="0" w:firstLine="0"/>
       <w:outlineLvl w:val="9"/>
     </w:pPr>
   </w:style>
@@ -8199,7 +8391,7 @@
       <w:widowControl w:val="0"/>
       <w:suppressAutoHyphens/>
       <w:spacing w:before="0" w:after="120" w:line="240" w:lineRule="atLeast"/>
-      <w:ind w:left="720" w:firstLine="0"/>
+      <w:ind w:left="720"/>
     </w:pPr>
     <w:rPr>
       <w:rFonts w:ascii="Times New Roman" w:eastAsia="Times New Roman" w:hAnsi="Times New Roman" w:cs="Times New Roman"/>
@@ -8247,7 +8439,6 @@
       <w:suppressLineNumbers/>
       <w:suppressAutoHyphens/>
       <w:spacing w:before="0" w:line="240" w:lineRule="auto"/>
-      <w:ind w:left="0" w:firstLine="0"/>
     </w:pPr>
     <w:rPr>
       <w:rFonts w:ascii="Nimbus Roman No9 L" w:eastAsia="DejaVu Sans" w:hAnsi="Nimbus Roman No9 L" w:cs="DejaVu Sans"/>
@@ -8262,7 +8453,6 @@
     <w:rsid w:val="008B3B0F"/>
     <w:pPr>
       <w:spacing w:before="0" w:after="60" w:line="240" w:lineRule="auto"/>
-      <w:ind w:left="0" w:firstLine="0"/>
     </w:pPr>
     <w:rPr>
       <w:rFonts w:ascii="Verdana" w:eastAsia="Times New Roman" w:hAnsi="Verdana" w:cs="Arial"/>
@@ -8367,12 +8557,9 @@
     <w:name w:val="PSI - Normal"/>
     <w:basedOn w:val="Normal"/>
     <w:autoRedefine/>
+    <w:uiPriority w:val="99"/>
     <w:qFormat/>
     <w:rsid w:val="00713B91"/>
-    <w:pPr>
-      <w:ind w:left="0" w:firstLine="0"/>
-      <w:jc w:val="both"/>
-    </w:pPr>
     <w:rPr>
       <w:lang w:val="es-AR"/>
     </w:rPr>
@@ -8387,6 +8574,17 @@
       <w:numPr>
         <w:numId w:val="12"/>
       </w:numPr>
+    </w:pPr>
+  </w:style>
+  <w:style w:type="paragraph" w:styleId="Prrafodelista">
+    <w:name w:val="List Paragraph"/>
+    <w:basedOn w:val="Normal"/>
+    <w:uiPriority w:val="34"/>
+    <w:qFormat/>
+    <w:rsid w:val="004B03BB"/>
+    <w:pPr>
+      <w:ind w:left="720"/>
+      <w:contextualSpacing/>
     </w:pPr>
   </w:style>
 </w:styles>

</xml_diff>

<commit_message>
Doc: Se terminó la vista de CU en Arquitectura del sistema
</commit_message>
<xml_diff>
--- a/3. Etapa de construcción/Iteración 1/Arquitectura del sistema/Arquitectura del Sistema_Vesta Risk Manager_T-Code.docx
+++ b/3. Etapa de construcción/Iteración 1/Arquitectura del sistema/Arquitectura del Sistema_Vesta Risk Manager_T-Code.docx
@@ -409,7 +409,7 @@
               <w:rFonts w:asciiTheme="majorHAnsi" w:eastAsiaTheme="majorEastAsia" w:hAnsiTheme="majorHAnsi" w:cstheme="majorBidi"/>
               <w:sz w:val="36"/>
               <w:szCs w:val="36"/>
-              <w:lang w:val="en-US"/>
+              <w:lang w:val="es-AR"/>
             </w:rPr>
             <w:alias w:val="Subtítulo"/>
             <w:id w:val="14700077"/>
@@ -424,7 +424,7 @@
                   <w:rFonts w:asciiTheme="majorHAnsi" w:eastAsiaTheme="majorEastAsia" w:hAnsiTheme="majorHAnsi" w:cstheme="majorBidi"/>
                   <w:sz w:val="36"/>
                   <w:szCs w:val="36"/>
-                  <w:lang w:val="en-US"/>
+                  <w:lang w:val="es-AR"/>
                 </w:rPr>
               </w:pPr>
               <w:r>
@@ -432,9 +432,29 @@
                   <w:rFonts w:asciiTheme="majorHAnsi" w:eastAsiaTheme="majorEastAsia" w:hAnsiTheme="majorHAnsi" w:cstheme="majorBidi"/>
                   <w:sz w:val="36"/>
                   <w:szCs w:val="36"/>
-                  <w:lang w:val="en-US"/>
+                  <w:lang w:val="es-AR"/>
                 </w:rPr>
-                <w:t>Vesta Risk Manager</w:t>
+                <w:t xml:space="preserve">Vesta </w:t>
+              </w:r>
+              <w:proofErr w:type="spellStart"/>
+              <w:r>
+                <w:rPr>
+                  <w:rFonts w:asciiTheme="majorHAnsi" w:eastAsiaTheme="majorEastAsia" w:hAnsiTheme="majorHAnsi" w:cstheme="majorBidi"/>
+                  <w:sz w:val="36"/>
+                  <w:szCs w:val="36"/>
+                  <w:lang w:val="es-AR"/>
+                </w:rPr>
+                <w:t>Risk</w:t>
+              </w:r>
+              <w:proofErr w:type="spellEnd"/>
+              <w:r>
+                <w:rPr>
+                  <w:rFonts w:asciiTheme="majorHAnsi" w:eastAsiaTheme="majorEastAsia" w:hAnsiTheme="majorHAnsi" w:cstheme="majorBidi"/>
+                  <w:sz w:val="36"/>
+                  <w:szCs w:val="36"/>
+                  <w:lang w:val="es-AR"/>
+                </w:rPr>
+                <w:t xml:space="preserve"> Manager</w:t>
               </w:r>
             </w:p>
           </w:sdtContent>
@@ -443,7 +463,7 @@
           <w:pPr>
             <w:pStyle w:val="Sinespaciado"/>
             <w:rPr>
-              <w:lang w:val="en-US"/>
+              <w:lang w:val="es-AR"/>
             </w:rPr>
           </w:pPr>
         </w:p>
@@ -451,7 +471,7 @@
           <w:pPr>
             <w:pStyle w:val="Sinespaciado"/>
             <w:rPr>
-              <w:lang w:val="en-US"/>
+              <w:lang w:val="es-AR"/>
             </w:rPr>
           </w:pPr>
         </w:p>
@@ -459,7 +479,7 @@
           <w:pPr>
             <w:pStyle w:val="Sinespaciado"/>
             <w:rPr>
-              <w:lang w:val="en-US"/>
+              <w:lang w:val="es-AR"/>
             </w:rPr>
           </w:pPr>
         </w:p>
@@ -467,7 +487,7 @@
           <w:pPr>
             <w:pStyle w:val="Sinespaciado"/>
             <w:rPr>
-              <w:lang w:val="en-US"/>
+              <w:lang w:val="es-AR"/>
             </w:rPr>
           </w:pPr>
         </w:p>
@@ -3567,7 +3587,21 @@
         <w:rPr>
           <w:lang w:val="es-AR"/>
         </w:rPr>
-        <w:t>Implementación: Vista de módulos implementados, potenciales escenarios de infraestructura y el deployment de los módulos.</w:t>
+        <w:t xml:space="preserve">Implementación: Vista de módulos implementados, potenciales escenarios de infraestructura y el </w:t>
+      </w:r>
+      <w:proofErr w:type="spellStart"/>
+      <w:r>
+        <w:rPr>
+          <w:lang w:val="es-AR"/>
+        </w:rPr>
+        <w:t>deployment</w:t>
+      </w:r>
+      <w:proofErr w:type="spellEnd"/>
+      <w:r>
+        <w:rPr>
+          <w:lang w:val="es-AR"/>
+        </w:rPr>
+        <w:t xml:space="preserve"> de los módulos.</w:t>
       </w:r>
     </w:p>
     <w:p>
@@ -3640,100 +3674,214 @@
       </w:pPr>
       <w:r>
         <w:rPr>
+          <w:b/>
+          <w:bCs/>
           <w:lang w:val="es-AR"/>
         </w:rPr>
-        <w:t>Vista de Casos de Uso: Describe el proceso de negocio más significativo y el modelo del dominio. Presenta los actores y los casos de uso para el sistema.</w:t>
-      </w:r>
-    </w:p>
-    <w:p>
-      <w:pPr>
+        <w:t>Vista de Casos de Uso</w:t>
+      </w:r>
+      <w:r>
         <w:rPr>
           <w:lang w:val="es-AR"/>
         </w:rPr>
-      </w:pPr>
-      <w:r>
+        <w:t>: Describe el proceso de negocio más significativo y el modelo del dominio. Presenta los actores y los casos de uso para el sistema.</w:t>
+      </w:r>
+    </w:p>
+    <w:p>
+      <w:pPr>
         <w:rPr>
           <w:lang w:val="es-AR"/>
         </w:rPr>
-        <w:t>Vista de Restricciones: Describe restricciones tecnológicas, normativas, uso de estándares, entre otros, las cuales deben ser respetadas tanto por el proceso de desarrollo como por el producto desarrollado.</w:t>
-      </w:r>
-    </w:p>
-    <w:p>
-      <w:pPr>
+      </w:pPr>
+      <w:r>
+        <w:rPr>
+          <w:b/>
+          <w:bCs/>
+          <w:lang w:val="es-AR"/>
+        </w:rPr>
+        <w:t>Vista de Restricciones:</w:t>
+      </w:r>
+      <w:r>
         <w:rPr>
           <w:lang w:val="es-AR"/>
         </w:rPr>
-      </w:pPr>
-      <w:r>
+        <w:t xml:space="preserve"> Describe restricciones tecnológicas, normativas, uso de estándares, entre otros, las cuales deben ser respetadas tanto por el proceso de desarrollo como por el producto desarrollado.</w:t>
+      </w:r>
+    </w:p>
+    <w:p>
+      <w:pPr>
         <w:rPr>
           <w:lang w:val="es-AR"/>
         </w:rPr>
-        <w:t>Vista QoS: Incluye aspectos de calidad, y describe los requerimientos no-funcionales del sistema.</w:t>
-      </w:r>
-    </w:p>
-    <w:p>
-      <w:pPr>
+      </w:pPr>
+      <w:r>
+        <w:rPr>
+          <w:b/>
+          <w:bCs/>
+          <w:lang w:val="es-AR"/>
+        </w:rPr>
+        <w:t xml:space="preserve">Vista </w:t>
+      </w:r>
+      <w:proofErr w:type="spellStart"/>
+      <w:r>
+        <w:rPr>
+          <w:b/>
+          <w:bCs/>
+          <w:lang w:val="es-AR"/>
+        </w:rPr>
+        <w:t>QoS</w:t>
+      </w:r>
+      <w:proofErr w:type="spellEnd"/>
+      <w:r>
+        <w:rPr>
+          <w:b/>
+          <w:bCs/>
+          <w:lang w:val="es-AR"/>
+        </w:rPr>
+        <w:t>:</w:t>
+      </w:r>
+      <w:r>
         <w:rPr>
           <w:lang w:val="es-AR"/>
         </w:rPr>
-      </w:pPr>
-      <w:r>
+        <w:t xml:space="preserve"> Incluye aspectos de calidad, y describe los requerimientos no-funcionales del sistema.</w:t>
+      </w:r>
+    </w:p>
+    <w:p>
+      <w:pPr>
         <w:rPr>
           <w:lang w:val="es-AR"/>
         </w:rPr>
-        <w:t>Vista Lógica: Describe la arquitectura del sistema presentando varios niveles de refinamiento. Indica los módulos lógicos principales, sus responsabilidades y dependencias.</w:t>
-      </w:r>
-    </w:p>
-    <w:p>
-      <w:pPr>
+      </w:pPr>
+      <w:r>
+        <w:rPr>
+          <w:b/>
+          <w:bCs/>
+          <w:lang w:val="es-AR"/>
+        </w:rPr>
+        <w:t>Vista Lógica:</w:t>
+      </w:r>
+      <w:r>
         <w:rPr>
           <w:lang w:val="es-AR"/>
         </w:rPr>
-      </w:pPr>
-      <w:r>
+        <w:t xml:space="preserve"> Describe la arquitectura del sistema presentando varios niveles de refinamiento. Indica los módulos lógicos principales, sus responsabilidades y dependencias.</w:t>
+      </w:r>
+    </w:p>
+    <w:p>
+      <w:pPr>
         <w:rPr>
           <w:lang w:val="es-AR"/>
         </w:rPr>
-        <w:t>Vista de Procesos: Describe los procesos concurrentes del sistema.</w:t>
-      </w:r>
-    </w:p>
-    <w:p>
-      <w:pPr>
+      </w:pPr>
+      <w:r>
+        <w:rPr>
+          <w:b/>
+          <w:bCs/>
+          <w:lang w:val="es-AR"/>
+        </w:rPr>
+        <w:t>Vista de Procesos:</w:t>
+      </w:r>
+      <w:r>
         <w:rPr>
           <w:lang w:val="es-AR"/>
         </w:rPr>
-      </w:pPr>
-      <w:r>
+        <w:t xml:space="preserve"> Describe los procesos concurrentes del sistema.</w:t>
+      </w:r>
+    </w:p>
+    <w:p>
+      <w:pPr>
         <w:rPr>
           <w:lang w:val="es-AR"/>
         </w:rPr>
-        <w:t>Vista de Implementación: Describe los componentes de deployment construidos y sus dependencias.</w:t>
-      </w:r>
-    </w:p>
-    <w:p>
-      <w:pPr>
+      </w:pPr>
+      <w:r>
+        <w:rPr>
+          <w:b/>
+          <w:bCs/>
+          <w:lang w:val="es-AR"/>
+        </w:rPr>
+        <w:t>Vista de Implementación:</w:t>
+      </w:r>
+      <w:r>
         <w:rPr>
           <w:lang w:val="es-AR"/>
         </w:rPr>
-      </w:pPr>
+        <w:t xml:space="preserve"> Describe los componentes de </w:t>
+      </w:r>
+      <w:proofErr w:type="spellStart"/>
       <w:r>
         <w:rPr>
           <w:lang w:val="es-AR"/>
         </w:rPr>
-        <w:t>Vista de Datos: Presenta los modelos de datos, los servicios de persistencia y los servicios de transaccionalidad utilizados.</w:t>
-      </w:r>
-    </w:p>
-    <w:p>
-      <w:pPr>
+        <w:t>deployment</w:t>
+      </w:r>
+      <w:proofErr w:type="spellEnd"/>
+      <w:r>
         <w:rPr>
           <w:lang w:val="es-AR"/>
         </w:rPr>
-      </w:pPr>
-      <w:r>
+        <w:t xml:space="preserve"> construidos y sus dependencias.</w:t>
+      </w:r>
+    </w:p>
+    <w:p>
+      <w:pPr>
         <w:rPr>
           <w:lang w:val="es-AR"/>
         </w:rPr>
-        <w:t>Vista de Deployment: Presenta aspectos físicos como topología, infraestructura informática, e instalación de ejecutables. Incluye además plataformas y software de base.</w:t>
+      </w:pPr>
+      <w:r>
+        <w:rPr>
+          <w:b/>
+          <w:bCs/>
+          <w:lang w:val="es-AR"/>
+        </w:rPr>
+        <w:t>Vista de Datos:</w:t>
+      </w:r>
+      <w:r>
+        <w:rPr>
+          <w:lang w:val="es-AR"/>
+        </w:rPr>
+        <w:t xml:space="preserve"> Presenta los modelos de datos, los servicios de persistencia y los servicios de transaccionalidad utilizados.</w:t>
+      </w:r>
+    </w:p>
+    <w:p>
+      <w:pPr>
+        <w:rPr>
+          <w:lang w:val="es-AR"/>
+        </w:rPr>
+      </w:pPr>
+      <w:r>
+        <w:rPr>
+          <w:b/>
+          <w:bCs/>
+          <w:lang w:val="es-AR"/>
+        </w:rPr>
+        <w:t xml:space="preserve">Vista de </w:t>
+      </w:r>
+      <w:proofErr w:type="spellStart"/>
+      <w:r>
+        <w:rPr>
+          <w:b/>
+          <w:bCs/>
+          <w:lang w:val="es-AR"/>
+        </w:rPr>
+        <w:t>Deployment</w:t>
+      </w:r>
+      <w:proofErr w:type="spellEnd"/>
+      <w:r>
+        <w:rPr>
+          <w:b/>
+          <w:bCs/>
+          <w:lang w:val="es-AR"/>
+        </w:rPr>
+        <w:t>:</w:t>
+      </w:r>
+      <w:r>
+        <w:rPr>
+          <w:lang w:val="es-AR"/>
+        </w:rPr>
+        <w:t xml:space="preserve"> Presenta aspectos físicos como topología, infraestructura informática, e instalación de ejecutables. Incluye además plataformas y software de base.</w:t>
       </w:r>
     </w:p>
     <w:p>
@@ -3808,7 +3956,15 @@
       </w:r>
       <w:proofErr w:type="gramEnd"/>
       <w:r>
-        <w:t xml:space="preserve"> significante en la arquitectura; por ejemplo, seguridad, garantía, privacidad, portabilidad, distribución, reuso. Captura restricciones especiales que puedan aplicar estrategias </w:t>
+        <w:t xml:space="preserve"> significante en la arquitectura; por ejemplo, seguridad, garantía, privacidad, portabilidad, distribución, </w:t>
+      </w:r>
+      <w:proofErr w:type="spellStart"/>
+      <w:r>
+        <w:t>reuso</w:t>
+      </w:r>
+      <w:proofErr w:type="spellEnd"/>
+      <w:r>
+        <w:t xml:space="preserve">. Captura restricciones especiales que puedan aplicar estrategias </w:t>
       </w:r>
       <w:proofErr w:type="gramStart"/>
       <w:r>
@@ -3956,6 +4112,9 @@
     <w:p>
       <w:pPr>
         <w:pStyle w:val="Textoindependiente"/>
+        <w:rPr>
+          <w:lang w:val="es-AR"/>
+        </w:rPr>
       </w:pPr>
     </w:p>
     <w:p>
@@ -3993,25 +4152,33 @@
       </w:r>
     </w:p>
     <w:p>
-      <w:pPr>
-        <w:pStyle w:val="PSI-Comentario"/>
-      </w:pPr>
-      <w:r>
-        <w:t xml:space="preserve">[Esta sección lista casos de uso o escenarios de modelos de caso de uso, si representan alguna funcionalidad central o significante en el sistema final, o si tienen una gran cobertura arquitectónica—forman muchos elementos arquitectónicos o </w:t>
-      </w:r>
-      <w:proofErr w:type="gramStart"/>
-      <w:r>
-        <w:t>si  ilustran</w:t>
-      </w:r>
-      <w:proofErr w:type="gramEnd"/>
-      <w:r>
-        <w:t xml:space="preserve"> un específico punto delicado de la arquitectura.]</w:t>
-      </w:r>
-    </w:p>
-    <w:p>
-      <w:pPr>
-        <w:pStyle w:val="PSI-Comentario"/>
-      </w:pPr>
+      <w:r>
+        <w:t xml:space="preserve">Esta vista presenta la percepción que tiene el usuario de las funcionalidades del sistema. Se presenta el proceso de negocio más importante y los casos de uso críticos que se derivan de éste. Este capítulo provee el contexto y determina el alcance del resto del documento. </w:t>
+      </w:r>
+      <w:r>
+        <w:t>Primeramente,</w:t>
+      </w:r>
+      <w:r>
+        <w:t xml:space="preserve"> se describe el Negocio</w:t>
+      </w:r>
+      <w:r>
+        <w:t>, l</w:t>
+      </w:r>
+      <w:r>
+        <w:t>uego se presenta el modelo del dominio para el Sistema</w:t>
+      </w:r>
+      <w:r>
+        <w:t>,</w:t>
+      </w:r>
+      <w:r>
+        <w:t xml:space="preserve"> </w:t>
+      </w:r>
+      <w:r>
+        <w:t>s</w:t>
+      </w:r>
+      <w:r>
+        <w:t>e identifican actores y se detallan los casos de uso significativos.</w:t>
+      </w:r>
     </w:p>
     <w:p>
       <w:pPr>
@@ -4033,32 +4200,198 @@
     </w:p>
     <w:p>
       <w:pPr>
-        <w:pStyle w:val="PSI-Comentario"/>
-      </w:pPr>
-      <w:r>
-        <w:t xml:space="preserve">[Esta sección </w:t>
-      </w:r>
-      <w:r>
-        <w:t xml:space="preserve">se describen todos los actores que tienen relación con los casos de uso relevantes para la arquitectura, en esta descripción se debe hacer hincapié en el por </w:t>
-      </w:r>
-      <w:r>
-        <w:t>qué</w:t>
-      </w:r>
-      <w:r>
-        <w:t xml:space="preserve"> de la relación con el caso de uso en cuestión dando una descripción del actor y sus funciones</w:t>
-      </w:r>
-      <w:r>
-        <w:t>]</w:t>
-      </w:r>
-    </w:p>
-    <w:p>
-      <w:pPr>
         <w:pStyle w:val="PSI-Ttulo2"/>
-        <w:rPr>
-          <w:highlight w:val="yellow"/>
-        </w:rPr>
-      </w:pPr>
-    </w:p>
+      </w:pPr>
+    </w:p>
+    <w:tbl>
+      <w:tblPr>
+        <w:tblStyle w:val="Tablaconcuadrcula"/>
+        <w:tblW w:w="0" w:type="auto"/>
+        <w:tblLook w:val="04A0" w:firstRow="1" w:lastRow="0" w:firstColumn="1" w:lastColumn="0" w:noHBand="0" w:noVBand="1"/>
+      </w:tblPr>
+      <w:tblGrid>
+        <w:gridCol w:w="2405"/>
+        <w:gridCol w:w="6089"/>
+      </w:tblGrid>
+      <w:tr>
+        <w:tc>
+          <w:tcPr>
+            <w:tcW w:w="2405" w:type="dxa"/>
+            <w:shd w:val="clear" w:color="auto" w:fill="D9D9D9" w:themeFill="background1" w:themeFillShade="D9"/>
+          </w:tcPr>
+          <w:p>
+            <w:r>
+              <w:t>Nombre del Actor</w:t>
+            </w:r>
+          </w:p>
+        </w:tc>
+        <w:tc>
+          <w:tcPr>
+            <w:tcW w:w="6089" w:type="dxa"/>
+          </w:tcPr>
+          <w:p>
+            <w:r>
+              <w:t>Administrador</w:t>
+            </w:r>
+          </w:p>
+        </w:tc>
+      </w:tr>
+      <w:tr>
+        <w:tc>
+          <w:tcPr>
+            <w:tcW w:w="2405" w:type="dxa"/>
+            <w:shd w:val="clear" w:color="auto" w:fill="D9D9D9" w:themeFill="background1" w:themeFillShade="D9"/>
+          </w:tcPr>
+          <w:p>
+            <w:r>
+              <w:t>Definición</w:t>
+            </w:r>
+          </w:p>
+        </w:tc>
+        <w:tc>
+          <w:tcPr>
+            <w:tcW w:w="6089" w:type="dxa"/>
+          </w:tcPr>
+          <w:p>
+            <w:r>
+              <w:t xml:space="preserve">Es </w:t>
+            </w:r>
+            <w:r>
+              <w:t>el responsable principal de la gestión y configuración de la plataforma. Sus funciones clave incluyen la creación y modificación de proyectos, así como la gestión de usuarios, lo que implica crear cuentas y asignar personal a distintos proyectos.</w:t>
+            </w:r>
+            <w:r>
+              <w:t xml:space="preserve"> </w:t>
+            </w:r>
+            <w:r>
+              <w:t>Este rol es esencial para mantener la estructura y organización del sistema.</w:t>
+            </w:r>
+          </w:p>
+        </w:tc>
+      </w:tr>
+    </w:tbl>
+    <w:p/>
+    <w:tbl>
+      <w:tblPr>
+        <w:tblStyle w:val="Tablaconcuadrcula"/>
+        <w:tblW w:w="0" w:type="auto"/>
+        <w:tblLook w:val="04A0" w:firstRow="1" w:lastRow="0" w:firstColumn="1" w:lastColumn="0" w:noHBand="0" w:noVBand="1"/>
+      </w:tblPr>
+      <w:tblGrid>
+        <w:gridCol w:w="2405"/>
+        <w:gridCol w:w="6089"/>
+      </w:tblGrid>
+      <w:tr>
+        <w:tc>
+          <w:tcPr>
+            <w:tcW w:w="2405" w:type="dxa"/>
+            <w:shd w:val="clear" w:color="auto" w:fill="D9D9D9" w:themeFill="background1" w:themeFillShade="D9"/>
+          </w:tcPr>
+          <w:p>
+            <w:r>
+              <w:t>Nombre del Actor</w:t>
+            </w:r>
+          </w:p>
+        </w:tc>
+        <w:tc>
+          <w:tcPr>
+            <w:tcW w:w="6089" w:type="dxa"/>
+          </w:tcPr>
+          <w:p>
+            <w:r>
+              <w:t>Líder del proyecto</w:t>
+            </w:r>
+          </w:p>
+        </w:tc>
+      </w:tr>
+      <w:tr>
+        <w:tc>
+          <w:tcPr>
+            <w:tcW w:w="2405" w:type="dxa"/>
+            <w:shd w:val="clear" w:color="auto" w:fill="D9D9D9" w:themeFill="background1" w:themeFillShade="D9"/>
+          </w:tcPr>
+          <w:p>
+            <w:r>
+              <w:t>Definición</w:t>
+            </w:r>
+          </w:p>
+        </w:tc>
+        <w:tc>
+          <w:tcPr>
+            <w:tcW w:w="6089" w:type="dxa"/>
+          </w:tcPr>
+          <w:p>
+            <w:r>
+              <w:t xml:space="preserve">Es el </w:t>
+            </w:r>
+            <w:r>
+              <w:t>responsable de supervisar a los desarrolladores. Este rol tiene las mismas capacidades que un desarrollador, pero con funciones adicionales. Puede modificar los riesgos identificados, ajustar las clasificaciones, actualizar los planes de acción y programar los tiempos de ejecución. Su papel es crucial para mantener un control efectivo sobre el proceso de gestión de riesgos en los proyectos.</w:t>
+            </w:r>
+          </w:p>
+        </w:tc>
+      </w:tr>
+    </w:tbl>
+    <w:p/>
+    <w:tbl>
+      <w:tblPr>
+        <w:tblStyle w:val="Tablaconcuadrcula"/>
+        <w:tblW w:w="0" w:type="auto"/>
+        <w:tblLook w:val="04A0" w:firstRow="1" w:lastRow="0" w:firstColumn="1" w:lastColumn="0" w:noHBand="0" w:noVBand="1"/>
+      </w:tblPr>
+      <w:tblGrid>
+        <w:gridCol w:w="2405"/>
+        <w:gridCol w:w="6089"/>
+      </w:tblGrid>
+      <w:tr>
+        <w:tc>
+          <w:tcPr>
+            <w:tcW w:w="2405" w:type="dxa"/>
+            <w:shd w:val="clear" w:color="auto" w:fill="D9D9D9" w:themeFill="background1" w:themeFillShade="D9"/>
+          </w:tcPr>
+          <w:p>
+            <w:r>
+              <w:t>Nombre del Actor</w:t>
+            </w:r>
+          </w:p>
+        </w:tc>
+        <w:tc>
+          <w:tcPr>
+            <w:tcW w:w="6089" w:type="dxa"/>
+          </w:tcPr>
+          <w:p>
+            <w:r>
+              <w:t>Desarrollador</w:t>
+            </w:r>
+          </w:p>
+        </w:tc>
+      </w:tr>
+      <w:tr>
+        <w:tc>
+          <w:tcPr>
+            <w:tcW w:w="2405" w:type="dxa"/>
+            <w:shd w:val="clear" w:color="auto" w:fill="D9D9D9" w:themeFill="background1" w:themeFillShade="D9"/>
+          </w:tcPr>
+          <w:p>
+            <w:r>
+              <w:t>Definición</w:t>
+            </w:r>
+          </w:p>
+        </w:tc>
+        <w:tc>
+          <w:tcPr>
+            <w:tcW w:w="6089" w:type="dxa"/>
+          </w:tcPr>
+          <w:p>
+            <w:r>
+              <w:t>R</w:t>
+            </w:r>
+            <w:r>
+              <w:t>epresenta a los participantes más comunes asignados a un proyecto específico. Sus capacidades incluyen añadir nuevos riesgos a la lista del proyecto, proponer planes de acción, llevar a cabo evaluaciones, exportar archivos, y generar informes y análisis de riesgo. Todas estas acciones las realizan a través de un sistema de autenticación que verifica su identidad y permisos dentro del proyecto.</w:t>
+            </w:r>
+          </w:p>
+        </w:tc>
+      </w:tr>
+    </w:tbl>
+    <w:p/>
     <w:p>
       <w:pPr>
         <w:pStyle w:val="PSI-Ttulo2"/>
@@ -4076,23 +4409,11 @@
       <w:bookmarkEnd w:id="67"/>
     </w:p>
     <w:p>
-      <w:pPr>
-        <w:pStyle w:val="PSI-Comentario"/>
-      </w:pPr>
-      <w:r>
-        <w:t xml:space="preserve">[Esta sección </w:t>
-      </w:r>
-      <w:r>
-        <w:t>se debe mostrar el sistema dentro de su contexto mostrando la relación con otros sistemas o sub</w:t>
-      </w:r>
-      <w:r>
-        <w:t>-</w:t>
-      </w:r>
-      <w:r>
-        <w:t xml:space="preserve"> sistemas, también se pude incluir un diagrama de contexto de ser </w:t>
-      </w:r>
-      <w:r>
-        <w:t>necesario]</w:t>
+      <w:r>
+        <w:t>Los casos de uso críticos para el proceso se describen en esta sección. Se comienza presentando las relaciones entre los casos de uso identificados, seguido por una versión expandida de los mismos. El diagrama a continuación muestra cómo los diferentes casos de uso interactúan entre sí y cómo está compuesto el contexto general del sistema</w:t>
+      </w:r>
+      <w:r>
+        <w:t>.</w:t>
       </w:r>
     </w:p>
     <w:p>
@@ -4101,6 +4422,60 @@
           <w:lang w:val="es-AR"/>
         </w:rPr>
       </w:pPr>
+      <w:r>
+        <w:rPr>
+          <w:noProof/>
+        </w:rPr>
+        <w:lastRenderedPageBreak/>
+        <w:drawing>
+          <wp:inline distT="0" distB="0" distL="0" distR="0" wp14:anchorId="4ACDC139" wp14:editId="1A3B2AB9">
+            <wp:extent cx="5400675" cy="4486275"/>
+            <wp:effectExtent l="0" t="0" r="9525" b="9525"/>
+            <wp:docPr id="470427638" name="Imagen 15"/>
+            <wp:cNvGraphicFramePr>
+              <a:graphicFrameLocks xmlns:a="http://schemas.openxmlformats.org/drawingml/2006/main" noChangeAspect="1"/>
+            </wp:cNvGraphicFramePr>
+            <a:graphic xmlns:a="http://schemas.openxmlformats.org/drawingml/2006/main">
+              <a:graphicData uri="http://schemas.openxmlformats.org/drawingml/2006/picture">
+                <pic:pic xmlns:pic="http://schemas.openxmlformats.org/drawingml/2006/picture">
+                  <pic:nvPicPr>
+                    <pic:cNvPr id="0" name="Picture 1"/>
+                    <pic:cNvPicPr>
+                      <a:picLocks noChangeAspect="1" noChangeArrowheads="1"/>
+                    </pic:cNvPicPr>
+                  </pic:nvPicPr>
+                  <pic:blipFill>
+                    <a:blip r:embed="rId12">
+                      <a:extLst>
+                        <a:ext uri="{28A0092B-C50C-407E-A947-70E740481C1C}">
+                          <a14:useLocalDpi xmlns:a14="http://schemas.microsoft.com/office/drawing/2010/main" val="0"/>
+                        </a:ext>
+                      </a:extLst>
+                    </a:blip>
+                    <a:srcRect/>
+                    <a:stretch>
+                      <a:fillRect/>
+                    </a:stretch>
+                  </pic:blipFill>
+                  <pic:spPr bwMode="auto">
+                    <a:xfrm>
+                      <a:off x="0" y="0"/>
+                      <a:ext cx="5400675" cy="4486275"/>
+                    </a:xfrm>
+                    <a:prstGeom prst="rect">
+                      <a:avLst/>
+                    </a:prstGeom>
+                    <a:noFill/>
+                    <a:ln>
+                      <a:noFill/>
+                    </a:ln>
+                  </pic:spPr>
+                </pic:pic>
+              </a:graphicData>
+            </a:graphic>
+          </wp:inline>
+        </w:drawing>
+      </w:r>
     </w:p>
     <w:p>
       <w:pPr>
@@ -4253,6 +4628,7 @@
         <w:pStyle w:val="PSI-Comentario"/>
       </w:pPr>
       <w:r>
+        <w:lastRenderedPageBreak/>
         <w:t xml:space="preserve">Para cada </w:t>
       </w:r>
       <w:r>
@@ -4271,7 +4647,6 @@
       <w:bookmarkStart w:id="82" w:name="_Toc234998989"/>
       <w:bookmarkStart w:id="83" w:name="_Toc179728764"/>
       <w:r>
-        <w:lastRenderedPageBreak/>
         <w:t>Vista de Procesos</w:t>
       </w:r>
       <w:bookmarkEnd w:id="80"/>
@@ -4299,6 +4674,9 @@
     <w:p>
       <w:pPr>
         <w:pStyle w:val="Textoindependiente"/>
+        <w:rPr>
+          <w:lang w:val="es-AR"/>
+        </w:rPr>
       </w:pPr>
     </w:p>
     <w:p>
@@ -4340,7 +4718,15 @@
         <w:t>liberación</w:t>
       </w:r>
       <w:r>
-        <w:t>. En un mínimo para cada configuración debe indicar los nodos físicos (computadoras, CPUs) que ejecutan el software</w:t>
+        <w:t xml:space="preserve">. En un mínimo para cada configuración debe indicar los nodos físicos (computadoras, </w:t>
+      </w:r>
+      <w:proofErr w:type="spellStart"/>
+      <w:r>
+        <w:t>CPUs</w:t>
+      </w:r>
+      <w:proofErr w:type="spellEnd"/>
+      <w:r>
+        <w:t>) que ejecutan el software</w:t>
       </w:r>
       <w:r>
         <w:t xml:space="preserve"> y sus interconexiones (bus, LAN</w:t>
@@ -4509,6 +4895,9 @@
     <w:p>
       <w:pPr>
         <w:pStyle w:val="Textoindependiente"/>
+        <w:rPr>
+          <w:lang w:val="es-AR"/>
+        </w:rPr>
       </w:pPr>
     </w:p>
     <w:p>
@@ -4718,7 +5107,7 @@
                     <pic:cNvPicPr/>
                   </pic:nvPicPr>
                   <pic:blipFill>
-                    <a:blip r:embed="rId12" cstate="print"/>
+                    <a:blip r:embed="rId13" cstate="print"/>
                     <a:stretch>
                       <a:fillRect/>
                     </a:stretch>
@@ -4874,7 +5263,7 @@
                     <pic:cNvPicPr/>
                   </pic:nvPicPr>
                   <pic:blipFill>
-                    <a:blip r:embed="rId13" cstate="print"/>
+                    <a:blip r:embed="rId14" cstate="print"/>
                     <a:stretch>
                       <a:fillRect/>
                     </a:stretch>
@@ -4937,7 +5326,7 @@
                     </pic:cNvPicPr>
                   </pic:nvPicPr>
                   <pic:blipFill>
-                    <a:blip r:embed="rId14" cstate="print">
+                    <a:blip r:embed="rId15" cstate="print">
                       <a:extLst>
                         <a:ext uri="{28A0092B-C50C-407E-A947-70E740481C1C}">
                           <a14:useLocalDpi xmlns:a14="http://schemas.microsoft.com/office/drawing/2010/main" val="0"/>
@@ -4970,8 +5359,8 @@
       </w:r>
     </w:p>
     <w:sectPr>
-      <w:headerReference w:type="default" r:id="rId15"/>
-      <w:footerReference w:type="default" r:id="rId16"/>
+      <w:headerReference w:type="default" r:id="rId16"/>
+      <w:footerReference w:type="default" r:id="rId17"/>
       <w:pgSz w:w="11906" w:h="16838"/>
       <w:pgMar w:top="1535" w:right="1701" w:bottom="1417" w:left="1701" w:header="567" w:footer="572" w:gutter="0"/>
       <w:cols w:space="708"/>
@@ -5889,7 +6278,15 @@
       </w:sdtPr>
       <w:sdtContent>
         <w:r>
-          <w:t>Vesta Risk Manager</w:t>
+          <w:t xml:space="preserve">Vesta </w:t>
+        </w:r>
+        <w:proofErr w:type="spellStart"/>
+        <w:r>
+          <w:t>Risk</w:t>
+        </w:r>
+        <w:proofErr w:type="spellEnd"/>
+        <w:r>
+          <w:t xml:space="preserve"> Manager</w:t>
         </w:r>
       </w:sdtContent>
     </w:sdt>
@@ -7954,7 +8351,6 @@
   <w:style w:type="character" w:default="1" w:styleId="Fuentedeprrafopredeter">
     <w:name w:val="Default Paragraph Font"/>
     <w:uiPriority w:val="1"/>
-    <w:semiHidden/>
     <w:unhideWhenUsed/>
   </w:style>
   <w:style w:type="table" w:default="1" w:styleId="Tablanormal">
@@ -8587,6 +8983,25 @@
       <w:contextualSpacing/>
     </w:pPr>
   </w:style>
+  <w:style w:type="table" w:styleId="Tablaconcuadrcula">
+    <w:name w:val="Table Grid"/>
+    <w:basedOn w:val="Tablanormal"/>
+    <w:uiPriority w:val="59"/>
+    <w:rsid w:val="000E4D3E"/>
+    <w:pPr>
+      <w:spacing w:before="0" w:line="240" w:lineRule="auto"/>
+    </w:pPr>
+    <w:tblPr>
+      <w:tblBorders>
+        <w:top w:val="single" w:sz="4" w:space="0" w:color="auto"/>
+        <w:left w:val="single" w:sz="4" w:space="0" w:color="auto"/>
+        <w:bottom w:val="single" w:sz="4" w:space="0" w:color="auto"/>
+        <w:right w:val="single" w:sz="4" w:space="0" w:color="auto"/>
+        <w:insideH w:val="single" w:sz="4" w:space="0" w:color="auto"/>
+        <w:insideV w:val="single" w:sz="4" w:space="0" w:color="auto"/>
+      </w:tblBorders>
+    </w:tblPr>
+  </w:style>
 </w:styles>
 </file>
 

</xml_diff>

<commit_message>
docs: agregar vista de procesos
</commit_message>
<xml_diff>
--- a/3. Etapa de construcción/Iteración 1/Arquitectura del sistema/Arquitectura del Sistema_Vesta Risk Manager_T-Code.docx
+++ b/3. Etapa de construcción/Iteración 1/Arquitectura del sistema/Arquitectura del Sistema_Vesta Risk Manager_T-Code.docx
@@ -434,27 +434,7 @@
                   <w:szCs w:val="36"/>
                   <w:lang w:val="es-AR"/>
                 </w:rPr>
-                <w:t xml:space="preserve">Vesta </w:t>
-              </w:r>
-              <w:proofErr w:type="spellStart"/>
-              <w:r>
-                <w:rPr>
-                  <w:rFonts w:asciiTheme="majorHAnsi" w:eastAsiaTheme="majorEastAsia" w:hAnsiTheme="majorHAnsi" w:cstheme="majorBidi"/>
-                  <w:sz w:val="36"/>
-                  <w:szCs w:val="36"/>
-                  <w:lang w:val="es-AR"/>
-                </w:rPr>
-                <w:t>Risk</w:t>
-              </w:r>
-              <w:proofErr w:type="spellEnd"/>
-              <w:r>
-                <w:rPr>
-                  <w:rFonts w:asciiTheme="majorHAnsi" w:eastAsiaTheme="majorEastAsia" w:hAnsiTheme="majorHAnsi" w:cstheme="majorBidi"/>
-                  <w:sz w:val="36"/>
-                  <w:szCs w:val="36"/>
-                  <w:lang w:val="es-AR"/>
-                </w:rPr>
-                <w:t xml:space="preserve"> Manager</w:t>
+                <w:t>Vesta Risk Manager</w:t>
               </w:r>
             </w:p>
           </w:sdtContent>
@@ -3948,15 +3928,7 @@
         <w:pStyle w:val="PSI-Comentario"/>
       </w:pPr>
       <w:r>
-        <w:t xml:space="preserve">[Esta sección describe los requerimientos y objetivos que tienen </w:t>
-      </w:r>
-      <w:proofErr w:type="gramStart"/>
-      <w:r>
-        <w:t>algún  impacto</w:t>
-      </w:r>
-      <w:proofErr w:type="gramEnd"/>
-      <w:r>
-        <w:t xml:space="preserve"> significante en la arquitectura; por ejemplo, seguridad, garantía, privacidad, portabilidad, distribución, </w:t>
+        <w:t xml:space="preserve">[Esta sección describe los requerimientos y objetivos que tienen algún  impacto significante en la arquitectura; por ejemplo, seguridad, garantía, privacidad, portabilidad, distribución, </w:t>
       </w:r>
       <w:proofErr w:type="spellStart"/>
       <w:r>
@@ -3964,15 +3936,7 @@
       </w:r>
       <w:proofErr w:type="spellEnd"/>
       <w:r>
-        <w:t xml:space="preserve">. Captura restricciones especiales que puedan aplicar estrategias </w:t>
-      </w:r>
-      <w:proofErr w:type="gramStart"/>
-      <w:r>
-        <w:t>de  diseño</w:t>
-      </w:r>
-      <w:proofErr w:type="gramEnd"/>
-      <w:r>
-        <w:t xml:space="preserve"> e implementación, herramientas de desarrollo, estructura del equipo, programación, código legado, etc.]</w:t>
+        <w:t>. Captura restricciones especiales que puedan aplicar estrategias de  diseño e implementación, herramientas de desarrollo, estructura del equipo, programación, código legado, etc.]</w:t>
       </w:r>
     </w:p>
     <w:p>
@@ -4048,15 +4012,7 @@
         <w:pStyle w:val="PSI-Comentario"/>
       </w:pPr>
       <w:r>
-        <w:t xml:space="preserve">[Esta sección describe los objetivos que tienen </w:t>
-      </w:r>
-      <w:proofErr w:type="gramStart"/>
-      <w:r>
-        <w:t>algún  impacto</w:t>
-      </w:r>
-      <w:proofErr w:type="gramEnd"/>
-      <w:r>
-        <w:t xml:space="preserve"> significante en la arquitectura. </w:t>
+        <w:t xml:space="preserve">[Esta sección describe los objetivos que tienen algún  impacto significante en la arquitectura. </w:t>
       </w:r>
       <w:r>
         <w:t>Intenta describir detalladamente que es lo que se pretende obtener con el desarrollo del proyecto</w:t>
@@ -4153,13 +4109,7 @@
     </w:p>
     <w:p>
       <w:r>
-        <w:t xml:space="preserve">Esta vista presenta la percepción que tiene el usuario de las funcionalidades del sistema. Se presenta el proceso de negocio más importante y los casos de uso críticos que se derivan de éste. Este capítulo provee el contexto y determina el alcance del resto del documento. </w:t>
-      </w:r>
-      <w:r>
-        <w:t>Primeramente,</w:t>
-      </w:r>
-      <w:r>
-        <w:t xml:space="preserve"> se describe el Negocio</w:t>
+        <w:t>Esta vista presenta la percepción que tiene el usuario de las funcionalidades del sistema. Se presenta el proceso de negocio más importante y los casos de uso críticos que se derivan de éste. Este capítulo provee el contexto y determina el alcance del resto del documento. Primeramente, se describe el Negocio</w:t>
       </w:r>
       <w:r>
         <w:t>, l</w:t>
@@ -4260,10 +4210,7 @@
               <w:t>el responsable principal de la gestión y configuración de la plataforma. Sus funciones clave incluyen la creación y modificación de proyectos, así como la gestión de usuarios, lo que implica crear cuentas y asignar personal a distintos proyectos.</w:t>
             </w:r>
             <w:r>
-              <w:t xml:space="preserve"> </w:t>
-            </w:r>
-            <w:r>
-              <w:t>Este rol es esencial para mantener la estructura y organización del sistema.</w:t>
+              <w:t xml:space="preserve"> Este rol es esencial para mantener la estructura y organización del sistema.</w:t>
             </w:r>
           </w:p>
         </w:tc>
@@ -4522,18 +4469,10 @@
         <w:t xml:space="preserve"> las partes significantes de arquitectura del modelo de diseño, tal como su composición dentro del sistema y paquetes. Y para cada paquete importante, su descomposición dentro de </w:t>
       </w:r>
       <w:r>
-        <w:t>estructuras (</w:t>
-      </w:r>
-      <w:proofErr w:type="gramStart"/>
-      <w:r>
-        <w:t xml:space="preserve">clases) </w:t>
-      </w:r>
-      <w:r>
-        <w:t xml:space="preserve"> y</w:t>
-      </w:r>
-      <w:proofErr w:type="gramEnd"/>
-      <w:r>
-        <w:t xml:space="preserve"> utilidades de </w:t>
+        <w:t xml:space="preserve">estructuras (clases) </w:t>
+      </w:r>
+      <w:r>
+        <w:t xml:space="preserve"> y utilidades de </w:t>
       </w:r>
       <w:r>
         <w:t>las mismas.</w:t>
@@ -4541,16 +4480,11 @@
       <w:r>
         <w:t xml:space="preserve"> Podría introducir </w:t>
       </w:r>
-      <w:proofErr w:type="gramStart"/>
       <w:r>
         <w:t xml:space="preserve">estructuras </w:t>
       </w:r>
       <w:r>
-        <w:t xml:space="preserve"> arquitectónicas</w:t>
-      </w:r>
-      <w:proofErr w:type="gramEnd"/>
-      <w:r>
-        <w:t xml:space="preserve"> importantes y describir sus responsabilidades, así como relaciones, operaciones y atributos  importantes.]</w:t>
+        <w:t xml:space="preserve"> arquitectónicas importantes y describir sus responsabilidades, así como relaciones, operaciones y atributos  importantes.]</w:t>
       </w:r>
     </w:p>
     <w:p>
@@ -4672,6 +4606,523 @@
       </w:r>
     </w:p>
     <w:p>
+      <w:r>
+        <w:t xml:space="preserve">El proceso comienza cuando un equipo inicia un proyecto de desarrollo de software (o de otro tipo); durante el desarrollo del proyecto, antes de </w:t>
+      </w:r>
+      <w:r>
+        <w:t xml:space="preserve">iniciar </w:t>
+      </w:r>
+      <w:r>
+        <w:t xml:space="preserve">cada nueva iteración, </w:t>
+      </w:r>
+      <w:r>
+        <w:t>se identifican</w:t>
+      </w:r>
+      <w:r>
+        <w:t xml:space="preserve"> los posibles riesgos</w:t>
+      </w:r>
+      <w:r>
+        <w:t>; posteriormente se evalúan los riesgos identificados, otorgándoles una puntuación del 1 al 10 para su impacto y probabilidad; finalmente se calcula su factor de riesgo como el producto del impacto y la probabilidad del riesgo.</w:t>
+      </w:r>
+    </w:p>
+    <w:p>
+      <w:r>
+        <w:t xml:space="preserve">Si el factor de riesgo es igual o menor a 9, el riesgo se ignora; si es igual o menor a 36 se realiza una nueva evaluación antes de la próxima iteración; si es igual o menor a 64 se debe realizar un plan de riesgos para ese riesgo, aunque esto puede ser pospuesto hasta la siguiente iteración en el caso de que </w:t>
+      </w:r>
+      <w:r>
+        <w:t>haya</w:t>
+      </w:r>
+      <w:r>
+        <w:t xml:space="preserve"> muchos riesgos para gestionar; si el riesgo es mayor a 64 se debe realizar un plan de riesgo </w:t>
+      </w:r>
+      <w:r>
+        <w:t>bajo cualquier circunstancia.</w:t>
+      </w:r>
+    </w:p>
+    <w:p>
+      <w:r>
+        <w:t>Según el diseño del sistema, se encuentran las siguientes funcionalidades principales:</w:t>
+      </w:r>
+    </w:p>
+    <w:p/>
+    <w:tbl>
+      <w:tblPr>
+        <w:tblStyle w:val="Tablaconcuadrcula"/>
+        <w:tblW w:w="0" w:type="auto"/>
+        <w:tblLook w:val="04A0" w:firstRow="1" w:lastRow="0" w:firstColumn="1" w:lastColumn="0" w:noHBand="0" w:noVBand="1"/>
+      </w:tblPr>
+      <w:tblGrid>
+        <w:gridCol w:w="8494"/>
+      </w:tblGrid>
+      <w:tr>
+        <w:tc>
+          <w:tcPr>
+            <w:tcW w:w="8494" w:type="dxa"/>
+            <w:shd w:val="clear" w:color="auto" w:fill="BFBFBF" w:themeFill="background1" w:themeFillShade="BF"/>
+          </w:tcPr>
+          <w:p>
+            <w:pPr>
+              <w:jc w:val="center"/>
+              <w:rPr>
+                <w:b/>
+                <w:bCs/>
+              </w:rPr>
+            </w:pPr>
+            <w:r>
+              <w:rPr>
+                <w:b/>
+                <w:bCs/>
+              </w:rPr>
+              <w:t>Acceso al sistema</w:t>
+            </w:r>
+          </w:p>
+        </w:tc>
+      </w:tr>
+      <w:tr>
+        <w:tc>
+          <w:tcPr>
+            <w:tcW w:w="8494" w:type="dxa"/>
+          </w:tcPr>
+          <w:p>
+            <w:r>
+              <w:t>Descripción: Permitirá al usuario ingresar al sistema con su cuenta de Google, la cual debe estar previamente registrada como Administrador, usuario estándar o espectador.</w:t>
+            </w:r>
+          </w:p>
+        </w:tc>
+      </w:tr>
+      <w:tr>
+        <w:tc>
+          <w:tcPr>
+            <w:tcW w:w="8494" w:type="dxa"/>
+            <w:shd w:val="clear" w:color="auto" w:fill="BFBFBF" w:themeFill="background1" w:themeFillShade="BF"/>
+          </w:tcPr>
+          <w:p>
+            <w:pPr>
+              <w:jc w:val="center"/>
+              <w:rPr>
+                <w:b/>
+                <w:bCs/>
+              </w:rPr>
+            </w:pPr>
+            <w:r>
+              <w:rPr>
+                <w:b/>
+                <w:bCs/>
+              </w:rPr>
+              <w:t>Administración de acceso</w:t>
+            </w:r>
+          </w:p>
+        </w:tc>
+      </w:tr>
+      <w:tr>
+        <w:tc>
+          <w:tcPr>
+            <w:tcW w:w="8494" w:type="dxa"/>
+          </w:tcPr>
+          <w:p>
+            <w:r>
+              <w:t>Descripción: Permit</w:t>
+            </w:r>
+            <w:r>
+              <w:t>irá</w:t>
+            </w:r>
+            <w:r>
+              <w:t xml:space="preserve"> a los administradores registrar el email de los usuarios del sistema y asignarles un perfil de usuario (administrador, </w:t>
+            </w:r>
+            <w:r>
+              <w:t>usuario estándar o espectador</w:t>
+            </w:r>
+            <w:r>
+              <w:t>)</w:t>
+            </w:r>
+            <w:r>
+              <w:t xml:space="preserve">. </w:t>
+            </w:r>
+          </w:p>
+        </w:tc>
+      </w:tr>
+      <w:tr>
+        <w:tc>
+          <w:tcPr>
+            <w:tcW w:w="8494" w:type="dxa"/>
+            <w:shd w:val="clear" w:color="auto" w:fill="BFBFBF" w:themeFill="background1" w:themeFillShade="BF"/>
+          </w:tcPr>
+          <w:p>
+            <w:pPr>
+              <w:jc w:val="center"/>
+              <w:rPr>
+                <w:b/>
+                <w:bCs/>
+              </w:rPr>
+            </w:pPr>
+            <w:r>
+              <w:rPr>
+                <w:b/>
+                <w:bCs/>
+              </w:rPr>
+              <w:t xml:space="preserve">Administración de </w:t>
+            </w:r>
+            <w:r>
+              <w:rPr>
+                <w:b/>
+                <w:bCs/>
+              </w:rPr>
+              <w:t>proyectos</w:t>
+            </w:r>
+          </w:p>
+        </w:tc>
+      </w:tr>
+      <w:tr>
+        <w:tc>
+          <w:tcPr>
+            <w:tcW w:w="8494" w:type="dxa"/>
+          </w:tcPr>
+          <w:p>
+            <w:r>
+              <w:t>Descripción: Permit</w:t>
+            </w:r>
+            <w:r>
+              <w:t>irá</w:t>
+            </w:r>
+            <w:r>
+              <w:t xml:space="preserve"> a los administradores crear proyectos y editar sus atributos, como nombre, descripción, participantes, estado e iteraciones.</w:t>
+            </w:r>
+            <w:r>
+              <w:t xml:space="preserve"> Los participantes de un proyecto </w:t>
+            </w:r>
+            <w:r>
+              <w:t>serán</w:t>
+            </w:r>
+            <w:r>
+              <w:t xml:space="preserve"> usuarios estándar del sistema, y </w:t>
+            </w:r>
+            <w:r>
+              <w:t>podrán</w:t>
+            </w:r>
+            <w:r>
+              <w:t xml:space="preserve"> participar del proyecto con distintos roles (</w:t>
+            </w:r>
+            <w:proofErr w:type="spellStart"/>
+            <w:r>
+              <w:t>ej</w:t>
+            </w:r>
+            <w:proofErr w:type="spellEnd"/>
+            <w:r>
+              <w:t xml:space="preserve">: líder del proyecto o desarrollador). Las iteraciones </w:t>
+            </w:r>
+            <w:r>
+              <w:t>contaran</w:t>
+            </w:r>
+            <w:r>
+              <w:t xml:space="preserve"> con nombre, fecha de inicio y fecha de finalización.</w:t>
+            </w:r>
+          </w:p>
+        </w:tc>
+      </w:tr>
+      <w:tr>
+        <w:tc>
+          <w:tcPr>
+            <w:tcW w:w="8494" w:type="dxa"/>
+            <w:shd w:val="clear" w:color="auto" w:fill="BFBFBF" w:themeFill="background1" w:themeFillShade="BF"/>
+          </w:tcPr>
+          <w:p>
+            <w:pPr>
+              <w:jc w:val="center"/>
+              <w:rPr>
+                <w:b/>
+                <w:bCs/>
+              </w:rPr>
+            </w:pPr>
+            <w:r>
+              <w:rPr>
+                <w:b/>
+                <w:bCs/>
+              </w:rPr>
+              <w:t>Administración de riesgos</w:t>
+            </w:r>
+          </w:p>
+        </w:tc>
+      </w:tr>
+      <w:tr>
+        <w:tc>
+          <w:tcPr>
+            <w:tcW w:w="8494" w:type="dxa"/>
+          </w:tcPr>
+          <w:p>
+            <w:r>
+              <w:t>Descripción: Permit</w:t>
+            </w:r>
+            <w:r>
+              <w:t>irá</w:t>
+            </w:r>
+            <w:r>
+              <w:t xml:space="preserve"> a los participantes de un proyecto agregar, eliminar y modificar los riesgos del proyecto. </w:t>
+            </w:r>
+          </w:p>
+        </w:tc>
+      </w:tr>
+      <w:tr>
+        <w:tc>
+          <w:tcPr>
+            <w:tcW w:w="8494" w:type="dxa"/>
+            <w:shd w:val="clear" w:color="auto" w:fill="BFBFBF" w:themeFill="background1" w:themeFillShade="BF"/>
+          </w:tcPr>
+          <w:p>
+            <w:pPr>
+              <w:jc w:val="center"/>
+              <w:rPr>
+                <w:b/>
+                <w:bCs/>
+              </w:rPr>
+            </w:pPr>
+            <w:r>
+              <w:rPr>
+                <w:b/>
+                <w:bCs/>
+              </w:rPr>
+              <w:t>Administración de categorías de riesgo</w:t>
+            </w:r>
+          </w:p>
+        </w:tc>
+      </w:tr>
+      <w:tr>
+        <w:tc>
+          <w:tcPr>
+            <w:tcW w:w="8494" w:type="dxa"/>
+          </w:tcPr>
+          <w:p>
+            <w:r>
+              <w:t xml:space="preserve">Descripción: </w:t>
+            </w:r>
+            <w:r>
+              <w:t>Permitirá</w:t>
+            </w:r>
+            <w:r>
+              <w:t xml:space="preserve"> a los administradores agregar, eliminar o modificar las categorías de riesgo que se utilizaran en los proyectos. Estos cambios no </w:t>
+            </w:r>
+            <w:r>
+              <w:t xml:space="preserve">se </w:t>
+            </w:r>
+            <w:r>
+              <w:t>verán</w:t>
+            </w:r>
+            <w:r>
+              <w:t xml:space="preserve"> reflejados</w:t>
+            </w:r>
+            <w:r>
+              <w:t xml:space="preserve"> </w:t>
+            </w:r>
+            <w:r>
+              <w:t>en</w:t>
+            </w:r>
+            <w:r>
+              <w:t xml:space="preserve"> proyectos que ya se encuentr</w:t>
+            </w:r>
+            <w:r>
+              <w:t>e</w:t>
+            </w:r>
+            <w:r>
+              <w:t>n en desarrollo.</w:t>
+            </w:r>
+          </w:p>
+        </w:tc>
+      </w:tr>
+      <w:tr>
+        <w:tc>
+          <w:tcPr>
+            <w:tcW w:w="8494" w:type="dxa"/>
+            <w:shd w:val="clear" w:color="auto" w:fill="BFBFBF" w:themeFill="background1" w:themeFillShade="BF"/>
+          </w:tcPr>
+          <w:p>
+            <w:pPr>
+              <w:jc w:val="center"/>
+              <w:rPr>
+                <w:b/>
+                <w:bCs/>
+              </w:rPr>
+            </w:pPr>
+            <w:r>
+              <w:rPr>
+                <w:b/>
+                <w:bCs/>
+              </w:rPr>
+              <w:t>Administración de evaluaciones</w:t>
+            </w:r>
+          </w:p>
+        </w:tc>
+      </w:tr>
+      <w:tr>
+        <w:tc>
+          <w:tcPr>
+            <w:tcW w:w="8494" w:type="dxa"/>
+          </w:tcPr>
+          <w:p>
+            <w:r>
+              <w:t xml:space="preserve">Descripción: </w:t>
+            </w:r>
+            <w:r>
+              <w:t>Permitirá</w:t>
+            </w:r>
+            <w:r>
+              <w:t xml:space="preserve"> a los participantes de un proyecto realizar evaluaciones sobre los riesgos identificados.</w:t>
+            </w:r>
+          </w:p>
+        </w:tc>
+      </w:tr>
+      <w:tr>
+        <w:tc>
+          <w:tcPr>
+            <w:tcW w:w="8494" w:type="dxa"/>
+            <w:shd w:val="clear" w:color="auto" w:fill="BFBFBF" w:themeFill="background1" w:themeFillShade="BF"/>
+          </w:tcPr>
+          <w:p>
+            <w:pPr>
+              <w:jc w:val="center"/>
+              <w:rPr>
+                <w:b/>
+                <w:bCs/>
+              </w:rPr>
+            </w:pPr>
+            <w:r>
+              <w:rPr>
+                <w:b/>
+                <w:bCs/>
+              </w:rPr>
+              <w:t>Administración de planes de acción</w:t>
+            </w:r>
+          </w:p>
+        </w:tc>
+      </w:tr>
+      <w:tr>
+        <w:tc>
+          <w:tcPr>
+            <w:tcW w:w="8494" w:type="dxa"/>
+          </w:tcPr>
+          <w:p>
+            <w:r>
+              <w:lastRenderedPageBreak/>
+              <w:t xml:space="preserve">Descripción: </w:t>
+            </w:r>
+            <w:r>
+              <w:t>Permitirá</w:t>
+            </w:r>
+            <w:r>
+              <w:t xml:space="preserve"> a los participantes de un proyecto agregar, eliminar y modificar planes de acción para riesgos con factor de riesgo mayor a 36. También </w:t>
+            </w:r>
+            <w:r>
+              <w:t xml:space="preserve">Permitirá </w:t>
+            </w:r>
+            <w:r>
+              <w:t xml:space="preserve">agregar tareas a los planes de riesgo generados. No se </w:t>
+            </w:r>
+            <w:r>
+              <w:t xml:space="preserve">Permitirá </w:t>
+            </w:r>
+            <w:r>
+              <w:t>eliminar o modificar planes de acción que ya se encuentren en ejecución.</w:t>
+            </w:r>
+          </w:p>
+        </w:tc>
+      </w:tr>
+      <w:tr>
+        <w:tc>
+          <w:tcPr>
+            <w:tcW w:w="8494" w:type="dxa"/>
+            <w:shd w:val="clear" w:color="auto" w:fill="BFBFBF" w:themeFill="background1" w:themeFillShade="BF"/>
+          </w:tcPr>
+          <w:p>
+            <w:pPr>
+              <w:jc w:val="center"/>
+              <w:rPr>
+                <w:b/>
+                <w:bCs/>
+              </w:rPr>
+            </w:pPr>
+            <w:r>
+              <w:rPr>
+                <w:b/>
+                <w:bCs/>
+              </w:rPr>
+              <w:t>Generación de informes</w:t>
+            </w:r>
+          </w:p>
+        </w:tc>
+      </w:tr>
+      <w:tr>
+        <w:tc>
+          <w:tcPr>
+            <w:tcW w:w="8494" w:type="dxa"/>
+          </w:tcPr>
+          <w:p>
+            <w:r>
+              <w:t xml:space="preserve">Descripción: </w:t>
+            </w:r>
+            <w:r>
+              <w:t xml:space="preserve">Permitirá </w:t>
+            </w:r>
+            <w:r>
+              <w:t>a los participantes de un proyecto realizar informes o solicitarlos al sistema.</w:t>
+            </w:r>
+          </w:p>
+        </w:tc>
+      </w:tr>
+      <w:tr>
+        <w:tc>
+          <w:tcPr>
+            <w:tcW w:w="8494" w:type="dxa"/>
+            <w:shd w:val="clear" w:color="auto" w:fill="BFBFBF" w:themeFill="background1" w:themeFillShade="BF"/>
+          </w:tcPr>
+          <w:p>
+            <w:pPr>
+              <w:jc w:val="center"/>
+              <w:rPr>
+                <w:b/>
+                <w:bCs/>
+              </w:rPr>
+            </w:pPr>
+            <w:r>
+              <w:rPr>
+                <w:b/>
+                <w:bCs/>
+              </w:rPr>
+              <w:t>Exportar archivos</w:t>
+            </w:r>
+          </w:p>
+        </w:tc>
+      </w:tr>
+      <w:tr>
+        <w:tc>
+          <w:tcPr>
+            <w:tcW w:w="8494" w:type="dxa"/>
+          </w:tcPr>
+          <w:p>
+            <w:r>
+              <w:t xml:space="preserve">Descripción: </w:t>
+            </w:r>
+            <w:r>
+              <w:t xml:space="preserve">Permitirá </w:t>
+            </w:r>
+            <w:r>
+              <w:t xml:space="preserve">a los participantes de un proyecto exportar informes o </w:t>
+            </w:r>
+            <w:proofErr w:type="spellStart"/>
+            <w:r>
+              <w:t>graficos</w:t>
+            </w:r>
+            <w:proofErr w:type="spellEnd"/>
+            <w:r>
+              <w:t xml:space="preserve"> del proyecto.</w:t>
+            </w:r>
+          </w:p>
+        </w:tc>
+      </w:tr>
+    </w:tbl>
+    <w:p>
+      <w:pPr>
+        <w:pStyle w:val="PSI-Comentario"/>
+      </w:pPr>
+    </w:p>
+    <w:p>
       <w:pPr>
         <w:pStyle w:val="Textoindependiente"/>
         <w:rPr>
@@ -4881,15 +5332,7 @@
         <w:t xml:space="preserve">Se debe colocar una </w:t>
       </w:r>
       <w:r>
-        <w:t xml:space="preserve">descripción del almacenamiento de datos persistentes del sistema. Esta sección es opcional si hay o no datos persistentes, o </w:t>
-      </w:r>
-      <w:proofErr w:type="gramStart"/>
-      <w:r>
-        <w:t>si  la</w:t>
-      </w:r>
-      <w:proofErr w:type="gramEnd"/>
-      <w:r>
-        <w:t xml:space="preserve"> traducción entre el modelo del diseño y el modelo de los datos es trivial.]</w:t>
+        <w:t>descripción del almacenamiento de datos persistentes del sistema. Esta sección es opcional si hay o no datos persistentes, o si  la traducción entre el modelo del diseño y el modelo de los datos es trivial.]</w:t>
       </w:r>
     </w:p>
     <w:p>
@@ -4909,7 +5352,6 @@
       <w:bookmarkStart w:id="106" w:name="_Toc234998996"/>
       <w:bookmarkStart w:id="107" w:name="_Toc179728770"/>
       <w:r>
-        <w:lastRenderedPageBreak/>
         <w:t>Tamaño y Rendimiento</w:t>
       </w:r>
       <w:bookmarkEnd w:id="104"/>
@@ -4979,15 +5421,7 @@
         <w:t>bir</w:t>
       </w:r>
       <w:r>
-        <w:t xml:space="preserve"> cómo la arquitectura del software contribuye a la capacidad general (con excepción de funcionalidad) del sistema: extensibilidad, confiabilidad, portabilidad, etcétera. Si estas características tienen significación especial, por ejemplo seguridad, garantía o implicaciones de privacidad, deben ser </w:t>
-      </w:r>
-      <w:proofErr w:type="gramStart"/>
-      <w:r>
-        <w:t>claramente  delineadas</w:t>
-      </w:r>
-      <w:proofErr w:type="gramEnd"/>
-      <w:r>
-        <w:t>.]</w:t>
+        <w:t xml:space="preserve"> cómo la arquitectura del software contribuye a la capacidad general (con excepción de funcionalidad) del sistema: extensibilidad, confiabilidad, portabilidad, etcétera. Si estas características tienen significación especial, por ejemplo seguridad, garantía o implicaciones de privacidad, deben ser claramente  delineadas.]</w:t>
       </w:r>
     </w:p>
     <w:p>
@@ -5041,34 +5475,21 @@
         <w:t>[Básicamente</w:t>
       </w:r>
       <w:r>
-        <w:t xml:space="preserve"> este tipo de diagrama se utiliza para modelar el Hardware utilizado en la implementación del sistema y </w:t>
-      </w:r>
-      <w:proofErr w:type="gramStart"/>
-      <w:r>
-        <w:t>la</w:t>
+        <w:t xml:space="preserve"> este tipo de diagrama se utiliza para modelar el Hardware utilizado en la implementación del sistema y la</w:t>
       </w:r>
       <w:r>
         <w:t xml:space="preserve">s </w:t>
       </w:r>
       <w:r>
-        <w:t xml:space="preserve"> relaciones</w:t>
-      </w:r>
-      <w:proofErr w:type="gramEnd"/>
-      <w:r>
-        <w:t xml:space="preserve"> entre sus componentes. Los elementos usados por este tipo de diagrama son nodos, componentes y asociaciones. En el UML 2.0 los componentes ya no están dentro de nodos, en cambio puede haber artefactos (archivo, un programa, una biblioteca o Base de datos) u otros nodos dentro de nodos.</w:t>
+        <w:t xml:space="preserve"> relaciones entre sus componentes. Los elementos usados por este tipo de diagrama son nodos, componentes y asociaciones. En el UML 2.0 los componentes ya no están dentro de nodos, en cambio puede haber artefactos (archivo, un programa, una biblioteca o Base de datos) u otros nodos dentro de nodos.</w:t>
       </w:r>
     </w:p>
     <w:p>
       <w:pPr>
         <w:pStyle w:val="PSI-Comentario"/>
       </w:pPr>
-      <w:proofErr w:type="gramStart"/>
-      <w:r>
-        <w:t>Además</w:t>
-      </w:r>
-      <w:proofErr w:type="gramEnd"/>
-      <w:r>
-        <w:t xml:space="preserve"> los Diagramas de Despliegue muestran la configuración en funcionamiento del sistema incluyendo su software y su hardware. Para cada componente de un diagrama es necesario que se deba documentar las características técnicas requeridas, el </w:t>
+      <w:r>
+        <w:t xml:space="preserve">Además los Diagramas de Despliegue muestran la configuración en funcionamiento del sistema incluyendo su software y su hardware. Para cada componente de un diagrama es necesario que se deba documentar las características técnicas requeridas, el </w:t>
       </w:r>
       <w:r>
         <w:t>tráfico</w:t>
@@ -5186,15 +5607,7 @@
         <w:t xml:space="preserve"> </w:t>
       </w:r>
       <w:r>
-        <w:t xml:space="preserve">En otras </w:t>
-      </w:r>
-      <w:proofErr w:type="gramStart"/>
-      <w:r>
-        <w:t>palabras</w:t>
-      </w:r>
-      <w:proofErr w:type="gramEnd"/>
-      <w:r>
-        <w:t xml:space="preserve"> el Diagrama de Objetos muestra un conjunto de objetos y</w:t>
+        <w:t>En otras palabras el Diagrama de Objetos muestra un conjunto de objetos y</w:t>
       </w:r>
       <w:r>
         <w:t xml:space="preserve"> </w:t>
@@ -5212,11 +5625,7 @@
         <w:t xml:space="preserve"> </w:t>
       </w:r>
       <w:r>
-        <w:t>datos complejas</w:t>
-      </w:r>
-      <w:proofErr w:type="gramStart"/>
-      <w:r>
-        <w:t>.</w:t>
+        <w:t>datos complejas.</w:t>
       </w:r>
       <w:r>
         <w:rPr>
@@ -5234,7 +5643,6 @@
         </w:rPr>
         <w:t>]</w:t>
       </w:r>
-      <w:proofErr w:type="gramEnd"/>
     </w:p>
     <w:p>
       <w:pPr>
@@ -6278,15 +6686,7 @@
       </w:sdtPr>
       <w:sdtContent>
         <w:r>
-          <w:t xml:space="preserve">Vesta </w:t>
-        </w:r>
-        <w:proofErr w:type="spellStart"/>
-        <w:r>
-          <w:t>Risk</w:t>
-        </w:r>
-        <w:proofErr w:type="spellEnd"/>
-        <w:r>
-          <w:t xml:space="preserve"> Manager</w:t>
+          <w:t>Vesta Risk Manager</w:t>
         </w:r>
       </w:sdtContent>
     </w:sdt>
@@ -8351,6 +8751,7 @@
   <w:style w:type="character" w:default="1" w:styleId="Fuentedeprrafopredeter">
     <w:name w:val="Default Paragraph Font"/>
     <w:uiPriority w:val="1"/>
+    <w:semiHidden/>
     <w:unhideWhenUsed/>
   </w:style>
   <w:style w:type="table" w:default="1" w:styleId="Tablanormal">

</xml_diff>

<commit_message>
Doc: Se añadio el diagrama de paquetes inicial
</commit_message>
<xml_diff>
--- a/3. Etapa de construcción/Iteración 1/Arquitectura del sistema/Arquitectura del Sistema_Vesta Risk Manager_T-Code.docx
+++ b/3. Etapa de construcción/Iteración 1/Arquitectura del sistema/Arquitectura del Sistema_Vesta Risk Manager_T-Code.docx
@@ -3928,7 +3928,15 @@
         <w:pStyle w:val="PSI-Comentario"/>
       </w:pPr>
       <w:r>
-        <w:t xml:space="preserve">[Esta sección describe los requerimientos y objetivos que tienen algún  impacto significante en la arquitectura; por ejemplo, seguridad, garantía, privacidad, portabilidad, distribución, </w:t>
+        <w:t xml:space="preserve">[Esta sección describe los requerimientos y objetivos que tienen </w:t>
+      </w:r>
+      <w:proofErr w:type="gramStart"/>
+      <w:r>
+        <w:t>algún  impacto</w:t>
+      </w:r>
+      <w:proofErr w:type="gramEnd"/>
+      <w:r>
+        <w:t xml:space="preserve"> significante en la arquitectura; por ejemplo, seguridad, garantía, privacidad, portabilidad, distribución, </w:t>
       </w:r>
       <w:proofErr w:type="spellStart"/>
       <w:r>
@@ -3936,7 +3944,15 @@
       </w:r>
       <w:proofErr w:type="spellEnd"/>
       <w:r>
-        <w:t>. Captura restricciones especiales que puedan aplicar estrategias de  diseño e implementación, herramientas de desarrollo, estructura del equipo, programación, código legado, etc.]</w:t>
+        <w:t xml:space="preserve">. Captura restricciones especiales que puedan aplicar estrategias </w:t>
+      </w:r>
+      <w:proofErr w:type="gramStart"/>
+      <w:r>
+        <w:t>de  diseño</w:t>
+      </w:r>
+      <w:proofErr w:type="gramEnd"/>
+      <w:r>
+        <w:t xml:space="preserve"> e implementación, herramientas de desarrollo, estructura del equipo, programación, código legado, etc.]</w:t>
       </w:r>
     </w:p>
     <w:p>
@@ -4012,7 +4028,15 @@
         <w:pStyle w:val="PSI-Comentario"/>
       </w:pPr>
       <w:r>
-        <w:t xml:space="preserve">[Esta sección describe los objetivos que tienen algún  impacto significante en la arquitectura. </w:t>
+        <w:t xml:space="preserve">[Esta sección describe los objetivos que tienen </w:t>
+      </w:r>
+      <w:proofErr w:type="gramStart"/>
+      <w:r>
+        <w:t>algún  impacto</w:t>
+      </w:r>
+      <w:proofErr w:type="gramEnd"/>
+      <w:r>
+        <w:t xml:space="preserve"> significante en la arquitectura. </w:t>
       </w:r>
       <w:r>
         <w:t>Intenta describir detalladamente que es lo que se pretende obtener con el desarrollo del proyecto</w:t>
@@ -4469,10 +4493,18 @@
         <w:t xml:space="preserve"> las partes significantes de arquitectura del modelo de diseño, tal como su composición dentro del sistema y paquetes. Y para cada paquete importante, su descomposición dentro de </w:t>
       </w:r>
       <w:r>
-        <w:t xml:space="preserve">estructuras (clases) </w:t>
-      </w:r>
-      <w:r>
-        <w:t xml:space="preserve"> y utilidades de </w:t>
+        <w:t>estructuras (</w:t>
+      </w:r>
+      <w:proofErr w:type="gramStart"/>
+      <w:r>
+        <w:t xml:space="preserve">clases) </w:t>
+      </w:r>
+      <w:r>
+        <w:t xml:space="preserve"> y</w:t>
+      </w:r>
+      <w:proofErr w:type="gramEnd"/>
+      <w:r>
+        <w:t xml:space="preserve"> utilidades de </w:t>
       </w:r>
       <w:r>
         <w:t>las mismas.</w:t>
@@ -4480,17 +4512,17 @@
       <w:r>
         <w:t xml:space="preserve"> Podría introducir </w:t>
       </w:r>
+      <w:proofErr w:type="gramStart"/>
       <w:r>
         <w:t xml:space="preserve">estructuras </w:t>
       </w:r>
       <w:r>
-        <w:t xml:space="preserve"> arquitectónicas importantes y describir sus responsabilidades, así como relaciones, operaciones y atributos  importantes.]</w:t>
-      </w:r>
-    </w:p>
-    <w:p>
-      <w:pPr>
-        <w:pStyle w:val="PSI-Comentario"/>
-      </w:pPr>
+        <w:t xml:space="preserve"> arquitectónicas</w:t>
+      </w:r>
+      <w:proofErr w:type="gramEnd"/>
+      <w:r>
+        <w:t xml:space="preserve"> importantes y describir sus responsabilidades, así como relaciones, operaciones y atributos  importantes.]</w:t>
+      </w:r>
     </w:p>
     <w:p>
       <w:pPr>
@@ -4509,9 +4541,11 @@
       <w:bookmarkEnd w:id="75"/>
     </w:p>
     <w:p>
-      <w:pPr>
-        <w:pStyle w:val="PSI-Comentario"/>
-      </w:pPr>
+      <w:r>
+        <w:t>La composición general del modelo de diseño</w:t>
+      </w:r>
+    </w:p>
+    <w:p>
       <w:r>
         <w:t>[Esta sección describe la composición general de modelo de diseño en términos</w:t>
       </w:r>
@@ -4536,6 +4570,7 @@
       <w:bookmarkStart w:id="78" w:name="_Toc234998988"/>
       <w:bookmarkStart w:id="79" w:name="_Toc179728763"/>
       <w:r>
+        <w:lastRenderedPageBreak/>
         <w:t>Paquetes de Diseño importantes arquitectónicamente</w:t>
       </w:r>
       <w:bookmarkEnd w:id="76"/>
@@ -4544,6 +4579,54 @@
       <w:bookmarkEnd w:id="79"/>
     </w:p>
     <w:p>
+      <w:r>
+        <w:rPr>
+          <w:noProof/>
+        </w:rPr>
+        <w:drawing>
+          <wp:inline distT="0" distB="0" distL="0" distR="0" wp14:anchorId="777E9D69" wp14:editId="1E229A12">
+            <wp:extent cx="5400040" cy="6407785"/>
+            <wp:effectExtent l="0" t="0" r="0" b="0"/>
+            <wp:docPr id="650403387" name="Imagen 15"/>
+            <wp:cNvGraphicFramePr>
+              <a:graphicFrameLocks xmlns:a="http://schemas.openxmlformats.org/drawingml/2006/main" noChangeAspect="1"/>
+            </wp:cNvGraphicFramePr>
+            <a:graphic xmlns:a="http://schemas.openxmlformats.org/drawingml/2006/main">
+              <a:graphicData uri="http://schemas.openxmlformats.org/drawingml/2006/picture">
+                <pic:pic xmlns:pic="http://schemas.openxmlformats.org/drawingml/2006/picture">
+                  <pic:nvPicPr>
+                    <pic:cNvPr id="650403387" name="Imagen 650403387"/>
+                    <pic:cNvPicPr/>
+                  </pic:nvPicPr>
+                  <pic:blipFill>
+                    <a:blip r:embed="rId13">
+                      <a:extLst>
+                        <a:ext uri="{28A0092B-C50C-407E-A947-70E740481C1C}">
+                          <a14:useLocalDpi xmlns:a14="http://schemas.microsoft.com/office/drawing/2010/main" val="0"/>
+                        </a:ext>
+                      </a:extLst>
+                    </a:blip>
+                    <a:stretch>
+                      <a:fillRect/>
+                    </a:stretch>
+                  </pic:blipFill>
+                  <pic:spPr>
+                    <a:xfrm>
+                      <a:off x="0" y="0"/>
+                      <a:ext cx="5400040" cy="6407785"/>
+                    </a:xfrm>
+                    <a:prstGeom prst="rect">
+                      <a:avLst/>
+                    </a:prstGeom>
+                  </pic:spPr>
+                </pic:pic>
+              </a:graphicData>
+            </a:graphic>
+          </wp:inline>
+        </w:drawing>
+      </w:r>
+    </w:p>
+    <w:p>
       <w:pPr>
         <w:pStyle w:val="PSI-Comentario"/>
       </w:pPr>
@@ -4562,7 +4645,6 @@
         <w:pStyle w:val="PSI-Comentario"/>
       </w:pPr>
       <w:r>
-        <w:lastRenderedPageBreak/>
         <w:t xml:space="preserve">Para cada </w:t>
       </w:r>
       <w:r>
@@ -4602,7 +4684,11 @@
         <w:t xml:space="preserve">ro del proceso ligeros (simple </w:t>
       </w:r>
       <w:r>
-        <w:t>hilos de control) y procesos pesados (grupos de procesos ligeros). Organice la sección por grupos de procesos que se comunican e interactúan. Describe el principal modo de comunicación entre procesos, tal como mensajes, interrupciones.]</w:t>
+        <w:t xml:space="preserve">hilos de control) y procesos pesados (grupos de procesos ligeros). Organice la sección por grupos de </w:t>
+      </w:r>
+      <w:r>
+        <w:lastRenderedPageBreak/>
+        <w:t>procesos que se comunican e interactúan. Describe el principal modo de comunicación entre procesos, tal como mensajes, interrupciones.]</w:t>
       </w:r>
     </w:p>
     <w:p>
@@ -5000,7 +5086,6 @@
           </w:tcPr>
           <w:p>
             <w:r>
-              <w:lastRenderedPageBreak/>
               <w:t xml:space="preserve">Descripción: </w:t>
             </w:r>
             <w:r>
@@ -5097,6 +5182,7 @@
           </w:tcPr>
           <w:p>
             <w:r>
+              <w:lastRenderedPageBreak/>
               <w:t xml:space="preserve">Descripción: </w:t>
             </w:r>
             <w:r>
@@ -5332,7 +5418,15 @@
         <w:t xml:space="preserve">Se debe colocar una </w:t>
       </w:r>
       <w:r>
-        <w:t>descripción del almacenamiento de datos persistentes del sistema. Esta sección es opcional si hay o no datos persistentes, o si  la traducción entre el modelo del diseño y el modelo de los datos es trivial.]</w:t>
+        <w:t xml:space="preserve">descripción del almacenamiento de datos persistentes del sistema. Esta sección es opcional si hay o no datos persistentes, o </w:t>
+      </w:r>
+      <w:proofErr w:type="gramStart"/>
+      <w:r>
+        <w:t>si  la</w:t>
+      </w:r>
+      <w:proofErr w:type="gramEnd"/>
+      <w:r>
+        <w:t xml:space="preserve"> traducción entre el modelo del diseño y el modelo de los datos es trivial.]</w:t>
       </w:r>
     </w:p>
     <w:p>
@@ -5394,6 +5488,7 @@
       <w:bookmarkStart w:id="110" w:name="_Toc234998997"/>
       <w:bookmarkStart w:id="111" w:name="_Toc179728771"/>
       <w:r>
+        <w:lastRenderedPageBreak/>
         <w:t>Calidad</w:t>
       </w:r>
       <w:bookmarkEnd w:id="108"/>
@@ -5421,7 +5516,15 @@
         <w:t>bir</w:t>
       </w:r>
       <w:r>
-        <w:t xml:space="preserve"> cómo la arquitectura del software contribuye a la capacidad general (con excepción de funcionalidad) del sistema: extensibilidad, confiabilidad, portabilidad, etcétera. Si estas características tienen significación especial, por ejemplo seguridad, garantía o implicaciones de privacidad, deben ser claramente  delineadas.]</w:t>
+        <w:t xml:space="preserve"> cómo la arquitectura del software contribuye a la capacidad general (con excepción de funcionalidad) del sistema: extensibilidad, confiabilidad, portabilidad, etcétera. Si estas características tienen significación especial, por ejemplo seguridad, garantía o implicaciones de privacidad, deben ser </w:t>
+      </w:r>
+      <w:proofErr w:type="gramStart"/>
+      <w:r>
+        <w:t>claramente  delineadas</w:t>
+      </w:r>
+      <w:proofErr w:type="gramEnd"/>
+      <w:r>
+        <w:t>.]</w:t>
       </w:r>
     </w:p>
     <w:p>
@@ -5475,21 +5578,34 @@
         <w:t>[Básicamente</w:t>
       </w:r>
       <w:r>
-        <w:t xml:space="preserve"> este tipo de diagrama se utiliza para modelar el Hardware utilizado en la implementación del sistema y la</w:t>
+        <w:t xml:space="preserve"> este tipo de diagrama se utiliza para modelar el Hardware utilizado en la implementación del sistema y </w:t>
+      </w:r>
+      <w:proofErr w:type="gramStart"/>
+      <w:r>
+        <w:t>la</w:t>
       </w:r>
       <w:r>
         <w:t xml:space="preserve">s </w:t>
       </w:r>
       <w:r>
-        <w:t xml:space="preserve"> relaciones entre sus componentes. Los elementos usados por este tipo de diagrama son nodos, componentes y asociaciones. En el UML 2.0 los componentes ya no están dentro de nodos, en cambio puede haber artefactos (archivo, un programa, una biblioteca o Base de datos) u otros nodos dentro de nodos.</w:t>
+        <w:t xml:space="preserve"> relaciones</w:t>
+      </w:r>
+      <w:proofErr w:type="gramEnd"/>
+      <w:r>
+        <w:t xml:space="preserve"> entre sus componentes. Los elementos usados por este tipo de diagrama son nodos, componentes y asociaciones. En el UML 2.0 los componentes ya no están dentro de nodos, en cambio puede haber artefactos (archivo, un programa, una biblioteca o Base de datos) u otros nodos dentro de nodos.</w:t>
       </w:r>
     </w:p>
     <w:p>
       <w:pPr>
         <w:pStyle w:val="PSI-Comentario"/>
       </w:pPr>
-      <w:r>
-        <w:t xml:space="preserve">Además los Diagramas de Despliegue muestran la configuración en funcionamiento del sistema incluyendo su software y su hardware. Para cada componente de un diagrama es necesario que se deba documentar las características técnicas requeridas, el </w:t>
+      <w:proofErr w:type="gramStart"/>
+      <w:r>
+        <w:t>Además</w:t>
+      </w:r>
+      <w:proofErr w:type="gramEnd"/>
+      <w:r>
+        <w:t xml:space="preserve"> los Diagramas de Despliegue muestran la configuración en funcionamiento del sistema incluyendo su software y su hardware. Para cada componente de un diagrama es necesario que se deba documentar las características técnicas requeridas, el </w:t>
       </w:r>
       <w:r>
         <w:t>tráfico</w:t>
@@ -5528,7 +5644,7 @@
                     <pic:cNvPicPr/>
                   </pic:nvPicPr>
                   <pic:blipFill>
-                    <a:blip r:embed="rId13" cstate="print"/>
+                    <a:blip r:embed="rId14" cstate="print"/>
                     <a:stretch>
                       <a:fillRect/>
                     </a:stretch>
@@ -5607,7 +5723,15 @@
         <w:t xml:space="preserve"> </w:t>
       </w:r>
       <w:r>
-        <w:t>En otras palabras el Diagrama de Objetos muestra un conjunto de objetos y</w:t>
+        <w:t xml:space="preserve">En otras </w:t>
+      </w:r>
+      <w:proofErr w:type="gramStart"/>
+      <w:r>
+        <w:t>palabras</w:t>
+      </w:r>
+      <w:proofErr w:type="gramEnd"/>
+      <w:r>
+        <w:t xml:space="preserve"> el Diagrama de Objetos muestra un conjunto de objetos y</w:t>
       </w:r>
       <w:r>
         <w:t xml:space="preserve"> </w:t>
@@ -5625,7 +5749,11 @@
         <w:t xml:space="preserve"> </w:t>
       </w:r>
       <w:r>
-        <w:t>datos complejas.</w:t>
+        <w:t>datos complejas</w:t>
+      </w:r>
+      <w:proofErr w:type="gramStart"/>
+      <w:r>
+        <w:t>.</w:t>
       </w:r>
       <w:r>
         <w:rPr>
@@ -5643,6 +5771,7 @@
         </w:rPr>
         <w:t>]</w:t>
       </w:r>
+      <w:proofErr w:type="gramEnd"/>
     </w:p>
     <w:p>
       <w:pPr>
@@ -5671,7 +5800,7 @@
                     <pic:cNvPicPr/>
                   </pic:nvPicPr>
                   <pic:blipFill>
-                    <a:blip r:embed="rId14" cstate="print"/>
+                    <a:blip r:embed="rId15" cstate="print"/>
                     <a:stretch>
                       <a:fillRect/>
                     </a:stretch>
@@ -5734,7 +5863,7 @@
                     </pic:cNvPicPr>
                   </pic:nvPicPr>
                   <pic:blipFill>
-                    <a:blip r:embed="rId15" cstate="print">
+                    <a:blip r:embed="rId16" cstate="print">
                       <a:extLst>
                         <a:ext uri="{28A0092B-C50C-407E-A947-70E740481C1C}">
                           <a14:useLocalDpi xmlns:a14="http://schemas.microsoft.com/office/drawing/2010/main" val="0"/>
@@ -5767,8 +5896,8 @@
       </w:r>
     </w:p>
     <w:sectPr>
-      <w:headerReference w:type="default" r:id="rId16"/>
-      <w:footerReference w:type="default" r:id="rId17"/>
+      <w:headerReference w:type="default" r:id="rId17"/>
+      <w:footerReference w:type="default" r:id="rId18"/>
       <w:pgSz w:w="11906" w:h="16838"/>
       <w:pgMar w:top="1535" w:right="1701" w:bottom="1417" w:left="1701" w:header="567" w:footer="572" w:gutter="0"/>
       <w:cols w:space="708"/>

</xml_diff>

<commit_message>
Doc: Se avanzo con los objetivos de la arquitectura
</commit_message>
<xml_diff>
--- a/3. Etapa de construcción/Iteración 1/Arquitectura del sistema/Arquitectura del Sistema_Vesta Risk Manager_T-Code.docx
+++ b/3. Etapa de construcción/Iteración 1/Arquitectura del sistema/Arquitectura del Sistema_Vesta Risk Manager_T-Code.docx
@@ -3567,21 +3567,7 @@
         <w:rPr>
           <w:lang w:val="es-AR"/>
         </w:rPr>
-        <w:t xml:space="preserve">Implementación: Vista de módulos implementados, potenciales escenarios de infraestructura y el </w:t>
-      </w:r>
-      <w:proofErr w:type="spellStart"/>
-      <w:r>
-        <w:rPr>
-          <w:lang w:val="es-AR"/>
-        </w:rPr>
-        <w:t>deployment</w:t>
-      </w:r>
-      <w:proofErr w:type="spellEnd"/>
-      <w:r>
-        <w:rPr>
-          <w:lang w:val="es-AR"/>
-        </w:rPr>
-        <w:t xml:space="preserve"> de los módulos.</w:t>
+        <w:t>Implementación: Vista de módulos implementados, potenciales escenarios de infraestructura y el deployment de los módulos.</w:t>
       </w:r>
     </w:p>
     <w:p>
@@ -3700,25 +3686,7 @@
           <w:bCs/>
           <w:lang w:val="es-AR"/>
         </w:rPr>
-        <w:t xml:space="preserve">Vista </w:t>
-      </w:r>
-      <w:proofErr w:type="spellStart"/>
-      <w:r>
-        <w:rPr>
-          <w:b/>
-          <w:bCs/>
-          <w:lang w:val="es-AR"/>
-        </w:rPr>
-        <w:t>QoS</w:t>
-      </w:r>
-      <w:proofErr w:type="spellEnd"/>
-      <w:r>
-        <w:rPr>
-          <w:b/>
-          <w:bCs/>
-          <w:lang w:val="es-AR"/>
-        </w:rPr>
-        <w:t>:</w:t>
+        <w:t>Vista QoS:</w:t>
       </w:r>
       <w:r>
         <w:rPr>
@@ -3787,21 +3755,7 @@
         <w:rPr>
           <w:lang w:val="es-AR"/>
         </w:rPr>
-        <w:t xml:space="preserve"> Describe los componentes de </w:t>
-      </w:r>
-      <w:proofErr w:type="spellStart"/>
-      <w:r>
-        <w:rPr>
-          <w:lang w:val="es-AR"/>
-        </w:rPr>
-        <w:t>deployment</w:t>
-      </w:r>
-      <w:proofErr w:type="spellEnd"/>
-      <w:r>
-        <w:rPr>
-          <w:lang w:val="es-AR"/>
-        </w:rPr>
-        <w:t xml:space="preserve"> construidos y sus dependencias.</w:t>
+        <w:t xml:space="preserve"> Describe los componentes de deployment construidos y sus dependencias.</w:t>
       </w:r>
     </w:p>
     <w:p>
@@ -3837,25 +3791,7 @@
           <w:bCs/>
           <w:lang w:val="es-AR"/>
         </w:rPr>
-        <w:t xml:space="preserve">Vista de </w:t>
-      </w:r>
-      <w:proofErr w:type="spellStart"/>
-      <w:r>
-        <w:rPr>
-          <w:b/>
-          <w:bCs/>
-          <w:lang w:val="es-AR"/>
-        </w:rPr>
-        <w:t>Deployment</w:t>
-      </w:r>
-      <w:proofErr w:type="spellEnd"/>
-      <w:r>
-        <w:rPr>
-          <w:b/>
-          <w:bCs/>
-          <w:lang w:val="es-AR"/>
-        </w:rPr>
-        <w:t>:</w:t>
+        <w:t>Vista de Deployment:</w:t>
       </w:r>
       <w:r>
         <w:rPr>
@@ -3922,43 +3858,6 @@
         <w:t>y Restricciones</w:t>
       </w:r>
       <w:bookmarkEnd w:id="37"/>
-    </w:p>
-    <w:p>
-      <w:pPr>
-        <w:pStyle w:val="PSI-Comentario"/>
-      </w:pPr>
-      <w:r>
-        <w:t xml:space="preserve">[Esta sección describe los requerimientos y objetivos que tienen </w:t>
-      </w:r>
-      <w:proofErr w:type="gramStart"/>
-      <w:r>
-        <w:t>algún  impacto</w:t>
-      </w:r>
-      <w:proofErr w:type="gramEnd"/>
-      <w:r>
-        <w:t xml:space="preserve"> significante en la arquitectura; por ejemplo, seguridad, garantía, privacidad, portabilidad, distribución, </w:t>
-      </w:r>
-      <w:proofErr w:type="spellStart"/>
-      <w:r>
-        <w:t>reuso</w:t>
-      </w:r>
-      <w:proofErr w:type="spellEnd"/>
-      <w:r>
-        <w:t xml:space="preserve">. Captura restricciones especiales que puedan aplicar estrategias </w:t>
-      </w:r>
-      <w:proofErr w:type="gramStart"/>
-      <w:r>
-        <w:t>de  diseño</w:t>
-      </w:r>
-      <w:proofErr w:type="gramEnd"/>
-      <w:r>
-        <w:t xml:space="preserve"> e implementación, herramientas de desarrollo, estructura del equipo, programación, código legado, etc.]</w:t>
-      </w:r>
-    </w:p>
-    <w:p>
-      <w:pPr>
-        <w:pStyle w:val="PSI-Comentario"/>
-      </w:pPr>
     </w:p>
     <w:p>
       <w:pPr>
@@ -3982,32 +3881,16 @@
     </w:p>
     <w:p>
       <w:pPr>
-        <w:pStyle w:val="PSI-Comentario"/>
-      </w:pPr>
-      <w:r>
-        <w:t xml:space="preserve">[Esta sección describe </w:t>
-      </w:r>
-      <w:r>
-        <w:t xml:space="preserve">de manera general los objetivos del proyecto, con el </w:t>
-      </w:r>
-      <w:r>
-        <w:t>ánimo</w:t>
-      </w:r>
-      <w:r>
-        <w:t xml:space="preserve"> de comprender que motiva al grupo de desarrollo emprender el desarrollo</w:t>
-      </w:r>
-      <w:r>
-        <w:t>]</w:t>
-      </w:r>
-    </w:p>
-    <w:p>
-      <w:pPr>
-        <w:pStyle w:val="PSI-Comentario"/>
-      </w:pPr>
-    </w:p>
-    <w:p>
-      <w:pPr>
         <w:pStyle w:val="PSI-Ttulo2"/>
+        <w:rPr>
+          <w:rFonts w:asciiTheme="minorHAnsi" w:eastAsiaTheme="minorHAnsi" w:hAnsiTheme="minorHAnsi" w:cstheme="minorBidi"/>
+          <w:b w:val="0"/>
+          <w:bCs w:val="0"/>
+          <w:color w:val="auto"/>
+          <w:sz w:val="22"/>
+          <w:szCs w:val="22"/>
+          <w:lang w:val="es-ES"/>
+        </w:rPr>
       </w:pPr>
       <w:bookmarkStart w:id="44" w:name="_Toc163292578"/>
       <w:bookmarkStart w:id="45" w:name="_Toc163997904"/>
@@ -4015,6 +3898,23 @@
       <w:bookmarkStart w:id="47" w:name="_Toc234998981"/>
       <w:bookmarkStart w:id="48" w:name="_Toc179728756"/>
       <w:r>
+        <w:rPr>
+          <w:rFonts w:asciiTheme="minorHAnsi" w:eastAsiaTheme="minorHAnsi" w:hAnsiTheme="minorHAnsi" w:cstheme="minorBidi"/>
+          <w:b w:val="0"/>
+          <w:bCs w:val="0"/>
+          <w:color w:val="auto"/>
+          <w:sz w:val="22"/>
+          <w:szCs w:val="22"/>
+          <w:lang w:val="es-ES"/>
+        </w:rPr>
+        <w:t>Al 14 de octubre de 2024, la UNPA UARG no cuenta con un sistema de gestión de riesgos para los diversos proyectos desarrollados por los alumnos de la universidad. Aunque existen distintos tipos de software enfocados en esta temática, estos no son accesibles para la comunidad universitaria. Por ello, T-Code llevará a cabo el desarrollo de un sistema de gestión de riesgos de alta calidad y de uso libre, accesible para cualquier persona interesada en gestionar los riesgos de sus proyectos, ya sean de software o de otra índole.</w:t>
+      </w:r>
+    </w:p>
+    <w:p>
+      <w:pPr>
+        <w:pStyle w:val="PSI-Ttulo2"/>
+      </w:pPr>
+      <w:r>
         <w:t>Objetivos Específicos</w:t>
       </w:r>
       <w:bookmarkEnd w:id="44"/>
@@ -4024,31 +3924,57 @@
       <w:bookmarkEnd w:id="48"/>
     </w:p>
     <w:p>
+      <w:r>
+        <w:t>Para lograr el objetivo mencionado, se describen a continuación metas específicas que se</w:t>
+      </w:r>
+      <w:r>
+        <w:t xml:space="preserve"> </w:t>
+      </w:r>
+      <w:r>
+        <w:t>proponen alcanzar.</w:t>
+      </w:r>
+    </w:p>
+    <w:p>
       <w:pPr>
         <w:pStyle w:val="PSI-Comentario"/>
       </w:pPr>
       <w:r>
-        <w:t xml:space="preserve">[Esta sección describe los objetivos que tienen </w:t>
-      </w:r>
-      <w:proofErr w:type="gramStart"/>
-      <w:r>
-        <w:t>algún  impacto</w:t>
-      </w:r>
-      <w:proofErr w:type="gramEnd"/>
-      <w:r>
-        <w:t xml:space="preserve"> significante en la arquitectura. </w:t>
-      </w:r>
-      <w:r>
-        <w:t>Intenta describir detalladamente que es lo que se pretende obtener con el desarrollo del proyecto</w:t>
-      </w:r>
-      <w:r>
-        <w:t>.]</w:t>
-      </w:r>
-    </w:p>
-    <w:p>
-      <w:pPr>
-        <w:pStyle w:val="PSI-Comentario"/>
-      </w:pPr>
+        <w:t>No se que mas poner</w:t>
+      </w:r>
+    </w:p>
+    <w:p>
+      <w:r>
+        <w:t>Diseñar un esquema de base de datos eficiente y acorde a las necesidades de los usuarios, de</w:t>
+      </w:r>
+      <w:r>
+        <w:t xml:space="preserve"> </w:t>
+      </w:r>
+      <w:r>
+        <w:t>manera de plasmar correctamente la información obtenida en las etapas de relevamiento.</w:t>
+      </w:r>
+    </w:p>
+    <w:p>
+      <w:r>
+        <w:t>Integrar los conocimientos mencionados en una solución de software que se convierta en una</w:t>
+      </w:r>
+      <w:r>
+        <w:t xml:space="preserve"> </w:t>
+      </w:r>
+      <w:r>
+        <w:t xml:space="preserve">herramienta práctica para los </w:t>
+      </w:r>
+      <w:r>
+        <w:t xml:space="preserve">alumnos </w:t>
+      </w:r>
+      <w:r>
+        <w:t>a la hora de realizar</w:t>
+      </w:r>
+      <w:r>
+        <w:t xml:space="preserve"> su gestión de riesgos</w:t>
+      </w:r>
+      <w:r>
+        <w:t>.</w:t>
+      </w:r>
     </w:p>
     <w:p>
       <w:pPr>
@@ -4073,40 +3999,152 @@
     <w:p>
       <w:pPr>
         <w:pStyle w:val="PSI-Comentario"/>
-      </w:pPr>
-      <w:r>
-        <w:t xml:space="preserve">[Esta sección describe los </w:t>
-      </w:r>
-      <w:r>
-        <w:t>procesos que son significativos a la arquitectura del sistema se debe tener en cuenta el flujo de información y que personas interactúan con la misma</w:t>
-      </w:r>
-      <w:r>
-        <w:t>]</w:t>
+        <w:rPr>
+          <w:i w:val="0"/>
+          <w:color w:val="auto"/>
+          <w:lang w:val="es-ES"/>
+        </w:rPr>
+      </w:pPr>
+      <w:r>
+        <w:rPr>
+          <w:i w:val="0"/>
+          <w:color w:val="auto"/>
+          <w:lang w:val="es-ES"/>
+        </w:rPr>
+        <w:t xml:space="preserve">El proceso de gestión de riesgos utilizado actualmente está basado en la metodología PSI y se basa en el uso de documentos de Word </w:t>
+      </w:r>
+      <w:r>
+        <w:rPr>
+          <w:i w:val="0"/>
+          <w:color w:val="auto"/>
+          <w:lang w:val="es-ES"/>
+        </w:rPr>
+        <w:t>prefabricados</w:t>
+      </w:r>
+      <w:r>
+        <w:rPr>
+          <w:i w:val="0"/>
+          <w:color w:val="auto"/>
+          <w:lang w:val="es-ES"/>
+        </w:rPr>
+        <w:t xml:space="preserve"> y plantillas de Excel para agilizar algunas tareas. Procede de la siguiente forma:</w:t>
       </w:r>
     </w:p>
     <w:p>
       <w:pPr>
         <w:pStyle w:val="PSI-Comentario"/>
-      </w:pPr>
-    </w:p>
-    <w:p>
-      <w:pPr>
-        <w:pStyle w:val="Textoindependiente"/>
         <w:rPr>
-          <w:lang w:val="es-AR"/>
+          <w:i w:val="0"/>
+          <w:color w:val="auto"/>
+          <w:lang w:val="es-ES"/>
         </w:rPr>
       </w:pPr>
-    </w:p>
-    <w:p>
-      <w:pPr>
+      <w:r>
         <w:rPr>
-          <w:rFonts w:asciiTheme="majorHAnsi" w:eastAsiaTheme="majorEastAsia" w:hAnsiTheme="majorHAnsi" w:cstheme="majorBidi"/>
-          <w:color w:val="365F91" w:themeColor="accent1" w:themeShade="BF"/>
-          <w:sz w:val="28"/>
-          <w:szCs w:val="28"/>
-          <w:lang w:val="es-AR"/>
+          <w:b/>
+          <w:bCs/>
+          <w:i w:val="0"/>
+          <w:color w:val="auto"/>
+          <w:lang w:val="es-ES"/>
         </w:rPr>
-      </w:pPr>
+        <w:t>Identificación de riesgos</w:t>
+      </w:r>
+      <w:r>
+        <w:rPr>
+          <w:i w:val="0"/>
+          <w:color w:val="auto"/>
+          <w:lang w:val="es-ES"/>
+        </w:rPr>
+        <w:t xml:space="preserve">: Se identifican los riesgos del proyecto a partir de la experiencia de los participantes y utilizando como referencia una lista de riesgos habituales. Cada riesgo identificado es agregado a la plantilla de informe de riesgo, con una descripción, categoría, causas, síntomas y el responsable de monitorearlo. Para cada categoría de riesgo se define también la importancia general de los riesgos de esa categoría para el proyecto específico que se está desarrollando. </w:t>
+      </w:r>
+    </w:p>
+    <w:p>
+      <w:pPr>
+        <w:pStyle w:val="PSI-Comentario"/>
+        <w:rPr>
+          <w:i w:val="0"/>
+          <w:color w:val="auto"/>
+          <w:lang w:val="es-ES"/>
+        </w:rPr>
+      </w:pPr>
+      <w:r>
+        <w:rPr>
+          <w:b/>
+          <w:bCs/>
+          <w:i w:val="0"/>
+          <w:color w:val="auto"/>
+          <w:lang w:val="es-ES"/>
+        </w:rPr>
+        <w:t>Análisis de riesgos</w:t>
+      </w:r>
+      <w:r>
+        <w:rPr>
+          <w:i w:val="0"/>
+          <w:color w:val="auto"/>
+          <w:lang w:val="es-ES"/>
+        </w:rPr>
+        <w:t xml:space="preserve">: Cada riesgo identificado es analizado en términos de probabilidad e impacto, los cuales se definen por estimaciones y consensos entre los participantes. En base a </w:t>
+      </w:r>
+      <w:r>
+        <w:rPr>
+          <w:i w:val="0"/>
+          <w:color w:val="auto"/>
+          <w:lang w:val="es-ES"/>
+        </w:rPr>
+        <w:lastRenderedPageBreak/>
+        <w:t xml:space="preserve">estas dos medidas, se determina el factor de riesgo de los riesgos identificados, y se determinan como prioritarios aquellos que tengan un factor más alto. </w:t>
+      </w:r>
+    </w:p>
+    <w:p>
+      <w:pPr>
+        <w:pStyle w:val="PSI-Comentario"/>
+        <w:rPr>
+          <w:i w:val="0"/>
+          <w:color w:val="auto"/>
+          <w:lang w:val="es-ES"/>
+        </w:rPr>
+      </w:pPr>
+      <w:r>
+        <w:rPr>
+          <w:b/>
+          <w:bCs/>
+          <w:i w:val="0"/>
+          <w:color w:val="auto"/>
+          <w:lang w:val="es-ES"/>
+        </w:rPr>
+        <w:t>Planificación de riesgos</w:t>
+      </w:r>
+      <w:r>
+        <w:rPr>
+          <w:i w:val="0"/>
+          <w:color w:val="auto"/>
+          <w:lang w:val="es-ES"/>
+        </w:rPr>
+        <w:t xml:space="preserve">:  Para cada riesgo prioritario, se determina el curso de acción a tomar, eligiendo las estrategias utilizadas contra ese riesgo y definiendo planes de mitigación y/o contingencia. </w:t>
+      </w:r>
+    </w:p>
+    <w:p>
+      <w:pPr>
+        <w:pStyle w:val="PSI-Comentario"/>
+      </w:pPr>
+      <w:r>
+        <w:rPr>
+          <w:b/>
+          <w:bCs/>
+          <w:i w:val="0"/>
+          <w:color w:val="auto"/>
+          <w:lang w:val="es-ES"/>
+        </w:rPr>
+        <w:t>Supervisión de riesgos</w:t>
+      </w:r>
+      <w:r>
+        <w:rPr>
+          <w:i w:val="0"/>
+          <w:color w:val="auto"/>
+          <w:lang w:val="es-ES"/>
+        </w:rPr>
+        <w:t>: Se registran todas las acciones tomadas para evitar, mitigar o contrarrestar los efectos de los riesgos del proyecto, así como las consecuencias de los riesgos ocurridos. Para cada iteración del proyecto, se vuelve a realizar todos los pasos del proceso mencionados, se identifican posibles nuevos riesgos, se estudian los cambios en los riesgos encontrados previamente, se reasignan prioridades y se comprueba la efectividad de las medidas aplicadas.</w:t>
+      </w:r>
       <w:bookmarkStart w:id="55" w:name="_Toc104101748"/>
       <w:bookmarkStart w:id="56" w:name="_Toc227403725"/>
       <w:bookmarkStart w:id="57" w:name="_Toc234998983"/>
@@ -4493,18 +4531,10 @@
         <w:t xml:space="preserve"> las partes significantes de arquitectura del modelo de diseño, tal como su composición dentro del sistema y paquetes. Y para cada paquete importante, su descomposición dentro de </w:t>
       </w:r>
       <w:r>
-        <w:t>estructuras (</w:t>
-      </w:r>
-      <w:proofErr w:type="gramStart"/>
-      <w:r>
-        <w:t xml:space="preserve">clases) </w:t>
-      </w:r>
-      <w:r>
-        <w:t xml:space="preserve"> y</w:t>
-      </w:r>
-      <w:proofErr w:type="gramEnd"/>
-      <w:r>
-        <w:t xml:space="preserve"> utilidades de </w:t>
+        <w:t xml:space="preserve">estructuras (clases) </w:t>
+      </w:r>
+      <w:r>
+        <w:t xml:space="preserve"> y utilidades de </w:t>
       </w:r>
       <w:r>
         <w:t>las mismas.</w:t>
@@ -4512,16 +4542,11 @@
       <w:r>
         <w:t xml:space="preserve"> Podría introducir </w:t>
       </w:r>
-      <w:proofErr w:type="gramStart"/>
       <w:r>
         <w:t xml:space="preserve">estructuras </w:t>
       </w:r>
       <w:r>
-        <w:t xml:space="preserve"> arquitectónicas</w:t>
-      </w:r>
-      <w:proofErr w:type="gramEnd"/>
-      <w:r>
-        <w:t xml:space="preserve"> importantes y describir sus responsabilidades, así como relaciones, operaciones y atributos  importantes.]</w:t>
+        <w:t xml:space="preserve"> arquitectónicas importantes y describir sus responsabilidades, así como relaciones, operaciones y atributos  importantes.]</w:t>
       </w:r>
     </w:p>
     <w:p>
@@ -4886,15 +4911,7 @@
               <w:t>podrán</w:t>
             </w:r>
             <w:r>
-              <w:t xml:space="preserve"> participar del proyecto con distintos roles (</w:t>
-            </w:r>
-            <w:proofErr w:type="spellStart"/>
-            <w:r>
-              <w:t>ej</w:t>
-            </w:r>
-            <w:proofErr w:type="spellEnd"/>
-            <w:r>
-              <w:t xml:space="preserve">: líder del proyecto o desarrollador). Las iteraciones </w:t>
+              <w:t xml:space="preserve"> participar del proyecto con distintos roles (ej: líder del proyecto o desarrollador). Las iteraciones </w:t>
             </w:r>
             <w:r>
               <w:t>contaran</w:t>
@@ -5189,15 +5206,7 @@
               <w:t xml:space="preserve">Permitirá </w:t>
             </w:r>
             <w:r>
-              <w:t xml:space="preserve">a los participantes de un proyecto exportar informes o </w:t>
-            </w:r>
-            <w:proofErr w:type="spellStart"/>
-            <w:r>
-              <w:t>graficos</w:t>
-            </w:r>
-            <w:proofErr w:type="spellEnd"/>
-            <w:r>
-              <w:t xml:space="preserve"> del proyecto.</w:t>
+              <w:t>a los participantes de un proyecto exportar informes o graficos del proyecto.</w:t>
             </w:r>
           </w:p>
         </w:tc>
@@ -5255,15 +5264,7 @@
         <w:t>liberación</w:t>
       </w:r>
       <w:r>
-        <w:t xml:space="preserve">. En un mínimo para cada configuración debe indicar los nodos físicos (computadoras, </w:t>
-      </w:r>
-      <w:proofErr w:type="spellStart"/>
-      <w:r>
-        <w:t>CPUs</w:t>
-      </w:r>
-      <w:proofErr w:type="spellEnd"/>
-      <w:r>
-        <w:t>) que ejecutan el software</w:t>
+        <w:t>. En un mínimo para cada configuración debe indicar los nodos físicos (computadoras, CPUs) que ejecutan el software</w:t>
       </w:r>
       <w:r>
         <w:t xml:space="preserve"> y sus interconexiones (bus, LAN</w:t>
@@ -5418,15 +5419,7 @@
         <w:t xml:space="preserve">Se debe colocar una </w:t>
       </w:r>
       <w:r>
-        <w:t xml:space="preserve">descripción del almacenamiento de datos persistentes del sistema. Esta sección es opcional si hay o no datos persistentes, o </w:t>
-      </w:r>
-      <w:proofErr w:type="gramStart"/>
-      <w:r>
-        <w:t>si  la</w:t>
-      </w:r>
-      <w:proofErr w:type="gramEnd"/>
-      <w:r>
-        <w:t xml:space="preserve"> traducción entre el modelo del diseño y el modelo de los datos es trivial.]</w:t>
+        <w:t>descripción del almacenamiento de datos persistentes del sistema. Esta sección es opcional si hay o no datos persistentes, o si  la traducción entre el modelo del diseño y el modelo de los datos es trivial.]</w:t>
       </w:r>
     </w:p>
     <w:p>
@@ -5516,15 +5509,7 @@
         <w:t>bir</w:t>
       </w:r>
       <w:r>
-        <w:t xml:space="preserve"> cómo la arquitectura del software contribuye a la capacidad general (con excepción de funcionalidad) del sistema: extensibilidad, confiabilidad, portabilidad, etcétera. Si estas características tienen significación especial, por ejemplo seguridad, garantía o implicaciones de privacidad, deben ser </w:t>
-      </w:r>
-      <w:proofErr w:type="gramStart"/>
-      <w:r>
-        <w:t>claramente  delineadas</w:t>
-      </w:r>
-      <w:proofErr w:type="gramEnd"/>
-      <w:r>
-        <w:t>.]</w:t>
+        <w:t xml:space="preserve"> cómo la arquitectura del software contribuye a la capacidad general (con excepción de funcionalidad) del sistema: extensibilidad, confiabilidad, portabilidad, etcétera. Si estas características tienen significación especial, por ejemplo seguridad, garantía o implicaciones de privacidad, deben ser claramente  delineadas.]</w:t>
       </w:r>
     </w:p>
     <w:p>
@@ -5578,34 +5563,21 @@
         <w:t>[Básicamente</w:t>
       </w:r>
       <w:r>
-        <w:t xml:space="preserve"> este tipo de diagrama se utiliza para modelar el Hardware utilizado en la implementación del sistema y </w:t>
-      </w:r>
-      <w:proofErr w:type="gramStart"/>
-      <w:r>
-        <w:t>la</w:t>
+        <w:t xml:space="preserve"> este tipo de diagrama se utiliza para modelar el Hardware utilizado en la implementación del sistema y la</w:t>
       </w:r>
       <w:r>
         <w:t xml:space="preserve">s </w:t>
       </w:r>
       <w:r>
-        <w:t xml:space="preserve"> relaciones</w:t>
-      </w:r>
-      <w:proofErr w:type="gramEnd"/>
-      <w:r>
-        <w:t xml:space="preserve"> entre sus componentes. Los elementos usados por este tipo de diagrama son nodos, componentes y asociaciones. En el UML 2.0 los componentes ya no están dentro de nodos, en cambio puede haber artefactos (archivo, un programa, una biblioteca o Base de datos) u otros nodos dentro de nodos.</w:t>
+        <w:t xml:space="preserve"> relaciones entre sus componentes. Los elementos usados por este tipo de diagrama son nodos, componentes y asociaciones. En el UML 2.0 los componentes ya no están dentro de nodos, en cambio puede haber artefactos (archivo, un programa, una biblioteca o Base de datos) u otros nodos dentro de nodos.</w:t>
       </w:r>
     </w:p>
     <w:p>
       <w:pPr>
         <w:pStyle w:val="PSI-Comentario"/>
       </w:pPr>
-      <w:proofErr w:type="gramStart"/>
-      <w:r>
-        <w:t>Además</w:t>
-      </w:r>
-      <w:proofErr w:type="gramEnd"/>
-      <w:r>
-        <w:t xml:space="preserve"> los Diagramas de Despliegue muestran la configuración en funcionamiento del sistema incluyendo su software y su hardware. Para cada componente de un diagrama es necesario que se deba documentar las características técnicas requeridas, el </w:t>
+      <w:r>
+        <w:t xml:space="preserve">Además los Diagramas de Despliegue muestran la configuración en funcionamiento del sistema incluyendo su software y su hardware. Para cada componente de un diagrama es necesario que se deba documentar las características técnicas requeridas, el </w:t>
       </w:r>
       <w:r>
         <w:t>tráfico</w:t>
@@ -5723,15 +5695,7 @@
         <w:t xml:space="preserve"> </w:t>
       </w:r>
       <w:r>
-        <w:t xml:space="preserve">En otras </w:t>
-      </w:r>
-      <w:proofErr w:type="gramStart"/>
-      <w:r>
-        <w:t>palabras</w:t>
-      </w:r>
-      <w:proofErr w:type="gramEnd"/>
-      <w:r>
-        <w:t xml:space="preserve"> el Diagrama de Objetos muestra un conjunto de objetos y</w:t>
+        <w:t>En otras palabras el Diagrama de Objetos muestra un conjunto de objetos y</w:t>
       </w:r>
       <w:r>
         <w:t xml:space="preserve"> </w:t>
@@ -5749,11 +5713,7 @@
         <w:t xml:space="preserve"> </w:t>
       </w:r>
       <w:r>
-        <w:t>datos complejas</w:t>
-      </w:r>
-      <w:proofErr w:type="gramStart"/>
-      <w:r>
-        <w:t>.</w:t>
+        <w:t>datos complejas.</w:t>
       </w:r>
       <w:r>
         <w:rPr>
@@ -5771,7 +5731,6 @@
         </w:rPr>
         <w:t>]</w:t>
       </w:r>
-      <w:proofErr w:type="gramEnd"/>
     </w:p>
     <w:p>
       <w:pPr>
@@ -8880,7 +8839,6 @@
   <w:style w:type="character" w:default="1" w:styleId="Fuentedeprrafopredeter">
     <w:name w:val="Default Paragraph Font"/>
     <w:uiPriority w:val="1"/>
-    <w:semiHidden/>
     <w:unhideWhenUsed/>
   </w:style>
   <w:style w:type="table" w:default="1" w:styleId="Tablanormal">

</xml_diff>

<commit_message>
docs: agregar vista de implementacion, despliegue y liberacion
</commit_message>
<xml_diff>
--- a/3. Etapa de construcción/Iteración 1/Arquitectura del sistema/Arquitectura del Sistema_Vesta Risk Manager_T-Code.docx
+++ b/3. Etapa de construcción/Iteración 1/Arquitectura del sistema/Arquitectura del Sistema_Vesta Risk Manager_T-Code.docx
@@ -3913,6 +3913,20 @@
     <w:p>
       <w:pPr>
         <w:pStyle w:val="PSI-Ttulo2"/>
+        <w:rPr>
+          <w:rFonts w:asciiTheme="minorHAnsi" w:eastAsiaTheme="minorHAnsi" w:hAnsiTheme="minorHAnsi" w:cstheme="minorBidi"/>
+          <w:b w:val="0"/>
+          <w:bCs w:val="0"/>
+          <w:color w:val="auto"/>
+          <w:sz w:val="22"/>
+          <w:szCs w:val="22"/>
+          <w:lang w:val="es-ES"/>
+        </w:rPr>
+      </w:pPr>
+    </w:p>
+    <w:p>
+      <w:pPr>
+        <w:pStyle w:val="PSI-Ttulo2"/>
       </w:pPr>
       <w:r>
         <w:t>Objetivos Específicos</w:t>
@@ -3925,43 +3939,25 @@
     </w:p>
     <w:p>
       <w:r>
-        <w:t>Para lograr el objetivo mencionado, se describen a continuación metas específicas que se</w:t>
-      </w:r>
-      <w:r>
-        <w:t xml:space="preserve"> </w:t>
-      </w:r>
-      <w:r>
-        <w:t>proponen alcanzar.</w:t>
-      </w:r>
-    </w:p>
-    <w:p>
-      <w:pPr>
-        <w:pStyle w:val="PSI-Comentario"/>
-      </w:pPr>
-      <w:r>
-        <w:t>No se que mas poner</w:t>
-      </w:r>
-    </w:p>
-    <w:p>
-      <w:r>
-        <w:t>Diseñar un esquema de base de datos eficiente y acorde a las necesidades de los usuarios, de</w:t>
-      </w:r>
-      <w:r>
-        <w:t xml:space="preserve"> </w:t>
-      </w:r>
-      <w:r>
-        <w:t>manera de plasmar correctamente la información obtenida en las etapas de relevamiento.</w:t>
-      </w:r>
-    </w:p>
-    <w:p>
-      <w:r>
-        <w:t>Integrar los conocimientos mencionados en una solución de software que se convierta en una</w:t>
-      </w:r>
-      <w:r>
-        <w:t xml:space="preserve"> </w:t>
-      </w:r>
-      <w:r>
-        <w:t xml:space="preserve">herramienta práctica para los </w:t>
+        <w:t>Para lograr el objetivo mencionado, se describen a continuación metas específicas que se proponen alcanzar.</w:t>
+      </w:r>
+    </w:p>
+    <w:p>
+      <w:r>
+        <w:t>Diseñar un esquema de base de datos eficiente y acorde a las necesidades de los usuarios, de manera de plasmar correctamente la información obtenida en las etapas de relevamiento.</w:t>
+      </w:r>
+    </w:p>
+    <w:p>
+      <w:pPr>
+        <w:rPr>
+          <w:u w:val="single"/>
+        </w:rPr>
+      </w:pPr>
+      <w:r>
+        <w:t>Desarrollar</w:t>
+      </w:r>
+      <w:r>
+        <w:t xml:space="preserve"> una solución de software que se convierta en una herramienta práctica para los </w:t>
       </w:r>
       <w:r>
         <w:t xml:space="preserve">alumnos </w:t>
@@ -3976,6 +3972,7 @@
         <w:t>.</w:t>
       </w:r>
     </w:p>
+    <w:p/>
     <w:p>
       <w:pPr>
         <w:pStyle w:val="PSI-Ttulo2"/>
@@ -4011,23 +4008,7 @@
           <w:color w:val="auto"/>
           <w:lang w:val="es-ES"/>
         </w:rPr>
-        <w:t xml:space="preserve">El proceso de gestión de riesgos utilizado actualmente está basado en la metodología PSI y se basa en el uso de documentos de Word </w:t>
-      </w:r>
-      <w:r>
-        <w:rPr>
-          <w:i w:val="0"/>
-          <w:color w:val="auto"/>
-          <w:lang w:val="es-ES"/>
-        </w:rPr>
-        <w:t>prefabricados</w:t>
-      </w:r>
-      <w:r>
-        <w:rPr>
-          <w:i w:val="0"/>
-          <w:color w:val="auto"/>
-          <w:lang w:val="es-ES"/>
-        </w:rPr>
-        <w:t xml:space="preserve"> y plantillas de Excel para agilizar algunas tareas. Procede de la siguiente forma:</w:t>
+        <w:t>El proceso de gestión de riesgos utilizado actualmente está basado en la metodología PSI y se basa en el uso de documentos de Word prefabricados y plantillas de Excel para agilizar algunas tareas. Procede de la siguiente forma:</w:t>
       </w:r>
     </w:p>
     <w:p>
@@ -4572,13 +4553,7 @@
     </w:p>
     <w:p>
       <w:r>
-        <w:t>[Esta sección describe la composición general de modelo de diseño en términos</w:t>
-      </w:r>
-      <w:r>
-        <w:t xml:space="preserve"> de jerarquía y capas</w:t>
-      </w:r>
-      <w:r>
-        <w:t>.]</w:t>
+        <w:t>[Esta sección describe la composición general de modelo de diseño en términos de jerarquía y capas.]</w:t>
       </w:r>
     </w:p>
     <w:p>
@@ -4681,6 +4656,11 @@
     </w:p>
     <w:p>
       <w:pPr>
+        <w:pStyle w:val="PSI-Comentario"/>
+      </w:pPr>
+    </w:p>
+    <w:p>
+      <w:pPr>
         <w:pStyle w:val="PSI-Ttulo1"/>
       </w:pPr>
       <w:bookmarkStart w:id="80" w:name="_Toc104101753"/>
@@ -4688,6 +4668,7 @@
       <w:bookmarkStart w:id="82" w:name="_Toc234998989"/>
       <w:bookmarkStart w:id="83" w:name="_Toc179728764"/>
       <w:r>
+        <w:lastRenderedPageBreak/>
         <w:t>Vista de Procesos</w:t>
       </w:r>
       <w:bookmarkEnd w:id="80"/>
@@ -4709,11 +4690,7 @@
         <w:t xml:space="preserve">ro del proceso ligeros (simple </w:t>
       </w:r>
       <w:r>
-        <w:t xml:space="preserve">hilos de control) y procesos pesados (grupos de procesos ligeros). Organice la sección por grupos de </w:t>
-      </w:r>
-      <w:r>
-        <w:lastRenderedPageBreak/>
-        <w:t>procesos que se comunican e interactúan. Describe el principal modo de comunicación entre procesos, tal como mensajes, interrupciones.]</w:t>
+        <w:t>hilos de control) y procesos pesados (grupos de procesos ligeros). Organice la sección por grupos de procesos que se comunican e interactúan. Describe el principal modo de comunicación entre procesos, tal como mensajes, interrupciones.]</w:t>
       </w:r>
     </w:p>
     <w:p>
@@ -5145,6 +5122,7 @@
                 <w:b/>
                 <w:bCs/>
               </w:rPr>
+              <w:lastRenderedPageBreak/>
               <w:t>Generación de informes</w:t>
             </w:r>
           </w:p>
@@ -5199,7 +5177,6 @@
           </w:tcPr>
           <w:p>
             <w:r>
-              <w:lastRenderedPageBreak/>
               <w:t xml:space="preserve">Descripción: </w:t>
             </w:r>
             <w:r>
@@ -5281,6 +5258,114 @@
     </w:p>
     <w:p>
       <w:pPr>
+        <w:pStyle w:val="PSI-Comentario"/>
+      </w:pPr>
+    </w:p>
+    <w:tbl>
+      <w:tblPr>
+        <w:tblStyle w:val="Tablaconcuadrcula"/>
+        <w:tblW w:w="0" w:type="auto"/>
+        <w:tblInd w:w="115" w:type="dxa"/>
+        <w:tblLook w:val="04A0" w:firstRow="1" w:lastRow="0" w:firstColumn="1" w:lastColumn="0" w:noHBand="0" w:noVBand="1"/>
+      </w:tblPr>
+      <w:tblGrid>
+        <w:gridCol w:w="8379"/>
+      </w:tblGrid>
+      <w:tr>
+        <w:tc>
+          <w:tcPr>
+            <w:tcW w:w="8494" w:type="dxa"/>
+            <w:shd w:val="clear" w:color="auto" w:fill="BFBFBF" w:themeFill="background1" w:themeFillShade="BF"/>
+          </w:tcPr>
+          <w:p>
+            <w:pPr>
+              <w:jc w:val="center"/>
+            </w:pPr>
+            <w:r>
+              <w:t>Configuración LAN</w:t>
+            </w:r>
+          </w:p>
+        </w:tc>
+      </w:tr>
+      <w:tr>
+        <w:tc>
+          <w:tcPr>
+            <w:tcW w:w="8494" w:type="dxa"/>
+          </w:tcPr>
+          <w:p>
+            <w:r>
+              <w:t>Descripción: Todos los nodos que se conecten al sistema lo harán por medio de una red LAN de la UNPA UARG.</w:t>
+            </w:r>
+          </w:p>
+        </w:tc>
+      </w:tr>
+      <w:tr>
+        <w:tc>
+          <w:tcPr>
+            <w:tcW w:w="8494" w:type="dxa"/>
+            <w:shd w:val="clear" w:color="auto" w:fill="BFBFBF" w:themeFill="background1" w:themeFillShade="BF"/>
+          </w:tcPr>
+          <w:p>
+            <w:pPr>
+              <w:jc w:val="center"/>
+            </w:pPr>
+            <w:r>
+              <w:t>Computadoras de la UNPA UARG</w:t>
+            </w:r>
+          </w:p>
+        </w:tc>
+      </w:tr>
+      <w:tr>
+        <w:tc>
+          <w:tcPr>
+            <w:tcW w:w="8494" w:type="dxa"/>
+          </w:tcPr>
+          <w:p>
+            <w:r>
+              <w:t>Descripción: Computadoras de los laboratorios de informática de la UNPA UARG desde las cuales los alumnos podrán ingresar al sistema.</w:t>
+            </w:r>
+          </w:p>
+        </w:tc>
+      </w:tr>
+      <w:tr>
+        <w:tc>
+          <w:tcPr>
+            <w:tcW w:w="8494" w:type="dxa"/>
+            <w:shd w:val="clear" w:color="auto" w:fill="BFBFBF" w:themeFill="background1" w:themeFillShade="BF"/>
+          </w:tcPr>
+          <w:p>
+            <w:pPr>
+              <w:jc w:val="center"/>
+            </w:pPr>
+            <w:r>
+              <w:t>Computadoras particulares</w:t>
+            </w:r>
+          </w:p>
+        </w:tc>
+      </w:tr>
+      <w:tr>
+        <w:tc>
+          <w:tcPr>
+            <w:tcW w:w="8494" w:type="dxa"/>
+          </w:tcPr>
+          <w:p>
+            <w:r>
+              <w:t>Descripción: Computadoras de los alumnos desde las que podrán acceder al sistema siempre y cuando se encuentren en el área local de la UNPA UARG</w:t>
+            </w:r>
+            <w:r>
+              <w:t>.</w:t>
+            </w:r>
+          </w:p>
+        </w:tc>
+      </w:tr>
+    </w:tbl>
+    <w:p>
+      <w:pPr>
+        <w:pStyle w:val="PSI-Comentario"/>
+      </w:pPr>
+    </w:p>
+    <w:p>
+      <w:pPr>
         <w:pStyle w:val="PSI-Ttulo1"/>
       </w:pPr>
       <w:bookmarkStart w:id="88" w:name="_Toc104101755"/>
@@ -5307,6 +5392,62 @@
       </w:pPr>
       <w:r>
         <w:t>[Esta sección describe la estructura total del modelo de la puesta en marcha, la descomposición del software en capas y subsistemas en el modelo de implementación y cualquier componente arquitectónico significativo.]</w:t>
+      </w:r>
+    </w:p>
+    <w:p>
+      <w:r>
+        <w:rPr>
+          <w:noProof/>
+        </w:rPr>
+        <w:lastRenderedPageBreak/>
+        <w:drawing>
+          <wp:inline distT="0" distB="0" distL="0" distR="0" wp14:anchorId="62D921E6" wp14:editId="58918C7C">
+            <wp:extent cx="3829050" cy="3152775"/>
+            <wp:effectExtent l="0" t="0" r="0" b="9525"/>
+            <wp:docPr id="767589573" name="Imagen 16"/>
+            <wp:cNvGraphicFramePr>
+              <a:graphicFrameLocks xmlns:a="http://schemas.openxmlformats.org/drawingml/2006/main" noChangeAspect="1"/>
+            </wp:cNvGraphicFramePr>
+            <a:graphic xmlns:a="http://schemas.openxmlformats.org/drawingml/2006/main">
+              <a:graphicData uri="http://schemas.openxmlformats.org/drawingml/2006/picture">
+                <pic:pic xmlns:pic="http://schemas.openxmlformats.org/drawingml/2006/picture">
+                  <pic:nvPicPr>
+                    <pic:cNvPr id="0" name="Picture 3"/>
+                    <pic:cNvPicPr>
+                      <a:picLocks noChangeAspect="1" noChangeArrowheads="1"/>
+                    </pic:cNvPicPr>
+                  </pic:nvPicPr>
+                  <pic:blipFill>
+                    <a:blip r:embed="rId14">
+                      <a:extLst>
+                        <a:ext uri="{28A0092B-C50C-407E-A947-70E740481C1C}">
+                          <a14:useLocalDpi xmlns:a14="http://schemas.microsoft.com/office/drawing/2010/main" val="0"/>
+                        </a:ext>
+                      </a:extLst>
+                    </a:blip>
+                    <a:srcRect/>
+                    <a:stretch>
+                      <a:fillRect/>
+                    </a:stretch>
+                  </pic:blipFill>
+                  <pic:spPr bwMode="auto">
+                    <a:xfrm>
+                      <a:off x="0" y="0"/>
+                      <a:ext cx="3829050" cy="3152775"/>
+                    </a:xfrm>
+                    <a:prstGeom prst="rect">
+                      <a:avLst/>
+                    </a:prstGeom>
+                    <a:noFill/>
+                    <a:ln>
+                      <a:noFill/>
+                    </a:ln>
+                  </pic:spPr>
+                </pic:pic>
+              </a:graphicData>
+            </a:graphic>
+          </wp:inline>
+        </w:drawing>
       </w:r>
     </w:p>
     <w:p>
@@ -5556,55 +5697,15 @@
       <w:bookmarkEnd w:id="113"/>
     </w:p>
     <w:p>
-      <w:pPr>
-        <w:pStyle w:val="PSI-Comentario"/>
-      </w:pPr>
-      <w:r>
-        <w:t>[Básicamente</w:t>
-      </w:r>
-      <w:r>
-        <w:t xml:space="preserve"> este tipo de diagrama se utiliza para modelar el Hardware utilizado en la implementación del sistema y la</w:t>
-      </w:r>
-      <w:r>
-        <w:t xml:space="preserve">s </w:t>
-      </w:r>
-      <w:r>
-        <w:t xml:space="preserve"> relaciones entre sus componentes. Los elementos usados por este tipo de diagrama son nodos, componentes y asociaciones. En el UML 2.0 los componentes ya no están dentro de nodos, en cambio puede haber artefactos (archivo, un programa, una biblioteca o Base de datos) u otros nodos dentro de nodos.</w:t>
-      </w:r>
-    </w:p>
-    <w:p>
-      <w:pPr>
-        <w:pStyle w:val="PSI-Comentario"/>
-      </w:pPr>
-      <w:r>
-        <w:t xml:space="preserve">Además los Diagramas de Despliegue muestran la configuración en funcionamiento del sistema incluyendo su software y su hardware. Para cada componente de un diagrama es necesario que se deba documentar las características técnicas requeridas, el </w:t>
-      </w:r>
-      <w:r>
-        <w:t>tráfico</w:t>
-      </w:r>
-      <w:r>
-        <w:t xml:space="preserve"> de red, el tiempo de respuesta, etc</w:t>
-      </w:r>
-      <w:r>
-        <w:rPr>
-          <w:rFonts w:ascii="URWGothicL-Book" w:hAnsi="URWGothicL-Book" w:cs="URWGothicL-Book"/>
-          <w:sz w:val="20"/>
-          <w:szCs w:val="20"/>
-        </w:rPr>
-        <w:t>.]</w:t>
-      </w:r>
-    </w:p>
-    <w:p>
       <w:r>
         <w:rPr>
           <w:noProof/>
-          <w:lang w:eastAsia="es-ES"/>
         </w:rPr>
         <w:drawing>
-          <wp:inline distT="0" distB="0" distL="0" distR="0" wp14:anchorId="5224B0B0" wp14:editId="649B3D8E">
-            <wp:extent cx="3943910" cy="2732567"/>
-            <wp:effectExtent l="19050" t="0" r="0" b="0"/>
-            <wp:docPr id="10" name="9 Imagen" descr="Diagrama1.jpeg"/>
+          <wp:inline distT="0" distB="0" distL="0" distR="0" wp14:anchorId="26074E51" wp14:editId="206CC38D">
+            <wp:extent cx="3714750" cy="2533650"/>
+            <wp:effectExtent l="0" t="0" r="0" b="0"/>
+            <wp:docPr id="452456917" name="Imagen 15"/>
             <wp:cNvGraphicFramePr>
               <a:graphicFrameLocks xmlns:a="http://schemas.openxmlformats.org/drawingml/2006/main" noChangeAspect="1"/>
             </wp:cNvGraphicFramePr>
@@ -5612,23 +5713,36 @@
               <a:graphicData uri="http://schemas.openxmlformats.org/drawingml/2006/picture">
                 <pic:pic xmlns:pic="http://schemas.openxmlformats.org/drawingml/2006/picture">
                   <pic:nvPicPr>
-                    <pic:cNvPr id="0" name="Diagrama1.jpeg"/>
-                    <pic:cNvPicPr/>
+                    <pic:cNvPr id="0" name="Picture 1"/>
+                    <pic:cNvPicPr>
+                      <a:picLocks noChangeAspect="1" noChangeArrowheads="1"/>
+                    </pic:cNvPicPr>
                   </pic:nvPicPr>
                   <pic:blipFill>
-                    <a:blip r:embed="rId14" cstate="print"/>
+                    <a:blip r:embed="rId15">
+                      <a:extLst>
+                        <a:ext uri="{28A0092B-C50C-407E-A947-70E740481C1C}">
+                          <a14:useLocalDpi xmlns:a14="http://schemas.microsoft.com/office/drawing/2010/main" val="0"/>
+                        </a:ext>
+                      </a:extLst>
+                    </a:blip>
+                    <a:srcRect/>
                     <a:stretch>
                       <a:fillRect/>
                     </a:stretch>
                   </pic:blipFill>
-                  <pic:spPr>
+                  <pic:spPr bwMode="auto">
                     <a:xfrm>
                       <a:off x="0" y="0"/>
-                      <a:ext cx="3951251" cy="2737653"/>
+                      <a:ext cx="3714750" cy="2533650"/>
                     </a:xfrm>
                     <a:prstGeom prst="rect">
                       <a:avLst/>
                     </a:prstGeom>
+                    <a:noFill/>
+                    <a:ln>
+                      <a:noFill/>
+                    </a:ln>
                   </pic:spPr>
                 </pic:pic>
               </a:graphicData>
@@ -5759,7 +5873,7 @@
                     <pic:cNvPicPr/>
                   </pic:nvPicPr>
                   <pic:blipFill>
-                    <a:blip r:embed="rId15" cstate="print"/>
+                    <a:blip r:embed="rId16" cstate="print"/>
                     <a:stretch>
                       <a:fillRect/>
                     </a:stretch>
@@ -5822,7 +5936,7 @@
                     </pic:cNvPicPr>
                   </pic:nvPicPr>
                   <pic:blipFill>
-                    <a:blip r:embed="rId16" cstate="print">
+                    <a:blip r:embed="rId17" cstate="print">
                       <a:extLst>
                         <a:ext uri="{28A0092B-C50C-407E-A947-70E740481C1C}">
                           <a14:useLocalDpi xmlns:a14="http://schemas.microsoft.com/office/drawing/2010/main" val="0"/>
@@ -5855,8 +5969,8 @@
       </w:r>
     </w:p>
     <w:sectPr>
-      <w:headerReference w:type="default" r:id="rId17"/>
-      <w:footerReference w:type="default" r:id="rId18"/>
+      <w:headerReference w:type="default" r:id="rId18"/>
+      <w:footerReference w:type="default" r:id="rId19"/>
       <w:pgSz w:w="11906" w:h="16838"/>
       <w:pgMar w:top="1535" w:right="1701" w:bottom="1417" w:left="1701" w:header="567" w:footer="572" w:gutter="0"/>
       <w:cols w:space="708"/>
@@ -8839,6 +8953,7 @@
   <w:style w:type="character" w:default="1" w:styleId="Fuentedeprrafopredeter">
     <w:name w:val="Default Paragraph Font"/>
     <w:uiPriority w:val="1"/>
+    <w:semiHidden/>
     <w:unhideWhenUsed/>
   </w:style>
   <w:style w:type="table" w:default="1" w:styleId="Tablanormal">

</xml_diff>

<commit_message>
Doc: Se avanzo con la arquitectura del sistema
</commit_message>
<xml_diff>
--- a/3. Etapa de construcción/Iteración 1/Arquitectura del sistema/Arquitectura del Sistema_Vesta Risk Manager_T-Code.docx
+++ b/3. Etapa de construcción/Iteración 1/Arquitectura del sistema/Arquitectura del Sistema_Vesta Risk Manager_T-Code.docx
@@ -434,7 +434,27 @@
                   <w:szCs w:val="36"/>
                   <w:lang w:val="es-AR"/>
                 </w:rPr>
-                <w:t>Vesta Risk Manager</w:t>
+                <w:t xml:space="preserve">Vesta </w:t>
+              </w:r>
+              <w:proofErr w:type="spellStart"/>
+              <w:r>
+                <w:rPr>
+                  <w:rFonts w:asciiTheme="majorHAnsi" w:eastAsiaTheme="majorEastAsia" w:hAnsiTheme="majorHAnsi" w:cstheme="majorBidi"/>
+                  <w:sz w:val="36"/>
+                  <w:szCs w:val="36"/>
+                  <w:lang w:val="es-AR"/>
+                </w:rPr>
+                <w:t>Risk</w:t>
+              </w:r>
+              <w:proofErr w:type="spellEnd"/>
+              <w:r>
+                <w:rPr>
+                  <w:rFonts w:asciiTheme="majorHAnsi" w:eastAsiaTheme="majorEastAsia" w:hAnsiTheme="majorHAnsi" w:cstheme="majorBidi"/>
+                  <w:sz w:val="36"/>
+                  <w:szCs w:val="36"/>
+                  <w:lang w:val="es-AR"/>
+                </w:rPr>
+                <w:t xml:space="preserve"> Manager</w:t>
               </w:r>
             </w:p>
           </w:sdtContent>
@@ -493,8 +513,16 @@
                 <w:rPr>
                   <w:lang w:val="es-AR"/>
                 </w:rPr>
-                <w:t>T-Code</w:t>
+                <w:t>T-</w:t>
               </w:r>
+              <w:proofErr w:type="spellStart"/>
+              <w:r>
+                <w:rPr>
+                  <w:lang w:val="es-AR"/>
+                </w:rPr>
+                <w:t>Code</w:t>
+              </w:r>
+              <w:proofErr w:type="spellEnd"/>
             </w:p>
           </w:sdtContent>
         </w:sdt>
@@ -1172,7 +1200,7 @@
           <w:r>
             <w:fldChar w:fldCharType="separate"/>
           </w:r>
-          <w:hyperlink w:anchor="_Toc179728747" w:history="1">
+          <w:hyperlink w:anchor="_Toc179851020" w:history="1">
             <w:r>
               <w:rPr>
                 <w:rStyle w:val="Hipervnculo"/>
@@ -1199,7 +1227,7 @@
                 <w:noProof/>
                 <w:webHidden/>
               </w:rPr>
-              <w:instrText xml:space="preserve"> PAGEREF _Toc179728747 \h </w:instrText>
+              <w:instrText xml:space="preserve"> PAGEREF _Toc179851020 \h </w:instrText>
             </w:r>
             <w:r>
               <w:rPr>
@@ -1219,7 +1247,7 @@
                 <w:noProof/>
                 <w:webHidden/>
               </w:rPr>
-              <w:t>5</w:t>
+              <w:t>4</w:t>
             </w:r>
             <w:r>
               <w:rPr>
@@ -1245,7 +1273,7 @@
               <w14:ligatures w14:val="standardContextual"/>
             </w:rPr>
           </w:pPr>
-          <w:hyperlink w:anchor="_Toc179728748" w:history="1">
+          <w:hyperlink w:anchor="_Toc179851021" w:history="1">
             <w:r>
               <w:rPr>
                 <w:rStyle w:val="Hipervnculo"/>
@@ -1272,7 +1300,7 @@
                 <w:noProof/>
                 <w:webHidden/>
               </w:rPr>
-              <w:instrText xml:space="preserve"> PAGEREF _Toc179728748 \h </w:instrText>
+              <w:instrText xml:space="preserve"> PAGEREF _Toc179851021 \h </w:instrText>
             </w:r>
             <w:r>
               <w:rPr>
@@ -1292,7 +1320,7 @@
                 <w:noProof/>
                 <w:webHidden/>
               </w:rPr>
-              <w:t>5</w:t>
+              <w:t>4</w:t>
             </w:r>
             <w:r>
               <w:rPr>
@@ -1318,7 +1346,7 @@
               <w14:ligatures w14:val="standardContextual"/>
             </w:rPr>
           </w:pPr>
-          <w:hyperlink w:anchor="_Toc179728749" w:history="1">
+          <w:hyperlink w:anchor="_Toc179851022" w:history="1">
             <w:r>
               <w:rPr>
                 <w:rStyle w:val="Hipervnculo"/>
@@ -1345,7 +1373,7 @@
                 <w:noProof/>
                 <w:webHidden/>
               </w:rPr>
-              <w:instrText xml:space="preserve"> PAGEREF _Toc179728749 \h </w:instrText>
+              <w:instrText xml:space="preserve"> PAGEREF _Toc179851022 \h </w:instrText>
             </w:r>
             <w:r>
               <w:rPr>
@@ -1365,7 +1393,7 @@
                 <w:noProof/>
                 <w:webHidden/>
               </w:rPr>
-              <w:t>5</w:t>
+              <w:t>4</w:t>
             </w:r>
             <w:r>
               <w:rPr>
@@ -1391,7 +1419,7 @@
               <w14:ligatures w14:val="standardContextual"/>
             </w:rPr>
           </w:pPr>
-          <w:hyperlink w:anchor="_Toc179728750" w:history="1">
+          <w:hyperlink w:anchor="_Toc179851023" w:history="1">
             <w:r>
               <w:rPr>
                 <w:rStyle w:val="Hipervnculo"/>
@@ -1418,7 +1446,7 @@
                 <w:noProof/>
                 <w:webHidden/>
               </w:rPr>
-              <w:instrText xml:space="preserve"> PAGEREF _Toc179728750 \h </w:instrText>
+              <w:instrText xml:space="preserve"> PAGEREF _Toc179851023 \h </w:instrText>
             </w:r>
             <w:r>
               <w:rPr>
@@ -1438,7 +1466,7 @@
                 <w:noProof/>
                 <w:webHidden/>
               </w:rPr>
-              <w:t>5</w:t>
+              <w:t>4</w:t>
             </w:r>
             <w:r>
               <w:rPr>
@@ -1464,7 +1492,7 @@
               <w14:ligatures w14:val="standardContextual"/>
             </w:rPr>
           </w:pPr>
-          <w:hyperlink w:anchor="_Toc179728751" w:history="1">
+          <w:hyperlink w:anchor="_Toc179851024" w:history="1">
             <w:r>
               <w:rPr>
                 <w:rStyle w:val="Hipervnculo"/>
@@ -1491,7 +1519,7 @@
                 <w:noProof/>
                 <w:webHidden/>
               </w:rPr>
-              <w:instrText xml:space="preserve"> PAGEREF _Toc179728751 \h </w:instrText>
+              <w:instrText xml:space="preserve"> PAGEREF _Toc179851024 \h </w:instrText>
             </w:r>
             <w:r>
               <w:rPr>
@@ -1511,7 +1539,7 @@
                 <w:noProof/>
                 <w:webHidden/>
               </w:rPr>
-              <w:t>6</w:t>
+              <w:t>4</w:t>
             </w:r>
             <w:r>
               <w:rPr>
@@ -1537,7 +1565,7 @@
               <w14:ligatures w14:val="standardContextual"/>
             </w:rPr>
           </w:pPr>
-          <w:hyperlink w:anchor="_Toc179728752" w:history="1">
+          <w:hyperlink w:anchor="_Toc179851025" w:history="1">
             <w:r>
               <w:rPr>
                 <w:rStyle w:val="Hipervnculo"/>
@@ -1564,7 +1592,7 @@
                 <w:noProof/>
                 <w:webHidden/>
               </w:rPr>
-              <w:instrText xml:space="preserve"> PAGEREF _Toc179728752 \h </w:instrText>
+              <w:instrText xml:space="preserve"> PAGEREF _Toc179851025 \h </w:instrText>
             </w:r>
             <w:r>
               <w:rPr>
@@ -1584,7 +1612,7 @@
                 <w:noProof/>
                 <w:webHidden/>
               </w:rPr>
-              <w:t>6</w:t>
+              <w:t>5</w:t>
             </w:r>
             <w:r>
               <w:rPr>
@@ -1610,7 +1638,7 @@
               <w14:ligatures w14:val="standardContextual"/>
             </w:rPr>
           </w:pPr>
-          <w:hyperlink w:anchor="_Toc179728753" w:history="1">
+          <w:hyperlink w:anchor="_Toc179851026" w:history="1">
             <w:r>
               <w:rPr>
                 <w:rStyle w:val="Hipervnculo"/>
@@ -1637,7 +1665,7 @@
                 <w:noProof/>
                 <w:webHidden/>
               </w:rPr>
-              <w:instrText xml:space="preserve"> PAGEREF _Toc179728753 \h </w:instrText>
+              <w:instrText xml:space="preserve"> PAGEREF _Toc179851026 \h </w:instrText>
             </w:r>
             <w:r>
               <w:rPr>
@@ -1657,7 +1685,7 @@
                 <w:noProof/>
                 <w:webHidden/>
               </w:rPr>
-              <w:t>6</w:t>
+              <w:t>5</w:t>
             </w:r>
             <w:r>
               <w:rPr>
@@ -1683,7 +1711,7 @@
               <w14:ligatures w14:val="standardContextual"/>
             </w:rPr>
           </w:pPr>
-          <w:hyperlink w:anchor="_Toc179728754" w:history="1">
+          <w:hyperlink w:anchor="_Toc179851027" w:history="1">
             <w:r>
               <w:rPr>
                 <w:rStyle w:val="Hipervnculo"/>
@@ -1710,7 +1738,7 @@
                 <w:noProof/>
                 <w:webHidden/>
               </w:rPr>
-              <w:instrText xml:space="preserve"> PAGEREF _Toc179728754 \h </w:instrText>
+              <w:instrText xml:space="preserve"> PAGEREF _Toc179851027 \h </w:instrText>
             </w:r>
             <w:r>
               <w:rPr>
@@ -1730,7 +1758,7 @@
                 <w:noProof/>
                 <w:webHidden/>
               </w:rPr>
-              <w:t>7</w:t>
+              <w:t>6</w:t>
             </w:r>
             <w:r>
               <w:rPr>
@@ -1756,7 +1784,7 @@
               <w14:ligatures w14:val="standardContextual"/>
             </w:rPr>
           </w:pPr>
-          <w:hyperlink w:anchor="_Toc179728755" w:history="1">
+          <w:hyperlink w:anchor="_Toc179851028" w:history="1">
             <w:r>
               <w:rPr>
                 <w:rStyle w:val="Hipervnculo"/>
@@ -1783,7 +1811,7 @@
                 <w:noProof/>
                 <w:webHidden/>
               </w:rPr>
-              <w:instrText xml:space="preserve"> PAGEREF _Toc179728755 \h </w:instrText>
+              <w:instrText xml:space="preserve"> PAGEREF _Toc179851028 \h </w:instrText>
             </w:r>
             <w:r>
               <w:rPr>
@@ -1803,7 +1831,7 @@
                 <w:noProof/>
                 <w:webHidden/>
               </w:rPr>
-              <w:t>7</w:t>
+              <w:t>6</w:t>
             </w:r>
             <w:r>
               <w:rPr>
@@ -1829,7 +1857,7 @@
               <w14:ligatures w14:val="standardContextual"/>
             </w:rPr>
           </w:pPr>
-          <w:hyperlink w:anchor="_Toc179728756" w:history="1">
+          <w:hyperlink w:anchor="_Toc179851029" w:history="1">
             <w:r>
               <w:rPr>
                 <w:rStyle w:val="Hipervnculo"/>
@@ -1856,7 +1884,7 @@
                 <w:noProof/>
                 <w:webHidden/>
               </w:rPr>
-              <w:instrText xml:space="preserve"> PAGEREF _Toc179728756 \h </w:instrText>
+              <w:instrText xml:space="preserve"> PAGEREF _Toc179851029 \h </w:instrText>
             </w:r>
             <w:r>
               <w:rPr>
@@ -1876,7 +1904,7 @@
                 <w:noProof/>
                 <w:webHidden/>
               </w:rPr>
-              <w:t>7</w:t>
+              <w:t>6</w:t>
             </w:r>
             <w:r>
               <w:rPr>
@@ -1902,7 +1930,7 @@
               <w14:ligatures w14:val="standardContextual"/>
             </w:rPr>
           </w:pPr>
-          <w:hyperlink w:anchor="_Toc179728757" w:history="1">
+          <w:hyperlink w:anchor="_Toc179851030" w:history="1">
             <w:r>
               <w:rPr>
                 <w:rStyle w:val="Hipervnculo"/>
@@ -1929,7 +1957,7 @@
                 <w:noProof/>
                 <w:webHidden/>
               </w:rPr>
-              <w:instrText xml:space="preserve"> PAGEREF _Toc179728757 \h </w:instrText>
+              <w:instrText xml:space="preserve"> PAGEREF _Toc179851030 \h </w:instrText>
             </w:r>
             <w:r>
               <w:rPr>
@@ -1949,7 +1977,7 @@
                 <w:noProof/>
                 <w:webHidden/>
               </w:rPr>
-              <w:t>7</w:t>
+              <w:t>6</w:t>
             </w:r>
             <w:r>
               <w:rPr>
@@ -1975,7 +2003,7 @@
               <w14:ligatures w14:val="standardContextual"/>
             </w:rPr>
           </w:pPr>
-          <w:hyperlink w:anchor="_Toc179728758" w:history="1">
+          <w:hyperlink w:anchor="_Toc179851031" w:history="1">
             <w:r>
               <w:rPr>
                 <w:rStyle w:val="Hipervnculo"/>
@@ -2002,7 +2030,7 @@
                 <w:noProof/>
                 <w:webHidden/>
               </w:rPr>
-              <w:instrText xml:space="preserve"> PAGEREF _Toc179728758 \h </w:instrText>
+              <w:instrText xml:space="preserve"> PAGEREF _Toc179851031 \h </w:instrText>
             </w:r>
             <w:r>
               <w:rPr>
@@ -2048,7 +2076,7 @@
               <w14:ligatures w14:val="standardContextual"/>
             </w:rPr>
           </w:pPr>
-          <w:hyperlink w:anchor="_Toc179728759" w:history="1">
+          <w:hyperlink w:anchor="_Toc179851032" w:history="1">
             <w:r>
               <w:rPr>
                 <w:rStyle w:val="Hipervnculo"/>
@@ -2075,7 +2103,7 @@
                 <w:noProof/>
                 <w:webHidden/>
               </w:rPr>
-              <w:instrText xml:space="preserve"> PAGEREF _Toc179728759 \h </w:instrText>
+              <w:instrText xml:space="preserve"> PAGEREF _Toc179851032 \h </w:instrText>
             </w:r>
             <w:r>
               <w:rPr>
@@ -2121,7 +2149,7 @@
               <w14:ligatures w14:val="standardContextual"/>
             </w:rPr>
           </w:pPr>
-          <w:hyperlink w:anchor="_Toc179728760" w:history="1">
+          <w:hyperlink w:anchor="_Toc179851033" w:history="1">
             <w:r>
               <w:rPr>
                 <w:rStyle w:val="Hipervnculo"/>
@@ -2148,7 +2176,7 @@
                 <w:noProof/>
                 <w:webHidden/>
               </w:rPr>
-              <w:instrText xml:space="preserve"> PAGEREF _Toc179728760 \h </w:instrText>
+              <w:instrText xml:space="preserve"> PAGEREF _Toc179851033 \h </w:instrText>
             </w:r>
             <w:r>
               <w:rPr>
@@ -2194,7 +2222,7 @@
               <w14:ligatures w14:val="standardContextual"/>
             </w:rPr>
           </w:pPr>
-          <w:hyperlink w:anchor="_Toc179728761" w:history="1">
+          <w:hyperlink w:anchor="_Toc179851034" w:history="1">
             <w:r>
               <w:rPr>
                 <w:rStyle w:val="Hipervnculo"/>
@@ -2221,7 +2249,7 @@
                 <w:noProof/>
                 <w:webHidden/>
               </w:rPr>
-              <w:instrText xml:space="preserve"> PAGEREF _Toc179728761 \h </w:instrText>
+              <w:instrText xml:space="preserve"> PAGEREF _Toc179851034 \h </w:instrText>
             </w:r>
             <w:r>
               <w:rPr>
@@ -2241,7 +2269,7 @@
                 <w:noProof/>
                 <w:webHidden/>
               </w:rPr>
-              <w:t>8</w:t>
+              <w:t>10</w:t>
             </w:r>
             <w:r>
               <w:rPr>
@@ -2267,13 +2295,13 @@
               <w14:ligatures w14:val="standardContextual"/>
             </w:rPr>
           </w:pPr>
-          <w:hyperlink w:anchor="_Toc179728762" w:history="1">
+          <w:hyperlink w:anchor="_Toc179851035" w:history="1">
             <w:r>
               <w:rPr>
                 <w:rStyle w:val="Hipervnculo"/>
                 <w:noProof/>
               </w:rPr>
-              <w:t>Perspectiva General</w:t>
+              <w:t>Paquetes de Diseño importantes arquitectónicamente</w:t>
             </w:r>
             <w:r>
               <w:rPr>
@@ -2294,7 +2322,7 @@
                 <w:noProof/>
                 <w:webHidden/>
               </w:rPr>
-              <w:instrText xml:space="preserve"> PAGEREF _Toc179728762 \h </w:instrText>
+              <w:instrText xml:space="preserve"> PAGEREF _Toc179851035 \h </w:instrText>
             </w:r>
             <w:r>
               <w:rPr>
@@ -2314,7 +2342,226 @@
                 <w:noProof/>
                 <w:webHidden/>
               </w:rPr>
-              <w:t>8</w:t>
+              <w:t>10</w:t>
+            </w:r>
+            <w:r>
+              <w:rPr>
+                <w:noProof/>
+                <w:webHidden/>
+              </w:rPr>
+              <w:fldChar w:fldCharType="end"/>
+            </w:r>
+          </w:hyperlink>
+        </w:p>
+        <w:p>
+          <w:pPr>
+            <w:pStyle w:val="TDC1"/>
+            <w:rPr>
+              <w:rFonts w:eastAsiaTheme="minorEastAsia"/>
+              <w:b w:val="0"/>
+              <w:bCs w:val="0"/>
+              <w:noProof/>
+              <w:kern w:val="2"/>
+              <w:sz w:val="24"/>
+              <w:szCs w:val="24"/>
+              <w:lang w:val="es-AR" w:eastAsia="es-AR"/>
+              <w14:ligatures w14:val="standardContextual"/>
+            </w:rPr>
+          </w:pPr>
+          <w:hyperlink w:anchor="_Toc179851036" w:history="1">
+            <w:r>
+              <w:rPr>
+                <w:rStyle w:val="Hipervnculo"/>
+                <w:noProof/>
+              </w:rPr>
+              <w:t>Vista de Procesos</w:t>
+            </w:r>
+            <w:r>
+              <w:rPr>
+                <w:noProof/>
+                <w:webHidden/>
+              </w:rPr>
+              <w:tab/>
+            </w:r>
+            <w:r>
+              <w:rPr>
+                <w:noProof/>
+                <w:webHidden/>
+              </w:rPr>
+              <w:fldChar w:fldCharType="begin"/>
+            </w:r>
+            <w:r>
+              <w:rPr>
+                <w:noProof/>
+                <w:webHidden/>
+              </w:rPr>
+              <w:instrText xml:space="preserve"> PAGEREF _Toc179851036 \h </w:instrText>
+            </w:r>
+            <w:r>
+              <w:rPr>
+                <w:noProof/>
+                <w:webHidden/>
+              </w:rPr>
+            </w:r>
+            <w:r>
+              <w:rPr>
+                <w:noProof/>
+                <w:webHidden/>
+              </w:rPr>
+              <w:fldChar w:fldCharType="separate"/>
+            </w:r>
+            <w:r>
+              <w:rPr>
+                <w:noProof/>
+                <w:webHidden/>
+              </w:rPr>
+              <w:t>10</w:t>
+            </w:r>
+            <w:r>
+              <w:rPr>
+                <w:noProof/>
+                <w:webHidden/>
+              </w:rPr>
+              <w:fldChar w:fldCharType="end"/>
+            </w:r>
+          </w:hyperlink>
+        </w:p>
+        <w:p>
+          <w:pPr>
+            <w:pStyle w:val="TDC1"/>
+            <w:rPr>
+              <w:rFonts w:eastAsiaTheme="minorEastAsia"/>
+              <w:b w:val="0"/>
+              <w:bCs w:val="0"/>
+              <w:noProof/>
+              <w:kern w:val="2"/>
+              <w:sz w:val="24"/>
+              <w:szCs w:val="24"/>
+              <w:lang w:val="es-AR" w:eastAsia="es-AR"/>
+              <w14:ligatures w14:val="standardContextual"/>
+            </w:rPr>
+          </w:pPr>
+          <w:hyperlink w:anchor="_Toc179851037" w:history="1">
+            <w:r>
+              <w:rPr>
+                <w:rStyle w:val="Hipervnculo"/>
+                <w:noProof/>
+              </w:rPr>
+              <w:t>Vista de Liberación</w:t>
+            </w:r>
+            <w:r>
+              <w:rPr>
+                <w:noProof/>
+                <w:webHidden/>
+              </w:rPr>
+              <w:tab/>
+            </w:r>
+            <w:r>
+              <w:rPr>
+                <w:noProof/>
+                <w:webHidden/>
+              </w:rPr>
+              <w:fldChar w:fldCharType="begin"/>
+            </w:r>
+            <w:r>
+              <w:rPr>
+                <w:noProof/>
+                <w:webHidden/>
+              </w:rPr>
+              <w:instrText xml:space="preserve"> PAGEREF _Toc179851037 \h </w:instrText>
+            </w:r>
+            <w:r>
+              <w:rPr>
+                <w:noProof/>
+                <w:webHidden/>
+              </w:rPr>
+            </w:r>
+            <w:r>
+              <w:rPr>
+                <w:noProof/>
+                <w:webHidden/>
+              </w:rPr>
+              <w:fldChar w:fldCharType="separate"/>
+            </w:r>
+            <w:r>
+              <w:rPr>
+                <w:noProof/>
+                <w:webHidden/>
+              </w:rPr>
+              <w:t>11</w:t>
+            </w:r>
+            <w:r>
+              <w:rPr>
+                <w:noProof/>
+                <w:webHidden/>
+              </w:rPr>
+              <w:fldChar w:fldCharType="end"/>
+            </w:r>
+          </w:hyperlink>
+        </w:p>
+        <w:p>
+          <w:pPr>
+            <w:pStyle w:val="TDC1"/>
+            <w:rPr>
+              <w:rFonts w:eastAsiaTheme="minorEastAsia"/>
+              <w:b w:val="0"/>
+              <w:bCs w:val="0"/>
+              <w:noProof/>
+              <w:kern w:val="2"/>
+              <w:sz w:val="24"/>
+              <w:szCs w:val="24"/>
+              <w:lang w:val="es-AR" w:eastAsia="es-AR"/>
+              <w14:ligatures w14:val="standardContextual"/>
+            </w:rPr>
+          </w:pPr>
+          <w:hyperlink w:anchor="_Toc179851038" w:history="1">
+            <w:r>
+              <w:rPr>
+                <w:rStyle w:val="Hipervnculo"/>
+                <w:noProof/>
+              </w:rPr>
+              <w:t>Vista de Implementación</w:t>
+            </w:r>
+            <w:r>
+              <w:rPr>
+                <w:noProof/>
+                <w:webHidden/>
+              </w:rPr>
+              <w:tab/>
+            </w:r>
+            <w:r>
+              <w:rPr>
+                <w:noProof/>
+                <w:webHidden/>
+              </w:rPr>
+              <w:fldChar w:fldCharType="begin"/>
+            </w:r>
+            <w:r>
+              <w:rPr>
+                <w:noProof/>
+                <w:webHidden/>
+              </w:rPr>
+              <w:instrText xml:space="preserve"> PAGEREF _Toc179851038 \h </w:instrText>
+            </w:r>
+            <w:r>
+              <w:rPr>
+                <w:noProof/>
+                <w:webHidden/>
+              </w:rPr>
+            </w:r>
+            <w:r>
+              <w:rPr>
+                <w:noProof/>
+                <w:webHidden/>
+              </w:rPr>
+              <w:fldChar w:fldCharType="separate"/>
+            </w:r>
+            <w:r>
+              <w:rPr>
+                <w:noProof/>
+                <w:webHidden/>
+              </w:rPr>
+              <w:t>12</w:t>
             </w:r>
             <w:r>
               <w:rPr>
@@ -2340,13 +2587,13 @@
               <w14:ligatures w14:val="standardContextual"/>
             </w:rPr>
           </w:pPr>
-          <w:hyperlink w:anchor="_Toc179728763" w:history="1">
+          <w:hyperlink w:anchor="_Toc179851039" w:history="1">
             <w:r>
               <w:rPr>
                 <w:rStyle w:val="Hipervnculo"/>
                 <w:noProof/>
               </w:rPr>
-              <w:t>Paquetes de Diseño importantes arquitectónicamente</w:t>
+              <w:t>Perspectiva General</w:t>
             </w:r>
             <w:r>
               <w:rPr>
@@ -2367,7 +2614,7 @@
                 <w:noProof/>
                 <w:webHidden/>
               </w:rPr>
-              <w:instrText xml:space="preserve"> PAGEREF _Toc179728763 \h </w:instrText>
+              <w:instrText xml:space="preserve"> PAGEREF _Toc179851039 \h </w:instrText>
             </w:r>
             <w:r>
               <w:rPr>
@@ -2387,7 +2634,80 @@
                 <w:noProof/>
                 <w:webHidden/>
               </w:rPr>
-              <w:t>8</w:t>
+              <w:t>12</w:t>
+            </w:r>
+            <w:r>
+              <w:rPr>
+                <w:noProof/>
+                <w:webHidden/>
+              </w:rPr>
+              <w:fldChar w:fldCharType="end"/>
+            </w:r>
+          </w:hyperlink>
+        </w:p>
+        <w:p>
+          <w:pPr>
+            <w:pStyle w:val="TDC2"/>
+            <w:rPr>
+              <w:rFonts w:eastAsiaTheme="minorEastAsia"/>
+              <w:i w:val="0"/>
+              <w:iCs w:val="0"/>
+              <w:noProof/>
+              <w:kern w:val="2"/>
+              <w:sz w:val="24"/>
+              <w:szCs w:val="24"/>
+              <w:lang w:val="es-AR" w:eastAsia="es-AR"/>
+              <w14:ligatures w14:val="standardContextual"/>
+            </w:rPr>
+          </w:pPr>
+          <w:hyperlink w:anchor="_Toc179851040" w:history="1">
+            <w:r>
+              <w:rPr>
+                <w:rStyle w:val="Hipervnculo"/>
+                <w:noProof/>
+              </w:rPr>
+              <w:t>Capas</w:t>
+            </w:r>
+            <w:r>
+              <w:rPr>
+                <w:noProof/>
+                <w:webHidden/>
+              </w:rPr>
+              <w:tab/>
+            </w:r>
+            <w:r>
+              <w:rPr>
+                <w:noProof/>
+                <w:webHidden/>
+              </w:rPr>
+              <w:fldChar w:fldCharType="begin"/>
+            </w:r>
+            <w:r>
+              <w:rPr>
+                <w:noProof/>
+                <w:webHidden/>
+              </w:rPr>
+              <w:instrText xml:space="preserve"> PAGEREF _Toc179851040 \h </w:instrText>
+            </w:r>
+            <w:r>
+              <w:rPr>
+                <w:noProof/>
+                <w:webHidden/>
+              </w:rPr>
+            </w:r>
+            <w:r>
+              <w:rPr>
+                <w:noProof/>
+                <w:webHidden/>
+              </w:rPr>
+              <w:fldChar w:fldCharType="separate"/>
+            </w:r>
+            <w:r>
+              <w:rPr>
+                <w:noProof/>
+                <w:webHidden/>
+              </w:rPr>
+              <w:t>12</w:t>
             </w:r>
             <w:r>
               <w:rPr>
@@ -2413,13 +2733,13 @@
               <w14:ligatures w14:val="standardContextual"/>
             </w:rPr>
           </w:pPr>
-          <w:hyperlink w:anchor="_Toc179728764" w:history="1">
+          <w:hyperlink w:anchor="_Toc179851041" w:history="1">
             <w:r>
               <w:rPr>
                 <w:rStyle w:val="Hipervnculo"/>
                 <w:noProof/>
               </w:rPr>
-              <w:t>Vista de Procesos</w:t>
+              <w:t>Vista de Datos (opcional)</w:t>
             </w:r>
             <w:r>
               <w:rPr>
@@ -2440,7 +2760,7 @@
                 <w:noProof/>
                 <w:webHidden/>
               </w:rPr>
-              <w:instrText xml:space="preserve"> PAGEREF _Toc179728764 \h </w:instrText>
+              <w:instrText xml:space="preserve"> PAGEREF _Toc179851041 \h </w:instrText>
             </w:r>
             <w:r>
               <w:rPr>
@@ -2460,7 +2780,7 @@
                 <w:noProof/>
                 <w:webHidden/>
               </w:rPr>
-              <w:t>9</w:t>
+              <w:t>13</w:t>
             </w:r>
             <w:r>
               <w:rPr>
@@ -2486,13 +2806,13 @@
               <w14:ligatures w14:val="standardContextual"/>
             </w:rPr>
           </w:pPr>
-          <w:hyperlink w:anchor="_Toc179728765" w:history="1">
+          <w:hyperlink w:anchor="_Toc179851042" w:history="1">
             <w:r>
               <w:rPr>
                 <w:rStyle w:val="Hipervnculo"/>
                 <w:noProof/>
               </w:rPr>
-              <w:t>Vista de Liberación</w:t>
+              <w:t>Tamaño y Rendimiento</w:t>
             </w:r>
             <w:r>
               <w:rPr>
@@ -2513,7 +2833,7 @@
                 <w:noProof/>
                 <w:webHidden/>
               </w:rPr>
-              <w:instrText xml:space="preserve"> PAGEREF _Toc179728765 \h </w:instrText>
+              <w:instrText xml:space="preserve"> PAGEREF _Toc179851042 \h </w:instrText>
             </w:r>
             <w:r>
               <w:rPr>
@@ -2533,7 +2853,7 @@
                 <w:noProof/>
                 <w:webHidden/>
               </w:rPr>
-              <w:t>9</w:t>
+              <w:t>13</w:t>
             </w:r>
             <w:r>
               <w:rPr>
@@ -2559,13 +2879,13 @@
               <w14:ligatures w14:val="standardContextual"/>
             </w:rPr>
           </w:pPr>
-          <w:hyperlink w:anchor="_Toc179728766" w:history="1">
+          <w:hyperlink w:anchor="_Toc179851043" w:history="1">
             <w:r>
               <w:rPr>
                 <w:rStyle w:val="Hipervnculo"/>
                 <w:noProof/>
               </w:rPr>
-              <w:t>Vista de Implementación</w:t>
+              <w:t>Calidad</w:t>
             </w:r>
             <w:r>
               <w:rPr>
@@ -2586,7 +2906,7 @@
                 <w:noProof/>
                 <w:webHidden/>
               </w:rPr>
-              <w:instrText xml:space="preserve"> PAGEREF _Toc179728766 \h </w:instrText>
+              <w:instrText xml:space="preserve"> PAGEREF _Toc179851043 \h </w:instrText>
             </w:r>
             <w:r>
               <w:rPr>
@@ -2606,7 +2926,80 @@
                 <w:noProof/>
                 <w:webHidden/>
               </w:rPr>
-              <w:t>9</w:t>
+              <w:t>13</w:t>
+            </w:r>
+            <w:r>
+              <w:rPr>
+                <w:noProof/>
+                <w:webHidden/>
+              </w:rPr>
+              <w:fldChar w:fldCharType="end"/>
+            </w:r>
+          </w:hyperlink>
+        </w:p>
+        <w:p>
+          <w:pPr>
+            <w:pStyle w:val="TDC1"/>
+            <w:rPr>
+              <w:rFonts w:eastAsiaTheme="minorEastAsia"/>
+              <w:b w:val="0"/>
+              <w:bCs w:val="0"/>
+              <w:noProof/>
+              <w:kern w:val="2"/>
+              <w:sz w:val="24"/>
+              <w:szCs w:val="24"/>
+              <w:lang w:val="es-AR" w:eastAsia="es-AR"/>
+              <w14:ligatures w14:val="standardContextual"/>
+            </w:rPr>
+          </w:pPr>
+          <w:hyperlink w:anchor="_Toc179851044" w:history="1">
+            <w:r>
+              <w:rPr>
+                <w:rStyle w:val="Hipervnculo"/>
+                <w:noProof/>
+              </w:rPr>
+              <w:t>Diagramas</w:t>
+            </w:r>
+            <w:r>
+              <w:rPr>
+                <w:noProof/>
+                <w:webHidden/>
+              </w:rPr>
+              <w:tab/>
+            </w:r>
+            <w:r>
+              <w:rPr>
+                <w:noProof/>
+                <w:webHidden/>
+              </w:rPr>
+              <w:fldChar w:fldCharType="begin"/>
+            </w:r>
+            <w:r>
+              <w:rPr>
+                <w:noProof/>
+                <w:webHidden/>
+              </w:rPr>
+              <w:instrText xml:space="preserve"> PAGEREF _Toc179851044 \h </w:instrText>
+            </w:r>
+            <w:r>
+              <w:rPr>
+                <w:noProof/>
+                <w:webHidden/>
+              </w:rPr>
+            </w:r>
+            <w:r>
+              <w:rPr>
+                <w:noProof/>
+                <w:webHidden/>
+              </w:rPr>
+              <w:fldChar w:fldCharType="separate"/>
+            </w:r>
+            <w:r>
+              <w:rPr>
+                <w:noProof/>
+                <w:webHidden/>
+              </w:rPr>
+              <w:t>14</w:t>
             </w:r>
             <w:r>
               <w:rPr>
@@ -2632,13 +3025,13 @@
               <w14:ligatures w14:val="standardContextual"/>
             </w:rPr>
           </w:pPr>
-          <w:hyperlink w:anchor="_Toc179728767" w:history="1">
+          <w:hyperlink w:anchor="_Toc179851045" w:history="1">
             <w:r>
               <w:rPr>
                 <w:rStyle w:val="Hipervnculo"/>
                 <w:noProof/>
               </w:rPr>
-              <w:t>Perspectiva General</w:t>
+              <w:t>Diagramas de Despliegue</w:t>
             </w:r>
             <w:r>
               <w:rPr>
@@ -2659,7 +3052,7 @@
                 <w:noProof/>
                 <w:webHidden/>
               </w:rPr>
-              <w:instrText xml:space="preserve"> PAGEREF _Toc179728767 \h </w:instrText>
+              <w:instrText xml:space="preserve"> PAGEREF _Toc179851045 \h </w:instrText>
             </w:r>
             <w:r>
               <w:rPr>
@@ -2679,7 +3072,7 @@
                 <w:noProof/>
                 <w:webHidden/>
               </w:rPr>
-              <w:t>9</w:t>
+              <w:t>14</w:t>
             </w:r>
             <w:r>
               <w:rPr>
@@ -2705,13 +3098,13 @@
               <w14:ligatures w14:val="standardContextual"/>
             </w:rPr>
           </w:pPr>
-          <w:hyperlink w:anchor="_Toc179728768" w:history="1">
+          <w:hyperlink w:anchor="_Toc179851046" w:history="1">
             <w:r>
               <w:rPr>
                 <w:rStyle w:val="Hipervnculo"/>
                 <w:noProof/>
               </w:rPr>
-              <w:t>Capas</w:t>
+              <w:t>Diagrama de Objetos</w:t>
             </w:r>
             <w:r>
               <w:rPr>
@@ -2732,7 +3125,7 @@
                 <w:noProof/>
                 <w:webHidden/>
               </w:rPr>
-              <w:instrText xml:space="preserve"> PAGEREF _Toc179728768 \h </w:instrText>
+              <w:instrText xml:space="preserve"> PAGEREF _Toc179851046 \h </w:instrText>
             </w:r>
             <w:r>
               <w:rPr>
@@ -2752,299 +3145,7 @@
                 <w:noProof/>
                 <w:webHidden/>
               </w:rPr>
-              <w:t>9</w:t>
-            </w:r>
-            <w:r>
-              <w:rPr>
-                <w:noProof/>
-                <w:webHidden/>
-              </w:rPr>
-              <w:fldChar w:fldCharType="end"/>
-            </w:r>
-          </w:hyperlink>
-        </w:p>
-        <w:p>
-          <w:pPr>
-            <w:pStyle w:val="TDC1"/>
-            <w:rPr>
-              <w:rFonts w:eastAsiaTheme="minorEastAsia"/>
-              <w:b w:val="0"/>
-              <w:bCs w:val="0"/>
-              <w:noProof/>
-              <w:kern w:val="2"/>
-              <w:sz w:val="24"/>
-              <w:szCs w:val="24"/>
-              <w:lang w:val="es-AR" w:eastAsia="es-AR"/>
-              <w14:ligatures w14:val="standardContextual"/>
-            </w:rPr>
-          </w:pPr>
-          <w:hyperlink w:anchor="_Toc179728769" w:history="1">
-            <w:r>
-              <w:rPr>
-                <w:rStyle w:val="Hipervnculo"/>
-                <w:noProof/>
-              </w:rPr>
-              <w:t>Vista de Datos (opcional)</w:t>
-            </w:r>
-            <w:r>
-              <w:rPr>
-                <w:noProof/>
-                <w:webHidden/>
-              </w:rPr>
-              <w:tab/>
-            </w:r>
-            <w:r>
-              <w:rPr>
-                <w:noProof/>
-                <w:webHidden/>
-              </w:rPr>
-              <w:fldChar w:fldCharType="begin"/>
-            </w:r>
-            <w:r>
-              <w:rPr>
-                <w:noProof/>
-                <w:webHidden/>
-              </w:rPr>
-              <w:instrText xml:space="preserve"> PAGEREF _Toc179728769 \h </w:instrText>
-            </w:r>
-            <w:r>
-              <w:rPr>
-                <w:noProof/>
-                <w:webHidden/>
-              </w:rPr>
-            </w:r>
-            <w:r>
-              <w:rPr>
-                <w:noProof/>
-                <w:webHidden/>
-              </w:rPr>
-              <w:fldChar w:fldCharType="separate"/>
-            </w:r>
-            <w:r>
-              <w:rPr>
-                <w:noProof/>
-                <w:webHidden/>
-              </w:rPr>
-              <w:t>9</w:t>
-            </w:r>
-            <w:r>
-              <w:rPr>
-                <w:noProof/>
-                <w:webHidden/>
-              </w:rPr>
-              <w:fldChar w:fldCharType="end"/>
-            </w:r>
-          </w:hyperlink>
-        </w:p>
-        <w:p>
-          <w:pPr>
-            <w:pStyle w:val="TDC1"/>
-            <w:rPr>
-              <w:rFonts w:eastAsiaTheme="minorEastAsia"/>
-              <w:b w:val="0"/>
-              <w:bCs w:val="0"/>
-              <w:noProof/>
-              <w:kern w:val="2"/>
-              <w:sz w:val="24"/>
-              <w:szCs w:val="24"/>
-              <w:lang w:val="es-AR" w:eastAsia="es-AR"/>
-              <w14:ligatures w14:val="standardContextual"/>
-            </w:rPr>
-          </w:pPr>
-          <w:hyperlink w:anchor="_Toc179728770" w:history="1">
-            <w:r>
-              <w:rPr>
-                <w:rStyle w:val="Hipervnculo"/>
-                <w:noProof/>
-              </w:rPr>
-              <w:t>Tamaño y Rendimiento</w:t>
-            </w:r>
-            <w:r>
-              <w:rPr>
-                <w:noProof/>
-                <w:webHidden/>
-              </w:rPr>
-              <w:tab/>
-            </w:r>
-            <w:r>
-              <w:rPr>
-                <w:noProof/>
-                <w:webHidden/>
-              </w:rPr>
-              <w:fldChar w:fldCharType="begin"/>
-            </w:r>
-            <w:r>
-              <w:rPr>
-                <w:noProof/>
-                <w:webHidden/>
-              </w:rPr>
-              <w:instrText xml:space="preserve"> PAGEREF _Toc179728770 \h </w:instrText>
-            </w:r>
-            <w:r>
-              <w:rPr>
-                <w:noProof/>
-                <w:webHidden/>
-              </w:rPr>
-            </w:r>
-            <w:r>
-              <w:rPr>
-                <w:noProof/>
-                <w:webHidden/>
-              </w:rPr>
-              <w:fldChar w:fldCharType="separate"/>
-            </w:r>
-            <w:r>
-              <w:rPr>
-                <w:noProof/>
-                <w:webHidden/>
-              </w:rPr>
-              <w:t>10</w:t>
-            </w:r>
-            <w:r>
-              <w:rPr>
-                <w:noProof/>
-                <w:webHidden/>
-              </w:rPr>
-              <w:fldChar w:fldCharType="end"/>
-            </w:r>
-          </w:hyperlink>
-        </w:p>
-        <w:p>
-          <w:pPr>
-            <w:pStyle w:val="TDC1"/>
-            <w:rPr>
-              <w:rFonts w:eastAsiaTheme="minorEastAsia"/>
-              <w:b w:val="0"/>
-              <w:bCs w:val="0"/>
-              <w:noProof/>
-              <w:kern w:val="2"/>
-              <w:sz w:val="24"/>
-              <w:szCs w:val="24"/>
-              <w:lang w:val="es-AR" w:eastAsia="es-AR"/>
-              <w14:ligatures w14:val="standardContextual"/>
-            </w:rPr>
-          </w:pPr>
-          <w:hyperlink w:anchor="_Toc179728771" w:history="1">
-            <w:r>
-              <w:rPr>
-                <w:rStyle w:val="Hipervnculo"/>
-                <w:noProof/>
-              </w:rPr>
-              <w:t>Calidad</w:t>
-            </w:r>
-            <w:r>
-              <w:rPr>
-                <w:noProof/>
-                <w:webHidden/>
-              </w:rPr>
-              <w:tab/>
-            </w:r>
-            <w:r>
-              <w:rPr>
-                <w:noProof/>
-                <w:webHidden/>
-              </w:rPr>
-              <w:fldChar w:fldCharType="begin"/>
-            </w:r>
-            <w:r>
-              <w:rPr>
-                <w:noProof/>
-                <w:webHidden/>
-              </w:rPr>
-              <w:instrText xml:space="preserve"> PAGEREF _Toc179728771 \h </w:instrText>
-            </w:r>
-            <w:r>
-              <w:rPr>
-                <w:noProof/>
-                <w:webHidden/>
-              </w:rPr>
-            </w:r>
-            <w:r>
-              <w:rPr>
-                <w:noProof/>
-                <w:webHidden/>
-              </w:rPr>
-              <w:fldChar w:fldCharType="separate"/>
-            </w:r>
-            <w:r>
-              <w:rPr>
-                <w:noProof/>
-                <w:webHidden/>
-              </w:rPr>
-              <w:t>10</w:t>
-            </w:r>
-            <w:r>
-              <w:rPr>
-                <w:noProof/>
-                <w:webHidden/>
-              </w:rPr>
-              <w:fldChar w:fldCharType="end"/>
-            </w:r>
-          </w:hyperlink>
-        </w:p>
-        <w:p>
-          <w:pPr>
-            <w:pStyle w:val="TDC1"/>
-            <w:rPr>
-              <w:rFonts w:eastAsiaTheme="minorEastAsia"/>
-              <w:b w:val="0"/>
-              <w:bCs w:val="0"/>
-              <w:noProof/>
-              <w:kern w:val="2"/>
-              <w:sz w:val="24"/>
-              <w:szCs w:val="24"/>
-              <w:lang w:val="es-AR" w:eastAsia="es-AR"/>
-              <w14:ligatures w14:val="standardContextual"/>
-            </w:rPr>
-          </w:pPr>
-          <w:hyperlink w:anchor="_Toc179728772" w:history="1">
-            <w:r>
-              <w:rPr>
-                <w:rStyle w:val="Hipervnculo"/>
-                <w:noProof/>
-              </w:rPr>
-              <w:t>Diagramas</w:t>
-            </w:r>
-            <w:r>
-              <w:rPr>
-                <w:noProof/>
-                <w:webHidden/>
-              </w:rPr>
-              <w:tab/>
-            </w:r>
-            <w:r>
-              <w:rPr>
-                <w:noProof/>
-                <w:webHidden/>
-              </w:rPr>
-              <w:fldChar w:fldCharType="begin"/>
-            </w:r>
-            <w:r>
-              <w:rPr>
-                <w:noProof/>
-                <w:webHidden/>
-              </w:rPr>
-              <w:instrText xml:space="preserve"> PAGEREF _Toc179728772 \h </w:instrText>
-            </w:r>
-            <w:r>
-              <w:rPr>
-                <w:noProof/>
-                <w:webHidden/>
-              </w:rPr>
-            </w:r>
-            <w:r>
-              <w:rPr>
-                <w:noProof/>
-                <w:webHidden/>
-              </w:rPr>
-              <w:fldChar w:fldCharType="separate"/>
-            </w:r>
-            <w:r>
-              <w:rPr>
-                <w:noProof/>
-                <w:webHidden/>
-              </w:rPr>
-              <w:t>11</w:t>
+              <w:t>14</w:t>
             </w:r>
             <w:r>
               <w:rPr>
@@ -3070,13 +3171,13 @@
               <w14:ligatures w14:val="standardContextual"/>
             </w:rPr>
           </w:pPr>
-          <w:hyperlink w:anchor="_Toc179728773" w:history="1">
+          <w:hyperlink w:anchor="_Toc179851047" w:history="1">
             <w:r>
               <w:rPr>
                 <w:rStyle w:val="Hipervnculo"/>
                 <w:noProof/>
               </w:rPr>
-              <w:t>Diagramas de Despliegue</w:t>
+              <w:t>Diagramas de Paquetes</w:t>
             </w:r>
             <w:r>
               <w:rPr>
@@ -3097,7 +3198,7 @@
                 <w:noProof/>
                 <w:webHidden/>
               </w:rPr>
-              <w:instrText xml:space="preserve"> PAGEREF _Toc179728773 \h </w:instrText>
+              <w:instrText xml:space="preserve"> PAGEREF _Toc179851047 \h </w:instrText>
             </w:r>
             <w:r>
               <w:rPr>
@@ -3117,153 +3218,7 @@
                 <w:noProof/>
                 <w:webHidden/>
               </w:rPr>
-              <w:t>11</w:t>
-            </w:r>
-            <w:r>
-              <w:rPr>
-                <w:noProof/>
-                <w:webHidden/>
-              </w:rPr>
-              <w:fldChar w:fldCharType="end"/>
-            </w:r>
-          </w:hyperlink>
-        </w:p>
-        <w:p>
-          <w:pPr>
-            <w:pStyle w:val="TDC2"/>
-            <w:rPr>
-              <w:rFonts w:eastAsiaTheme="minorEastAsia"/>
-              <w:i w:val="0"/>
-              <w:iCs w:val="0"/>
-              <w:noProof/>
-              <w:kern w:val="2"/>
-              <w:sz w:val="24"/>
-              <w:szCs w:val="24"/>
-              <w:lang w:val="es-AR" w:eastAsia="es-AR"/>
-              <w14:ligatures w14:val="standardContextual"/>
-            </w:rPr>
-          </w:pPr>
-          <w:hyperlink w:anchor="_Toc179728774" w:history="1">
-            <w:r>
-              <w:rPr>
-                <w:rStyle w:val="Hipervnculo"/>
-                <w:noProof/>
-              </w:rPr>
-              <w:t>Diagrama de Objetos</w:t>
-            </w:r>
-            <w:r>
-              <w:rPr>
-                <w:noProof/>
-                <w:webHidden/>
-              </w:rPr>
-              <w:tab/>
-            </w:r>
-            <w:r>
-              <w:rPr>
-                <w:noProof/>
-                <w:webHidden/>
-              </w:rPr>
-              <w:fldChar w:fldCharType="begin"/>
-            </w:r>
-            <w:r>
-              <w:rPr>
-                <w:noProof/>
-                <w:webHidden/>
-              </w:rPr>
-              <w:instrText xml:space="preserve"> PAGEREF _Toc179728774 \h </w:instrText>
-            </w:r>
-            <w:r>
-              <w:rPr>
-                <w:noProof/>
-                <w:webHidden/>
-              </w:rPr>
-            </w:r>
-            <w:r>
-              <w:rPr>
-                <w:noProof/>
-                <w:webHidden/>
-              </w:rPr>
-              <w:fldChar w:fldCharType="separate"/>
-            </w:r>
-            <w:r>
-              <w:rPr>
-                <w:noProof/>
-                <w:webHidden/>
-              </w:rPr>
-              <w:t>11</w:t>
-            </w:r>
-            <w:r>
-              <w:rPr>
-                <w:noProof/>
-                <w:webHidden/>
-              </w:rPr>
-              <w:fldChar w:fldCharType="end"/>
-            </w:r>
-          </w:hyperlink>
-        </w:p>
-        <w:p>
-          <w:pPr>
-            <w:pStyle w:val="TDC2"/>
-            <w:rPr>
-              <w:rFonts w:eastAsiaTheme="minorEastAsia"/>
-              <w:i w:val="0"/>
-              <w:iCs w:val="0"/>
-              <w:noProof/>
-              <w:kern w:val="2"/>
-              <w:sz w:val="24"/>
-              <w:szCs w:val="24"/>
-              <w:lang w:val="es-AR" w:eastAsia="es-AR"/>
-              <w14:ligatures w14:val="standardContextual"/>
-            </w:rPr>
-          </w:pPr>
-          <w:hyperlink w:anchor="_Toc179728775" w:history="1">
-            <w:r>
-              <w:rPr>
-                <w:rStyle w:val="Hipervnculo"/>
-                <w:noProof/>
-              </w:rPr>
-              <w:t>Diagramas de Paquetes</w:t>
-            </w:r>
-            <w:r>
-              <w:rPr>
-                <w:noProof/>
-                <w:webHidden/>
-              </w:rPr>
-              <w:tab/>
-            </w:r>
-            <w:r>
-              <w:rPr>
-                <w:noProof/>
-                <w:webHidden/>
-              </w:rPr>
-              <w:fldChar w:fldCharType="begin"/>
-            </w:r>
-            <w:r>
-              <w:rPr>
-                <w:noProof/>
-                <w:webHidden/>
-              </w:rPr>
-              <w:instrText xml:space="preserve"> PAGEREF _Toc179728775 \h </w:instrText>
-            </w:r>
-            <w:r>
-              <w:rPr>
-                <w:noProof/>
-                <w:webHidden/>
-              </w:rPr>
-            </w:r>
-            <w:r>
-              <w:rPr>
-                <w:noProof/>
-                <w:webHidden/>
-              </w:rPr>
-              <w:fldChar w:fldCharType="separate"/>
-            </w:r>
-            <w:r>
-              <w:rPr>
-                <w:noProof/>
-                <w:webHidden/>
-              </w:rPr>
-              <w:t>12</w:t>
+              <w:t>15</w:t>
             </w:r>
             <w:r>
               <w:rPr>
@@ -3318,7 +3273,7 @@
       <w:bookmarkStart w:id="1" w:name="_Toc104101740"/>
       <w:bookmarkStart w:id="2" w:name="_Toc227403714"/>
       <w:bookmarkStart w:id="3" w:name="_Toc234998972"/>
-      <w:bookmarkStart w:id="4" w:name="_Toc179728747"/>
+      <w:bookmarkStart w:id="4" w:name="_Toc179851020"/>
       <w:r>
         <w:t>Introducción</w:t>
       </w:r>
@@ -3336,7 +3291,7 @@
       <w:bookmarkStart w:id="6" w:name="_Toc104101741"/>
       <w:bookmarkStart w:id="7" w:name="_Toc227403715"/>
       <w:bookmarkStart w:id="8" w:name="_Toc234998973"/>
-      <w:bookmarkStart w:id="9" w:name="_Toc179728748"/>
+      <w:bookmarkStart w:id="9" w:name="_Toc179851021"/>
       <w:r>
         <w:t>P</w:t>
       </w:r>
@@ -3388,7 +3343,7 @@
       <w:bookmarkStart w:id="11" w:name="_Toc104101742"/>
       <w:bookmarkStart w:id="12" w:name="_Toc227403716"/>
       <w:bookmarkStart w:id="13" w:name="_Toc234998974"/>
-      <w:bookmarkStart w:id="14" w:name="_Toc179728749"/>
+      <w:bookmarkStart w:id="14" w:name="_Toc179851022"/>
       <w:bookmarkEnd w:id="10"/>
       <w:r>
         <w:t>Alcance</w:t>
@@ -3411,7 +3366,7 @@
       <w:bookmarkStart w:id="16" w:name="_Toc104101743"/>
       <w:bookmarkStart w:id="17" w:name="_Toc227403717"/>
       <w:bookmarkStart w:id="18" w:name="_Toc234998975"/>
-      <w:bookmarkStart w:id="19" w:name="_Toc179728750"/>
+      <w:bookmarkStart w:id="19" w:name="_Toc179851023"/>
       <w:r>
         <w:t>Definiciones, Acrónimos, y Abreviaturas</w:t>
       </w:r>
@@ -3442,7 +3397,7 @@
       <w:bookmarkStart w:id="21" w:name="_Toc104101744"/>
       <w:bookmarkStart w:id="22" w:name="_Toc227403718"/>
       <w:bookmarkStart w:id="23" w:name="_Toc234998976"/>
-      <w:bookmarkStart w:id="24" w:name="_Toc179728751"/>
+      <w:bookmarkStart w:id="24" w:name="_Toc179851024"/>
       <w:r>
         <w:t>Referencias</w:t>
       </w:r>
@@ -3467,7 +3422,7 @@
       <w:bookmarkStart w:id="25" w:name="_Toc104101746"/>
       <w:bookmarkStart w:id="26" w:name="_Toc227403720"/>
       <w:bookmarkStart w:id="27" w:name="_Toc234998978"/>
-      <w:bookmarkStart w:id="28" w:name="_Toc179728752"/>
+      <w:bookmarkStart w:id="28" w:name="_Toc179851025"/>
       <w:r>
         <w:lastRenderedPageBreak/>
         <w:t>Representación Arquitectónica</w:t>
@@ -3567,7 +3522,21 @@
         <w:rPr>
           <w:lang w:val="es-AR"/>
         </w:rPr>
-        <w:t>Implementación: Vista de módulos implementados, potenciales escenarios de infraestructura y el deployment de los módulos.</w:t>
+        <w:t xml:space="preserve">Implementación: Vista de módulos implementados, potenciales escenarios de infraestructura y el </w:t>
+      </w:r>
+      <w:proofErr w:type="spellStart"/>
+      <w:r>
+        <w:rPr>
+          <w:lang w:val="es-AR"/>
+        </w:rPr>
+        <w:t>deployment</w:t>
+      </w:r>
+      <w:proofErr w:type="spellEnd"/>
+      <w:r>
+        <w:rPr>
+          <w:lang w:val="es-AR"/>
+        </w:rPr>
+        <w:t xml:space="preserve"> de los módulos.</w:t>
       </w:r>
     </w:p>
     <w:p>
@@ -3594,7 +3563,7 @@
       </w:r>
       <w:bookmarkStart w:id="31" w:name="_Toc163997901"/>
       <w:bookmarkStart w:id="32" w:name="_Toc250291743"/>
-      <w:bookmarkStart w:id="33" w:name="_Toc179728753"/>
+      <w:bookmarkStart w:id="33" w:name="_Toc179851026"/>
       <w:r>
         <w:t>Representación</w:t>
       </w:r>
@@ -3686,7 +3655,25 @@
           <w:bCs/>
           <w:lang w:val="es-AR"/>
         </w:rPr>
-        <w:t>Vista QoS:</w:t>
+        <w:t xml:space="preserve">Vista </w:t>
+      </w:r>
+      <w:proofErr w:type="spellStart"/>
+      <w:r>
+        <w:rPr>
+          <w:b/>
+          <w:bCs/>
+          <w:lang w:val="es-AR"/>
+        </w:rPr>
+        <w:t>QoS</w:t>
+      </w:r>
+      <w:proofErr w:type="spellEnd"/>
+      <w:r>
+        <w:rPr>
+          <w:b/>
+          <w:bCs/>
+          <w:lang w:val="es-AR"/>
+        </w:rPr>
+        <w:t>:</w:t>
       </w:r>
       <w:r>
         <w:rPr>
@@ -3755,7 +3742,21 @@
         <w:rPr>
           <w:lang w:val="es-AR"/>
         </w:rPr>
-        <w:t xml:space="preserve"> Describe los componentes de deployment construidos y sus dependencias.</w:t>
+        <w:t xml:space="preserve"> Describe los componentes de </w:t>
+      </w:r>
+      <w:proofErr w:type="spellStart"/>
+      <w:r>
+        <w:rPr>
+          <w:lang w:val="es-AR"/>
+        </w:rPr>
+        <w:t>deployment</w:t>
+      </w:r>
+      <w:proofErr w:type="spellEnd"/>
+      <w:r>
+        <w:rPr>
+          <w:lang w:val="es-AR"/>
+        </w:rPr>
+        <w:t xml:space="preserve"> construidos y sus dependencias.</w:t>
       </w:r>
     </w:p>
     <w:p>
@@ -3791,7 +3792,25 @@
           <w:bCs/>
           <w:lang w:val="es-AR"/>
         </w:rPr>
-        <w:t>Vista de Deployment:</w:t>
+        <w:t xml:space="preserve">Vista de </w:t>
+      </w:r>
+      <w:proofErr w:type="spellStart"/>
+      <w:r>
+        <w:rPr>
+          <w:b/>
+          <w:bCs/>
+          <w:lang w:val="es-AR"/>
+        </w:rPr>
+        <w:t>Deployment</w:t>
+      </w:r>
+      <w:proofErr w:type="spellEnd"/>
+      <w:r>
+        <w:rPr>
+          <w:b/>
+          <w:bCs/>
+          <w:lang w:val="es-AR"/>
+        </w:rPr>
+        <w:t>:</w:t>
       </w:r>
       <w:r>
         <w:rPr>
@@ -3847,7 +3866,7 @@
       <w:bookmarkStart w:id="34" w:name="_Toc104101747"/>
       <w:bookmarkStart w:id="35" w:name="_Toc227403721"/>
       <w:bookmarkStart w:id="36" w:name="_Toc234998979"/>
-      <w:bookmarkStart w:id="37" w:name="_Toc179728754"/>
+      <w:bookmarkStart w:id="37" w:name="_Toc179851027"/>
       <w:r>
         <w:t xml:space="preserve">Objetivos Arquitectónicos </w:t>
       </w:r>
@@ -3868,7 +3887,7 @@
       <w:bookmarkStart w:id="40" w:name="_Toc163997903"/>
       <w:bookmarkStart w:id="41" w:name="_Toc227403722"/>
       <w:bookmarkStart w:id="42" w:name="_Toc234998980"/>
-      <w:bookmarkStart w:id="43" w:name="_Toc179728755"/>
+      <w:bookmarkStart w:id="43" w:name="_Toc179851028"/>
       <w:r>
         <w:t>Objetivos Generales</w:t>
       </w:r>
@@ -3881,53 +3900,32 @@
     </w:p>
     <w:p>
       <w:pPr>
-        <w:pStyle w:val="PSI-Ttulo2"/>
         <w:rPr>
-          <w:rFonts w:asciiTheme="minorHAnsi" w:eastAsiaTheme="minorHAnsi" w:hAnsiTheme="minorHAnsi" w:cstheme="minorBidi"/>
-          <w:b w:val="0"/>
-          <w:bCs w:val="0"/>
-          <w:color w:val="auto"/>
-          <w:sz w:val="22"/>
-          <w:szCs w:val="22"/>
-          <w:lang w:val="es-ES"/>
+          <w:b/>
+          <w:bCs/>
         </w:rPr>
       </w:pPr>
       <w:bookmarkStart w:id="44" w:name="_Toc163292578"/>
       <w:bookmarkStart w:id="45" w:name="_Toc163997904"/>
       <w:bookmarkStart w:id="46" w:name="_Toc227403723"/>
       <w:bookmarkStart w:id="47" w:name="_Toc234998981"/>
-      <w:bookmarkStart w:id="48" w:name="_Toc179728756"/>
-      <w:r>
-        <w:rPr>
-          <w:rFonts w:asciiTheme="minorHAnsi" w:eastAsiaTheme="minorHAnsi" w:hAnsiTheme="minorHAnsi" w:cstheme="minorBidi"/>
-          <w:b w:val="0"/>
-          <w:bCs w:val="0"/>
-          <w:color w:val="auto"/>
-          <w:sz w:val="22"/>
-          <w:szCs w:val="22"/>
-          <w:lang w:val="es-ES"/>
-        </w:rPr>
-        <w:t>Al 14 de octubre de 2024, la UNPA UARG no cuenta con un sistema de gestión de riesgos para los diversos proyectos desarrollados por los alumnos de la universidad. Aunque existen distintos tipos de software enfocados en esta temática, estos no son accesibles para la comunidad universitaria. Por ello, T-Code llevará a cabo el desarrollo de un sistema de gestión de riesgos de alta calidad y de uso libre, accesible para cualquier persona interesada en gestionar los riesgos de sus proyectos, ya sean de software o de otra índole.</w:t>
+      <w:r>
+        <w:t>Al 14 de octubre de 2024, la UNPA UARG no cuenta con un sistema de gestión de riesgos para los diversos proyectos desarrollados por los alumnos de la universidad. Aunque existen distintos tipos de software enfocados en esta temática, estos no son accesibles para la comunidad universitaria. Por ello, T-</w:t>
+      </w:r>
+      <w:proofErr w:type="spellStart"/>
+      <w:r>
+        <w:t>Code</w:t>
+      </w:r>
+      <w:proofErr w:type="spellEnd"/>
+      <w:r>
+        <w:t xml:space="preserve"> llevará a cabo el desarrollo de un sistema de gestión de riesgos de alta calidad y de uso libre, accesible para cualquier persona interesada en gestionar los riesgos de sus proyectos, ya sean de software o de otra índole.</w:t>
       </w:r>
     </w:p>
     <w:p>
       <w:pPr>
         <w:pStyle w:val="PSI-Ttulo2"/>
-        <w:rPr>
-          <w:rFonts w:asciiTheme="minorHAnsi" w:eastAsiaTheme="minorHAnsi" w:hAnsiTheme="minorHAnsi" w:cstheme="minorBidi"/>
-          <w:b w:val="0"/>
-          <w:bCs w:val="0"/>
-          <w:color w:val="auto"/>
-          <w:sz w:val="22"/>
-          <w:szCs w:val="22"/>
-          <w:lang w:val="es-ES"/>
-        </w:rPr>
-      </w:pPr>
-    </w:p>
-    <w:p>
-      <w:pPr>
-        <w:pStyle w:val="PSI-Ttulo2"/>
-      </w:pPr>
+      </w:pPr>
+      <w:bookmarkStart w:id="48" w:name="_Toc179851029"/>
       <w:r>
         <w:t>Objetivos Específicos</w:t>
       </w:r>
@@ -3944,6 +3942,16 @@
     </w:p>
     <w:p>
       <w:r>
+        <w:t>Garantizar la seguridad y confidencialidad de los datos, implementando medidas de protección adecuadas para evitar accesos no autorizados y asegurando la integridad de la información almacenada y transmitida en el sistema.</w:t>
+      </w:r>
+    </w:p>
+    <w:p>
+      <w:r>
+        <w:t>Implementar una interfaz de usuario intuitiva y accesible, facilitando la navegación y el uso del sistema para los alumnos, sin requerir conocimientos avanzados de tecnología.</w:t>
+      </w:r>
+    </w:p>
+    <w:p>
+      <w:r>
         <w:t>Diseñar un esquema de base de datos eficiente y acorde a las necesidades de los usuarios, de manera de plasmar correctamente la información obtenida en las etapas de relevamiento.</w:t>
       </w:r>
     </w:p>
@@ -3982,7 +3990,7 @@
       <w:bookmarkStart w:id="51" w:name="_Toc163997905"/>
       <w:bookmarkStart w:id="52" w:name="_Toc227403724"/>
       <w:bookmarkStart w:id="53" w:name="_Toc234998982"/>
-      <w:bookmarkStart w:id="54" w:name="_Toc179728757"/>
+      <w:bookmarkStart w:id="54" w:name="_Toc179851030"/>
       <w:r>
         <w:t>Descripción de Procesos</w:t>
       </w:r>
@@ -4036,7 +4044,16 @@
           <w:color w:val="auto"/>
           <w:lang w:val="es-ES"/>
         </w:rPr>
-        <w:t xml:space="preserve">: Se identifican los riesgos del proyecto a partir de la experiencia de los participantes y utilizando como referencia una lista de riesgos habituales. Cada riesgo identificado es agregado a la plantilla de informe de riesgo, con una descripción, categoría, causas, síntomas y el responsable de monitorearlo. Para cada categoría de riesgo se define también la importancia general de los riesgos de esa categoría para el proyecto específico que se está desarrollando. </w:t>
+        <w:t xml:space="preserve">: Se identifican los riesgos del proyecto a partir de la experiencia de los participantes y utilizando como referencia una lista de riesgos habituales. Cada riesgo identificado es agregado a la plantilla de informe de riesgo, con una descripción, categoría, causas, síntomas y el responsable de monitorearlo. Para cada categoría de riesgo se define </w:t>
+      </w:r>
+      <w:r>
+        <w:rPr>
+          <w:i w:val="0"/>
+          <w:color w:val="auto"/>
+          <w:lang w:val="es-ES"/>
+        </w:rPr>
+        <w:lastRenderedPageBreak/>
+        <w:t xml:space="preserve">también la importancia general de los riesgos de esa categoría para el proyecto específico que se está desarrollando. </w:t>
       </w:r>
     </w:p>
     <w:p>
@@ -4064,16 +4081,7 @@
           <w:color w:val="auto"/>
           <w:lang w:val="es-ES"/>
         </w:rPr>
-        <w:t xml:space="preserve">: Cada riesgo identificado es analizado en términos de probabilidad e impacto, los cuales se definen por estimaciones y consensos entre los participantes. En base a </w:t>
-      </w:r>
-      <w:r>
-        <w:rPr>
-          <w:i w:val="0"/>
-          <w:color w:val="auto"/>
-          <w:lang w:val="es-ES"/>
-        </w:rPr>
-        <w:lastRenderedPageBreak/>
-        <w:t xml:space="preserve">estas dos medidas, se determina el factor de riesgo de los riesgos identificados, y se determinan como prioritarios aquellos que tengan un factor más alto. </w:t>
+        <w:t xml:space="preserve">: Cada riesgo identificado es analizado en términos de probabilidad e impacto, los cuales se definen por estimaciones y consensos entre los participantes. En base a estas dos medidas, se determina el factor de riesgo de los riesgos identificados, y se determinan como prioritarios aquellos que tengan un factor más alto. </w:t>
       </w:r>
     </w:p>
     <w:p>
@@ -4137,7 +4145,7 @@
       <w:pPr>
         <w:pStyle w:val="PSI-Ttulo1"/>
       </w:pPr>
-      <w:bookmarkStart w:id="58" w:name="_Toc179728758"/>
+      <w:bookmarkStart w:id="58" w:name="_Toc179851031"/>
       <w:r>
         <w:lastRenderedPageBreak/>
         <w:t>Vista de Caso de Uso</w:t>
@@ -4181,7 +4189,7 @@
       <w:bookmarkStart w:id="60" w:name="_Toc163997907"/>
       <w:bookmarkStart w:id="61" w:name="_Toc227403726"/>
       <w:bookmarkStart w:id="62" w:name="_Toc234998984"/>
-      <w:bookmarkStart w:id="63" w:name="_Toc179728759"/>
+      <w:bookmarkStart w:id="63" w:name="_Toc179851032"/>
       <w:r>
         <w:t>Descripción de los Actores</w:t>
       </w:r>
@@ -4389,7 +4397,7 @@
       <w:bookmarkStart w:id="64" w:name="_Toc163997908"/>
       <w:bookmarkStart w:id="65" w:name="_Toc227403727"/>
       <w:bookmarkStart w:id="66" w:name="_Toc234998985"/>
-      <w:bookmarkStart w:id="67" w:name="_Toc179728760"/>
+      <w:bookmarkStart w:id="67" w:name="_Toc179851033"/>
       <w:r>
         <w:t>Contexto del sistema</w:t>
       </w:r>
@@ -4474,8 +4482,9 @@
       <w:bookmarkStart w:id="68" w:name="_Toc104101750"/>
       <w:bookmarkStart w:id="69" w:name="_Toc227403728"/>
       <w:bookmarkStart w:id="70" w:name="_Toc234998986"/>
-      <w:bookmarkStart w:id="71" w:name="_Toc179728761"/>
-      <w:r>
+      <w:bookmarkStart w:id="71" w:name="_Toc179851034"/>
+      <w:r>
+        <w:lastRenderedPageBreak/>
         <w:t>Vista Lógica</w:t>
       </w:r>
       <w:bookmarkEnd w:id="68"/>
@@ -4488,95 +4497,19 @@
     </w:p>
     <w:p>
       <w:pPr>
-        <w:pStyle w:val="PSI-Comentario"/>
-      </w:pPr>
-      <w:r>
-        <w:t>[</w:t>
-      </w:r>
-      <w:r>
-        <w:t>En esta</w:t>
-      </w:r>
-      <w:r>
-        <w:t xml:space="preserve"> sección </w:t>
-      </w:r>
-      <w:r>
-        <w:t xml:space="preserve">se </w:t>
-      </w:r>
-      <w:r>
-        <w:t>describe</w:t>
-      </w:r>
-      <w:r>
-        <w:t>n</w:t>
-      </w:r>
-      <w:r>
-        <w:t xml:space="preserve"> las partes significantes de arquitectura del modelo de diseño, tal como su composición dentro del sistema y paquetes. Y para cada paquete importante, su descomposición dentro de </w:t>
-      </w:r>
-      <w:r>
-        <w:t xml:space="preserve">estructuras (clases) </w:t>
-      </w:r>
-      <w:r>
-        <w:t xml:space="preserve"> y utilidades de </w:t>
-      </w:r>
-      <w:r>
-        <w:t>las mismas.</w:t>
-      </w:r>
-      <w:r>
-        <w:t xml:space="preserve"> Podría introducir </w:t>
-      </w:r>
-      <w:r>
-        <w:t xml:space="preserve">estructuras </w:t>
-      </w:r>
-      <w:r>
-        <w:t xml:space="preserve"> arquitectónicas importantes y describir sus responsabilidades, así como relaciones, operaciones y atributos  importantes.]</w:t>
-      </w:r>
-    </w:p>
-    <w:p>
-      <w:pPr>
         <w:pStyle w:val="PSI-Ttulo2"/>
       </w:pPr>
-      <w:bookmarkStart w:id="72" w:name="_Toc104101751"/>
-      <w:bookmarkStart w:id="73" w:name="_Toc227403729"/>
-      <w:bookmarkStart w:id="74" w:name="_Toc234998987"/>
-      <w:bookmarkStart w:id="75" w:name="_Toc179728762"/>
-      <w:r>
-        <w:t>Perspectiva General</w:t>
+      <w:bookmarkStart w:id="72" w:name="_Toc104101752"/>
+      <w:bookmarkStart w:id="73" w:name="_Toc227403730"/>
+      <w:bookmarkStart w:id="74" w:name="_Toc234998988"/>
+      <w:bookmarkStart w:id="75" w:name="_Toc179851035"/>
+      <w:r>
+        <w:t>Paquetes de Diseño importantes arquitectónicamente</w:t>
       </w:r>
       <w:bookmarkEnd w:id="72"/>
       <w:bookmarkEnd w:id="73"/>
       <w:bookmarkEnd w:id="74"/>
       <w:bookmarkEnd w:id="75"/>
-    </w:p>
-    <w:p>
-      <w:r>
-        <w:t>La composición general del modelo de diseño</w:t>
-      </w:r>
-    </w:p>
-    <w:p>
-      <w:r>
-        <w:t>[Esta sección describe la composición general de modelo de diseño en términos de jerarquía y capas.]</w:t>
-      </w:r>
-    </w:p>
-    <w:p>
-      <w:pPr>
-        <w:pStyle w:val="PSI-Comentario"/>
-      </w:pPr>
-    </w:p>
-    <w:p>
-      <w:pPr>
-        <w:pStyle w:val="PSI-Ttulo2"/>
-      </w:pPr>
-      <w:bookmarkStart w:id="76" w:name="_Toc104101752"/>
-      <w:bookmarkStart w:id="77" w:name="_Toc227403730"/>
-      <w:bookmarkStart w:id="78" w:name="_Toc234998988"/>
-      <w:bookmarkStart w:id="79" w:name="_Toc179728763"/>
-      <w:r>
-        <w:lastRenderedPageBreak/>
-        <w:t>Paquetes de Diseño importantes arquitectónicamente</w:t>
-      </w:r>
-      <w:bookmarkEnd w:id="76"/>
-      <w:bookmarkEnd w:id="77"/>
-      <w:bookmarkEnd w:id="78"/>
-      <w:bookmarkEnd w:id="79"/>
     </w:p>
     <w:p>
       <w:r>
@@ -4628,93 +4561,46 @@
     </w:p>
     <w:p>
       <w:pPr>
-        <w:pStyle w:val="PSI-Comentario"/>
-      </w:pPr>
-      <w:r>
-        <w:t xml:space="preserve">[Para cada paquete significante, incluye una sección con su nombre, una descripción breve y un diagrama con </w:t>
-      </w:r>
-      <w:r>
-        <w:t>estructuras</w:t>
-      </w:r>
-      <w:r>
-        <w:t xml:space="preserve"> significantes y paquetes contenidos dentro del paquete. </w:t>
-      </w:r>
-    </w:p>
-    <w:p>
-      <w:pPr>
-        <w:pStyle w:val="PSI-Comentario"/>
-      </w:pPr>
-      <w:r>
-        <w:t xml:space="preserve">Para cada </w:t>
-      </w:r>
-      <w:r>
-        <w:t>estructura</w:t>
-      </w:r>
-      <w:r>
-        <w:t xml:space="preserve"> significante en el paquete, incluye su nombre, una breve descripción, y, opcionalmente, una descripción de algunas de sus principales responsabilidades, operaciones y atributos.]</w:t>
-      </w:r>
-    </w:p>
-    <w:p>
-      <w:pPr>
-        <w:pStyle w:val="PSI-Comentario"/>
-      </w:pPr>
-    </w:p>
-    <w:p>
-      <w:pPr>
         <w:pStyle w:val="PSI-Ttulo1"/>
       </w:pPr>
-      <w:bookmarkStart w:id="80" w:name="_Toc104101753"/>
-      <w:bookmarkStart w:id="81" w:name="_Toc227403731"/>
-      <w:bookmarkStart w:id="82" w:name="_Toc234998989"/>
-      <w:bookmarkStart w:id="83" w:name="_Toc179728764"/>
+      <w:bookmarkStart w:id="76" w:name="_Toc104101753"/>
+      <w:bookmarkStart w:id="77" w:name="_Toc227403731"/>
+      <w:bookmarkStart w:id="78" w:name="_Toc234998989"/>
+      <w:bookmarkStart w:id="79" w:name="_Toc179851036"/>
+      <w:r>
+        <w:t>Vista de Procesos</w:t>
+      </w:r>
+      <w:bookmarkEnd w:id="76"/>
+      <w:bookmarkEnd w:id="77"/>
+      <w:bookmarkEnd w:id="78"/>
+      <w:bookmarkEnd w:id="79"/>
+      <w:r>
+        <w:t xml:space="preserve"> </w:t>
+      </w:r>
+    </w:p>
+    <w:p>
+      <w:r>
+        <w:t xml:space="preserve">El proceso comienza cuando un equipo inicia un proyecto de desarrollo de software (o de otro tipo); durante el desarrollo del proyecto, antes de </w:t>
+      </w:r>
+      <w:r>
+        <w:t xml:space="preserve">iniciar </w:t>
+      </w:r>
+      <w:r>
+        <w:t xml:space="preserve">cada nueva iteración, </w:t>
+      </w:r>
+      <w:r>
+        <w:t>se identifican</w:t>
+      </w:r>
+      <w:r>
+        <w:t xml:space="preserve"> los posibles riesgos</w:t>
+      </w:r>
+      <w:r>
+        <w:t>; posteriormente se evalúan los riesgos identificados, otorgándoles una puntuación del 1 al 10 para su impacto y probabilidad; finalmente se calcula su factor de riesgo como el producto del impacto y la probabilidad del riesgo.</w:t>
+      </w:r>
+    </w:p>
+    <w:p>
       <w:r>
         <w:lastRenderedPageBreak/>
-        <w:t>Vista de Procesos</w:t>
-      </w:r>
-      <w:bookmarkEnd w:id="80"/>
-      <w:bookmarkEnd w:id="81"/>
-      <w:bookmarkEnd w:id="82"/>
-      <w:bookmarkEnd w:id="83"/>
-      <w:r>
-        <w:t xml:space="preserve"> </w:t>
-      </w:r>
-    </w:p>
-    <w:p>
-      <w:pPr>
-        <w:pStyle w:val="PSI-Comentario"/>
-      </w:pPr>
-      <w:r>
-        <w:t>[Esta sección describe la descomposición del sistema dent</w:t>
-      </w:r>
-      <w:r>
-        <w:t xml:space="preserve">ro del proceso ligeros (simple </w:t>
-      </w:r>
-      <w:r>
-        <w:t>hilos de control) y procesos pesados (grupos de procesos ligeros). Organice la sección por grupos de procesos que se comunican e interactúan. Describe el principal modo de comunicación entre procesos, tal como mensajes, interrupciones.]</w:t>
-      </w:r>
-    </w:p>
-    <w:p>
-      <w:r>
-        <w:t xml:space="preserve">El proceso comienza cuando un equipo inicia un proyecto de desarrollo de software (o de otro tipo); durante el desarrollo del proyecto, antes de </w:t>
-      </w:r>
-      <w:r>
-        <w:t xml:space="preserve">iniciar </w:t>
-      </w:r>
-      <w:r>
-        <w:t xml:space="preserve">cada nueva iteración, </w:t>
-      </w:r>
-      <w:r>
-        <w:t>se identifican</w:t>
-      </w:r>
-      <w:r>
-        <w:t xml:space="preserve"> los posibles riesgos</w:t>
-      </w:r>
-      <w:r>
-        <w:t>; posteriormente se evalúan los riesgos identificados, otorgándoles una puntuación del 1 al 10 para su impacto y probabilidad; finalmente se calcula su factor de riesgo como el producto del impacto y la probabilidad del riesgo.</w:t>
-      </w:r>
-    </w:p>
-    <w:p>
-      <w:r>
         <w:t xml:space="preserve">Si el factor de riesgo es igual o menor a 9, el riesgo se ignora; si es igual o menor a 36 se realiza una nueva evaluación antes de la próxima iteración; si es igual o menor a 64 se debe realizar un plan de riesgos para ese riesgo, aunque esto puede ser pospuesto hasta la siguiente iteración en el caso de que </w:t>
       </w:r>
       <w:r>
@@ -4888,7 +4774,15 @@
               <w:t>podrán</w:t>
             </w:r>
             <w:r>
-              <w:t xml:space="preserve"> participar del proyecto con distintos roles (ej: líder del proyecto o desarrollador). Las iteraciones </w:t>
+              <w:t xml:space="preserve"> participar del proyecto con distintos roles (</w:t>
+            </w:r>
+            <w:proofErr w:type="spellStart"/>
+            <w:r>
+              <w:t>ej</w:t>
+            </w:r>
+            <w:proofErr w:type="spellEnd"/>
+            <w:r>
+              <w:t xml:space="preserve">: líder del proyecto o desarrollador). Las iteraciones </w:t>
             </w:r>
             <w:r>
               <w:t>contaran</w:t>
@@ -5122,7 +5016,6 @@
                 <w:b/>
                 <w:bCs/>
               </w:rPr>
-              <w:lastRenderedPageBreak/>
               <w:t>Generación de informes</w:t>
             </w:r>
           </w:p>
@@ -5183,7 +5076,15 @@
               <w:t xml:space="preserve">Permitirá </w:t>
             </w:r>
             <w:r>
-              <w:t>a los participantes de un proyecto exportar informes o graficos del proyecto.</w:t>
+              <w:t xml:space="preserve">a los participantes de un proyecto exportar informes o </w:t>
+            </w:r>
+            <w:proofErr w:type="spellStart"/>
+            <w:r>
+              <w:t>graficos</w:t>
+            </w:r>
+            <w:proofErr w:type="spellEnd"/>
+            <w:r>
+              <w:t xml:space="preserve"> del proyecto.</w:t>
             </w:r>
           </w:p>
         </w:tc>
@@ -5206,60 +5107,23 @@
       <w:pPr>
         <w:pStyle w:val="PSI-Ttulo1"/>
       </w:pPr>
-      <w:bookmarkStart w:id="84" w:name="_Toc104101754"/>
-      <w:bookmarkStart w:id="85" w:name="_Toc227403732"/>
-      <w:bookmarkStart w:id="86" w:name="_Toc234998990"/>
-      <w:bookmarkStart w:id="87" w:name="_Toc179728765"/>
+      <w:bookmarkStart w:id="80" w:name="_Toc104101754"/>
+      <w:bookmarkStart w:id="81" w:name="_Toc227403732"/>
+      <w:bookmarkStart w:id="82" w:name="_Toc234998990"/>
+      <w:bookmarkStart w:id="83" w:name="_Toc179851037"/>
       <w:r>
         <w:t xml:space="preserve">Vista de </w:t>
       </w:r>
-      <w:bookmarkEnd w:id="84"/>
+      <w:bookmarkEnd w:id="80"/>
       <w:r>
         <w:t>Liberación</w:t>
       </w:r>
-      <w:bookmarkEnd w:id="85"/>
-      <w:bookmarkEnd w:id="86"/>
-      <w:bookmarkEnd w:id="87"/>
+      <w:bookmarkEnd w:id="81"/>
+      <w:bookmarkEnd w:id="82"/>
+      <w:bookmarkEnd w:id="83"/>
       <w:r>
         <w:t xml:space="preserve"> </w:t>
       </w:r>
-    </w:p>
-    <w:p>
-      <w:pPr>
-        <w:pStyle w:val="PSI-Comentario"/>
-      </w:pPr>
-      <w:r>
-        <w:t xml:space="preserve">[Esta sección describe una o más configuraciones físicas de la red (hardware) en las cuales el software se </w:t>
-      </w:r>
-      <w:r>
-        <w:t>libera</w:t>
-      </w:r>
-      <w:r>
-        <w:t xml:space="preserve"> y funciona. Es una vista del modelo de </w:t>
-      </w:r>
-      <w:r>
-        <w:t>liberación</w:t>
-      </w:r>
-      <w:r>
-        <w:t>. En un mínimo para cada configuración debe indicar los nodos físicos (computadoras, CPUs) que ejecutan el software</w:t>
-      </w:r>
-      <w:r>
-        <w:t xml:space="preserve"> y sus interconexiones (bus, LAN</w:t>
-      </w:r>
-      <w:r>
-        <w:t>, punto al punto, etcétera.) también incluy</w:t>
-      </w:r>
-      <w:r>
-        <w:t>e</w:t>
-      </w:r>
-      <w:r>
-        <w:t xml:space="preserve"> un mapa de los procesos de la vista de procesos sobre los nodos físicos.]</w:t>
-      </w:r>
-    </w:p>
-    <w:p>
-      <w:pPr>
-        <w:pStyle w:val="PSI-Comentario"/>
-      </w:pPr>
     </w:p>
     <w:tbl>
       <w:tblPr>
@@ -5310,6 +5174,7 @@
               <w:jc w:val="center"/>
             </w:pPr>
             <w:r>
+              <w:lastRenderedPageBreak/>
               <w:t>Computadoras de la UNPA UARG</w:t>
             </w:r>
           </w:p>
@@ -5368,30 +5233,22 @@
       <w:pPr>
         <w:pStyle w:val="PSI-Ttulo1"/>
       </w:pPr>
-      <w:bookmarkStart w:id="88" w:name="_Toc104101755"/>
-      <w:bookmarkStart w:id="89" w:name="_Toc227403733"/>
-      <w:bookmarkStart w:id="90" w:name="_Toc234998991"/>
+      <w:bookmarkStart w:id="84" w:name="_Toc104101755"/>
+      <w:bookmarkStart w:id="85" w:name="_Toc227403733"/>
+      <w:bookmarkStart w:id="86" w:name="_Toc234998991"/>
       <w:r>
         <w:br/>
       </w:r>
-      <w:bookmarkStart w:id="91" w:name="_Toc179728766"/>
+      <w:bookmarkStart w:id="87" w:name="_Toc179851038"/>
       <w:r>
         <w:t>Vista de Implementación</w:t>
       </w:r>
-      <w:bookmarkEnd w:id="88"/>
-      <w:bookmarkEnd w:id="89"/>
-      <w:bookmarkEnd w:id="90"/>
-      <w:bookmarkEnd w:id="91"/>
+      <w:bookmarkEnd w:id="84"/>
+      <w:bookmarkEnd w:id="85"/>
+      <w:bookmarkEnd w:id="86"/>
+      <w:bookmarkEnd w:id="87"/>
       <w:r>
         <w:t xml:space="preserve"> </w:t>
-      </w:r>
-    </w:p>
-    <w:p>
-      <w:pPr>
-        <w:pStyle w:val="PSI-Comentario"/>
-      </w:pPr>
-      <w:r>
-        <w:t>[Esta sección describe la estructura total del modelo de la puesta en marcha, la descomposición del software en capas y subsistemas en el modelo de implementación y cualquier componente arquitectónico significativo.]</w:t>
       </w:r>
     </w:p>
     <w:p>
@@ -5399,7 +5256,6 @@
         <w:rPr>
           <w:noProof/>
         </w:rPr>
-        <w:lastRenderedPageBreak/>
         <w:drawing>
           <wp:inline distT="0" distB="0" distL="0" distR="0" wp14:anchorId="62D921E6" wp14:editId="58918C7C">
             <wp:extent cx="3829050" cy="3152775"/>
@@ -5459,12 +5315,47 @@
       <w:pPr>
         <w:pStyle w:val="PSI-Ttulo2"/>
       </w:pPr>
-      <w:bookmarkStart w:id="92" w:name="_Toc104101756"/>
-      <w:bookmarkStart w:id="93" w:name="_Toc227403734"/>
-      <w:bookmarkStart w:id="94" w:name="_Toc234998992"/>
-      <w:bookmarkStart w:id="95" w:name="_Toc179728767"/>
+      <w:bookmarkStart w:id="88" w:name="_Toc104101756"/>
+      <w:bookmarkStart w:id="89" w:name="_Toc227403734"/>
+      <w:bookmarkStart w:id="90" w:name="_Toc234998992"/>
+      <w:bookmarkStart w:id="91" w:name="_Toc179851039"/>
       <w:r>
         <w:t>Perspectiva General</w:t>
+      </w:r>
+      <w:bookmarkEnd w:id="88"/>
+      <w:bookmarkEnd w:id="89"/>
+      <w:bookmarkEnd w:id="90"/>
+      <w:bookmarkEnd w:id="91"/>
+    </w:p>
+    <w:p>
+      <w:pPr>
+        <w:pStyle w:val="PSI-Comentario"/>
+      </w:pPr>
+      <w:r>
+        <w:t>[Esta subdivisión nombra y define varias capas y su contenido, las reglas que gobiernan la inclusión a una capa dada, y los límites entre las capas. Inclu</w:t>
+      </w:r>
+      <w:r>
+        <w:t>ir</w:t>
+      </w:r>
+      <w:r>
+        <w:t xml:space="preserve"> un diagrama componente que demuestre las relaciones entre las capas.]</w:t>
+      </w:r>
+    </w:p>
+    <w:p>
+      <w:pPr>
+        <w:pStyle w:val="PSI-Comentario"/>
+      </w:pPr>
+    </w:p>
+    <w:p>
+      <w:pPr>
+        <w:pStyle w:val="PSI-Ttulo2"/>
+      </w:pPr>
+      <w:bookmarkStart w:id="92" w:name="_Toc104101757"/>
+      <w:bookmarkStart w:id="93" w:name="_Toc227403735"/>
+      <w:bookmarkStart w:id="94" w:name="_Toc234998993"/>
+      <w:bookmarkStart w:id="95" w:name="_Toc179851040"/>
+      <w:r>
+        <w:t>Capas</w:t>
       </w:r>
       <w:bookmarkEnd w:id="92"/>
       <w:bookmarkEnd w:id="93"/>
@@ -5476,30 +5367,39 @@
         <w:pStyle w:val="PSI-Comentario"/>
       </w:pPr>
       <w:r>
-        <w:t>[Esta subdivisión nombra y define varias capas y su contenido, las reglas que gobiernan la inclusión a una capa dada, y los límites entre las capas. Inclu</w:t>
+        <w:t xml:space="preserve">[Para cada capa, </w:t>
+      </w:r>
+      <w:r>
+        <w:t xml:space="preserve">se debe </w:t>
+      </w:r>
+      <w:r>
+        <w:t>inclu</w:t>
       </w:r>
       <w:r>
         <w:t>ir</w:t>
       </w:r>
       <w:r>
-        <w:t xml:space="preserve"> un diagrama componente que demuestre las relaciones entre las capas.]</w:t>
-      </w:r>
-    </w:p>
-    <w:p>
-      <w:pPr>
-        <w:pStyle w:val="PSI-Comentario"/>
-      </w:pPr>
-    </w:p>
-    <w:p>
-      <w:pPr>
-        <w:pStyle w:val="PSI-Ttulo2"/>
-      </w:pPr>
-      <w:bookmarkStart w:id="96" w:name="_Toc104101757"/>
-      <w:bookmarkStart w:id="97" w:name="_Toc227403735"/>
-      <w:bookmarkStart w:id="98" w:name="_Toc234998993"/>
-      <w:bookmarkStart w:id="99" w:name="_Toc179728768"/>
-      <w:r>
-        <w:t>Capas</w:t>
+        <w:t xml:space="preserve"> una subdivisión con su nombre, una enumeración de los subsistemas situados en la capa, y un diagrama de componentes.]</w:t>
+      </w:r>
+    </w:p>
+    <w:p>
+      <w:pPr>
+        <w:rPr>
+          <w:lang w:val="es-MX"/>
+        </w:rPr>
+      </w:pPr>
+    </w:p>
+    <w:p>
+      <w:pPr>
+        <w:pStyle w:val="PSI-Ttulo1"/>
+      </w:pPr>
+      <w:bookmarkStart w:id="96" w:name="_Toc104101758"/>
+      <w:bookmarkStart w:id="97" w:name="_Toc227403736"/>
+      <w:bookmarkStart w:id="98" w:name="_Toc234998994"/>
+      <w:bookmarkStart w:id="99" w:name="_Toc179851041"/>
+      <w:r>
+        <w:lastRenderedPageBreak/>
+        <w:t>Vista de Datos (opcional)</w:t>
       </w:r>
       <w:bookmarkEnd w:id="96"/>
       <w:bookmarkEnd w:id="97"/>
@@ -5511,25 +5411,28 @@
         <w:pStyle w:val="PSI-Comentario"/>
       </w:pPr>
       <w:r>
-        <w:t xml:space="preserve">[Para cada capa, </w:t>
-      </w:r>
-      <w:r>
-        <w:t xml:space="preserve">se debe </w:t>
-      </w:r>
-      <w:r>
-        <w:t>inclu</w:t>
-      </w:r>
-      <w:r>
-        <w:t>ir</w:t>
-      </w:r>
-      <w:r>
-        <w:t xml:space="preserve"> una subdivisión con su nombre, una enumeración de los subsistemas situados en la capa, y un diagrama de componentes.]</w:t>
-      </w:r>
-    </w:p>
-    <w:p>
-      <w:pPr>
+        <w:t>[</w:t>
+      </w:r>
+      <w:r>
+        <w:t xml:space="preserve">Se debe colocar una </w:t>
+      </w:r>
+      <w:r>
+        <w:t xml:space="preserve">descripción del almacenamiento de datos persistentes del sistema. Esta sección es opcional si hay o no datos persistentes, o </w:t>
+      </w:r>
+      <w:proofErr w:type="gramStart"/>
+      <w:r>
+        <w:t>si  la</w:t>
+      </w:r>
+      <w:proofErr w:type="gramEnd"/>
+      <w:r>
+        <w:t xml:space="preserve"> traducción entre el modelo del diseño y el modelo de los datos es trivial.]</w:t>
+      </w:r>
+    </w:p>
+    <w:p>
+      <w:pPr>
+        <w:pStyle w:val="Textoindependiente"/>
         <w:rPr>
-          <w:lang w:val="es-MX"/>
+          <w:lang w:val="es-AR"/>
         </w:rPr>
       </w:pPr>
     </w:p>
@@ -5537,17 +5440,20 @@
       <w:pPr>
         <w:pStyle w:val="PSI-Ttulo1"/>
       </w:pPr>
-      <w:bookmarkStart w:id="100" w:name="_Toc104101758"/>
-      <w:bookmarkStart w:id="101" w:name="_Toc227403736"/>
-      <w:bookmarkStart w:id="102" w:name="_Toc234998994"/>
-      <w:bookmarkStart w:id="103" w:name="_Toc179728769"/>
-      <w:r>
-        <w:t>Vista de Datos (opcional)</w:t>
+      <w:bookmarkStart w:id="100" w:name="_Toc104101759"/>
+      <w:bookmarkStart w:id="101" w:name="_Toc227403738"/>
+      <w:bookmarkStart w:id="102" w:name="_Toc234998996"/>
+      <w:bookmarkStart w:id="103" w:name="_Toc179851042"/>
+      <w:r>
+        <w:t>Tamaño y Rendimiento</w:t>
       </w:r>
       <w:bookmarkEnd w:id="100"/>
       <w:bookmarkEnd w:id="101"/>
       <w:bookmarkEnd w:id="102"/>
       <w:bookmarkEnd w:id="103"/>
+      <w:r>
+        <w:t xml:space="preserve"> </w:t>
+      </w:r>
     </w:p>
     <w:p>
       <w:pPr>
@@ -5557,30 +5463,31 @@
         <w:t>[</w:t>
       </w:r>
       <w:r>
-        <w:t xml:space="preserve">Se debe colocar una </w:t>
-      </w:r>
-      <w:r>
-        <w:t>descripción del almacenamiento de datos persistentes del sistema. Esta sección es opcional si hay o no datos persistentes, o si  la traducción entre el modelo del diseño y el modelo de los datos es trivial.]</w:t>
-      </w:r>
-    </w:p>
-    <w:p>
-      <w:pPr>
-        <w:pStyle w:val="Textoindependiente"/>
-        <w:rPr>
-          <w:lang w:val="es-AR"/>
-        </w:rPr>
-      </w:pPr>
+        <w:t xml:space="preserve">Colocar una </w:t>
+      </w:r>
+      <w:r>
+        <w:t xml:space="preserve">descripción </w:t>
+      </w:r>
+      <w:r>
+        <w:t>con</w:t>
+      </w:r>
+      <w:r>
+        <w:t xml:space="preserve"> las características principales de la dimensión del software que afectan la arquitectura, así como las restricciones de desempeño del objetivo.]</w:t>
+      </w:r>
+      <w:r>
+        <w:br/>
+      </w:r>
     </w:p>
     <w:p>
       <w:pPr>
         <w:pStyle w:val="PSI-Ttulo1"/>
       </w:pPr>
-      <w:bookmarkStart w:id="104" w:name="_Toc104101759"/>
-      <w:bookmarkStart w:id="105" w:name="_Toc227403738"/>
-      <w:bookmarkStart w:id="106" w:name="_Toc234998996"/>
-      <w:bookmarkStart w:id="107" w:name="_Toc179728770"/>
-      <w:r>
-        <w:t>Tamaño y Rendimiento</w:t>
+      <w:bookmarkStart w:id="104" w:name="_Toc104101760"/>
+      <w:bookmarkStart w:id="105" w:name="_Toc227403739"/>
+      <w:bookmarkStart w:id="106" w:name="_Toc234998997"/>
+      <w:bookmarkStart w:id="107" w:name="_Toc179851043"/>
+      <w:r>
+        <w:t>Calidad</w:t>
       </w:r>
       <w:bookmarkEnd w:id="104"/>
       <w:bookmarkEnd w:id="105"/>
@@ -5598,49 +5505,6 @@
         <w:t>[</w:t>
       </w:r>
       <w:r>
-        <w:t xml:space="preserve">Colocar una </w:t>
-      </w:r>
-      <w:r>
-        <w:t xml:space="preserve">descripción </w:t>
-      </w:r>
-      <w:r>
-        <w:t>con</w:t>
-      </w:r>
-      <w:r>
-        <w:t xml:space="preserve"> las características principales de la dimensión del software que afectan la arquitectura, así como las restricciones de desempeño del objetivo.]</w:t>
-      </w:r>
-      <w:r>
-        <w:br/>
-      </w:r>
-    </w:p>
-    <w:p>
-      <w:pPr>
-        <w:pStyle w:val="PSI-Ttulo1"/>
-      </w:pPr>
-      <w:bookmarkStart w:id="108" w:name="_Toc104101760"/>
-      <w:bookmarkStart w:id="109" w:name="_Toc227403739"/>
-      <w:bookmarkStart w:id="110" w:name="_Toc234998997"/>
-      <w:bookmarkStart w:id="111" w:name="_Toc179728771"/>
-      <w:r>
-        <w:lastRenderedPageBreak/>
-        <w:t>Calidad</w:t>
-      </w:r>
-      <w:bookmarkEnd w:id="108"/>
-      <w:bookmarkEnd w:id="109"/>
-      <w:bookmarkEnd w:id="110"/>
-      <w:bookmarkEnd w:id="111"/>
-      <w:r>
-        <w:t xml:space="preserve"> </w:t>
-      </w:r>
-    </w:p>
-    <w:p>
-      <w:pPr>
-        <w:pStyle w:val="PSI-Comentario"/>
-      </w:pPr>
-      <w:r>
-        <w:t>[</w:t>
-      </w:r>
-      <w:r>
         <w:t>De</w:t>
       </w:r>
       <w:r>
@@ -5650,7 +5514,15 @@
         <w:t>bir</w:t>
       </w:r>
       <w:r>
-        <w:t xml:space="preserve"> cómo la arquitectura del software contribuye a la capacidad general (con excepción de funcionalidad) del sistema: extensibilidad, confiabilidad, portabilidad, etcétera. Si estas características tienen significación especial, por ejemplo seguridad, garantía o implicaciones de privacidad, deben ser claramente  delineadas.]</w:t>
+        <w:t xml:space="preserve"> cómo la arquitectura del software contribuye a la capacidad general (con excepción de funcionalidad) del sistema: extensibilidad, confiabilidad, portabilidad, etcétera. Si estas características tienen significación especial, por ejemplo seguridad, garantía o implicaciones de privacidad, deben ser </w:t>
+      </w:r>
+      <w:proofErr w:type="gramStart"/>
+      <w:r>
+        <w:t>claramente  delineadas</w:t>
+      </w:r>
+      <w:proofErr w:type="gramEnd"/>
+      <w:r>
+        <w:t>.]</w:t>
       </w:r>
     </w:p>
     <w:p>
@@ -5679,22 +5551,22 @@
       <w:pPr>
         <w:pStyle w:val="PSI-Ttulo1"/>
       </w:pPr>
-      <w:bookmarkStart w:id="112" w:name="_Toc179728772"/>
+      <w:bookmarkStart w:id="108" w:name="_Toc179851044"/>
       <w:r>
         <w:lastRenderedPageBreak/>
         <w:t>Diagramas</w:t>
       </w:r>
-      <w:bookmarkEnd w:id="112"/>
+      <w:bookmarkEnd w:id="108"/>
     </w:p>
     <w:p>
       <w:pPr>
         <w:pStyle w:val="PSI-Ttulo2"/>
       </w:pPr>
-      <w:bookmarkStart w:id="113" w:name="_Toc179728773"/>
+      <w:bookmarkStart w:id="109" w:name="_Toc179851045"/>
       <w:r>
         <w:t>Diagramas de Despliegue</w:t>
       </w:r>
-      <w:bookmarkEnd w:id="113"/>
+      <w:bookmarkEnd w:id="109"/>
     </w:p>
     <w:p>
       <w:r>
@@ -5765,11 +5637,11 @@
       <w:pPr>
         <w:pStyle w:val="PSI-Ttulo2"/>
       </w:pPr>
-      <w:bookmarkStart w:id="114" w:name="_Toc179728774"/>
+      <w:bookmarkStart w:id="110" w:name="_Toc179851046"/>
       <w:r>
         <w:t>Diagrama de Objetos</w:t>
       </w:r>
-      <w:bookmarkEnd w:id="114"/>
+      <w:bookmarkEnd w:id="110"/>
       <w:r>
         <w:t xml:space="preserve"> </w:t>
       </w:r>
@@ -5809,7 +5681,15 @@
         <w:t xml:space="preserve"> </w:t>
       </w:r>
       <w:r>
-        <w:t>En otras palabras el Diagrama de Objetos muestra un conjunto de objetos y</w:t>
+        <w:t xml:space="preserve">En otras </w:t>
+      </w:r>
+      <w:proofErr w:type="gramStart"/>
+      <w:r>
+        <w:t>palabras</w:t>
+      </w:r>
+      <w:proofErr w:type="gramEnd"/>
+      <w:r>
+        <w:t xml:space="preserve"> el Diagrama de Objetos muestra un conjunto de objetos y</w:t>
       </w:r>
       <w:r>
         <w:t xml:space="preserve"> </w:t>
@@ -5827,7 +5707,11 @@
         <w:t xml:space="preserve"> </w:t>
       </w:r>
       <w:r>
-        <w:t>datos complejas.</w:t>
+        <w:t>datos complejas</w:t>
+      </w:r>
+      <w:proofErr w:type="gramStart"/>
+      <w:r>
+        <w:t>.</w:t>
       </w:r>
       <w:r>
         <w:rPr>
@@ -5845,6 +5729,7 @@
         </w:rPr>
         <w:t>]</w:t>
       </w:r>
+      <w:proofErr w:type="gramEnd"/>
     </w:p>
     <w:p>
       <w:pPr>
@@ -5903,11 +5788,11 @@
       <w:pPr>
         <w:pStyle w:val="PSI-Ttulo2"/>
       </w:pPr>
-      <w:bookmarkStart w:id="115" w:name="_Toc179728775"/>
+      <w:bookmarkStart w:id="111" w:name="_Toc179851047"/>
       <w:r>
         <w:t>Diagramas de Paquetes</w:t>
       </w:r>
-      <w:bookmarkEnd w:id="115"/>
+      <w:bookmarkEnd w:id="111"/>
     </w:p>
     <w:p>
       <w:pPr>
@@ -6017,8 +5902,13 @@
       </w:sdtPr>
       <w:sdtContent>
         <w:r>
-          <w:t>T-Code</w:t>
+          <w:t>T-</w:t>
         </w:r>
+        <w:proofErr w:type="spellStart"/>
+        <w:r>
+          <w:t>Code</w:t>
+        </w:r>
+        <w:proofErr w:type="spellEnd"/>
       </w:sdtContent>
     </w:sdt>
     <w:r>
@@ -6888,7 +6778,15 @@
       </w:sdtPr>
       <w:sdtContent>
         <w:r>
-          <w:t>Vesta Risk Manager</w:t>
+          <w:t xml:space="preserve">Vesta </w:t>
+        </w:r>
+        <w:proofErr w:type="spellStart"/>
+        <w:r>
+          <w:t>Risk</w:t>
+        </w:r>
+        <w:proofErr w:type="spellEnd"/>
+        <w:r>
+          <w:t xml:space="preserve"> Manager</w:t>
         </w:r>
       </w:sdtContent>
     </w:sdt>
@@ -8953,7 +8851,6 @@
   <w:style w:type="character" w:default="1" w:styleId="Fuentedeprrafopredeter">
     <w:name w:val="Default Paragraph Font"/>
     <w:uiPriority w:val="1"/>
-    <w:semiHidden/>
     <w:unhideWhenUsed/>
   </w:style>
   <w:style w:type="table" w:default="1" w:styleId="Tablanormal">

</xml_diff>